<commit_message>
Alteração no README.md, adição da lista de requisitos, pequenas correções na proposta de projeto e adição do wireframe de baixa fidelidade com os requisitos funcionais essenciais de credenciamento do usuário e suas preferências concluído
</commit_message>
<xml_diff>
--- a/docs/proposta-projeto.docx
+++ b/docs/proposta-projeto.docx
@@ -20,7 +20,6 @@
     <w:p/>
     <w:p/>
     <w:p/>
-    <w:p/>
     <w:p>
       <w:pPr>
         <w:pStyle w:val="Ttulo"/>
@@ -55,6 +54,14 @@
       </w:r>
       <w:r>
         <w:t>2020</w:t>
+      </w:r>
+    </w:p>
+    <w:p>
+      <w:pPr>
+        <w:pStyle w:val="Subttulo"/>
+      </w:pPr>
+      <w:r>
+        <w:t>Revisão 002A</w:t>
       </w:r>
       <w:r>
         <w:br w:type="page"/>
@@ -62,6 +69,14 @@
     </w:p>
     <w:sdt>
       <w:sdtPr>
+        <w:rPr>
+          <w:rFonts w:ascii="Poppins" w:eastAsiaTheme="minorHAnsi" w:hAnsi="Poppins" w:cstheme="minorBidi"/>
+          <w:caps w:val="0"/>
+          <w:spacing w:val="0"/>
+          <w:sz w:val="20"/>
+          <w:szCs w:val="22"/>
+          <w:lang w:eastAsia="en-US"/>
+        </w:rPr>
         <w:id w:val="1593130944"/>
         <w:docPartObj>
           <w:docPartGallery w:val="Table of Contents"/>
@@ -70,14 +85,8 @@
       </w:sdtPr>
       <w:sdtEndPr>
         <w:rPr>
-          <w:rFonts w:ascii="Poppins" w:eastAsiaTheme="minorHAnsi" w:hAnsi="Poppins" w:cstheme="minorBidi"/>
           <w:b/>
           <w:bCs/>
-          <w:caps w:val="0"/>
-          <w:spacing w:val="0"/>
-          <w:sz w:val="20"/>
-          <w:szCs w:val="22"/>
-          <w:lang w:eastAsia="en-US"/>
         </w:rPr>
       </w:sdtEndPr>
       <w:sdtContent>
@@ -2748,54 +2757,80 @@
           <w:i/>
           <w:iCs/>
         </w:rPr>
-        <w:t>QR Code</w:t>
-      </w:r>
-      <w:r>
-        <w:t xml:space="preserve">. Enquanto isso, o frentista em seu dispositivo, irá acessar o item “Área do Frentista” </w:t>
-      </w:r>
-      <w:r>
-        <w:t>o</w:t>
-      </w:r>
-      <w:r>
-        <w:t xml:space="preserve"> qual possuirá um item “</w:t>
-      </w:r>
-      <w:r>
-        <w:t>Abastecimento</w:t>
-      </w:r>
-      <w:r>
-        <w:t>”</w:t>
-      </w:r>
-      <w:r>
-        <w:t>, e</w:t>
-      </w:r>
-      <w:r>
-        <w:t>ste abrirá um pequeno pop-up ao frentista, no qual o mesmo irá inserir</w:t>
-      </w:r>
-      <w:r>
-        <w:t xml:space="preserve"> o tipo de combustível abastecido e a </w:t>
-      </w:r>
-      <w:r>
-        <w:t xml:space="preserve">quantidade </w:t>
-      </w:r>
-      <w:r>
-        <w:t xml:space="preserve">do que </w:t>
-      </w:r>
-      <w:r>
-        <w:t xml:space="preserve">o motorista </w:t>
-      </w:r>
-      <w:r>
-        <w:t>adquiriu.</w:t>
-      </w:r>
-      <w:r>
-        <w:t xml:space="preserve"> Essa ação gerará um </w:t>
-      </w:r>
+        <w:t xml:space="preserve">QR </w:t>
+      </w:r>
+      <w:proofErr w:type="spellStart"/>
       <w:r>
         <w:rPr>
           <w:i/>
           <w:iCs/>
         </w:rPr>
-        <w:t>QR Code</w:t>
-      </w:r>
+        <w:t>Code</w:t>
+      </w:r>
+      <w:proofErr w:type="spellEnd"/>
+      <w:r>
+        <w:t xml:space="preserve">. Enquanto isso, o frentista em seu dispositivo, irá acessar o item “Área do Frentista” </w:t>
+      </w:r>
+      <w:r>
+        <w:t>o</w:t>
+      </w:r>
+      <w:r>
+        <w:t xml:space="preserve"> qual possuirá um item “</w:t>
+      </w:r>
+      <w:r>
+        <w:t>Abastecimento</w:t>
+      </w:r>
+      <w:r>
+        <w:t>”</w:t>
+      </w:r>
+      <w:r>
+        <w:t>, e</w:t>
+      </w:r>
+      <w:r>
+        <w:t xml:space="preserve">ste abrirá um pequeno pop-up ao frentista, no qual </w:t>
+      </w:r>
+      <w:proofErr w:type="gramStart"/>
+      <w:r>
+        <w:t>o mesmo</w:t>
+      </w:r>
+      <w:proofErr w:type="gramEnd"/>
+      <w:r>
+        <w:t xml:space="preserve"> irá inserir</w:t>
+      </w:r>
+      <w:r>
+        <w:t xml:space="preserve"> o tipo de combustível abastecido e a </w:t>
+      </w:r>
+      <w:r>
+        <w:t xml:space="preserve">quantidade </w:t>
+      </w:r>
+      <w:r>
+        <w:t xml:space="preserve">do que </w:t>
+      </w:r>
+      <w:r>
+        <w:t xml:space="preserve">o motorista </w:t>
+      </w:r>
+      <w:r>
+        <w:t>adquiriu.</w:t>
+      </w:r>
+      <w:r>
+        <w:t xml:space="preserve"> Essa ação gerará um </w:t>
+      </w:r>
+      <w:r>
+        <w:rPr>
+          <w:i/>
+          <w:iCs/>
+        </w:rPr>
+        <w:t xml:space="preserve">QR </w:t>
+      </w:r>
+      <w:proofErr w:type="spellStart"/>
+      <w:r>
+        <w:rPr>
+          <w:i/>
+          <w:iCs/>
+        </w:rPr>
+        <w:t>Code</w:t>
+      </w:r>
+      <w:proofErr w:type="spellEnd"/>
       <w:r>
         <w:t xml:space="preserve"> que será mostrado ao </w:t>
       </w:r>
@@ -2859,8 +2894,17 @@
           <w:i/>
           <w:iCs/>
         </w:rPr>
-        <w:t>Checkout PagSeguro</w:t>
-      </w:r>
+        <w:t xml:space="preserve">Checkout </w:t>
+      </w:r>
+      <w:proofErr w:type="spellStart"/>
+      <w:r>
+        <w:rPr>
+          <w:i/>
+          <w:iCs/>
+        </w:rPr>
+        <w:t>PagSeguro</w:t>
+      </w:r>
+      <w:proofErr w:type="spellEnd"/>
       <w:r>
         <w:t xml:space="preserve"> da </w:t>
       </w:r>
@@ -2914,17 +2958,28 @@
         </w:numPr>
         <w:ind w:left="568" w:hanging="284"/>
       </w:pPr>
+      <w:proofErr w:type="spellStart"/>
       <w:r>
         <w:rPr>
           <w:rFonts w:ascii="Poppins SemiBold" w:hAnsi="Poppins SemiBold" w:cs="Poppins SemiBold"/>
           <w:i/>
           <w:iCs/>
         </w:rPr>
-        <w:t>PayPal:</w:t>
+        <w:t>PayPal</w:t>
+      </w:r>
+      <w:proofErr w:type="spellEnd"/>
+      <w:r>
+        <w:rPr>
+          <w:rFonts w:ascii="Poppins SemiBold" w:hAnsi="Poppins SemiBold" w:cs="Poppins SemiBold"/>
+          <w:i/>
+          <w:iCs/>
+        </w:rPr>
+        <w:t>:</w:t>
       </w:r>
       <w:r>
         <w:t xml:space="preserve"> o usuário deve ser cadastrado no </w:t>
       </w:r>
+      <w:proofErr w:type="spellStart"/>
       <w:r>
         <w:rPr>
           <w:i/>
@@ -2932,35 +2987,54 @@
         </w:rPr>
         <w:t>PayPal</w:t>
       </w:r>
+      <w:proofErr w:type="spellEnd"/>
       <w:r>
         <w:t xml:space="preserve"> para que este recurso possa ser utilizado. </w:t>
       </w:r>
       <w:r>
         <w:t xml:space="preserve">As credenciais do </w:t>
       </w:r>
+      <w:proofErr w:type="spellStart"/>
       <w:r>
         <w:rPr>
           <w:i/>
           <w:iCs/>
         </w:rPr>
-        <w:t xml:space="preserve">PayPal </w:t>
-      </w:r>
-      <w:r>
-        <w:t>devem ser adicionadas no item “Formas de pagamento”. O</w:t>
-      </w:r>
-      <w:r>
-        <w:t xml:space="preserve"> </w:t>
-      </w:r>
-      <w:r>
-        <w:t xml:space="preserve">Etanóis realizará a compra através do </w:t>
-      </w:r>
+        <w:t>PayPal</w:t>
+      </w:r>
+      <w:proofErr w:type="spellEnd"/>
       <w:r>
         <w:rPr>
           <w:i/>
           <w:iCs/>
         </w:rPr>
-        <w:t>Checkout PayPal</w:t>
-      </w:r>
+        <w:t xml:space="preserve"> </w:t>
+      </w:r>
+      <w:r>
+        <w:t>devem ser adicionadas no item “Formas de pagamento”. O</w:t>
+      </w:r>
+      <w:r>
+        <w:t xml:space="preserve"> </w:t>
+      </w:r>
+      <w:r>
+        <w:t xml:space="preserve">Etanóis realizará a compra através do </w:t>
+      </w:r>
+      <w:r>
+        <w:rPr>
+          <w:i/>
+          <w:iCs/>
+        </w:rPr>
+        <w:t xml:space="preserve">Checkout </w:t>
+      </w:r>
+      <w:proofErr w:type="spellStart"/>
+      <w:r>
+        <w:rPr>
+          <w:i/>
+          <w:iCs/>
+        </w:rPr>
+        <w:t>PayPal</w:t>
+      </w:r>
+      <w:proofErr w:type="spellEnd"/>
       <w:r>
         <w:t>;</w:t>
       </w:r>
@@ -3100,10 +3174,26 @@
     </w:p>
     <w:p>
       <w:r>
-        <w:t>Os pontos de fidelidade citados anteriormente, serão um tipo de moeda dentro da aplicação. Essa moeda se chama Etacoins e possuem um peso sobre a moeda corrente no país</w:t>
-      </w:r>
-      <w:r>
-        <w:t>. e$ 1 (Um Etacoin)</w:t>
+        <w:t xml:space="preserve">Os pontos de fidelidade citados anteriormente, serão um tipo de moeda dentro da aplicação. Essa moeda se chama </w:t>
+      </w:r>
+      <w:proofErr w:type="spellStart"/>
+      <w:r>
+        <w:t>Etacoins</w:t>
+      </w:r>
+      <w:proofErr w:type="spellEnd"/>
+      <w:r>
+        <w:t xml:space="preserve"> e possuem um peso sobre a moeda corrente no país</w:t>
+      </w:r>
+      <w:r>
+        <w:t xml:space="preserve">. e$ 1 (Um </w:t>
+      </w:r>
+      <w:proofErr w:type="spellStart"/>
+      <w:r>
+        <w:t>Etacoin</w:t>
+      </w:r>
+      <w:proofErr w:type="spellEnd"/>
+      <w:r>
+        <w:t>)</w:t>
       </w:r>
       <w:r>
         <w:t xml:space="preserve"> representa R$ </w:t>
@@ -3127,7 +3217,15 @@
         <w:t>).</w:t>
       </w:r>
       <w:r>
-        <w:t xml:space="preserve"> O motorista ganhará Etacoins através de conquistas liberadas dentro do aplicativo</w:t>
+        <w:t xml:space="preserve"> O motorista ganhará </w:t>
+      </w:r>
+      <w:proofErr w:type="spellStart"/>
+      <w:r>
+        <w:t>Etacoins</w:t>
+      </w:r>
+      <w:proofErr w:type="spellEnd"/>
+      <w:r>
+        <w:t xml:space="preserve"> através de conquistas liberadas dentro do aplicativo</w:t>
       </w:r>
       <w:r>
         <w:t>. S</w:t>
@@ -3341,10 +3439,26 @@
         <w:t xml:space="preserve"> isso significa que o motorista receberá bonificações por dirigir com o aplicativo aberto. Para acumular </w:t>
       </w:r>
       <w:r>
-        <w:t xml:space="preserve">quilômetros no aplicativo, o usuário deverá definir rotas até postos de combustível, ou seja, serão contabilizados somente os quilômetros enquanto rotas. Por exemplo, se um motorista selecionou um posto à 4 km de distância da posição atual dele, o mesmo acumulará 4 km. O motorista receberá prêmios com 1, 10, 20 e 50 km. A partir de 50 km, a </w:t>
-      </w:r>
-      <w:r>
-        <w:t>conquista é recebida de 50 em 50 km rodados. Os Etacoins recebidos serão recebidos de 1/1, ou seja, 50 km equivalem à e$ 50</w:t>
+        <w:t xml:space="preserve">quilômetros no aplicativo, o usuário deverá definir rotas até postos de combustível, ou seja, serão contabilizados somente os quilômetros enquanto rotas. Por exemplo, se um motorista selecionou um posto à 4 km de distância da posição atual dele, </w:t>
+      </w:r>
+      <w:proofErr w:type="gramStart"/>
+      <w:r>
+        <w:t>o mesmo</w:t>
+      </w:r>
+      <w:proofErr w:type="gramEnd"/>
+      <w:r>
+        <w:t xml:space="preserve"> acumulará 4 km. O motorista receberá prêmios com 1, 10, 20 e 50 km. A partir de 50 km, a </w:t>
+      </w:r>
+      <w:r>
+        <w:t xml:space="preserve">conquista é recebida de 50 em 50 km rodados. Os </w:t>
+      </w:r>
+      <w:proofErr w:type="spellStart"/>
+      <w:r>
+        <w:t>Etacoins</w:t>
+      </w:r>
+      <w:proofErr w:type="spellEnd"/>
+      <w:r>
+        <w:t xml:space="preserve"> recebidos serão recebidos de 1/1, ou seja, 50 km equivalem à e$ 50</w:t>
       </w:r>
       <w:r>
         <w:t>;</w:t>
@@ -3374,7 +3488,15 @@
     </w:p>
     <w:p>
       <w:r>
-        <w:t>Esta forma de comercialização pode ser injusta para os postos, uma vez que o usuário não pagará em dinheiro pelo combustível. Dessa forma, o Etanóis, repassará uma parcela do valor da compra realizado com Etacoins em dinheiro para o posto de combustível. Essa parcela tem o percentual de 60% do valor da compra, ou seja, em uma compra de e$ 100 – R$ 50 reais – o posto receberá e$ 60 convertidos em reais, ou seja, R$ 30.</w:t>
+        <w:t xml:space="preserve">Esta forma de comercialização pode ser injusta para os postos, uma vez que o usuário não pagará em dinheiro pelo combustível. Dessa forma, o Etanóis, repassará uma parcela do valor da compra realizado com </w:t>
+      </w:r>
+      <w:proofErr w:type="spellStart"/>
+      <w:r>
+        <w:t>Etacoins</w:t>
+      </w:r>
+      <w:proofErr w:type="spellEnd"/>
+      <w:r>
+        <w:t xml:space="preserve"> em dinheiro para o posto de combustível. Essa parcela tem o percentual de 60% do valor da compra, ou seja, em uma compra de e$ 100 – R$ 50 reais – o posto receberá e$ 60 convertidos em reais, ou seja, R$ 30.</w:t>
       </w:r>
     </w:p>
     <w:p>
@@ -3492,7 +3614,15 @@
         <w:t>funcionário</w:t>
       </w:r>
       <w:r>
-        <w:t xml:space="preserve"> responsável e também será permitido ao gerente a manutenção dos dados do posto de combustível</w:t>
+        <w:t xml:space="preserve"> responsável </w:t>
+      </w:r>
+      <w:proofErr w:type="gramStart"/>
+      <w:r>
+        <w:t>e também</w:t>
+      </w:r>
+      <w:proofErr w:type="gramEnd"/>
+      <w:r>
+        <w:t xml:space="preserve"> será permitido ao gerente a manutenção dos dados do posto de combustível</w:t>
       </w:r>
       <w:r>
         <w:t xml:space="preserve"> cadastrado no credenciamento</w:t>
@@ -3501,7 +3631,15 @@
         <w:t>.</w:t>
       </w:r>
       <w:r>
-        <w:t xml:space="preserve"> Nesta seção o gerente também possuirá o saldo de repasse para o Etanóis em compras por dinheiro. Mais informações sobre este item no tópico </w:t>
+        <w:t xml:space="preserve"> Nesta seção o gerente também possuirá o saldo de repasse para o Etanóis em compras por dinheiro. Mais informações sobre este item no </w:t>
+      </w:r>
+      <w:proofErr w:type="gramStart"/>
+      <w:r>
+        <w:t>tópico</w:t>
+      </w:r>
+      <w:proofErr w:type="gramEnd"/>
+      <w:r>
+        <w:t xml:space="preserve"> </w:t>
       </w:r>
       <w:r>
         <w:rPr>
@@ -3639,14 +3777,14 @@
       <w:pPr>
         <w:pStyle w:val="Ttulo3"/>
       </w:pPr>
-      <w:bookmarkStart w:id="13" w:name="_Hlk21514669"/>
-      <w:bookmarkStart w:id="14" w:name="_Toc26522391"/>
+      <w:bookmarkStart w:id="13" w:name="_Toc26522391"/>
+      <w:bookmarkStart w:id="14" w:name="_Hlk21514669"/>
       <w:r>
         <w:t>Mas onde o Etanóis lucra?</w:t>
       </w:r>
-      <w:bookmarkEnd w:id="14"/>
+      <w:bookmarkEnd w:id="13"/>
     </w:p>
-    <w:bookmarkEnd w:id="13"/>
+    <w:bookmarkEnd w:id="14"/>
     <w:p>
       <w:r>
         <w:t>A proposta de negócio do Etanóis é simples: entregar os melhores preços de combustível ao</w:t>
@@ -3765,8 +3903,17 @@
           <w:i/>
           <w:iCs/>
         </w:rPr>
-        <w:t>No Ads</w:t>
-      </w:r>
+        <w:t xml:space="preserve">No </w:t>
+      </w:r>
+      <w:proofErr w:type="spellStart"/>
+      <w:r>
+        <w:rPr>
+          <w:i/>
+          <w:iCs/>
+        </w:rPr>
+        <w:t>Ads</w:t>
+      </w:r>
+      <w:proofErr w:type="spellEnd"/>
       <w:r>
         <w:t xml:space="preserve"> no aplicativo a partir da compra do recurso na loja de aplicativos.</w:t>
       </w:r>
@@ -3785,6 +3932,7 @@
       <w:r>
         <w:t xml:space="preserve">, sendo elas por cartões, pelo </w:t>
       </w:r>
+      <w:proofErr w:type="spellStart"/>
       <w:r>
         <w:rPr>
           <w:i/>
@@ -3792,6 +3940,7 @@
         </w:rPr>
         <w:t>PayPal</w:t>
       </w:r>
+      <w:proofErr w:type="spellEnd"/>
       <w:r>
         <w:t xml:space="preserve"> ou por dinheiro.</w:t>
       </w:r>
@@ -3806,6 +3955,7 @@
       <w:r>
         <w:t xml:space="preserve"> cartões e </w:t>
       </w:r>
+      <w:proofErr w:type="spellStart"/>
       <w:r>
         <w:rPr>
           <w:i/>
@@ -3813,6 +3963,7 @@
         </w:rPr>
         <w:t>PayPal</w:t>
       </w:r>
+      <w:proofErr w:type="spellEnd"/>
       <w:r>
         <w:t>, o</w:t>
       </w:r>
@@ -3822,6 +3973,7 @@
       <w:r>
         <w:t xml:space="preserve"> </w:t>
       </w:r>
+      <w:proofErr w:type="spellStart"/>
       <w:r>
         <w:rPr>
           <w:i/>
@@ -3829,6 +3981,7 @@
         </w:rPr>
         <w:t>PagSeguro</w:t>
       </w:r>
+      <w:proofErr w:type="spellEnd"/>
       <w:r>
         <w:rPr>
           <w:rStyle w:val="Refdenotaderodap"/>
@@ -3850,6 +4003,7 @@
       <w:r>
         <w:t xml:space="preserve"> do </w:t>
       </w:r>
+      <w:proofErr w:type="spellStart"/>
       <w:r>
         <w:rPr>
           <w:i/>
@@ -3857,6 +4011,7 @@
         </w:rPr>
         <w:t>PayPal</w:t>
       </w:r>
+      <w:proofErr w:type="spellEnd"/>
       <w:r>
         <w:rPr>
           <w:rStyle w:val="Refdenotaderodap"/>
@@ -4018,9 +4173,11 @@
               <w:spacing w:line="240" w:lineRule="auto"/>
               <w:jc w:val="center"/>
             </w:pPr>
+            <w:proofErr w:type="spellStart"/>
             <w:r>
               <w:t>PagSeguro</w:t>
             </w:r>
+            <w:proofErr w:type="spellEnd"/>
           </w:p>
         </w:tc>
         <w:tc>
@@ -4098,9 +4255,11 @@
               <w:spacing w:line="240" w:lineRule="auto"/>
               <w:jc w:val="center"/>
             </w:pPr>
+            <w:proofErr w:type="spellStart"/>
             <w:r>
               <w:t>PayPal</w:t>
             </w:r>
+            <w:proofErr w:type="spellEnd"/>
           </w:p>
         </w:tc>
         <w:tc>
@@ -4153,14 +4312,27 @@
       <w:r>
         <w:t xml:space="preserve">Tabela </w:t>
       </w:r>
-      <w:fldSimple w:instr=" SEQ Tabela \* ARABIC ">
-        <w:r>
-          <w:rPr>
-            <w:noProof/>
-          </w:rPr>
-          <w:t>1</w:t>
-        </w:r>
-      </w:fldSimple>
+      <w:r>
+        <w:fldChar w:fldCharType="begin"/>
+      </w:r>
+      <w:r>
+        <w:instrText xml:space="preserve"> SEQ Tabela \* ARABIC </w:instrText>
+      </w:r>
+      <w:r>
+        <w:fldChar w:fldCharType="separate"/>
+      </w:r>
+      <w:r>
+        <w:rPr>
+          <w:noProof/>
+        </w:rPr>
+        <w:t>1</w:t>
+      </w:r>
+      <w:r>
+        <w:rPr>
+          <w:noProof/>
+        </w:rPr>
+        <w:fldChar w:fldCharType="end"/>
+      </w:r>
       <w:r>
         <w:t xml:space="preserve"> - Cenário de venda no Etanóis</w:t>
       </w:r>
@@ -4345,6 +4517,7 @@
       <w:r>
         <w:t xml:space="preserve"> consiste em um plano de R$ 24,99 mensais que possuem algumas vantagens como a possibilidade de envio de notificações ao alterar os preços vigentes e a retirada dos </w:t>
       </w:r>
+      <w:proofErr w:type="spellStart"/>
       <w:r>
         <w:rPr>
           <w:i/>
@@ -4352,6 +4525,7 @@
         </w:rPr>
         <w:t>Ads</w:t>
       </w:r>
+      <w:proofErr w:type="spellEnd"/>
       <w:r>
         <w:t xml:space="preserve"> nos aplicativos do gerente e do funcionário responsável;</w:t>
       </w:r>
@@ -4374,12 +4548,21 @@
       <w:r>
         <w:t xml:space="preserve"> consiste no plano máximo do Etanóis, possui o valor de R$ 49,99 mensais e possui os recursos do Plano “Econômico” mais a retirada da cobrança de 1% das vendas e a adição de ficar entre os primeiros resultados no “Radar” mesmo não possuindo o valor mais baixo e a adição da possibilidade de participar do </w:t>
       </w:r>
+      <w:proofErr w:type="spellStart"/>
       <w:r>
         <w:rPr>
           <w:i/>
           <w:iCs/>
         </w:rPr>
-        <w:t>Ads Etanóis</w:t>
+        <w:t>Ads</w:t>
+      </w:r>
+      <w:proofErr w:type="spellEnd"/>
+      <w:r>
+        <w:rPr>
+          <w:i/>
+          <w:iCs/>
+        </w:rPr>
+        <w:t xml:space="preserve"> Etanóis</w:t>
       </w:r>
       <w:r>
         <w:t xml:space="preserve">, um recurso de anúncios dos credenciados </w:t>
@@ -4773,12 +4956,21 @@
               <w:spacing w:line="240" w:lineRule="auto"/>
               <w:jc w:val="center"/>
             </w:pPr>
-            <w:r>
-              <w:rPr>
-                <w:i/>
-                <w:iCs/>
-              </w:rPr>
-              <w:t>Ads Etanóis</w:t>
+            <w:proofErr w:type="spellStart"/>
+            <w:r>
+              <w:rPr>
+                <w:i/>
+                <w:iCs/>
+              </w:rPr>
+              <w:t>Ads</w:t>
+            </w:r>
+            <w:proofErr w:type="spellEnd"/>
+            <w:r>
+              <w:rPr>
+                <w:i/>
+                <w:iCs/>
+              </w:rPr>
+              <w:t xml:space="preserve"> Etanóis</w:t>
             </w:r>
           </w:p>
         </w:tc>
@@ -4902,14 +5094,27 @@
       <w:r>
         <w:t xml:space="preserve">Tabela </w:t>
       </w:r>
-      <w:fldSimple w:instr=" SEQ Tabela \* ARABIC ">
-        <w:r>
-          <w:rPr>
-            <w:noProof/>
-          </w:rPr>
-          <w:t>2</w:t>
-        </w:r>
-      </w:fldSimple>
+      <w:r>
+        <w:fldChar w:fldCharType="begin"/>
+      </w:r>
+      <w:r>
+        <w:instrText xml:space="preserve"> SEQ Tabela \* ARABIC </w:instrText>
+      </w:r>
+      <w:r>
+        <w:fldChar w:fldCharType="separate"/>
+      </w:r>
+      <w:r>
+        <w:rPr>
+          <w:noProof/>
+        </w:rPr>
+        <w:t>2</w:t>
+      </w:r>
+      <w:r>
+        <w:rPr>
+          <w:noProof/>
+        </w:rPr>
+        <w:fldChar w:fldCharType="end"/>
+      </w:r>
       <w:r>
         <w:t xml:space="preserve"> - Planos de Credenciamento</w:t>
       </w:r>
@@ -4977,18 +5182,36 @@
           <w:i/>
           <w:iCs/>
         </w:rPr>
-        <w:t>Google Ads</w:t>
-      </w:r>
-      <w:r>
-        <w:t xml:space="preserve">. Essa vantagem de retirada dos anúncios acaba sendo equivalente ao </w:t>
-      </w:r>
+        <w:t xml:space="preserve">Google </w:t>
+      </w:r>
+      <w:proofErr w:type="spellStart"/>
       <w:r>
         <w:rPr>
           <w:i/>
           <w:iCs/>
         </w:rPr>
-        <w:t>No Ads</w:t>
-      </w:r>
+        <w:t>Ads</w:t>
+      </w:r>
+      <w:proofErr w:type="spellEnd"/>
+      <w:r>
+        <w:t xml:space="preserve">. Essa vantagem de retirada dos anúncios acaba sendo equivalente ao </w:t>
+      </w:r>
+      <w:r>
+        <w:rPr>
+          <w:i/>
+          <w:iCs/>
+        </w:rPr>
+        <w:t xml:space="preserve">No </w:t>
+      </w:r>
+      <w:proofErr w:type="spellStart"/>
+      <w:r>
+        <w:rPr>
+          <w:i/>
+          <w:iCs/>
+        </w:rPr>
+        <w:t>Ads</w:t>
+      </w:r>
+      <w:proofErr w:type="spellEnd"/>
       <w:r>
         <w:t xml:space="preserve"> disponível para os motoristas;</w:t>
       </w:r>
@@ -5076,13 +5299,23 @@
         </w:rPr>
         <w:t xml:space="preserve">Anúncio do posto no </w:t>
       </w:r>
+      <w:proofErr w:type="spellStart"/>
       <w:r>
         <w:rPr>
           <w:rFonts w:ascii="Poppins SemiBold" w:hAnsi="Poppins SemiBold" w:cs="Poppins SemiBold"/>
           <w:i/>
           <w:iCs/>
         </w:rPr>
-        <w:t>Ads Etanóis</w:t>
+        <w:t>Ads</w:t>
+      </w:r>
+      <w:proofErr w:type="spellEnd"/>
+      <w:r>
+        <w:rPr>
+          <w:rFonts w:ascii="Poppins SemiBold" w:hAnsi="Poppins SemiBold" w:cs="Poppins SemiBold"/>
+          <w:i/>
+          <w:iCs/>
+        </w:rPr>
+        <w:t xml:space="preserve"> Etanóis</w:t>
       </w:r>
       <w:r>
         <w:rPr>
@@ -5104,15 +5337,32 @@
         <w:t>Google</w:t>
       </w:r>
       <w:r>
-        <w:t xml:space="preserve"> e também não são retirados após a compra do </w:t>
+        <w:t xml:space="preserve"> </w:t>
+      </w:r>
+      <w:proofErr w:type="gramStart"/>
+      <w:r>
+        <w:t>e também</w:t>
+      </w:r>
+      <w:proofErr w:type="gramEnd"/>
+      <w:r>
+        <w:t xml:space="preserve"> não são retirados após a compra do </w:t>
       </w:r>
       <w:r>
         <w:rPr>
           <w:i/>
           <w:iCs/>
         </w:rPr>
-        <w:t>No Ads</w:t>
-      </w:r>
+        <w:t xml:space="preserve">No </w:t>
+      </w:r>
+      <w:proofErr w:type="spellStart"/>
+      <w:r>
+        <w:rPr>
+          <w:i/>
+          <w:iCs/>
+        </w:rPr>
+        <w:t>Ads</w:t>
+      </w:r>
+      <w:proofErr w:type="spellEnd"/>
       <w:r>
         <w:t>.</w:t>
       </w:r>
@@ -5145,6 +5395,7 @@
       <w:r>
         <w:t xml:space="preserve"> e no site institucional da solução. O Etanóis utilizará do recurso </w:t>
       </w:r>
+      <w:proofErr w:type="spellStart"/>
       <w:r>
         <w:rPr>
           <w:i/>
@@ -5152,6 +5403,7 @@
         </w:rPr>
         <w:t>AdMob</w:t>
       </w:r>
+      <w:proofErr w:type="spellEnd"/>
       <w:r>
         <w:rPr>
           <w:rStyle w:val="Refdenotaderodap"/>
@@ -5183,6 +5435,7 @@
       <w:r>
         <w:t xml:space="preserve"> e o recurso </w:t>
       </w:r>
+      <w:proofErr w:type="spellStart"/>
       <w:r>
         <w:rPr>
           <w:i/>
@@ -5190,6 +5443,7 @@
         </w:rPr>
         <w:t>AdSense</w:t>
       </w:r>
+      <w:proofErr w:type="spellEnd"/>
       <w:r>
         <w:rPr>
           <w:rStyle w:val="Refdenotaderodap"/>
@@ -5225,6 +5479,7 @@
       <w:r>
         <w:t xml:space="preserve">em exibição de anúncios em intervalos de tempo ou em ações determinadas. No </w:t>
       </w:r>
+      <w:proofErr w:type="spellStart"/>
       <w:r>
         <w:rPr>
           <w:i/>
@@ -5232,6 +5487,7 @@
         </w:rPr>
         <w:t>AdMob</w:t>
       </w:r>
+      <w:proofErr w:type="spellEnd"/>
       <w:r>
         <w:t xml:space="preserve"> pode ser colocado um anúncio após a </w:t>
       </w:r>
@@ -5245,6 +5501,7 @@
       <w:r>
         <w:t xml:space="preserve">no Etanóis, por exemplo. Já no site, pelo </w:t>
       </w:r>
+      <w:proofErr w:type="spellStart"/>
       <w:r>
         <w:rPr>
           <w:i/>
@@ -5252,8 +5509,17 @@
         </w:rPr>
         <w:t>AdSense</w:t>
       </w:r>
-      <w:r>
-        <w:t xml:space="preserve"> pode ser colocado um banner em alguma de suas páginas. A monetização é realizada através do próprio anunciante, uma vez que ele define quanto paga para que seu anúncio seja exibido e também é realizado ao momento em que um usuário </w:t>
+      <w:proofErr w:type="spellEnd"/>
+      <w:r>
+        <w:t xml:space="preserve"> pode ser colocado um banner em alguma de suas páginas. A monetização é realizada através do próprio anunciante, uma vez que ele define quanto paga para que seu anúncio seja exibido </w:t>
+      </w:r>
+      <w:proofErr w:type="gramStart"/>
+      <w:r>
+        <w:t>e também</w:t>
+      </w:r>
+      <w:proofErr w:type="gramEnd"/>
+      <w:r>
+        <w:t xml:space="preserve"> é realizado ao momento em que um usuário </w:t>
       </w:r>
       <w:r>
         <w:t>s</w:t>
@@ -5286,8 +5552,17 @@
           <w:i/>
           <w:iCs/>
         </w:rPr>
-        <w:t>No Ads</w:t>
-      </w:r>
+        <w:t xml:space="preserve">No </w:t>
+      </w:r>
+      <w:proofErr w:type="spellStart"/>
+      <w:r>
+        <w:rPr>
+          <w:i/>
+          <w:iCs/>
+        </w:rPr>
+        <w:t>Ads</w:t>
+      </w:r>
+      <w:proofErr w:type="spellEnd"/>
       <w:r>
         <w:t xml:space="preserve"> na loja de aplicativos do sistema – </w:t>
       </w:r>
@@ -5348,8 +5623,17 @@
           <w:i/>
           <w:iCs/>
         </w:rPr>
-        <w:t>No Ads</w:t>
-      </w:r>
+        <w:t xml:space="preserve">No </w:t>
+      </w:r>
+      <w:proofErr w:type="spellStart"/>
+      <w:r>
+        <w:rPr>
+          <w:i/>
+          <w:iCs/>
+        </w:rPr>
+        <w:t>Ads</w:t>
+      </w:r>
+      <w:proofErr w:type="spellEnd"/>
       <w:r>
         <w:t xml:space="preserve"> em seu aplicativo.</w:t>
       </w:r>
@@ -5435,13 +5719,29 @@
     </w:p>
     <w:p>
       <w:r>
-        <w:t xml:space="preserve">Como uma forma de estimulo ao uso da aplicação do Etanóis, a API não </w:t>
+        <w:t xml:space="preserve">Como uma forma de </w:t>
+      </w:r>
+      <w:proofErr w:type="gramStart"/>
+      <w:r>
+        <w:t>estimulo</w:t>
+      </w:r>
+      <w:proofErr w:type="gramEnd"/>
+      <w:r>
+        <w:t xml:space="preserve"> ao uso da aplicação do Etanóis, a API não </w:t>
       </w:r>
       <w:r>
         <w:t>entregará</w:t>
       </w:r>
       <w:r>
-        <w:t xml:space="preserve"> todos os recursos disponíveis, somente os recursos de busca e de visualização dos postos disponíveis tanto no raio de busca quanto na rota pré-definida. Dessa forma, todas as ações de compra e benefícios de recompensa continuam no aplicativo padrão. Para que o motorista possa utilizar o recurso do Etanóis integrado ao sistema, o mesmo deverá possuir uma conta no Etanóis com o mesmo e-mail cadastrado no aplicativo terceiro.</w:t>
+        <w:t xml:space="preserve"> todos os recursos disponíveis, somente os recursos de busca e de visualização dos postos disponíveis tanto no raio de busca quanto na rota pré-definida. Dessa forma, todas as ações de compra e benefícios de recompensa continuam no aplicativo padrão. Para que o motorista possa utilizar o recurso do Etanóis integrado ao sistema, </w:t>
+      </w:r>
+      <w:proofErr w:type="gramStart"/>
+      <w:r>
+        <w:t>o mesmo</w:t>
+      </w:r>
+      <w:proofErr w:type="gramEnd"/>
+      <w:r>
+        <w:t xml:space="preserve"> deverá possuir uma conta no Etanóis com o mesmo e-mail cadastrado no aplicativo terceiro.</w:t>
       </w:r>
     </w:p>
     <w:p>
@@ -5488,7 +5788,15 @@
         <w:t xml:space="preserve">. </w:t>
       </w:r>
       <w:r>
-        <w:t xml:space="preserve">Para a chamada deste serviço, deverá ser informado o e-mail do motorista e as coordenadas de localização do mesmo. </w:t>
+        <w:t xml:space="preserve">Para a chamada deste serviço, deverá ser informado o e-mail do motorista e as coordenadas de localização </w:t>
+      </w:r>
+      <w:proofErr w:type="gramStart"/>
+      <w:r>
+        <w:t>do mesmo</w:t>
+      </w:r>
+      <w:proofErr w:type="gramEnd"/>
+      <w:r>
+        <w:t xml:space="preserve">. </w:t>
       </w:r>
       <w:r>
         <w:t xml:space="preserve">Este serviço retornará uma lista </w:t>
@@ -5632,6 +5940,7 @@
       <w:r>
         <w:t xml:space="preserve"> </w:t>
       </w:r>
+      <w:proofErr w:type="spellStart"/>
       <w:r>
         <w:rPr>
           <w:i/>
@@ -5639,6 +5948,7 @@
         </w:rPr>
         <w:t>PagSeguro</w:t>
       </w:r>
+      <w:proofErr w:type="spellEnd"/>
       <w:r>
         <w:t xml:space="preserve"> </w:t>
       </w:r>
@@ -5654,6 +5964,7 @@
       <w:r>
         <w:t xml:space="preserve"> </w:t>
       </w:r>
+      <w:proofErr w:type="spellStart"/>
       <w:r>
         <w:rPr>
           <w:i/>
@@ -5661,6 +5972,7 @@
         </w:rPr>
         <w:t>PayPal</w:t>
       </w:r>
+      <w:proofErr w:type="spellEnd"/>
       <w:r>
         <w:t xml:space="preserve"> para a realização de pagamentos.</w:t>
       </w:r>
@@ -10484,7 +10796,15 @@
               <w:jc w:val="center"/>
             </w:pPr>
             <w:r>
-              <w:t>Ao inserir o funcionário responsável, será verificado se o mesmo já possui cadastro no sistema. Em caso negativo será enviado ao e-mail inserido, o convite para cadastro. Em caso positivo, será enviado no e-mail inserido o código de acesso à Área do Frentista no aplicativo do Etanóis</w:t>
+              <w:t xml:space="preserve">Ao inserir o funcionário responsável, será verificado se </w:t>
+            </w:r>
+            <w:proofErr w:type="gramStart"/>
+            <w:r>
+              <w:t>o mesmo</w:t>
+            </w:r>
+            <w:proofErr w:type="gramEnd"/>
+            <w:r>
+              <w:t xml:space="preserve"> já possui cadastro no sistema. Em caso negativo será enviado ao e-mail inserido, o convite para cadastro. Em caso positivo, será enviado no e-mail inserido o código de acesso à Área do Frentista no aplicativo do Etanóis</w:t>
             </w:r>
           </w:p>
           <w:p>
@@ -13256,6 +13576,7 @@
             <w:r>
               <w:t xml:space="preserve">Em caso de escolha do </w:t>
             </w:r>
+            <w:proofErr w:type="spellStart"/>
             <w:r>
               <w:rPr>
                 <w:i/>
@@ -13263,9 +13584,11 @@
               </w:rPr>
               <w:t>Paypal</w:t>
             </w:r>
+            <w:proofErr w:type="spellEnd"/>
             <w:r>
               <w:t xml:space="preserve">, o usuário deve possuir conta válida no sistema do </w:t>
             </w:r>
+            <w:proofErr w:type="spellStart"/>
             <w:r>
               <w:rPr>
                 <w:i/>
@@ -13273,6 +13596,7 @@
               </w:rPr>
               <w:t>PayPal</w:t>
             </w:r>
+            <w:proofErr w:type="spellEnd"/>
           </w:p>
         </w:tc>
       </w:tr>
@@ -13334,9 +13658,11 @@
             <w:r>
               <w:t xml:space="preserve">São opções de pagamento: cartões de crédito/débito, </w:t>
             </w:r>
+            <w:proofErr w:type="spellStart"/>
             <w:r>
               <w:t>PayPal</w:t>
             </w:r>
+            <w:proofErr w:type="spellEnd"/>
           </w:p>
           <w:p>
             <w:pPr>
@@ -13349,6 +13675,7 @@
             <w:r>
               <w:t xml:space="preserve">. Caso seja </w:t>
             </w:r>
+            <w:proofErr w:type="spellStart"/>
             <w:r>
               <w:rPr>
                 <w:i/>
@@ -13356,6 +13683,7 @@
               </w:rPr>
               <w:t>PayPal</w:t>
             </w:r>
+            <w:proofErr w:type="spellEnd"/>
             <w:r>
               <w:t xml:space="preserve">, será aberto um </w:t>
             </w:r>
@@ -13369,6 +13697,7 @@
             <w:r>
               <w:t xml:space="preserve"> para vínculo da conta do </w:t>
             </w:r>
+            <w:proofErr w:type="spellStart"/>
             <w:r>
               <w:rPr>
                 <w:i/>
@@ -13376,6 +13705,7 @@
               </w:rPr>
               <w:t>PayPal</w:t>
             </w:r>
+            <w:proofErr w:type="spellEnd"/>
             <w:r>
               <w:t xml:space="preserve"> com o Etanóis</w:t>
             </w:r>
@@ -13386,7 +13716,15 @@
               <w:jc w:val="center"/>
             </w:pPr>
             <w:r>
-              <w:t xml:space="preserve">A forma de pagamento com Dinheiro e Etacoins serão </w:t>
+              <w:t xml:space="preserve">A forma de pagamento com Dinheiro e </w:t>
+            </w:r>
+            <w:proofErr w:type="spellStart"/>
+            <w:r>
+              <w:t>Etacoins</w:t>
+            </w:r>
+            <w:proofErr w:type="spellEnd"/>
+            <w:r>
+              <w:t xml:space="preserve"> serão </w:t>
             </w:r>
             <w:r>
               <w:rPr>
@@ -13750,13 +14088,7 @@
     </w:p>
     <w:p>
       <w:r>
-        <w:t xml:space="preserve">Fazem parte deste bloco de requisitos as funcionalidades referentes </w:t>
-      </w:r>
-      <w:r>
-        <w:t>ao mapa d</w:t>
-      </w:r>
-      <w:r>
-        <w:t>o aplicativo do Etanóis.</w:t>
+        <w:t>Fazem parte deste bloco de requisitos as funcionalidades referentes ao mapa do aplicativo do Etanóis.</w:t>
       </w:r>
     </w:p>
     <w:p>
@@ -13913,10 +14245,7 @@
               <w:jc w:val="center"/>
             </w:pPr>
             <w:r>
-              <w:t>1</w:t>
-            </w:r>
-            <w:r>
-              <w:t>7</w:t>
+              <w:t>17</w:t>
             </w:r>
           </w:p>
         </w:tc>
@@ -14048,7 +14377,19 @@
               <w:jc w:val="center"/>
             </w:pPr>
             <w:r>
-              <w:t>Estar com a Localização ativa</w:t>
+              <w:t xml:space="preserve">Estar com a </w:t>
+            </w:r>
+            <w:r>
+              <w:t>l</w:t>
+            </w:r>
+            <w:r>
+              <w:t>ocalização</w:t>
+            </w:r>
+            <w:r>
+              <w:t xml:space="preserve"> do dispositivo</w:t>
+            </w:r>
+            <w:r>
+              <w:t xml:space="preserve"> ativa</w:t>
             </w:r>
           </w:p>
         </w:tc>
@@ -14268,16 +14609,524 @@
         </w:tc>
       </w:tr>
     </w:tbl>
-    <w:p/>
     <w:p>
       <w:pPr>
+        <w:tabs>
+          <w:tab w:val="left" w:pos="2445"/>
+        </w:tabs>
+      </w:pPr>
+    </w:p>
+    <w:tbl>
+      <w:tblPr>
+        <w:tblStyle w:val="Tabelacomgrade"/>
+        <w:tblW w:w="5000" w:type="pct"/>
+        <w:jc w:val="center"/>
+        <w:tblCellMar>
+          <w:left w:w="113" w:type="dxa"/>
+          <w:right w:w="113" w:type="dxa"/>
+        </w:tblCellMar>
+        <w:tblLook w:val="04A0" w:firstRow="1" w:lastRow="0" w:firstColumn="1" w:lastColumn="0" w:noHBand="0" w:noVBand="1"/>
+      </w:tblPr>
+      <w:tblGrid>
+        <w:gridCol w:w="3208"/>
+        <w:gridCol w:w="1606"/>
+        <w:gridCol w:w="1602"/>
+        <w:gridCol w:w="3212"/>
+      </w:tblGrid>
+      <w:tr>
+        <w:trPr>
+          <w:trHeight w:val="397"/>
+          <w:jc w:val="center"/>
+        </w:trPr>
+        <w:tc>
+          <w:tcPr>
+            <w:tcW w:w="1666" w:type="pct"/>
+            <w:vAlign w:val="center"/>
+          </w:tcPr>
+          <w:p>
+            <w:pPr>
+              <w:spacing w:before="0" w:after="0" w:line="240" w:lineRule="auto"/>
+              <w:jc w:val="center"/>
+              <w:rPr>
+                <w:i/>
+                <w:iCs/>
+              </w:rPr>
+            </w:pPr>
+            <w:r>
+              <w:rPr>
+                <w:i/>
+                <w:iCs/>
+              </w:rPr>
+              <w:t>Nº</w:t>
+            </w:r>
+          </w:p>
+        </w:tc>
+        <w:tc>
+          <w:tcPr>
+            <w:tcW w:w="1666" w:type="pct"/>
+            <w:gridSpan w:val="2"/>
+            <w:vAlign w:val="center"/>
+          </w:tcPr>
+          <w:p>
+            <w:pPr>
+              <w:spacing w:before="0" w:after="0" w:line="240" w:lineRule="auto"/>
+              <w:jc w:val="center"/>
+              <w:rPr>
+                <w:i/>
+                <w:iCs/>
+              </w:rPr>
+            </w:pPr>
+            <w:r>
+              <w:rPr>
+                <w:i/>
+                <w:iCs/>
+              </w:rPr>
+              <w:t>NOME</w:t>
+            </w:r>
+          </w:p>
+        </w:tc>
+        <w:tc>
+          <w:tcPr>
+            <w:tcW w:w="1668" w:type="pct"/>
+            <w:vAlign w:val="center"/>
+          </w:tcPr>
+          <w:p>
+            <w:pPr>
+              <w:spacing w:before="0" w:after="0" w:line="240" w:lineRule="auto"/>
+              <w:jc w:val="center"/>
+              <w:rPr>
+                <w:i/>
+                <w:iCs/>
+              </w:rPr>
+            </w:pPr>
+            <w:r>
+              <w:rPr>
+                <w:i/>
+                <w:iCs/>
+              </w:rPr>
+              <w:t>NÍVEL DE NECESSIDADE</w:t>
+            </w:r>
+          </w:p>
+        </w:tc>
+      </w:tr>
+      <w:tr>
+        <w:trPr>
+          <w:trHeight w:val="397"/>
+          <w:jc w:val="center"/>
+        </w:trPr>
+        <w:tc>
+          <w:tcPr>
+            <w:tcW w:w="1666" w:type="pct"/>
+            <w:vAlign w:val="center"/>
+          </w:tcPr>
+          <w:p>
+            <w:pPr>
+              <w:spacing w:before="0" w:after="0" w:line="240" w:lineRule="auto"/>
+              <w:jc w:val="center"/>
+            </w:pPr>
+            <w:r>
+              <w:t>18</w:t>
+            </w:r>
+          </w:p>
+        </w:tc>
+        <w:tc>
+          <w:tcPr>
+            <w:tcW w:w="1666" w:type="pct"/>
+            <w:gridSpan w:val="2"/>
+            <w:vAlign w:val="center"/>
+          </w:tcPr>
+          <w:p>
+            <w:pPr>
+              <w:spacing w:before="120" w:after="120" w:line="240" w:lineRule="auto"/>
+              <w:jc w:val="center"/>
+            </w:pPr>
+            <w:r>
+              <w:t>Rotas</w:t>
+            </w:r>
+          </w:p>
+        </w:tc>
+        <w:tc>
+          <w:tcPr>
+            <w:tcW w:w="1668" w:type="pct"/>
+            <w:vAlign w:val="center"/>
+          </w:tcPr>
+          <w:p>
+            <w:pPr>
+              <w:spacing w:before="0" w:after="0" w:line="240" w:lineRule="auto"/>
+              <w:jc w:val="center"/>
+            </w:pPr>
+            <w:r>
+              <w:t>Essencial</w:t>
+            </w:r>
+          </w:p>
+        </w:tc>
+      </w:tr>
+      <w:tr>
+        <w:trPr>
+          <w:trHeight w:val="397"/>
+          <w:jc w:val="center"/>
+        </w:trPr>
+        <w:tc>
+          <w:tcPr>
+            <w:tcW w:w="5000" w:type="pct"/>
+            <w:gridSpan w:val="4"/>
+            <w:vAlign w:val="center"/>
+          </w:tcPr>
+          <w:p>
+            <w:pPr>
+              <w:spacing w:before="0" w:after="0" w:line="240" w:lineRule="auto"/>
+              <w:jc w:val="center"/>
+              <w:rPr>
+                <w:i/>
+                <w:iCs/>
+              </w:rPr>
+            </w:pPr>
+            <w:r>
+              <w:rPr>
+                <w:i/>
+                <w:iCs/>
+              </w:rPr>
+              <w:t>PREMISSAS</w:t>
+            </w:r>
+          </w:p>
+        </w:tc>
+      </w:tr>
+      <w:tr>
+        <w:trPr>
+          <w:trHeight w:val="397"/>
+          <w:jc w:val="center"/>
+        </w:trPr>
+        <w:tc>
+          <w:tcPr>
+            <w:tcW w:w="5000" w:type="pct"/>
+            <w:gridSpan w:val="4"/>
+            <w:vAlign w:val="center"/>
+          </w:tcPr>
+          <w:p>
+            <w:pPr>
+              <w:spacing w:before="0" w:after="0" w:line="240" w:lineRule="auto"/>
+              <w:jc w:val="center"/>
+            </w:pPr>
+            <w:r>
+              <w:t>Estar logado no sistema</w:t>
+            </w:r>
+          </w:p>
+        </w:tc>
+      </w:tr>
+      <w:tr>
+        <w:trPr>
+          <w:trHeight w:val="397"/>
+          <w:jc w:val="center"/>
+        </w:trPr>
+        <w:tc>
+          <w:tcPr>
+            <w:tcW w:w="5000" w:type="pct"/>
+            <w:gridSpan w:val="4"/>
+            <w:vAlign w:val="center"/>
+          </w:tcPr>
+          <w:p>
+            <w:pPr>
+              <w:spacing w:before="0" w:after="0" w:line="240" w:lineRule="auto"/>
+              <w:jc w:val="center"/>
+            </w:pPr>
+            <w:r>
+              <w:t>Estar com a localização do dispositivo ativa</w:t>
+            </w:r>
+          </w:p>
+        </w:tc>
+      </w:tr>
+      <w:tr>
+        <w:trPr>
+          <w:trHeight w:val="397"/>
+          <w:jc w:val="center"/>
+        </w:trPr>
+        <w:tc>
+          <w:tcPr>
+            <w:tcW w:w="5000" w:type="pct"/>
+            <w:gridSpan w:val="4"/>
+            <w:vAlign w:val="center"/>
+          </w:tcPr>
+          <w:p>
+            <w:pPr>
+              <w:spacing w:before="0" w:after="0" w:line="240" w:lineRule="auto"/>
+              <w:jc w:val="center"/>
+              <w:rPr>
+                <w:i/>
+                <w:iCs/>
+              </w:rPr>
+            </w:pPr>
+            <w:r>
+              <w:rPr>
+                <w:i/>
+                <w:iCs/>
+              </w:rPr>
+              <w:lastRenderedPageBreak/>
+              <w:t>DESCRIÇÃO</w:t>
+            </w:r>
+          </w:p>
+        </w:tc>
+      </w:tr>
+      <w:tr>
+        <w:trPr>
+          <w:trHeight w:val="397"/>
+          <w:jc w:val="center"/>
+        </w:trPr>
+        <w:tc>
+          <w:tcPr>
+            <w:tcW w:w="5000" w:type="pct"/>
+            <w:gridSpan w:val="4"/>
+            <w:vAlign w:val="center"/>
+          </w:tcPr>
+          <w:p>
+            <w:pPr>
+              <w:spacing w:before="120" w:after="120" w:line="240" w:lineRule="auto"/>
+              <w:jc w:val="center"/>
+            </w:pPr>
+            <w:r>
+              <w:t>Consiste na funcionalidade referente à disponibilização dos postos de combustível em uma rota pré-definida</w:t>
+            </w:r>
+          </w:p>
+          <w:p>
+            <w:pPr>
+              <w:spacing w:before="120" w:after="120" w:line="240" w:lineRule="auto"/>
+              <w:jc w:val="center"/>
+            </w:pPr>
+            <w:r>
+              <w:t>Diferente do Radar, os postos disponíveis em uma rota não se limitam a distância definida em Preferências de Usuário</w:t>
+            </w:r>
+          </w:p>
+          <w:p>
+            <w:pPr>
+              <w:spacing w:before="120" w:after="120" w:line="240" w:lineRule="auto"/>
+              <w:jc w:val="center"/>
+            </w:pPr>
+            <w:r>
+              <w:t xml:space="preserve">Ao definir uma rota, a lista de resultados será atualizada com os postos disponíveis na rota. A lista é dinâmica com base na distância, mantendo sempre o mais próximo ou os postos </w:t>
+            </w:r>
+            <w:r>
+              <w:rPr>
+                <w:i/>
+                <w:iCs/>
+              </w:rPr>
+              <w:t>premium</w:t>
+            </w:r>
+            <w:r>
+              <w:t xml:space="preserve"> disponíveis ao redor</w:t>
+            </w:r>
+          </w:p>
+          <w:p>
+            <w:pPr>
+              <w:spacing w:before="120" w:after="120" w:line="240" w:lineRule="auto"/>
+              <w:jc w:val="center"/>
+            </w:pPr>
+            <w:r>
+              <w:t xml:space="preserve">A localização inicial, por </w:t>
+            </w:r>
+            <w:r>
+              <w:rPr>
+                <w:i/>
+                <w:iCs/>
+              </w:rPr>
+              <w:t>default</w:t>
+            </w:r>
+            <w:r>
+              <w:t xml:space="preserve">, será a localização atual do </w:t>
+            </w:r>
+            <w:r>
+              <w:t>usuário</w:t>
+            </w:r>
+          </w:p>
+          <w:p>
+            <w:pPr>
+              <w:spacing w:before="120" w:after="120" w:line="240" w:lineRule="auto"/>
+              <w:jc w:val="center"/>
+            </w:pPr>
+            <w:r>
+              <w:t>Caso o usuário tenha definido endereço residencial e comercial</w:t>
+            </w:r>
+            <w:r>
+              <w:t>, serão disponibilizados atalhos para estes endereços</w:t>
+            </w:r>
+          </w:p>
+        </w:tc>
+      </w:tr>
+      <w:tr>
+        <w:trPr>
+          <w:trHeight w:val="397"/>
+          <w:jc w:val="center"/>
+        </w:trPr>
+        <w:tc>
+          <w:tcPr>
+            <w:tcW w:w="5000" w:type="pct"/>
+            <w:gridSpan w:val="4"/>
+            <w:vAlign w:val="center"/>
+          </w:tcPr>
+          <w:p>
+            <w:pPr>
+              <w:spacing w:before="0" w:after="0" w:line="240" w:lineRule="auto"/>
+              <w:jc w:val="center"/>
+              <w:rPr>
+                <w:i/>
+                <w:iCs/>
+              </w:rPr>
+            </w:pPr>
+            <w:r>
+              <w:rPr>
+                <w:i/>
+                <w:iCs/>
+              </w:rPr>
+              <w:t>ENTRADAS</w:t>
+            </w:r>
+          </w:p>
+        </w:tc>
+      </w:tr>
+      <w:tr>
+        <w:trPr>
+          <w:trHeight w:val="397"/>
+          <w:jc w:val="center"/>
+        </w:trPr>
+        <w:tc>
+          <w:tcPr>
+            <w:tcW w:w="2500" w:type="pct"/>
+            <w:gridSpan w:val="2"/>
+            <w:vAlign w:val="center"/>
+          </w:tcPr>
+          <w:p>
+            <w:pPr>
+              <w:spacing w:before="0" w:after="0" w:line="240" w:lineRule="auto"/>
+              <w:jc w:val="center"/>
+            </w:pPr>
+            <w:r>
+              <w:t>01</w:t>
+            </w:r>
+          </w:p>
+        </w:tc>
+        <w:tc>
+          <w:tcPr>
+            <w:tcW w:w="2500" w:type="pct"/>
+            <w:gridSpan w:val="2"/>
+            <w:vAlign w:val="center"/>
+          </w:tcPr>
+          <w:p>
+            <w:pPr>
+              <w:spacing w:before="0" w:after="0" w:line="240" w:lineRule="auto"/>
+              <w:jc w:val="center"/>
+            </w:pPr>
+            <w:r>
+              <w:t>Localização inicial</w:t>
+            </w:r>
+          </w:p>
+        </w:tc>
+      </w:tr>
+      <w:tr>
+        <w:trPr>
+          <w:trHeight w:val="397"/>
+          <w:jc w:val="center"/>
+        </w:trPr>
+        <w:tc>
+          <w:tcPr>
+            <w:tcW w:w="2500" w:type="pct"/>
+            <w:gridSpan w:val="2"/>
+            <w:vAlign w:val="center"/>
+          </w:tcPr>
+          <w:p>
+            <w:pPr>
+              <w:spacing w:before="0" w:after="0" w:line="240" w:lineRule="auto"/>
+              <w:jc w:val="center"/>
+            </w:pPr>
+            <w:r>
+              <w:t>02</w:t>
+            </w:r>
+          </w:p>
+        </w:tc>
+        <w:tc>
+          <w:tcPr>
+            <w:tcW w:w="2500" w:type="pct"/>
+            <w:gridSpan w:val="2"/>
+            <w:vAlign w:val="center"/>
+          </w:tcPr>
+          <w:p>
+            <w:pPr>
+              <w:spacing w:before="0" w:after="0" w:line="240" w:lineRule="auto"/>
+              <w:jc w:val="center"/>
+            </w:pPr>
+            <w:r>
+              <w:t>Localização final</w:t>
+            </w:r>
+          </w:p>
+        </w:tc>
+      </w:tr>
+      <w:tr>
+        <w:trPr>
+          <w:trHeight w:val="397"/>
+          <w:jc w:val="center"/>
+        </w:trPr>
+        <w:tc>
+          <w:tcPr>
+            <w:tcW w:w="5000" w:type="pct"/>
+            <w:gridSpan w:val="4"/>
+            <w:vAlign w:val="center"/>
+          </w:tcPr>
+          <w:p>
+            <w:pPr>
+              <w:spacing w:before="0" w:after="0" w:line="240" w:lineRule="auto"/>
+              <w:jc w:val="center"/>
+              <w:rPr>
+                <w:i/>
+                <w:iCs/>
+              </w:rPr>
+            </w:pPr>
+            <w:r>
+              <w:rPr>
+                <w:i/>
+                <w:iCs/>
+              </w:rPr>
+              <w:t>REQUISITOS FUNCIONAIS RELACIONADOS</w:t>
+            </w:r>
+          </w:p>
+        </w:tc>
+      </w:tr>
+      <w:tr>
+        <w:trPr>
+          <w:trHeight w:val="397"/>
+          <w:jc w:val="center"/>
+        </w:trPr>
+        <w:tc>
+          <w:tcPr>
+            <w:tcW w:w="5000" w:type="pct"/>
+            <w:gridSpan w:val="4"/>
+            <w:vAlign w:val="center"/>
+          </w:tcPr>
+          <w:p>
+            <w:pPr>
+              <w:spacing w:before="0" w:after="0" w:line="240" w:lineRule="auto"/>
+              <w:jc w:val="center"/>
+            </w:pPr>
+            <w:r>
+              <w:t>Endereço residencial e comercial</w:t>
+            </w:r>
+          </w:p>
+        </w:tc>
+      </w:tr>
+    </w:tbl>
+    <w:p>
+      <w:pPr>
+        <w:tabs>
+          <w:tab w:val="left" w:pos="2445"/>
+        </w:tabs>
+      </w:pPr>
+      <w:bookmarkStart w:id="41" w:name="_GoBack"/>
+      <w:bookmarkEnd w:id="41"/>
+    </w:p>
+    <w:p>
+      <w:pPr>
         <w:pStyle w:val="Ttulo2"/>
       </w:pPr>
-      <w:bookmarkStart w:id="41" w:name="_Toc26522405"/>
+      <w:bookmarkStart w:id="42" w:name="_Toc26522405"/>
       <w:r>
         <w:t>Requisitos Não-Funcionais</w:t>
       </w:r>
-      <w:bookmarkEnd w:id="41"/>
+      <w:bookmarkEnd w:id="42"/>
     </w:p>
     <w:p>
       <w:r>
@@ -14304,12 +15153,12 @@
       <w:pPr>
         <w:pStyle w:val="Ttulo1"/>
       </w:pPr>
-      <w:bookmarkStart w:id="42" w:name="_Toc26522406"/>
+      <w:bookmarkStart w:id="43" w:name="_Toc26522406"/>
       <w:r>
         <w:lastRenderedPageBreak/>
         <w:t>Referências</w:t>
       </w:r>
-      <w:bookmarkEnd w:id="42"/>
+      <w:bookmarkEnd w:id="43"/>
     </w:p>
     <w:p>
       <w:r>
@@ -14373,7 +15222,23 @@
     </w:p>
     <w:p>
       <w:r>
-        <w:t>Engenharia de Software. Sommerville, Ian. 2018. 10º edição. Pearson Education do Brasil, São Paulo.</w:t>
+        <w:t xml:space="preserve">Engenharia de Software. </w:t>
+      </w:r>
+      <w:proofErr w:type="spellStart"/>
+      <w:r>
+        <w:t>Sommerville</w:t>
+      </w:r>
+      <w:proofErr w:type="spellEnd"/>
+      <w:r>
+        <w:t xml:space="preserve">, Ian. 2018. 10º edição. Pearson </w:t>
+      </w:r>
+      <w:proofErr w:type="spellStart"/>
+      <w:r>
+        <w:t>Education</w:t>
+      </w:r>
+      <w:proofErr w:type="spellEnd"/>
+      <w:r>
+        <w:t xml:space="preserve"> do Brasil, São Paulo.</w:t>
       </w:r>
     </w:p>
     <w:p>
@@ -14398,15 +15263,12 @@
     </w:p>
     <w:p/>
     <w:sectPr>
-      <w:headerReference w:type="even" r:id="rId8"/>
-      <w:headerReference w:type="default" r:id="rId9"/>
-      <w:footerReference w:type="even" r:id="rId10"/>
-      <w:footerReference w:type="default" r:id="rId11"/>
-      <w:headerReference w:type="first" r:id="rId12"/>
-      <w:footerReference w:type="first" r:id="rId13"/>
+      <w:headerReference w:type="default" r:id="rId8"/>
+      <w:footerReference w:type="default" r:id="rId9"/>
       <w:pgSz w:w="11906" w:h="16838"/>
       <w:pgMar w:top="1134" w:right="1134" w:bottom="1134" w:left="1134" w:header="510" w:footer="227" w:gutter="0"/>
       <w:cols w:space="708"/>
+      <w:titlePg/>
       <w:docGrid w:linePitch="360"/>
     </w:sectPr>
   </w:body>
@@ -14439,16 +15301,6 @@
 </file>
 
 <file path=word/footer1.xml><?xml version="1.0" encoding="utf-8"?>
-<w:ftr xmlns:wpc="http://schemas.microsoft.com/office/word/2010/wordprocessingCanvas" xmlns:cx="http://schemas.microsoft.com/office/drawing/2014/chartex" xmlns:cx1="http://schemas.microsoft.com/office/drawing/2015/9/8/chartex" xmlns:cx2="http://schemas.microsoft.com/office/drawing/2015/10/21/chartex" xmlns:cx3="http://schemas.microsoft.com/office/drawing/2016/5/9/chartex" xmlns:cx4="http://schemas.microsoft.com/office/drawing/2016/5/10/chartex" xmlns:cx5="http://schemas.microsoft.com/office/drawing/2016/5/11/chartex" xmlns:cx6="http://schemas.microsoft.com/office/drawing/2016/5/12/chartex" xmlns:cx7="http://schemas.microsoft.com/office/drawing/2016/5/13/chartex" xmlns:cx8="http://schemas.microsoft.com/office/drawing/2016/5/14/chartex" xmlns:mc="http://schemas.openxmlformats.org/markup-compatibility/2006" xmlns:aink="http://schemas.microsoft.com/office/drawing/2016/ink" xmlns:am3d="http://schemas.microsoft.com/office/drawing/2017/model3d" xmlns:o="urn:schemas-microsoft-com:office:office" xmlns:r="http://schemas.openxmlformats.org/officeDocument/2006/relationships" xmlns:m="http://schemas.openxmlformats.org/officeDocument/2006/math" xmlns:v="urn:schemas-microsoft-com:vml" xmlns:wp14="http://schemas.microsoft.com/office/word/2010/wordprocessingDrawing" xmlns:wp="http://schemas.openxmlformats.org/drawingml/2006/wordprocessingDrawing" xmlns:w10="urn:schemas-microsoft-com:office:word" xmlns:w="http://schemas.openxmlformats.org/wordprocessingml/2006/main" xmlns:w14="http://schemas.microsoft.com/office/word/2010/wordml" xmlns:w15="http://schemas.microsoft.com/office/word/2012/wordml" xmlns:w16cid="http://schemas.microsoft.com/office/word/2016/wordml/cid" xmlns:w16se="http://schemas.microsoft.com/office/word/2015/wordml/symex" xmlns:wpg="http://schemas.microsoft.com/office/word/2010/wordprocessingGroup" xmlns:wpi="http://schemas.microsoft.com/office/word/2010/wordprocessingInk" xmlns:wne="http://schemas.microsoft.com/office/word/2006/wordml" xmlns:wps="http://schemas.microsoft.com/office/word/2010/wordprocessingShape" mc:Ignorable="w14 w15 w16se w16cid wp14">
-  <w:p>
-    <w:pPr>
-      <w:pStyle w:val="Rodap"/>
-    </w:pPr>
-  </w:p>
-</w:ftr>
-</file>
-
-<file path=word/footer2.xml><?xml version="1.0" encoding="utf-8"?>
 <w:ftr xmlns:wpc="http://schemas.microsoft.com/office/word/2010/wordprocessingCanvas" xmlns:cx="http://schemas.microsoft.com/office/drawing/2014/chartex" xmlns:cx1="http://schemas.microsoft.com/office/drawing/2015/9/8/chartex" xmlns:cx2="http://schemas.microsoft.com/office/drawing/2015/10/21/chartex" xmlns:cx3="http://schemas.microsoft.com/office/drawing/2016/5/9/chartex" xmlns:cx4="http://schemas.microsoft.com/office/drawing/2016/5/10/chartex" xmlns:cx5="http://schemas.microsoft.com/office/drawing/2016/5/11/chartex" xmlns:cx6="http://schemas.microsoft.com/office/drawing/2016/5/12/chartex" xmlns:cx7="http://schemas.microsoft.com/office/drawing/2016/5/13/chartex" xmlns:cx8="http://schemas.microsoft.com/office/drawing/2016/5/14/chartex" xmlns:mc="http://schemas.openxmlformats.org/markup-compatibility/2006" xmlns:aink="http://schemas.microsoft.com/office/drawing/2016/ink" xmlns:am3d="http://schemas.microsoft.com/office/drawing/2017/model3d" xmlns:o="urn:schemas-microsoft-com:office:office" xmlns:r="http://schemas.openxmlformats.org/officeDocument/2006/relationships" xmlns:m="http://schemas.openxmlformats.org/officeDocument/2006/math" xmlns:v="urn:schemas-microsoft-com:vml" xmlns:wp14="http://schemas.microsoft.com/office/word/2010/wordprocessingDrawing" xmlns:wp="http://schemas.openxmlformats.org/drawingml/2006/wordprocessingDrawing" xmlns:w10="urn:schemas-microsoft-com:office:word" xmlns:w="http://schemas.openxmlformats.org/wordprocessingml/2006/main" xmlns:w14="http://schemas.microsoft.com/office/word/2010/wordml" xmlns:w15="http://schemas.microsoft.com/office/word/2012/wordml" xmlns:w16cid="http://schemas.microsoft.com/office/word/2016/wordml/cid" xmlns:w16se="http://schemas.microsoft.com/office/word/2015/wordml/symex" xmlns:wpg="http://schemas.microsoft.com/office/word/2010/wordprocessingGroup" xmlns:wpi="http://schemas.microsoft.com/office/word/2010/wordprocessingInk" xmlns:wne="http://schemas.microsoft.com/office/word/2006/wordml" xmlns:wps="http://schemas.microsoft.com/office/word/2010/wordprocessingShape" mc:Ignorable="w14 w15 w16se w16cid wp14">
   <w:sdt>
     <w:sdtPr>
@@ -14485,17 +15337,8 @@
             <w:rFonts w:ascii="Poppins Medium" w:hAnsi="Poppins Medium" w:cs="Poppins Medium"/>
             <w:color w:val="AEAAAA" w:themeColor="background2" w:themeShade="BF"/>
           </w:rPr>
-          <w:t>2</w:t>
+          <w:t>2A</w:t>
         </w:r>
-        <w:r>
-          <w:rPr>
-            <w:rFonts w:ascii="Poppins Medium" w:hAnsi="Poppins Medium" w:cs="Poppins Medium"/>
-            <w:color w:val="AEAAAA" w:themeColor="background2" w:themeShade="BF"/>
-          </w:rPr>
-          <w:t>A</w:t>
-        </w:r>
-        <w:bookmarkStart w:id="43" w:name="_GoBack"/>
-        <w:bookmarkEnd w:id="43"/>
         <w:r>
           <w:rPr>
             <w:rFonts w:ascii="Poppins Medium" w:hAnsi="Poppins Medium" w:cs="Poppins Medium"/>
@@ -14549,16 +15392,6 @@
 </w:ftr>
 </file>
 
-<file path=word/footer3.xml><?xml version="1.0" encoding="utf-8"?>
-<w:ftr xmlns:wpc="http://schemas.microsoft.com/office/word/2010/wordprocessingCanvas" xmlns:cx="http://schemas.microsoft.com/office/drawing/2014/chartex" xmlns:cx1="http://schemas.microsoft.com/office/drawing/2015/9/8/chartex" xmlns:cx2="http://schemas.microsoft.com/office/drawing/2015/10/21/chartex" xmlns:cx3="http://schemas.microsoft.com/office/drawing/2016/5/9/chartex" xmlns:cx4="http://schemas.microsoft.com/office/drawing/2016/5/10/chartex" xmlns:cx5="http://schemas.microsoft.com/office/drawing/2016/5/11/chartex" xmlns:cx6="http://schemas.microsoft.com/office/drawing/2016/5/12/chartex" xmlns:cx7="http://schemas.microsoft.com/office/drawing/2016/5/13/chartex" xmlns:cx8="http://schemas.microsoft.com/office/drawing/2016/5/14/chartex" xmlns:mc="http://schemas.openxmlformats.org/markup-compatibility/2006" xmlns:aink="http://schemas.microsoft.com/office/drawing/2016/ink" xmlns:am3d="http://schemas.microsoft.com/office/drawing/2017/model3d" xmlns:o="urn:schemas-microsoft-com:office:office" xmlns:r="http://schemas.openxmlformats.org/officeDocument/2006/relationships" xmlns:m="http://schemas.openxmlformats.org/officeDocument/2006/math" xmlns:v="urn:schemas-microsoft-com:vml" xmlns:wp14="http://schemas.microsoft.com/office/word/2010/wordprocessingDrawing" xmlns:wp="http://schemas.openxmlformats.org/drawingml/2006/wordprocessingDrawing" xmlns:w10="urn:schemas-microsoft-com:office:word" xmlns:w="http://schemas.openxmlformats.org/wordprocessingml/2006/main" xmlns:w14="http://schemas.microsoft.com/office/word/2010/wordml" xmlns:w15="http://schemas.microsoft.com/office/word/2012/wordml" xmlns:w16cid="http://schemas.microsoft.com/office/word/2016/wordml/cid" xmlns:w16se="http://schemas.microsoft.com/office/word/2015/wordml/symex" xmlns:wpg="http://schemas.microsoft.com/office/word/2010/wordprocessingGroup" xmlns:wpi="http://schemas.microsoft.com/office/word/2010/wordprocessingInk" xmlns:wne="http://schemas.microsoft.com/office/word/2006/wordml" xmlns:wps="http://schemas.microsoft.com/office/word/2010/wordprocessingShape" mc:Ignorable="w14 w15 w16se w16cid wp14">
-  <w:p>
-    <w:pPr>
-      <w:pStyle w:val="Rodap"/>
-    </w:pPr>
-  </w:p>
-</w:ftr>
-</file>
-
 <file path=word/footnotes.xml><?xml version="1.0" encoding="utf-8"?>
 <w:footnotes xmlns:wpc="http://schemas.microsoft.com/office/word/2010/wordprocessingCanvas" xmlns:cx="http://schemas.microsoft.com/office/drawing/2014/chartex" xmlns:cx1="http://schemas.microsoft.com/office/drawing/2015/9/8/chartex" xmlns:cx2="http://schemas.microsoft.com/office/drawing/2015/10/21/chartex" xmlns:cx3="http://schemas.microsoft.com/office/drawing/2016/5/9/chartex" xmlns:cx4="http://schemas.microsoft.com/office/drawing/2016/5/10/chartex" xmlns:cx5="http://schemas.microsoft.com/office/drawing/2016/5/11/chartex" xmlns:cx6="http://schemas.microsoft.com/office/drawing/2016/5/12/chartex" xmlns:cx7="http://schemas.microsoft.com/office/drawing/2016/5/13/chartex" xmlns:cx8="http://schemas.microsoft.com/office/drawing/2016/5/14/chartex" xmlns:mc="http://schemas.openxmlformats.org/markup-compatibility/2006" xmlns:aink="http://schemas.microsoft.com/office/drawing/2016/ink" xmlns:am3d="http://schemas.microsoft.com/office/drawing/2017/model3d" xmlns:o="urn:schemas-microsoft-com:office:office" xmlns:r="http://schemas.openxmlformats.org/officeDocument/2006/relationships" xmlns:m="http://schemas.openxmlformats.org/officeDocument/2006/math" xmlns:v="urn:schemas-microsoft-com:vml" xmlns:wp14="http://schemas.microsoft.com/office/word/2010/wordprocessingDrawing" xmlns:wp="http://schemas.openxmlformats.org/drawingml/2006/wordprocessingDrawing" xmlns:w10="urn:schemas-microsoft-com:office:word" xmlns:w="http://schemas.openxmlformats.org/wordprocessingml/2006/main" xmlns:w14="http://schemas.microsoft.com/office/word/2010/wordml" xmlns:w15="http://schemas.microsoft.com/office/word/2012/wordml" xmlns:w16cid="http://schemas.microsoft.com/office/word/2016/wordml/cid" xmlns:w16se="http://schemas.microsoft.com/office/word/2015/wordml/symex" xmlns:wpg="http://schemas.microsoft.com/office/word/2010/wordprocessingGroup" xmlns:wpi="http://schemas.microsoft.com/office/word/2010/wordprocessingInk" xmlns:wne="http://schemas.microsoft.com/office/word/2006/wordml" xmlns:wps="http://schemas.microsoft.com/office/word/2010/wordprocessingShape" mc:Ignorable="w14 w15 w16se w16cid wp14">
   <w:footnote w:type="separator" w:id="-1">
@@ -14790,16 +15623,6 @@
 </file>
 
 <file path=word/header1.xml><?xml version="1.0" encoding="utf-8"?>
-<w:hdr xmlns:wpc="http://schemas.microsoft.com/office/word/2010/wordprocessingCanvas" xmlns:cx="http://schemas.microsoft.com/office/drawing/2014/chartex" xmlns:cx1="http://schemas.microsoft.com/office/drawing/2015/9/8/chartex" xmlns:cx2="http://schemas.microsoft.com/office/drawing/2015/10/21/chartex" xmlns:cx3="http://schemas.microsoft.com/office/drawing/2016/5/9/chartex" xmlns:cx4="http://schemas.microsoft.com/office/drawing/2016/5/10/chartex" xmlns:cx5="http://schemas.microsoft.com/office/drawing/2016/5/11/chartex" xmlns:cx6="http://schemas.microsoft.com/office/drawing/2016/5/12/chartex" xmlns:cx7="http://schemas.microsoft.com/office/drawing/2016/5/13/chartex" xmlns:cx8="http://schemas.microsoft.com/office/drawing/2016/5/14/chartex" xmlns:mc="http://schemas.openxmlformats.org/markup-compatibility/2006" xmlns:aink="http://schemas.microsoft.com/office/drawing/2016/ink" xmlns:am3d="http://schemas.microsoft.com/office/drawing/2017/model3d" xmlns:o="urn:schemas-microsoft-com:office:office" xmlns:r="http://schemas.openxmlformats.org/officeDocument/2006/relationships" xmlns:m="http://schemas.openxmlformats.org/officeDocument/2006/math" xmlns:v="urn:schemas-microsoft-com:vml" xmlns:wp14="http://schemas.microsoft.com/office/word/2010/wordprocessingDrawing" xmlns:wp="http://schemas.openxmlformats.org/drawingml/2006/wordprocessingDrawing" xmlns:w10="urn:schemas-microsoft-com:office:word" xmlns:w="http://schemas.openxmlformats.org/wordprocessingml/2006/main" xmlns:w14="http://schemas.microsoft.com/office/word/2010/wordml" xmlns:w15="http://schemas.microsoft.com/office/word/2012/wordml" xmlns:w16cid="http://schemas.microsoft.com/office/word/2016/wordml/cid" xmlns:w16se="http://schemas.microsoft.com/office/word/2015/wordml/symex" xmlns:wpg="http://schemas.microsoft.com/office/word/2010/wordprocessingGroup" xmlns:wpi="http://schemas.microsoft.com/office/word/2010/wordprocessingInk" xmlns:wne="http://schemas.microsoft.com/office/word/2006/wordml" xmlns:wps="http://schemas.microsoft.com/office/word/2010/wordprocessingShape" mc:Ignorable="w14 w15 w16se w16cid wp14">
-  <w:p>
-    <w:pPr>
-      <w:pStyle w:val="Cabealho"/>
-    </w:pPr>
-  </w:p>
-</w:hdr>
-</file>
-
-<file path=word/header2.xml><?xml version="1.0" encoding="utf-8"?>
 <w:hdr xmlns:wpc="http://schemas.microsoft.com/office/word/2010/wordprocessingCanvas" xmlns:cx="http://schemas.microsoft.com/office/drawing/2014/chartex" xmlns:cx1="http://schemas.microsoft.com/office/drawing/2015/9/8/chartex" xmlns:cx2="http://schemas.microsoft.com/office/drawing/2015/10/21/chartex" xmlns:cx3="http://schemas.microsoft.com/office/drawing/2016/5/9/chartex" xmlns:cx4="http://schemas.microsoft.com/office/drawing/2016/5/10/chartex" xmlns:cx5="http://schemas.microsoft.com/office/drawing/2016/5/11/chartex" xmlns:cx6="http://schemas.microsoft.com/office/drawing/2016/5/12/chartex" xmlns:cx7="http://schemas.microsoft.com/office/drawing/2016/5/13/chartex" xmlns:cx8="http://schemas.microsoft.com/office/drawing/2016/5/14/chartex" xmlns:mc="http://schemas.openxmlformats.org/markup-compatibility/2006" xmlns:aink="http://schemas.microsoft.com/office/drawing/2016/ink" xmlns:am3d="http://schemas.microsoft.com/office/drawing/2017/model3d" xmlns:o="urn:schemas-microsoft-com:office:office" xmlns:r="http://schemas.openxmlformats.org/officeDocument/2006/relationships" xmlns:m="http://schemas.openxmlformats.org/officeDocument/2006/math" xmlns:v="urn:schemas-microsoft-com:vml" xmlns:wp14="http://schemas.microsoft.com/office/word/2010/wordprocessingDrawing" xmlns:wp="http://schemas.openxmlformats.org/drawingml/2006/wordprocessingDrawing" xmlns:w10="urn:schemas-microsoft-com:office:word" xmlns:w="http://schemas.openxmlformats.org/wordprocessingml/2006/main" xmlns:w14="http://schemas.microsoft.com/office/word/2010/wordml" xmlns:w15="http://schemas.microsoft.com/office/word/2012/wordml" xmlns:w16cid="http://schemas.microsoft.com/office/word/2016/wordml/cid" xmlns:w16se="http://schemas.microsoft.com/office/word/2015/wordml/symex" xmlns:wpg="http://schemas.microsoft.com/office/word/2010/wordprocessingGroup" xmlns:wpi="http://schemas.microsoft.com/office/word/2010/wordprocessingInk" xmlns:wne="http://schemas.microsoft.com/office/word/2006/wordml" xmlns:wps="http://schemas.microsoft.com/office/word/2010/wordprocessingShape" mc:Ignorable="w14 w15 w16se w16cid wp14">
   <w:p>
     <w:pPr>
@@ -14817,16 +15640,6 @@
       </w:rPr>
       <w:t>Etanóis | Escopo de Projeto</w:t>
     </w:r>
-  </w:p>
-</w:hdr>
-</file>
-
-<file path=word/header3.xml><?xml version="1.0" encoding="utf-8"?>
-<w:hdr xmlns:wpc="http://schemas.microsoft.com/office/word/2010/wordprocessingCanvas" xmlns:cx="http://schemas.microsoft.com/office/drawing/2014/chartex" xmlns:cx1="http://schemas.microsoft.com/office/drawing/2015/9/8/chartex" xmlns:cx2="http://schemas.microsoft.com/office/drawing/2015/10/21/chartex" xmlns:cx3="http://schemas.microsoft.com/office/drawing/2016/5/9/chartex" xmlns:cx4="http://schemas.microsoft.com/office/drawing/2016/5/10/chartex" xmlns:cx5="http://schemas.microsoft.com/office/drawing/2016/5/11/chartex" xmlns:cx6="http://schemas.microsoft.com/office/drawing/2016/5/12/chartex" xmlns:cx7="http://schemas.microsoft.com/office/drawing/2016/5/13/chartex" xmlns:cx8="http://schemas.microsoft.com/office/drawing/2016/5/14/chartex" xmlns:mc="http://schemas.openxmlformats.org/markup-compatibility/2006" xmlns:aink="http://schemas.microsoft.com/office/drawing/2016/ink" xmlns:am3d="http://schemas.microsoft.com/office/drawing/2017/model3d" xmlns:o="urn:schemas-microsoft-com:office:office" xmlns:r="http://schemas.openxmlformats.org/officeDocument/2006/relationships" xmlns:m="http://schemas.openxmlformats.org/officeDocument/2006/math" xmlns:v="urn:schemas-microsoft-com:vml" xmlns:wp14="http://schemas.microsoft.com/office/word/2010/wordprocessingDrawing" xmlns:wp="http://schemas.openxmlformats.org/drawingml/2006/wordprocessingDrawing" xmlns:w10="urn:schemas-microsoft-com:office:word" xmlns:w="http://schemas.openxmlformats.org/wordprocessingml/2006/main" xmlns:w14="http://schemas.microsoft.com/office/word/2010/wordml" xmlns:w15="http://schemas.microsoft.com/office/word/2012/wordml" xmlns:w16cid="http://schemas.microsoft.com/office/word/2016/wordml/cid" xmlns:w16se="http://schemas.microsoft.com/office/word/2015/wordml/symex" xmlns:wpg="http://schemas.microsoft.com/office/word/2010/wordprocessingGroup" xmlns:wpi="http://schemas.microsoft.com/office/word/2010/wordprocessingInk" xmlns:wne="http://schemas.microsoft.com/office/word/2006/wordml" xmlns:wps="http://schemas.microsoft.com/office/word/2010/wordprocessingShape" mc:Ignorable="w14 w15 w16se w16cid wp14">
-  <w:p>
-    <w:pPr>
-      <w:pStyle w:val="Cabealho"/>
-    </w:pPr>
   </w:p>
 </w:hdr>
 </file>
@@ -16646,6 +17459,7 @@
   <w:style w:type="character" w:default="1" w:styleId="Fontepargpadro">
     <w:name w:val="Default Paragraph Font"/>
     <w:uiPriority w:val="1"/>
+    <w:semiHidden/>
     <w:unhideWhenUsed/>
   </w:style>
   <w:style w:type="table" w:default="1" w:styleId="Tabelanormal">
@@ -17388,7 +18202,7 @@
 </file>
 
 <file path=customXml/itemProps1.xml><?xml version="1.0" encoding="utf-8"?>
-<ds:datastoreItem xmlns:ds="http://schemas.openxmlformats.org/officeDocument/2006/customXml" ds:itemID="{6483C1F1-EBB3-4B6F-8799-628A9DFA82A5}">
+<ds:datastoreItem xmlns:ds="http://schemas.openxmlformats.org/officeDocument/2006/customXml" ds:itemID="{127B4B7F-B309-40F6-8CDE-3861E288A14F}">
   <ds:schemaRefs>
     <ds:schemaRef ds:uri="http://schemas.openxmlformats.org/officeDocument/2006/bibliography"/>
   </ds:schemaRefs>

</xml_diff>

<commit_message>
Atualização na Proposta de Projeto
</commit_message>
<xml_diff>
--- a/docs/proposta-projeto.docx
+++ b/docs/proposta-projeto.docx
@@ -2757,80 +2757,54 @@
           <w:i/>
           <w:iCs/>
         </w:rPr>
-        <w:t xml:space="preserve">QR </w:t>
-      </w:r>
-      <w:proofErr w:type="spellStart"/>
+        <w:t>QR Code</w:t>
+      </w:r>
+      <w:r>
+        <w:t xml:space="preserve">. Enquanto isso, o frentista em seu dispositivo, irá acessar o item “Área do Frentista” </w:t>
+      </w:r>
+      <w:r>
+        <w:t>o</w:t>
+      </w:r>
+      <w:r>
+        <w:t xml:space="preserve"> qual possuirá um item “</w:t>
+      </w:r>
+      <w:r>
+        <w:t>Abastecimento</w:t>
+      </w:r>
+      <w:r>
+        <w:t>”</w:t>
+      </w:r>
+      <w:r>
+        <w:t>, e</w:t>
+      </w:r>
+      <w:r>
+        <w:t>ste abrirá um pequeno pop-up ao frentista, no qual o mesmo irá inserir</w:t>
+      </w:r>
+      <w:r>
+        <w:t xml:space="preserve"> o tipo de combustível abastecido e a </w:t>
+      </w:r>
+      <w:r>
+        <w:t xml:space="preserve">quantidade </w:t>
+      </w:r>
+      <w:r>
+        <w:t xml:space="preserve">do que </w:t>
+      </w:r>
+      <w:r>
+        <w:t xml:space="preserve">o motorista </w:t>
+      </w:r>
+      <w:r>
+        <w:t>adquiriu.</w:t>
+      </w:r>
+      <w:r>
+        <w:t xml:space="preserve"> Essa ação gerará um </w:t>
+      </w:r>
       <w:r>
         <w:rPr>
           <w:i/>
           <w:iCs/>
         </w:rPr>
-        <w:t>Code</w:t>
-      </w:r>
-      <w:proofErr w:type="spellEnd"/>
-      <w:r>
-        <w:t xml:space="preserve">. Enquanto isso, o frentista em seu dispositivo, irá acessar o item “Área do Frentista” </w:t>
-      </w:r>
-      <w:r>
-        <w:t>o</w:t>
-      </w:r>
-      <w:r>
-        <w:t xml:space="preserve"> qual possuirá um item “</w:t>
-      </w:r>
-      <w:r>
-        <w:t>Abastecimento</w:t>
-      </w:r>
-      <w:r>
-        <w:t>”</w:t>
-      </w:r>
-      <w:r>
-        <w:t>, e</w:t>
-      </w:r>
-      <w:r>
-        <w:t xml:space="preserve">ste abrirá um pequeno pop-up ao frentista, no qual </w:t>
-      </w:r>
-      <w:proofErr w:type="gramStart"/>
-      <w:r>
-        <w:t>o mesmo</w:t>
-      </w:r>
-      <w:proofErr w:type="gramEnd"/>
-      <w:r>
-        <w:t xml:space="preserve"> irá inserir</w:t>
-      </w:r>
-      <w:r>
-        <w:t xml:space="preserve"> o tipo de combustível abastecido e a </w:t>
-      </w:r>
-      <w:r>
-        <w:t xml:space="preserve">quantidade </w:t>
-      </w:r>
-      <w:r>
-        <w:t xml:space="preserve">do que </w:t>
-      </w:r>
-      <w:r>
-        <w:t xml:space="preserve">o motorista </w:t>
-      </w:r>
-      <w:r>
-        <w:t>adquiriu.</w:t>
-      </w:r>
-      <w:r>
-        <w:t xml:space="preserve"> Essa ação gerará um </w:t>
-      </w:r>
-      <w:r>
-        <w:rPr>
-          <w:i/>
-          <w:iCs/>
-        </w:rPr>
-        <w:t xml:space="preserve">QR </w:t>
-      </w:r>
-      <w:proofErr w:type="spellStart"/>
-      <w:r>
-        <w:rPr>
-          <w:i/>
-          <w:iCs/>
-        </w:rPr>
-        <w:t>Code</w:t>
-      </w:r>
-      <w:proofErr w:type="spellEnd"/>
+        <w:t>QR Code</w:t>
+      </w:r>
       <w:r>
         <w:t xml:space="preserve"> que será mostrado ao </w:t>
       </w:r>
@@ -2894,17 +2868,8 @@
           <w:i/>
           <w:iCs/>
         </w:rPr>
-        <w:t xml:space="preserve">Checkout </w:t>
-      </w:r>
-      <w:proofErr w:type="spellStart"/>
-      <w:r>
-        <w:rPr>
-          <w:i/>
-          <w:iCs/>
-        </w:rPr>
-        <w:t>PagSeguro</w:t>
-      </w:r>
-      <w:proofErr w:type="spellEnd"/>
+        <w:t>Checkout PagSeguro</w:t>
+      </w:r>
       <w:r>
         <w:t xml:space="preserve"> da </w:t>
       </w:r>
@@ -2958,28 +2923,17 @@
         </w:numPr>
         <w:ind w:left="568" w:hanging="284"/>
       </w:pPr>
-      <w:proofErr w:type="spellStart"/>
       <w:r>
         <w:rPr>
           <w:rFonts w:ascii="Poppins SemiBold" w:hAnsi="Poppins SemiBold" w:cs="Poppins SemiBold"/>
           <w:i/>
           <w:iCs/>
         </w:rPr>
-        <w:t>PayPal</w:t>
-      </w:r>
-      <w:proofErr w:type="spellEnd"/>
-      <w:r>
-        <w:rPr>
-          <w:rFonts w:ascii="Poppins SemiBold" w:hAnsi="Poppins SemiBold" w:cs="Poppins SemiBold"/>
-          <w:i/>
-          <w:iCs/>
-        </w:rPr>
-        <w:t>:</w:t>
+        <w:t>PayPal:</w:t>
       </w:r>
       <w:r>
         <w:t xml:space="preserve"> o usuário deve ser cadastrado no </w:t>
       </w:r>
-      <w:proofErr w:type="spellStart"/>
       <w:r>
         <w:rPr>
           <w:i/>
@@ -2987,54 +2941,35 @@
         </w:rPr>
         <w:t>PayPal</w:t>
       </w:r>
-      <w:proofErr w:type="spellEnd"/>
       <w:r>
         <w:t xml:space="preserve"> para que este recurso possa ser utilizado. </w:t>
       </w:r>
       <w:r>
         <w:t xml:space="preserve">As credenciais do </w:t>
       </w:r>
-      <w:proofErr w:type="spellStart"/>
       <w:r>
         <w:rPr>
           <w:i/>
           <w:iCs/>
         </w:rPr>
-        <w:t>PayPal</w:t>
-      </w:r>
-      <w:proofErr w:type="spellEnd"/>
+        <w:t xml:space="preserve">PayPal </w:t>
+      </w:r>
+      <w:r>
+        <w:t>devem ser adicionadas no item “Formas de pagamento”. O</w:t>
+      </w:r>
+      <w:r>
+        <w:t xml:space="preserve"> </w:t>
+      </w:r>
+      <w:r>
+        <w:t xml:space="preserve">Etanóis realizará a compra através do </w:t>
+      </w:r>
       <w:r>
         <w:rPr>
           <w:i/>
           <w:iCs/>
         </w:rPr>
-        <w:t xml:space="preserve"> </w:t>
-      </w:r>
-      <w:r>
-        <w:t>devem ser adicionadas no item “Formas de pagamento”. O</w:t>
-      </w:r>
-      <w:r>
-        <w:t xml:space="preserve"> </w:t>
-      </w:r>
-      <w:r>
-        <w:t xml:space="preserve">Etanóis realizará a compra através do </w:t>
-      </w:r>
-      <w:r>
-        <w:rPr>
-          <w:i/>
-          <w:iCs/>
-        </w:rPr>
-        <w:t xml:space="preserve">Checkout </w:t>
-      </w:r>
-      <w:proofErr w:type="spellStart"/>
-      <w:r>
-        <w:rPr>
-          <w:i/>
-          <w:iCs/>
-        </w:rPr>
-        <w:t>PayPal</w:t>
-      </w:r>
-      <w:proofErr w:type="spellEnd"/>
+        <w:t>Checkout PayPal</w:t>
+      </w:r>
       <w:r>
         <w:t>;</w:t>
       </w:r>
@@ -3174,26 +3109,10 @@
     </w:p>
     <w:p>
       <w:r>
-        <w:t xml:space="preserve">Os pontos de fidelidade citados anteriormente, serão um tipo de moeda dentro da aplicação. Essa moeda se chama </w:t>
-      </w:r>
-      <w:proofErr w:type="spellStart"/>
-      <w:r>
-        <w:t>Etacoins</w:t>
-      </w:r>
-      <w:proofErr w:type="spellEnd"/>
-      <w:r>
-        <w:t xml:space="preserve"> e possuem um peso sobre a moeda corrente no país</w:t>
-      </w:r>
-      <w:r>
-        <w:t xml:space="preserve">. e$ 1 (Um </w:t>
-      </w:r>
-      <w:proofErr w:type="spellStart"/>
-      <w:r>
-        <w:t>Etacoin</w:t>
-      </w:r>
-      <w:proofErr w:type="spellEnd"/>
-      <w:r>
-        <w:t>)</w:t>
+        <w:t>Os pontos de fidelidade citados anteriormente, serão um tipo de moeda dentro da aplicação. Essa moeda se chama Etacoins e possuem um peso sobre a moeda corrente no país</w:t>
+      </w:r>
+      <w:r>
+        <w:t>. e$ 1 (Um Etacoin)</w:t>
       </w:r>
       <w:r>
         <w:t xml:space="preserve"> representa R$ </w:t>
@@ -3217,15 +3136,7 @@
         <w:t>).</w:t>
       </w:r>
       <w:r>
-        <w:t xml:space="preserve"> O motorista ganhará </w:t>
-      </w:r>
-      <w:proofErr w:type="spellStart"/>
-      <w:r>
-        <w:t>Etacoins</w:t>
-      </w:r>
-      <w:proofErr w:type="spellEnd"/>
-      <w:r>
-        <w:t xml:space="preserve"> através de conquistas liberadas dentro do aplicativo</w:t>
+        <w:t xml:space="preserve"> O motorista ganhará Etacoins através de conquistas liberadas dentro do aplicativo</w:t>
       </w:r>
       <w:r>
         <w:t>. S</w:t>
@@ -3439,26 +3350,10 @@
         <w:t xml:space="preserve"> isso significa que o motorista receberá bonificações por dirigir com o aplicativo aberto. Para acumular </w:t>
       </w:r>
       <w:r>
-        <w:t xml:space="preserve">quilômetros no aplicativo, o usuário deverá definir rotas até postos de combustível, ou seja, serão contabilizados somente os quilômetros enquanto rotas. Por exemplo, se um motorista selecionou um posto à 4 km de distância da posição atual dele, </w:t>
-      </w:r>
-      <w:proofErr w:type="gramStart"/>
-      <w:r>
-        <w:t>o mesmo</w:t>
-      </w:r>
-      <w:proofErr w:type="gramEnd"/>
-      <w:r>
-        <w:t xml:space="preserve"> acumulará 4 km. O motorista receberá prêmios com 1, 10, 20 e 50 km. A partir de 50 km, a </w:t>
-      </w:r>
-      <w:r>
-        <w:t xml:space="preserve">conquista é recebida de 50 em 50 km rodados. Os </w:t>
-      </w:r>
-      <w:proofErr w:type="spellStart"/>
-      <w:r>
-        <w:t>Etacoins</w:t>
-      </w:r>
-      <w:proofErr w:type="spellEnd"/>
-      <w:r>
-        <w:t xml:space="preserve"> recebidos serão recebidos de 1/1, ou seja, 50 km equivalem à e$ 50</w:t>
+        <w:t xml:space="preserve">quilômetros no aplicativo, o usuário deverá definir rotas até postos de combustível, ou seja, serão contabilizados somente os quilômetros enquanto rotas. Por exemplo, se um motorista selecionou um posto à 4 km de distância da posição atual dele, o mesmo acumulará 4 km. O motorista receberá prêmios com 1, 10, 20 e 50 km. A partir de 50 km, a </w:t>
+      </w:r>
+      <w:r>
+        <w:t>conquista é recebida de 50 em 50 km rodados. Os Etacoins recebidos serão recebidos de 1/1, ou seja, 50 km equivalem à e$ 50</w:t>
       </w:r>
       <w:r>
         <w:t>;</w:t>
@@ -3488,15 +3383,7 @@
     </w:p>
     <w:p>
       <w:r>
-        <w:t xml:space="preserve">Esta forma de comercialização pode ser injusta para os postos, uma vez que o usuário não pagará em dinheiro pelo combustível. Dessa forma, o Etanóis, repassará uma parcela do valor da compra realizado com </w:t>
-      </w:r>
-      <w:proofErr w:type="spellStart"/>
-      <w:r>
-        <w:t>Etacoins</w:t>
-      </w:r>
-      <w:proofErr w:type="spellEnd"/>
-      <w:r>
-        <w:t xml:space="preserve"> em dinheiro para o posto de combustível. Essa parcela tem o percentual de 60% do valor da compra, ou seja, em uma compra de e$ 100 – R$ 50 reais – o posto receberá e$ 60 convertidos em reais, ou seja, R$ 30.</w:t>
+        <w:t>Esta forma de comercialização pode ser injusta para os postos, uma vez que o usuário não pagará em dinheiro pelo combustível. Dessa forma, o Etanóis, repassará uma parcela do valor da compra realizado com Etacoins em dinheiro para o posto de combustível. Essa parcela tem o percentual de 60% do valor da compra, ou seja, em uma compra de e$ 100 – R$ 50 reais – o posto receberá e$ 60 convertidos em reais, ou seja, R$ 30.</w:t>
       </w:r>
     </w:p>
     <w:p>
@@ -3614,15 +3501,7 @@
         <w:t>funcionário</w:t>
       </w:r>
       <w:r>
-        <w:t xml:space="preserve"> responsável </w:t>
-      </w:r>
-      <w:proofErr w:type="gramStart"/>
-      <w:r>
-        <w:t>e também</w:t>
-      </w:r>
-      <w:proofErr w:type="gramEnd"/>
-      <w:r>
-        <w:t xml:space="preserve"> será permitido ao gerente a manutenção dos dados do posto de combustível</w:t>
+        <w:t xml:space="preserve"> responsável e também será permitido ao gerente a manutenção dos dados do posto de combustível</w:t>
       </w:r>
       <w:r>
         <w:t xml:space="preserve"> cadastrado no credenciamento</w:t>
@@ -3631,15 +3510,7 @@
         <w:t>.</w:t>
       </w:r>
       <w:r>
-        <w:t xml:space="preserve"> Nesta seção o gerente também possuirá o saldo de repasse para o Etanóis em compras por dinheiro. Mais informações sobre este item no </w:t>
-      </w:r>
-      <w:proofErr w:type="gramStart"/>
-      <w:r>
-        <w:t>tópico</w:t>
-      </w:r>
-      <w:proofErr w:type="gramEnd"/>
-      <w:r>
-        <w:t xml:space="preserve"> </w:t>
+        <w:t xml:space="preserve"> Nesta seção o gerente também possuirá o saldo de repasse para o Etanóis em compras por dinheiro. Mais informações sobre este item no tópico </w:t>
       </w:r>
       <w:r>
         <w:rPr>
@@ -3903,17 +3774,8 @@
           <w:i/>
           <w:iCs/>
         </w:rPr>
-        <w:t xml:space="preserve">No </w:t>
-      </w:r>
-      <w:proofErr w:type="spellStart"/>
-      <w:r>
-        <w:rPr>
-          <w:i/>
-          <w:iCs/>
-        </w:rPr>
-        <w:t>Ads</w:t>
-      </w:r>
-      <w:proofErr w:type="spellEnd"/>
+        <w:t>No Ads</w:t>
+      </w:r>
       <w:r>
         <w:t xml:space="preserve"> no aplicativo a partir da compra do recurso na loja de aplicativos.</w:t>
       </w:r>
@@ -3932,7 +3794,6 @@
       <w:r>
         <w:t xml:space="preserve">, sendo elas por cartões, pelo </w:t>
       </w:r>
-      <w:proofErr w:type="spellStart"/>
       <w:r>
         <w:rPr>
           <w:i/>
@@ -3940,7 +3801,6 @@
         </w:rPr>
         <w:t>PayPal</w:t>
       </w:r>
-      <w:proofErr w:type="spellEnd"/>
       <w:r>
         <w:t xml:space="preserve"> ou por dinheiro.</w:t>
       </w:r>
@@ -3955,7 +3815,6 @@
       <w:r>
         <w:t xml:space="preserve"> cartões e </w:t>
       </w:r>
-      <w:proofErr w:type="spellStart"/>
       <w:r>
         <w:rPr>
           <w:i/>
@@ -3963,7 +3822,6 @@
         </w:rPr>
         <w:t>PayPal</w:t>
       </w:r>
-      <w:proofErr w:type="spellEnd"/>
       <w:r>
         <w:t>, o</w:t>
       </w:r>
@@ -3973,7 +3831,6 @@
       <w:r>
         <w:t xml:space="preserve"> </w:t>
       </w:r>
-      <w:proofErr w:type="spellStart"/>
       <w:r>
         <w:rPr>
           <w:i/>
@@ -3981,7 +3838,6 @@
         </w:rPr>
         <w:t>PagSeguro</w:t>
       </w:r>
-      <w:proofErr w:type="spellEnd"/>
       <w:r>
         <w:rPr>
           <w:rStyle w:val="Refdenotaderodap"/>
@@ -4003,7 +3859,6 @@
       <w:r>
         <w:t xml:space="preserve"> do </w:t>
       </w:r>
-      <w:proofErr w:type="spellStart"/>
       <w:r>
         <w:rPr>
           <w:i/>
@@ -4011,7 +3866,6 @@
         </w:rPr>
         <w:t>PayPal</w:t>
       </w:r>
-      <w:proofErr w:type="spellEnd"/>
       <w:r>
         <w:rPr>
           <w:rStyle w:val="Refdenotaderodap"/>
@@ -4173,11 +4027,9 @@
               <w:spacing w:line="240" w:lineRule="auto"/>
               <w:jc w:val="center"/>
             </w:pPr>
-            <w:proofErr w:type="spellStart"/>
             <w:r>
               <w:t>PagSeguro</w:t>
             </w:r>
-            <w:proofErr w:type="spellEnd"/>
           </w:p>
         </w:tc>
         <w:tc>
@@ -4255,11 +4107,9 @@
               <w:spacing w:line="240" w:lineRule="auto"/>
               <w:jc w:val="center"/>
             </w:pPr>
-            <w:proofErr w:type="spellStart"/>
             <w:r>
               <w:t>PayPal</w:t>
             </w:r>
-            <w:proofErr w:type="spellEnd"/>
           </w:p>
         </w:tc>
         <w:tc>
@@ -4312,27 +4162,14 @@
       <w:r>
         <w:t xml:space="preserve">Tabela </w:t>
       </w:r>
-      <w:r>
-        <w:fldChar w:fldCharType="begin"/>
-      </w:r>
-      <w:r>
-        <w:instrText xml:space="preserve"> SEQ Tabela \* ARABIC </w:instrText>
-      </w:r>
-      <w:r>
-        <w:fldChar w:fldCharType="separate"/>
-      </w:r>
-      <w:r>
-        <w:rPr>
-          <w:noProof/>
-        </w:rPr>
-        <w:t>1</w:t>
-      </w:r>
-      <w:r>
-        <w:rPr>
-          <w:noProof/>
-        </w:rPr>
-        <w:fldChar w:fldCharType="end"/>
-      </w:r>
+      <w:fldSimple w:instr=" SEQ Tabela \* ARABIC ">
+        <w:r>
+          <w:rPr>
+            <w:noProof/>
+          </w:rPr>
+          <w:t>1</w:t>
+        </w:r>
+      </w:fldSimple>
       <w:r>
         <w:t xml:space="preserve"> - Cenário de venda no Etanóis</w:t>
       </w:r>
@@ -4517,7 +4354,6 @@
       <w:r>
         <w:t xml:space="preserve"> consiste em um plano de R$ 24,99 mensais que possuem algumas vantagens como a possibilidade de envio de notificações ao alterar os preços vigentes e a retirada dos </w:t>
       </w:r>
-      <w:proofErr w:type="spellStart"/>
       <w:r>
         <w:rPr>
           <w:i/>
@@ -4525,7 +4361,6 @@
         </w:rPr>
         <w:t>Ads</w:t>
       </w:r>
-      <w:proofErr w:type="spellEnd"/>
       <w:r>
         <w:t xml:space="preserve"> nos aplicativos do gerente e do funcionário responsável;</w:t>
       </w:r>
@@ -4548,21 +4383,12 @@
       <w:r>
         <w:t xml:space="preserve"> consiste no plano máximo do Etanóis, possui o valor de R$ 49,99 mensais e possui os recursos do Plano “Econômico” mais a retirada da cobrança de 1% das vendas e a adição de ficar entre os primeiros resultados no “Radar” mesmo não possuindo o valor mais baixo e a adição da possibilidade de participar do </w:t>
       </w:r>
-      <w:proofErr w:type="spellStart"/>
       <w:r>
         <w:rPr>
           <w:i/>
           <w:iCs/>
         </w:rPr>
-        <w:t>Ads</w:t>
-      </w:r>
-      <w:proofErr w:type="spellEnd"/>
-      <w:r>
-        <w:rPr>
-          <w:i/>
-          <w:iCs/>
-        </w:rPr>
-        <w:t xml:space="preserve"> Etanóis</w:t>
+        <w:t>Ads Etanóis</w:t>
       </w:r>
       <w:r>
         <w:t xml:space="preserve">, um recurso de anúncios dos credenciados </w:t>
@@ -4956,21 +4782,12 @@
               <w:spacing w:line="240" w:lineRule="auto"/>
               <w:jc w:val="center"/>
             </w:pPr>
-            <w:proofErr w:type="spellStart"/>
-            <w:r>
-              <w:rPr>
-                <w:i/>
-                <w:iCs/>
-              </w:rPr>
-              <w:t>Ads</w:t>
-            </w:r>
-            <w:proofErr w:type="spellEnd"/>
-            <w:r>
-              <w:rPr>
-                <w:i/>
-                <w:iCs/>
-              </w:rPr>
-              <w:t xml:space="preserve"> Etanóis</w:t>
+            <w:r>
+              <w:rPr>
+                <w:i/>
+                <w:iCs/>
+              </w:rPr>
+              <w:t>Ads Etanóis</w:t>
             </w:r>
           </w:p>
         </w:tc>
@@ -5094,27 +4911,14 @@
       <w:r>
         <w:t xml:space="preserve">Tabela </w:t>
       </w:r>
-      <w:r>
-        <w:fldChar w:fldCharType="begin"/>
-      </w:r>
-      <w:r>
-        <w:instrText xml:space="preserve"> SEQ Tabela \* ARABIC </w:instrText>
-      </w:r>
-      <w:r>
-        <w:fldChar w:fldCharType="separate"/>
-      </w:r>
-      <w:r>
-        <w:rPr>
-          <w:noProof/>
-        </w:rPr>
-        <w:t>2</w:t>
-      </w:r>
-      <w:r>
-        <w:rPr>
-          <w:noProof/>
-        </w:rPr>
-        <w:fldChar w:fldCharType="end"/>
-      </w:r>
+      <w:fldSimple w:instr=" SEQ Tabela \* ARABIC ">
+        <w:r>
+          <w:rPr>
+            <w:noProof/>
+          </w:rPr>
+          <w:t>2</w:t>
+        </w:r>
+      </w:fldSimple>
       <w:r>
         <w:t xml:space="preserve"> - Planos de Credenciamento</w:t>
       </w:r>
@@ -5182,36 +4986,18 @@
           <w:i/>
           <w:iCs/>
         </w:rPr>
-        <w:t xml:space="preserve">Google </w:t>
-      </w:r>
-      <w:proofErr w:type="spellStart"/>
+        <w:t>Google Ads</w:t>
+      </w:r>
+      <w:r>
+        <w:t xml:space="preserve">. Essa vantagem de retirada dos anúncios acaba sendo equivalente ao </w:t>
+      </w:r>
       <w:r>
         <w:rPr>
           <w:i/>
           <w:iCs/>
         </w:rPr>
-        <w:t>Ads</w:t>
-      </w:r>
-      <w:proofErr w:type="spellEnd"/>
-      <w:r>
-        <w:t xml:space="preserve">. Essa vantagem de retirada dos anúncios acaba sendo equivalente ao </w:t>
-      </w:r>
-      <w:r>
-        <w:rPr>
-          <w:i/>
-          <w:iCs/>
-        </w:rPr>
-        <w:t xml:space="preserve">No </w:t>
-      </w:r>
-      <w:proofErr w:type="spellStart"/>
-      <w:r>
-        <w:rPr>
-          <w:i/>
-          <w:iCs/>
-        </w:rPr>
-        <w:t>Ads</w:t>
-      </w:r>
-      <w:proofErr w:type="spellEnd"/>
+        <w:t>No Ads</w:t>
+      </w:r>
       <w:r>
         <w:t xml:space="preserve"> disponível para os motoristas;</w:t>
       </w:r>
@@ -5299,23 +5085,13 @@
         </w:rPr>
         <w:t xml:space="preserve">Anúncio do posto no </w:t>
       </w:r>
-      <w:proofErr w:type="spellStart"/>
       <w:r>
         <w:rPr>
           <w:rFonts w:ascii="Poppins SemiBold" w:hAnsi="Poppins SemiBold" w:cs="Poppins SemiBold"/>
           <w:i/>
           <w:iCs/>
         </w:rPr>
-        <w:t>Ads</w:t>
-      </w:r>
-      <w:proofErr w:type="spellEnd"/>
-      <w:r>
-        <w:rPr>
-          <w:rFonts w:ascii="Poppins SemiBold" w:hAnsi="Poppins SemiBold" w:cs="Poppins SemiBold"/>
-          <w:i/>
-          <w:iCs/>
-        </w:rPr>
-        <w:t xml:space="preserve"> Etanóis</w:t>
+        <w:t>Ads Etanóis</w:t>
       </w:r>
       <w:r>
         <w:rPr>
@@ -5337,32 +5113,15 @@
         <w:t>Google</w:t>
       </w:r>
       <w:r>
-        <w:t xml:space="preserve"> </w:t>
-      </w:r>
-      <w:proofErr w:type="gramStart"/>
-      <w:r>
-        <w:t>e também</w:t>
-      </w:r>
-      <w:proofErr w:type="gramEnd"/>
-      <w:r>
-        <w:t xml:space="preserve"> não são retirados após a compra do </w:t>
+        <w:t xml:space="preserve"> e também não são retirados após a compra do </w:t>
       </w:r>
       <w:r>
         <w:rPr>
           <w:i/>
           <w:iCs/>
         </w:rPr>
-        <w:t xml:space="preserve">No </w:t>
-      </w:r>
-      <w:proofErr w:type="spellStart"/>
-      <w:r>
-        <w:rPr>
-          <w:i/>
-          <w:iCs/>
-        </w:rPr>
-        <w:t>Ads</w:t>
-      </w:r>
-      <w:proofErr w:type="spellEnd"/>
+        <w:t>No Ads</w:t>
+      </w:r>
       <w:r>
         <w:t>.</w:t>
       </w:r>
@@ -5395,7 +5154,6 @@
       <w:r>
         <w:t xml:space="preserve"> e no site institucional da solução. O Etanóis utilizará do recurso </w:t>
       </w:r>
-      <w:proofErr w:type="spellStart"/>
       <w:r>
         <w:rPr>
           <w:i/>
@@ -5403,7 +5161,6 @@
         </w:rPr>
         <w:t>AdMob</w:t>
       </w:r>
-      <w:proofErr w:type="spellEnd"/>
       <w:r>
         <w:rPr>
           <w:rStyle w:val="Refdenotaderodap"/>
@@ -5435,7 +5192,6 @@
       <w:r>
         <w:t xml:space="preserve"> e o recurso </w:t>
       </w:r>
-      <w:proofErr w:type="spellStart"/>
       <w:r>
         <w:rPr>
           <w:i/>
@@ -5443,7 +5199,6 @@
         </w:rPr>
         <w:t>AdSense</w:t>
       </w:r>
-      <w:proofErr w:type="spellEnd"/>
       <w:r>
         <w:rPr>
           <w:rStyle w:val="Refdenotaderodap"/>
@@ -5479,7 +5234,6 @@
       <w:r>
         <w:t xml:space="preserve">em exibição de anúncios em intervalos de tempo ou em ações determinadas. No </w:t>
       </w:r>
-      <w:proofErr w:type="spellStart"/>
       <w:r>
         <w:rPr>
           <w:i/>
@@ -5487,7 +5241,6 @@
         </w:rPr>
         <w:t>AdMob</w:t>
       </w:r>
-      <w:proofErr w:type="spellEnd"/>
       <w:r>
         <w:t xml:space="preserve"> pode ser colocado um anúncio após a </w:t>
       </w:r>
@@ -5501,7 +5254,6 @@
       <w:r>
         <w:t xml:space="preserve">no Etanóis, por exemplo. Já no site, pelo </w:t>
       </w:r>
-      <w:proofErr w:type="spellStart"/>
       <w:r>
         <w:rPr>
           <w:i/>
@@ -5509,17 +5261,8 @@
         </w:rPr>
         <w:t>AdSense</w:t>
       </w:r>
-      <w:proofErr w:type="spellEnd"/>
-      <w:r>
-        <w:t xml:space="preserve"> pode ser colocado um banner em alguma de suas páginas. A monetização é realizada através do próprio anunciante, uma vez que ele define quanto paga para que seu anúncio seja exibido </w:t>
-      </w:r>
-      <w:proofErr w:type="gramStart"/>
-      <w:r>
-        <w:t>e também</w:t>
-      </w:r>
-      <w:proofErr w:type="gramEnd"/>
-      <w:r>
-        <w:t xml:space="preserve"> é realizado ao momento em que um usuário </w:t>
+      <w:r>
+        <w:t xml:space="preserve"> pode ser colocado um banner em alguma de suas páginas. A monetização é realizada através do próprio anunciante, uma vez que ele define quanto paga para que seu anúncio seja exibido e também é realizado ao momento em que um usuário </w:t>
       </w:r>
       <w:r>
         <w:t>s</w:t>
@@ -5552,17 +5295,8 @@
           <w:i/>
           <w:iCs/>
         </w:rPr>
-        <w:t xml:space="preserve">No </w:t>
-      </w:r>
-      <w:proofErr w:type="spellStart"/>
-      <w:r>
-        <w:rPr>
-          <w:i/>
-          <w:iCs/>
-        </w:rPr>
-        <w:t>Ads</w:t>
-      </w:r>
-      <w:proofErr w:type="spellEnd"/>
+        <w:t>No Ads</w:t>
+      </w:r>
       <w:r>
         <w:t xml:space="preserve"> na loja de aplicativos do sistema – </w:t>
       </w:r>
@@ -5623,74 +5357,65 @@
           <w:i/>
           <w:iCs/>
         </w:rPr>
-        <w:t xml:space="preserve">No </w:t>
-      </w:r>
-      <w:proofErr w:type="spellStart"/>
-      <w:r>
+        <w:t>No Ads</w:t>
+      </w:r>
+      <w:r>
+        <w:t xml:space="preserve"> em seu aplicativo.</w:t>
+      </w:r>
+    </w:p>
+    <w:p>
+      <w:pPr>
+        <w:pStyle w:val="Ttulo3"/>
+      </w:pPr>
+      <w:bookmarkStart w:id="18" w:name="_Toc26522392"/>
+      <w:r>
+        <w:t>Possíveis parcerias</w:t>
+      </w:r>
+      <w:bookmarkEnd w:id="18"/>
+    </w:p>
+    <w:p>
+      <w:r>
+        <w:t xml:space="preserve">Visando a realização de parcerias com outros aplicativos, o Etanóis </w:t>
+      </w:r>
+      <w:r>
+        <w:t xml:space="preserve">entrega </w:t>
+      </w:r>
+      <w:r>
+        <w:t>uma API</w:t>
+      </w:r>
+      <w:r>
+        <w:rPr>
+          <w:rStyle w:val="Refdenotaderodap"/>
+        </w:rPr>
+        <w:footnoteReference w:id="6"/>
+      </w:r>
+      <w:r>
+        <w:t xml:space="preserve"> </w:t>
+      </w:r>
+      <w:r>
+        <w:t>para que sistemas com funcionalidades tangentes ao entregue pelo Etanóis possam utilizar do recurso para melhorar ainda mais seu produto.</w:t>
+      </w:r>
+    </w:p>
+    <w:p>
+      <w:r>
+        <w:t>Por exemplo, o aplicativo Uber</w:t>
+      </w:r>
+      <w:r>
+        <w:rPr>
+          <w:rStyle w:val="Refdenotaderodap"/>
+        </w:rPr>
+        <w:footnoteReference w:id="7"/>
+      </w:r>
+      <w:r>
+        <w:t xml:space="preserve"> pode ser um parceiro do Etanóis, uma vez que o motorista do aplicativo precisa de combustível quase que diariamente. Ao momento que o serviço entregue pela API do Etanóis ser integrado ao serviço da Uber, o motorista poderá sempre abastecer seu veículo de trabalho no posto mais favorável a ele.</w:t>
+      </w:r>
+    </w:p>
+    <w:p>
+      <w:pPr>
         <w:rPr>
           <w:i/>
           <w:iCs/>
         </w:rPr>
-        <w:t>Ads</w:t>
-      </w:r>
-      <w:proofErr w:type="spellEnd"/>
-      <w:r>
-        <w:t xml:space="preserve"> em seu aplicativo.</w:t>
-      </w:r>
-    </w:p>
-    <w:p>
-      <w:pPr>
-        <w:pStyle w:val="Ttulo3"/>
-      </w:pPr>
-      <w:bookmarkStart w:id="18" w:name="_Toc26522392"/>
-      <w:r>
-        <w:t>Possíveis parcerias</w:t>
-      </w:r>
-      <w:bookmarkEnd w:id="18"/>
-    </w:p>
-    <w:p>
-      <w:r>
-        <w:t xml:space="preserve">Visando a realização de parcerias com outros aplicativos, o Etanóis </w:t>
-      </w:r>
-      <w:r>
-        <w:t xml:space="preserve">entrega </w:t>
-      </w:r>
-      <w:r>
-        <w:t>uma API</w:t>
-      </w:r>
-      <w:r>
-        <w:rPr>
-          <w:rStyle w:val="Refdenotaderodap"/>
-        </w:rPr>
-        <w:footnoteReference w:id="6"/>
-      </w:r>
-      <w:r>
-        <w:t xml:space="preserve"> </w:t>
-      </w:r>
-      <w:r>
-        <w:t>para que sistemas com funcionalidades tangentes ao entregue pelo Etanóis possam utilizar do recurso para melhorar ainda mais seu produto.</w:t>
-      </w:r>
-    </w:p>
-    <w:p>
-      <w:r>
-        <w:t>Por exemplo, o aplicativo Uber</w:t>
-      </w:r>
-      <w:r>
-        <w:rPr>
-          <w:rStyle w:val="Refdenotaderodap"/>
-        </w:rPr>
-        <w:footnoteReference w:id="7"/>
-      </w:r>
-      <w:r>
-        <w:t xml:space="preserve"> pode ser um parceiro do Etanóis, uma vez que o motorista do aplicativo precisa de combustível quase que diariamente. Ao momento que o serviço entregue pela API do Etanóis ser integrado ao serviço da Uber, o motorista poderá sempre abastecer seu veículo de trabalho no posto mais favorável a ele.</w:t>
-      </w:r>
-    </w:p>
-    <w:p>
-      <w:pPr>
-        <w:rPr>
-          <w:i/>
-          <w:iCs/>
-        </w:rPr>
       </w:pPr>
       <w:r>
         <w:t>Outro sistema parceiro pode ser o Localiza</w:t>
@@ -5719,29 +5444,13 @@
     </w:p>
     <w:p>
       <w:r>
-        <w:t xml:space="preserve">Como uma forma de </w:t>
-      </w:r>
-      <w:proofErr w:type="gramStart"/>
-      <w:r>
-        <w:t>estimulo</w:t>
-      </w:r>
-      <w:proofErr w:type="gramEnd"/>
-      <w:r>
-        <w:t xml:space="preserve"> ao uso da aplicação do Etanóis, a API não </w:t>
+        <w:t xml:space="preserve">Como uma forma de estimulo ao uso da aplicação do Etanóis, a API não </w:t>
       </w:r>
       <w:r>
         <w:t>entregará</w:t>
       </w:r>
       <w:r>
-        <w:t xml:space="preserve"> todos os recursos disponíveis, somente os recursos de busca e de visualização dos postos disponíveis tanto no raio de busca quanto na rota pré-definida. Dessa forma, todas as ações de compra e benefícios de recompensa continuam no aplicativo padrão. Para que o motorista possa utilizar o recurso do Etanóis integrado ao sistema, </w:t>
-      </w:r>
-      <w:proofErr w:type="gramStart"/>
-      <w:r>
-        <w:t>o mesmo</w:t>
-      </w:r>
-      <w:proofErr w:type="gramEnd"/>
-      <w:r>
-        <w:t xml:space="preserve"> deverá possuir uma conta no Etanóis com o mesmo e-mail cadastrado no aplicativo terceiro.</w:t>
+        <w:t xml:space="preserve"> todos os recursos disponíveis, somente os recursos de busca e de visualização dos postos disponíveis tanto no raio de busca quanto na rota pré-definida. Dessa forma, todas as ações de compra e benefícios de recompensa continuam no aplicativo padrão. Para que o motorista possa utilizar o recurso do Etanóis integrado ao sistema, o mesmo deverá possuir uma conta no Etanóis com o mesmo e-mail cadastrado no aplicativo terceiro.</w:t>
       </w:r>
     </w:p>
     <w:p>
@@ -5788,15 +5497,7 @@
         <w:t xml:space="preserve">. </w:t>
       </w:r>
       <w:r>
-        <w:t xml:space="preserve">Para a chamada deste serviço, deverá ser informado o e-mail do motorista e as coordenadas de localização </w:t>
-      </w:r>
-      <w:proofErr w:type="gramStart"/>
-      <w:r>
-        <w:t>do mesmo</w:t>
-      </w:r>
-      <w:proofErr w:type="gramEnd"/>
-      <w:r>
-        <w:t xml:space="preserve">. </w:t>
+        <w:t xml:space="preserve">Para a chamada deste serviço, deverá ser informado o e-mail do motorista e as coordenadas de localização do mesmo. </w:t>
       </w:r>
       <w:r>
         <w:t xml:space="preserve">Este serviço retornará uma lista </w:t>
@@ -5940,7 +5641,6 @@
       <w:r>
         <w:t xml:space="preserve"> </w:t>
       </w:r>
-      <w:proofErr w:type="spellStart"/>
       <w:r>
         <w:rPr>
           <w:i/>
@@ -5948,7 +5648,6 @@
         </w:rPr>
         <w:t>PagSeguro</w:t>
       </w:r>
-      <w:proofErr w:type="spellEnd"/>
       <w:r>
         <w:t xml:space="preserve"> </w:t>
       </w:r>
@@ -5964,7 +5663,6 @@
       <w:r>
         <w:t xml:space="preserve"> </w:t>
       </w:r>
-      <w:proofErr w:type="spellStart"/>
       <w:r>
         <w:rPr>
           <w:i/>
@@ -5972,7 +5670,6 @@
         </w:rPr>
         <w:t>PayPal</w:t>
       </w:r>
-      <w:proofErr w:type="spellEnd"/>
       <w:r>
         <w:t xml:space="preserve"> para a realização de pagamentos.</w:t>
       </w:r>
@@ -10796,15 +10493,7 @@
               <w:jc w:val="center"/>
             </w:pPr>
             <w:r>
-              <w:t xml:space="preserve">Ao inserir o funcionário responsável, será verificado se </w:t>
-            </w:r>
-            <w:proofErr w:type="gramStart"/>
-            <w:r>
-              <w:t>o mesmo</w:t>
-            </w:r>
-            <w:proofErr w:type="gramEnd"/>
-            <w:r>
-              <w:t xml:space="preserve"> já possui cadastro no sistema. Em caso negativo será enviado ao e-mail inserido, o convite para cadastro. Em caso positivo, será enviado no e-mail inserido o código de acesso à Área do Frentista no aplicativo do Etanóis</w:t>
+              <w:t>Ao inserir o funcionário responsável, será verificado se o mesmo já possui cadastro no sistema. Em caso negativo será enviado ao e-mail inserido, o convite para cadastro. Em caso positivo, será enviado no e-mail inserido o código de acesso à Área do Frentista no aplicativo do Etanóis</w:t>
             </w:r>
           </w:p>
           <w:p>
@@ -13576,7 +13265,6 @@
             <w:r>
               <w:t xml:space="preserve">Em caso de escolha do </w:t>
             </w:r>
-            <w:proofErr w:type="spellStart"/>
             <w:r>
               <w:rPr>
                 <w:i/>
@@ -13584,11 +13272,9 @@
               </w:rPr>
               <w:t>Paypal</w:t>
             </w:r>
-            <w:proofErr w:type="spellEnd"/>
             <w:r>
               <w:t xml:space="preserve">, o usuário deve possuir conta válida no sistema do </w:t>
             </w:r>
-            <w:proofErr w:type="spellStart"/>
             <w:r>
               <w:rPr>
                 <w:i/>
@@ -13596,7 +13282,6 @@
               </w:rPr>
               <w:t>PayPal</w:t>
             </w:r>
-            <w:proofErr w:type="spellEnd"/>
           </w:p>
         </w:tc>
       </w:tr>
@@ -13658,11 +13343,9 @@
             <w:r>
               <w:t xml:space="preserve">São opções de pagamento: cartões de crédito/débito, </w:t>
             </w:r>
-            <w:proofErr w:type="spellStart"/>
             <w:r>
               <w:t>PayPal</w:t>
             </w:r>
-            <w:proofErr w:type="spellEnd"/>
           </w:p>
           <w:p>
             <w:pPr>
@@ -13675,7 +13358,6 @@
             <w:r>
               <w:t xml:space="preserve">. Caso seja </w:t>
             </w:r>
-            <w:proofErr w:type="spellStart"/>
             <w:r>
               <w:rPr>
                 <w:i/>
@@ -13683,7 +13365,6 @@
               </w:rPr>
               <w:t>PayPal</w:t>
             </w:r>
-            <w:proofErr w:type="spellEnd"/>
             <w:r>
               <w:t xml:space="preserve">, será aberto um </w:t>
             </w:r>
@@ -13697,7 +13378,6 @@
             <w:r>
               <w:t xml:space="preserve"> para vínculo da conta do </w:t>
             </w:r>
-            <w:proofErr w:type="spellStart"/>
             <w:r>
               <w:rPr>
                 <w:i/>
@@ -13705,7 +13385,6 @@
               </w:rPr>
               <w:t>PayPal</w:t>
             </w:r>
-            <w:proofErr w:type="spellEnd"/>
             <w:r>
               <w:t xml:space="preserve"> com o Etanóis</w:t>
             </w:r>
@@ -13716,15 +13395,7 @@
               <w:jc w:val="center"/>
             </w:pPr>
             <w:r>
-              <w:t xml:space="preserve">A forma de pagamento com Dinheiro e </w:t>
-            </w:r>
-            <w:proofErr w:type="spellStart"/>
-            <w:r>
-              <w:t>Etacoins</w:t>
-            </w:r>
-            <w:proofErr w:type="spellEnd"/>
-            <w:r>
-              <w:t xml:space="preserve"> serão </w:t>
+              <w:t xml:space="preserve">A forma de pagamento com Dinheiro e Etacoins serão </w:t>
             </w:r>
             <w:r>
               <w:rPr>
@@ -14501,6 +14172,27 @@
               </w:rPr>
               <w:t>premium</w:t>
             </w:r>
+          </w:p>
+          <w:p>
+            <w:pPr>
+              <w:spacing w:before="120" w:after="120" w:line="240" w:lineRule="auto"/>
+              <w:jc w:val="center"/>
+            </w:pPr>
+            <w:r>
+              <w:t xml:space="preserve">O melhor resultado estará presente no mapa em forma de </w:t>
+            </w:r>
+            <w:r>
+              <w:rPr>
+                <w:i/>
+                <w:iCs/>
+              </w:rPr>
+              <w:t>card</w:t>
+            </w:r>
+            <w:r>
+              <w:t xml:space="preserve"> com o: nome, distância, bandeira e valor, em dinheiro</w:t>
+            </w:r>
+            <w:bookmarkStart w:id="41" w:name="_GoBack"/>
+            <w:bookmarkEnd w:id="41"/>
           </w:p>
         </w:tc>
       </w:tr>
@@ -14808,6 +14500,7 @@
               <w:jc w:val="center"/>
             </w:pPr>
             <w:r>
+              <w:lastRenderedPageBreak/>
               <w:t>Estar logado no sistema</w:t>
             </w:r>
           </w:p>
@@ -14860,7 +14553,6 @@
                 <w:i/>
                 <w:iCs/>
               </w:rPr>
-              <w:lastRenderedPageBreak/>
               <w:t>DESCRIÇÃO</w:t>
             </w:r>
           </w:p>
@@ -15115,8 +14807,6 @@
           <w:tab w:val="left" w:pos="2445"/>
         </w:tabs>
       </w:pPr>
-      <w:bookmarkStart w:id="41" w:name="_GoBack"/>
-      <w:bookmarkEnd w:id="41"/>
     </w:p>
     <w:p>
       <w:pPr>
@@ -15222,23 +14912,7 @@
     </w:p>
     <w:p>
       <w:r>
-        <w:t xml:space="preserve">Engenharia de Software. </w:t>
-      </w:r>
-      <w:proofErr w:type="spellStart"/>
-      <w:r>
-        <w:t>Sommerville</w:t>
-      </w:r>
-      <w:proofErr w:type="spellEnd"/>
-      <w:r>
-        <w:t xml:space="preserve">, Ian. 2018. 10º edição. Pearson </w:t>
-      </w:r>
-      <w:proofErr w:type="spellStart"/>
-      <w:r>
-        <w:t>Education</w:t>
-      </w:r>
-      <w:proofErr w:type="spellEnd"/>
-      <w:r>
-        <w:t xml:space="preserve"> do Brasil, São Paulo.</w:t>
+        <w:t>Engenharia de Software. Sommerville, Ian. 2018. 10º edição. Pearson Education do Brasil, São Paulo.</w:t>
       </w:r>
     </w:p>
     <w:p>
@@ -15314,7 +14988,6 @@
         <w:docPartUnique/>
       </w:docPartObj>
     </w:sdtPr>
-    <w:sdtEndPr/>
     <w:sdtContent>
       <w:p>
         <w:pPr>
@@ -18202,7 +17875,7 @@
 </file>
 
 <file path=customXml/itemProps1.xml><?xml version="1.0" encoding="utf-8"?>
-<ds:datastoreItem xmlns:ds="http://schemas.openxmlformats.org/officeDocument/2006/customXml" ds:itemID="{127B4B7F-B309-40F6-8CDE-3861E288A14F}">
+<ds:datastoreItem xmlns:ds="http://schemas.openxmlformats.org/officeDocument/2006/customXml" ds:itemID="{DA351EDE-893A-46B8-A2C5-76EE07372674}">
   <ds:schemaRefs>
     <ds:schemaRef ds:uri="http://schemas.openxmlformats.org/officeDocument/2006/bibliography"/>
   </ds:schemaRefs>

</xml_diff>

<commit_message>
Adição da funcionalidade de débito no saldo de repasse referente ao pagamento em Etacoins
</commit_message>
<xml_diff>
--- a/docs/proposta-projeto.docx
+++ b/docs/proposta-projeto.docx
@@ -75,6 +75,7 @@
         <w:rPr>
           <w:rFonts w:ascii="Poppins" w:eastAsiaTheme="minorHAnsi" w:hAnsi="Poppins" w:cstheme="minorBidi"/>
           <w:caps w:val="0"/>
+          <w:color w:val="404040" w:themeColor="text1" w:themeTint="BF"/>
           <w:spacing w:val="0"/>
           <w:sz w:val="20"/>
           <w:szCs w:val="22"/>
@@ -91,7 +92,6 @@
           <w:rFonts w:ascii="Circe" w:hAnsi="Circe"/>
           <w:b/>
           <w:bCs/>
-          <w:color w:val="404040" w:themeColor="text1" w:themeTint="BF"/>
         </w:rPr>
       </w:sdtEndPr>
       <w:sdtContent>
@@ -492,21 +492,7 @@
                 <w:rStyle w:val="Hyperlink"/>
                 <w:noProof/>
               </w:rPr>
-              <w:t>Escopo do pr</w:t>
-            </w:r>
-            <w:r>
-              <w:rPr>
-                <w:rStyle w:val="Hyperlink"/>
-                <w:noProof/>
-              </w:rPr>
-              <w:t>o</w:t>
-            </w:r>
-            <w:r>
-              <w:rPr>
-                <w:rStyle w:val="Hyperlink"/>
-                <w:noProof/>
-              </w:rPr>
-              <w:t>duto</w:t>
+              <w:t>Escopo do produto</w:t>
             </w:r>
             <w:r>
               <w:rPr>
@@ -1788,6 +1774,7 @@
               <w:b/>
               <w:bCs/>
             </w:rPr>
+            <w:lastRenderedPageBreak/>
             <w:fldChar w:fldCharType="end"/>
           </w:r>
         </w:p>
@@ -2145,7 +2132,6 @@
         </w:numPr>
       </w:pPr>
       <w:r>
-        <w:lastRenderedPageBreak/>
         <w:t>Possuir uma experiência de usuário voltado a fidelidade</w:t>
       </w:r>
       <w:r>
@@ -2264,6 +2250,7 @@
       <w:bookmarkStart w:id="6" w:name="_Toc20742463"/>
       <w:bookmarkStart w:id="7" w:name="_Toc26522387"/>
       <w:r>
+        <w:lastRenderedPageBreak/>
         <w:t>Justificativa</w:t>
       </w:r>
       <w:bookmarkEnd w:id="6"/>
@@ -2513,7 +2500,6 @@
         <w:ind w:left="568" w:hanging="284"/>
       </w:pPr>
       <w:r>
-        <w:lastRenderedPageBreak/>
         <w:t xml:space="preserve">O frentista ou </w:t>
       </w:r>
       <w:r>
@@ -2712,6 +2698,7 @@
     </w:p>
     <w:p>
       <w:r>
+        <w:lastRenderedPageBreak/>
         <w:t>Ao definir suas preferências, o usuário poderá navegar na aplicação. Com a premissa da localização do dispositivo estar ligada, o mapa do Etanóis</w:t>
       </w:r>
       <w:r>
@@ -2772,80 +2759,54 @@
           <w:i/>
           <w:iCs/>
         </w:rPr>
-        <w:t xml:space="preserve">QR </w:t>
-      </w:r>
-      <w:proofErr w:type="spellStart"/>
+        <w:t>QR Code</w:t>
+      </w:r>
+      <w:r>
+        <w:t xml:space="preserve">. Enquanto isso, o frentista em seu dispositivo, irá acessar o item “Área do Frentista” </w:t>
+      </w:r>
+      <w:r>
+        <w:t>o</w:t>
+      </w:r>
+      <w:r>
+        <w:t xml:space="preserve"> qual possuirá um item “</w:t>
+      </w:r>
+      <w:r>
+        <w:t>Abastecimento</w:t>
+      </w:r>
+      <w:r>
+        <w:t>”</w:t>
+      </w:r>
+      <w:r>
+        <w:t>, e</w:t>
+      </w:r>
+      <w:r>
+        <w:t>ste abrirá um pequeno pop-up ao frentista, no qual o mesmo irá inserir</w:t>
+      </w:r>
+      <w:r>
+        <w:t xml:space="preserve"> o tipo de combustível abastecido e a </w:t>
+      </w:r>
+      <w:r>
+        <w:t xml:space="preserve">quantidade </w:t>
+      </w:r>
+      <w:r>
+        <w:t xml:space="preserve">do que </w:t>
+      </w:r>
+      <w:r>
+        <w:t xml:space="preserve">o motorista </w:t>
+      </w:r>
+      <w:r>
+        <w:t>adquiriu.</w:t>
+      </w:r>
+      <w:r>
+        <w:t xml:space="preserve"> Essa ação gerará um </w:t>
+      </w:r>
       <w:r>
         <w:rPr>
           <w:i/>
           <w:iCs/>
         </w:rPr>
-        <w:t>Code</w:t>
-      </w:r>
-      <w:proofErr w:type="spellEnd"/>
-      <w:r>
-        <w:t xml:space="preserve">. Enquanto isso, o frentista em seu dispositivo, irá acessar o item “Área do Frentista” </w:t>
-      </w:r>
-      <w:r>
-        <w:t>o</w:t>
-      </w:r>
-      <w:r>
-        <w:t xml:space="preserve"> qual possuirá um item “</w:t>
-      </w:r>
-      <w:r>
-        <w:t>Abastecimento</w:t>
-      </w:r>
-      <w:r>
-        <w:t>”</w:t>
-      </w:r>
-      <w:r>
-        <w:t>, e</w:t>
-      </w:r>
-      <w:r>
-        <w:t xml:space="preserve">ste abrirá um pequeno pop-up ao frentista, no qual </w:t>
-      </w:r>
-      <w:proofErr w:type="gramStart"/>
-      <w:r>
-        <w:t>o mesmo</w:t>
-      </w:r>
-      <w:proofErr w:type="gramEnd"/>
-      <w:r>
-        <w:t xml:space="preserve"> irá inserir</w:t>
-      </w:r>
-      <w:r>
-        <w:t xml:space="preserve"> o tipo de combustível abastecido e a </w:t>
-      </w:r>
-      <w:r>
-        <w:t xml:space="preserve">quantidade </w:t>
-      </w:r>
-      <w:r>
-        <w:t xml:space="preserve">do que </w:t>
-      </w:r>
-      <w:r>
-        <w:t xml:space="preserve">o motorista </w:t>
-      </w:r>
-      <w:r>
-        <w:t>adquiriu.</w:t>
-      </w:r>
-      <w:r>
-        <w:t xml:space="preserve"> Essa ação gerará um </w:t>
-      </w:r>
-      <w:r>
-        <w:rPr>
-          <w:i/>
-          <w:iCs/>
-        </w:rPr>
-        <w:t xml:space="preserve">QR </w:t>
-      </w:r>
-      <w:proofErr w:type="spellStart"/>
-      <w:r>
-        <w:rPr>
-          <w:i/>
-          <w:iCs/>
-        </w:rPr>
-        <w:t>Code</w:t>
-      </w:r>
-      <w:proofErr w:type="spellEnd"/>
+        <w:t>QR Code</w:t>
+      </w:r>
       <w:r>
         <w:t xml:space="preserve"> que será mostrado ao </w:t>
       </w:r>
@@ -2930,7 +2891,6 @@
           <w:rFonts w:ascii="Circe Bold" w:hAnsi="Circe Bold"/>
         </w:rPr>
       </w:pPr>
-      <w:proofErr w:type="spellStart"/>
       <w:r>
         <w:rPr>
           <w:rFonts w:ascii="Circe Bold" w:hAnsi="Circe Bold" w:cs="Poppins SemiBold"/>
@@ -2939,7 +2899,6 @@
         </w:rPr>
         <w:t>PayPal</w:t>
       </w:r>
-      <w:proofErr w:type="spellEnd"/>
     </w:p>
     <w:p>
       <w:pPr>
@@ -2962,7 +2921,6 @@
     </w:p>
     <w:p>
       <w:r>
-        <w:lastRenderedPageBreak/>
         <w:t xml:space="preserve">O </w:t>
       </w:r>
       <w:r>
@@ -3085,26 +3043,10 @@
     </w:p>
     <w:p>
       <w:r>
-        <w:t xml:space="preserve">Os pontos de fidelidade citados anteriormente, serão um tipo de moeda dentro da aplicação. Essa moeda se chama </w:t>
-      </w:r>
-      <w:proofErr w:type="spellStart"/>
-      <w:r>
-        <w:t>Etacoins</w:t>
-      </w:r>
-      <w:proofErr w:type="spellEnd"/>
-      <w:r>
-        <w:t xml:space="preserve"> e possuem um peso sobre a moeda corrente no país</w:t>
-      </w:r>
-      <w:r>
-        <w:t xml:space="preserve">. e$ 1 (Um </w:t>
-      </w:r>
-      <w:proofErr w:type="spellStart"/>
-      <w:r>
-        <w:t>Etacoin</w:t>
-      </w:r>
-      <w:proofErr w:type="spellEnd"/>
-      <w:r>
-        <w:t>)</w:t>
+        <w:t>Os pontos de fidelidade citados anteriormente, serão um tipo de moeda dentro da aplicação. Essa moeda se chama Etacoins e possuem um peso sobre a moeda corrente no país</w:t>
+      </w:r>
+      <w:r>
+        <w:t>. e$ 1 (Um Etacoin)</w:t>
       </w:r>
       <w:r>
         <w:t xml:space="preserve"> representa R$ </w:t>
@@ -3128,15 +3070,7 @@
         <w:t>).</w:t>
       </w:r>
       <w:r>
-        <w:t xml:space="preserve"> O motorista ganhará </w:t>
-      </w:r>
-      <w:proofErr w:type="spellStart"/>
-      <w:r>
-        <w:t>Etacoins</w:t>
-      </w:r>
-      <w:proofErr w:type="spellEnd"/>
-      <w:r>
-        <w:t xml:space="preserve"> através de conquistas liberadas dentro do aplicativo</w:t>
+        <w:t xml:space="preserve"> O motorista ganhará Etacoins através de conquistas liberadas dentro do aplicativo</w:t>
       </w:r>
       <w:r>
         <w:t>. S</w:t>
@@ -3288,7 +3222,11 @@
         <w:t>igos</w:t>
       </w:r>
       <w:r>
-        <w:t xml:space="preserve">, a premiação é recebida de 50 em 50 novos amigos indicados. </w:t>
+        <w:t xml:space="preserve">, </w:t>
+      </w:r>
+      <w:r>
+        <w:lastRenderedPageBreak/>
+        <w:t xml:space="preserve">a premiação é recebida de 50 em 50 novos amigos indicados. </w:t>
       </w:r>
       <w:r>
         <w:t xml:space="preserve">Exemplo: 1 amigo indicado equivale à e$ </w:t>
@@ -3349,26 +3287,10 @@
         <w:t xml:space="preserve"> isso significa que o motorista receberá bonificações por dirigir com o aplicativo aberto. Para acumular </w:t>
       </w:r>
       <w:r>
-        <w:t xml:space="preserve">quilômetros no aplicativo, o usuário deverá definir rotas até postos de combustível, ou seja, serão contabilizados somente os quilômetros enquanto rotas. Por exemplo, se um motorista selecionou um posto à 4 km de distância da posição atual dele, </w:t>
-      </w:r>
-      <w:proofErr w:type="gramStart"/>
-      <w:r>
-        <w:t>o mesmo</w:t>
-      </w:r>
-      <w:proofErr w:type="gramEnd"/>
-      <w:r>
-        <w:t xml:space="preserve"> acumulará 4 km. O motorista receberá prêmios com 1, 10, 20 e 50 km. A partir de 50 km, a </w:t>
-      </w:r>
-      <w:r>
-        <w:t xml:space="preserve">conquista é recebida de 50 em 50 km rodados. Os </w:t>
-      </w:r>
-      <w:proofErr w:type="spellStart"/>
-      <w:r>
-        <w:t>Etacoins</w:t>
-      </w:r>
-      <w:proofErr w:type="spellEnd"/>
-      <w:r>
-        <w:t xml:space="preserve"> recebidos serão recebidos de 1/1, ou seja, 50 km equivalem à e$ 50</w:t>
+        <w:t xml:space="preserve">quilômetros no aplicativo, o usuário deverá definir rotas até postos de combustível, ou seja, serão contabilizados somente os quilômetros enquanto rotas. Por exemplo, se um motorista selecionou um posto à 4 km de distância da posição atual dele, o mesmo acumulará 4 km. O motorista receberá prêmios com 1, 10, 20 e 50 km. A partir de 50 km, a </w:t>
+      </w:r>
+      <w:r>
+        <w:t>conquista é recebida de 50 em 50 km rodados. Os Etacoins recebidos serão recebidos de 1/1, ou seja, 50 km equivalem à e$ 50</w:t>
       </w:r>
       <w:r>
         <w:t>;</w:t>
@@ -3390,11 +3312,7 @@
         <w:t>Reportar inconformidades:</w:t>
       </w:r>
       <w:r>
-        <w:t xml:space="preserve"> essa conquista representa o alerta do motorista ao sistema em relação à valores divergentes entre o aplicativo e o posto. Esse alerta será enviado ao posto para que ele corrija os valores. </w:t>
-      </w:r>
-      <w:r>
-        <w:lastRenderedPageBreak/>
-        <w:t>Como conquista, o motorista receberá e$ 5 por reporte.</w:t>
+        <w:t xml:space="preserve"> essa conquista representa o alerta do motorista ao sistema em relação à valores divergentes entre o aplicativo e o posto. Esse alerta será enviado ao posto para que ele corrija os valores. Como conquista, o motorista receberá e$ 5 por reporte.</w:t>
       </w:r>
       <w:r>
         <w:t xml:space="preserve"> Reportar potenciais bugs no aplicativo também geram a recompensa.</w:t>
@@ -3402,16 +3320,32 @@
     </w:p>
     <w:p>
       <w:r>
-        <w:t xml:space="preserve">Esta forma de comercialização pode ser injusta para os postos, uma vez que o usuário não pagará em dinheiro pelo combustível. Dessa forma, o Etanóis, repassará uma parcela do valor da compra realizado com </w:t>
-      </w:r>
-      <w:proofErr w:type="spellStart"/>
-      <w:r>
-        <w:t>Etacoins</w:t>
-      </w:r>
-      <w:proofErr w:type="spellEnd"/>
-      <w:r>
-        <w:t xml:space="preserve"> em dinheiro para o posto de combustível. Essa parcela tem o percentual de 60% do valor da compra, ou seja, em uma compra de e$ 100 – R$ 50 reais – o posto receberá e$ 60 convertidos em reais, ou seja, R$ 30.</w:t>
-      </w:r>
+        <w:t>Esta forma de comercialização pode ser injusta para os postos, uma vez que o usuário não pagará em dinheiro pelo combustível. Dessa forma, o Etanóis, repassará uma parcela do valor da compra realizado com Etacoins em dinheiro para o posto de combustível. Essa parcela tem o percentual de 60% do valor da compra, ou seja, em uma compra de e$ 100 – R$ 50 reais – o posto receberá e$ 60 convertidos em reais, ou seja, R$ 30.</w:t>
+      </w:r>
+      <w:r>
+        <w:t xml:space="preserve"> Esse valor será debitado do valor de repasse que o posto tem com o Etanóis, </w:t>
+      </w:r>
+      <w:r>
+        <w:t xml:space="preserve">no </w:t>
+      </w:r>
+      <w:r>
+        <w:t>tópico</w:t>
+      </w:r>
+      <w:r>
+        <w:t>:</w:t>
+      </w:r>
+      <w:r>
+        <w:t xml:space="preserve"> </w:t>
+      </w:r>
+      <w:r>
+        <w:rPr>
+          <w:i/>
+          <w:iCs/>
+        </w:rPr>
+        <w:t>Mas onde o Etanóis lucra?</w:t>
+      </w:r>
+      <w:bookmarkStart w:id="12" w:name="_GoBack"/>
+      <w:bookmarkEnd w:id="12"/>
     </w:p>
     <w:p>
       <w:r>
@@ -3425,14 +3359,14 @@
       <w:pPr>
         <w:pStyle w:val="Ttulo3"/>
       </w:pPr>
-      <w:bookmarkStart w:id="12" w:name="_Toc26522390"/>
+      <w:bookmarkStart w:id="13" w:name="_Toc26522390"/>
       <w:r>
         <w:t>Eu, enquanto gerente, como cadastro meu posto no Etanóis</w:t>
       </w:r>
       <w:r>
         <w:t>?</w:t>
       </w:r>
-      <w:bookmarkEnd w:id="12"/>
+      <w:bookmarkEnd w:id="13"/>
     </w:p>
     <w:p>
       <w:r>
@@ -3554,6 +3488,7 @@
     </w:p>
     <w:p>
       <w:r>
+        <w:lastRenderedPageBreak/>
         <w:t>Os gerentes serão notificados semanalmente para atualização dos valores</w:t>
       </w:r>
       <w:r>
@@ -3595,11 +3530,7 @@
         <w:t xml:space="preserve">ao sistema em caso de valores incorretos. Esta será encaminhada ao gerente que deverá atualizar os valores. </w:t>
       </w:r>
       <w:r>
-        <w:t xml:space="preserve">A notificação gerada pelo usuário possui um peso maior, </w:t>
-      </w:r>
-      <w:r>
-        <w:lastRenderedPageBreak/>
-        <w:t xml:space="preserve">fazendo com que o gerente </w:t>
+        <w:t xml:space="preserve">A notificação gerada pelo usuário possui um peso maior, fazendo com que o gerente </w:t>
       </w:r>
       <w:r>
         <w:t>possua somente mais uma notificação de alerta</w:t>
@@ -3683,14 +3614,14 @@
       <w:pPr>
         <w:pStyle w:val="Ttulo3"/>
       </w:pPr>
-      <w:bookmarkStart w:id="13" w:name="_Toc26522391"/>
-      <w:bookmarkStart w:id="14" w:name="_Hlk21514669"/>
+      <w:bookmarkStart w:id="14" w:name="_Toc26522391"/>
+      <w:bookmarkStart w:id="15" w:name="_Hlk21514669"/>
       <w:r>
         <w:t>Mas onde o Etanóis lucra?</w:t>
       </w:r>
-      <w:bookmarkEnd w:id="13"/>
-    </w:p>
-    <w:bookmarkEnd w:id="14"/>
+      <w:bookmarkEnd w:id="14"/>
+    </w:p>
+    <w:bookmarkEnd w:id="15"/>
     <w:p>
       <w:r>
         <w:t>A proposta de negócio do Etanóis é simples: entregar os melhores preços de combustível ao</w:t>
@@ -3809,17 +3740,8 @@
           <w:i/>
           <w:iCs/>
         </w:rPr>
-        <w:t xml:space="preserve">No </w:t>
-      </w:r>
-      <w:proofErr w:type="spellStart"/>
-      <w:r>
-        <w:rPr>
-          <w:i/>
-          <w:iCs/>
-        </w:rPr>
-        <w:t>Ads</w:t>
-      </w:r>
-      <w:proofErr w:type="spellEnd"/>
+        <w:t>No Ads</w:t>
+      </w:r>
       <w:r>
         <w:t xml:space="preserve"> no aplicativo a partir da compra do recurso na loja de aplicativos.</w:t>
       </w:r>
@@ -3838,7 +3760,6 @@
       <w:r>
         <w:t xml:space="preserve">, sendo elas por cartões, pelo </w:t>
       </w:r>
-      <w:proofErr w:type="spellStart"/>
       <w:r>
         <w:rPr>
           <w:i/>
@@ -3846,7 +3767,6 @@
         </w:rPr>
         <w:t>PayPal</w:t>
       </w:r>
-      <w:proofErr w:type="spellEnd"/>
       <w:r>
         <w:t xml:space="preserve"> ou por dinheiro.</w:t>
       </w:r>
@@ -3861,7 +3781,6 @@
       <w:r>
         <w:t xml:space="preserve"> cartões e </w:t>
       </w:r>
-      <w:proofErr w:type="spellStart"/>
       <w:r>
         <w:rPr>
           <w:i/>
@@ -3869,7 +3788,6 @@
         </w:rPr>
         <w:t>PayPal</w:t>
       </w:r>
-      <w:proofErr w:type="spellEnd"/>
       <w:r>
         <w:t>, o</w:t>
       </w:r>
@@ -3879,7 +3797,6 @@
       <w:r>
         <w:t xml:space="preserve"> </w:t>
       </w:r>
-      <w:proofErr w:type="spellStart"/>
       <w:r>
         <w:rPr>
           <w:i/>
@@ -3887,7 +3804,6 @@
         </w:rPr>
         <w:t>PagSeguro</w:t>
       </w:r>
-      <w:proofErr w:type="spellEnd"/>
       <w:r>
         <w:rPr>
           <w:rStyle w:val="Refdenotaderodap"/>
@@ -3909,7 +3825,6 @@
       <w:r>
         <w:t xml:space="preserve"> do </w:t>
       </w:r>
-      <w:proofErr w:type="spellStart"/>
       <w:r>
         <w:rPr>
           <w:i/>
@@ -3917,7 +3832,6 @@
         </w:rPr>
         <w:t>PayPal</w:t>
       </w:r>
-      <w:proofErr w:type="spellEnd"/>
       <w:r>
         <w:rPr>
           <w:rStyle w:val="Refdenotaderodap"/>
@@ -4079,11 +3993,9 @@
               <w:spacing w:line="240" w:lineRule="auto"/>
               <w:jc w:val="center"/>
             </w:pPr>
-            <w:proofErr w:type="spellStart"/>
             <w:r>
               <w:t>PagSeguro</w:t>
             </w:r>
-            <w:proofErr w:type="spellEnd"/>
           </w:p>
         </w:tc>
         <w:tc>
@@ -4161,11 +4073,9 @@
               <w:spacing w:line="240" w:lineRule="auto"/>
               <w:jc w:val="center"/>
             </w:pPr>
-            <w:proofErr w:type="spellStart"/>
             <w:r>
               <w:t>PayPal</w:t>
             </w:r>
-            <w:proofErr w:type="spellEnd"/>
           </w:p>
         </w:tc>
         <w:tc>
@@ -4214,92 +4124,91 @@
       <w:pPr>
         <w:pStyle w:val="Legenda"/>
       </w:pPr>
-      <w:bookmarkStart w:id="15" w:name="_Toc26432513"/>
+      <w:bookmarkStart w:id="16" w:name="_Toc26432513"/>
       <w:r>
         <w:t xml:space="preserve">Tabela </w:t>
       </w:r>
-      <w:r>
-        <w:fldChar w:fldCharType="begin"/>
-      </w:r>
-      <w:r>
-        <w:instrText xml:space="preserve"> SEQ Tabela \* ARABIC </w:instrText>
-      </w:r>
-      <w:r>
-        <w:fldChar w:fldCharType="separate"/>
+      <w:fldSimple w:instr=" SEQ Tabela \* ARABIC ">
+        <w:r>
+          <w:rPr>
+            <w:noProof/>
+          </w:rPr>
+          <w:t>1</w:t>
+        </w:r>
+      </w:fldSimple>
+      <w:r>
+        <w:t xml:space="preserve"> - Cenário de venda no Etanóis</w:t>
+      </w:r>
+      <w:bookmarkEnd w:id="16"/>
+    </w:p>
+    <w:p>
+      <w:r>
+        <w:t>Como pode ser visto, o posto de combustível receberá R$ 47,10 após 30 dias.</w:t>
+      </w:r>
+    </w:p>
+    <w:p>
+      <w:r>
+        <w:t xml:space="preserve">Para compras no dinheiro, a taxa para o Etanóis </w:t>
+      </w:r>
+      <w:r>
+        <w:t xml:space="preserve">continua em 1%, porém a regra de repasse é </w:t>
+      </w:r>
+      <w:r>
+        <w:t>diferente</w:t>
+      </w:r>
+      <w:r>
+        <w:t>.</w:t>
+      </w:r>
+      <w:r>
+        <w:t xml:space="preserve"> Como</w:t>
+      </w:r>
+      <w:r>
+        <w:t xml:space="preserve"> o valor</w:t>
+      </w:r>
+      <w:r>
+        <w:t xml:space="preserve"> é entregue diretamente ao frentista, o Etanóis ob</w:t>
+      </w:r>
+      <w:r>
+        <w:t>tém</w:t>
+      </w:r>
+      <w:r>
+        <w:t xml:space="preserve"> o valor da venda</w:t>
+      </w:r>
+      <w:r>
+        <w:t xml:space="preserve"> no final do processo</w:t>
+      </w:r>
+      <w:r>
+        <w:t xml:space="preserve"> e </w:t>
+      </w:r>
+      <w:r>
+        <w:t>adiciona</w:t>
+      </w:r>
+      <w:r>
+        <w:t xml:space="preserve"> seu repasse a um saldo de pagamento mensal </w:t>
+      </w:r>
+      <w:r>
+        <w:t xml:space="preserve">de vendas em dinheiro </w:t>
+      </w:r>
+      <w:r>
+        <w:t xml:space="preserve">que </w:t>
+      </w:r>
+      <w:r>
+        <w:t>deverá ser</w:t>
+      </w:r>
+      <w:r>
+        <w:t xml:space="preserve"> realizado pelo posto de combustível. </w:t>
+      </w:r>
+      <w:r>
+        <w:t>Como dito anteriormente, para vendas realizadas a partir de Etacoins, o valor convertido será debitado deste saldo. Caso o saldo seja 0 (zero) ou o débito seja maior que o saldo, ele será convertido em crédito. Se ao 30º</w:t>
       </w:r>
       <w:r>
         <w:rPr>
-          <w:noProof/>
+          <w:rFonts w:ascii="Calibri" w:hAnsi="Calibri" w:cs="Calibri"/>
         </w:rPr>
-        <w:t>1</w:t>
-      </w:r>
-      <w:r>
-        <w:rPr>
-          <w:noProof/>
-        </w:rPr>
-        <w:fldChar w:fldCharType="end"/>
-      </w:r>
-      <w:r>
-        <w:t xml:space="preserve"> - Cenário de venda no Etanóis</w:t>
-      </w:r>
-      <w:bookmarkEnd w:id="15"/>
-    </w:p>
-    <w:p>
-      <w:r>
-        <w:t>Como pode ser visto, o posto de combustível receberá R$ 47,10 após 30 dias.</w:t>
-      </w:r>
-    </w:p>
-    <w:p>
-      <w:r>
-        <w:t xml:space="preserve">Para compras no dinheiro, a taxa para o Etanóis </w:t>
-      </w:r>
-      <w:r>
-        <w:t xml:space="preserve">continua em 1%, porém a regra de repasse é </w:t>
-      </w:r>
-      <w:r>
-        <w:t>diferente</w:t>
-      </w:r>
-      <w:r>
-        <w:t>.</w:t>
-      </w:r>
-      <w:r>
-        <w:t xml:space="preserve"> Como</w:t>
-      </w:r>
-      <w:r>
-        <w:t xml:space="preserve"> o valor</w:t>
-      </w:r>
-      <w:r>
-        <w:t xml:space="preserve"> é entregue diretamente ao frentista, o Etanóis ob</w:t>
-      </w:r>
-      <w:r>
-        <w:t>tém</w:t>
-      </w:r>
-      <w:r>
-        <w:t xml:space="preserve"> o valor da venda</w:t>
-      </w:r>
-      <w:r>
-        <w:t xml:space="preserve"> no final do processo</w:t>
-      </w:r>
-      <w:r>
-        <w:t xml:space="preserve"> e </w:t>
-      </w:r>
-      <w:r>
-        <w:t>adiciona</w:t>
-      </w:r>
-      <w:r>
-        <w:t xml:space="preserve"> seu repasse a um saldo de pagamento mensal </w:t>
-      </w:r>
-      <w:r>
-        <w:t xml:space="preserve">de vendas em dinheiro </w:t>
-      </w:r>
-      <w:r>
-        <w:t xml:space="preserve">que </w:t>
-      </w:r>
-      <w:r>
-        <w:t>deverá ser</w:t>
-      </w:r>
-      <w:r>
-        <w:t xml:space="preserve"> realizado pelo posto de combustível. Este saldo poderá ser consultado na área administrativa do posto no site do Etanóis e na seção “Área do Frentista” disponível no aplica</w:t>
+        <w:t xml:space="preserve"> dia do mês ainda exista crédito, o mesmo é mantido para o próximo mês. </w:t>
+      </w:r>
+      <w:r>
+        <w:t>Este saldo poderá ser consultado na área administrativa do posto no site do Etanóis e na seção “Área do Frentista” disponível no aplica</w:t>
       </w:r>
       <w:r>
         <w:t>tivo</w:t>
@@ -4422,7 +4331,6 @@
       <w:r>
         <w:t xml:space="preserve"> consiste em um plano de R$ 24,99 mensais que possuem algumas vantagens como a possibilidade de envio de notificações ao alterar os preços vigentes e a retirada dos </w:t>
       </w:r>
-      <w:proofErr w:type="spellStart"/>
       <w:r>
         <w:rPr>
           <w:i/>
@@ -4430,7 +4338,6 @@
         </w:rPr>
         <w:t>Ads</w:t>
       </w:r>
-      <w:proofErr w:type="spellEnd"/>
       <w:r>
         <w:t xml:space="preserve"> nos aplicativos do gerente e do funcionário responsável;</w:t>
       </w:r>
@@ -4448,27 +4355,25 @@
         <w:rPr>
           <w:rFonts w:ascii="Circe Bold" w:hAnsi="Circe Bold" w:cs="Poppins SemiBold"/>
         </w:rPr>
-        <w:lastRenderedPageBreak/>
         <w:t>Plano “Premium”:</w:t>
       </w:r>
       <w:r>
         <w:t xml:space="preserve"> consiste no plano máximo do Etanóis, possui o valor de R$ 49,99 mensais e possui os recursos do Plano “Econômico” mais a retirada da cobrança de 1% das vendas e a adição de ficar entre os primeiros resultados no “Radar” mesmo não possuindo o valor mais baixo e a adição da possibilidade de participar do </w:t>
       </w:r>
-      <w:proofErr w:type="spellStart"/>
       <w:r>
         <w:rPr>
           <w:i/>
           <w:iCs/>
         </w:rPr>
-        <w:t>Ads</w:t>
-      </w:r>
-      <w:proofErr w:type="spellEnd"/>
+        <w:t xml:space="preserve">Ads </w:t>
+      </w:r>
       <w:r>
         <w:rPr>
           <w:i/>
           <w:iCs/>
         </w:rPr>
-        <w:t xml:space="preserve"> Etanóis</w:t>
+        <w:lastRenderedPageBreak/>
+        <w:t>Etanóis</w:t>
       </w:r>
       <w:r>
         <w:t xml:space="preserve">, um recurso de anúncios dos credenciados </w:t>
@@ -4597,11 +4502,11 @@
               <w:spacing w:line="240" w:lineRule="auto"/>
               <w:jc w:val="center"/>
             </w:pPr>
-            <w:bookmarkStart w:id="16" w:name="_Hlk21686299"/>
+            <w:bookmarkStart w:id="17" w:name="_Hlk21686299"/>
             <w:r>
               <w:t>Cobrança de 1% sobre o valor bruto de todas as vendas</w:t>
             </w:r>
-            <w:bookmarkEnd w:id="16"/>
+            <w:bookmarkEnd w:id="17"/>
           </w:p>
         </w:tc>
         <w:tc>
@@ -4862,21 +4767,12 @@
               <w:spacing w:line="240" w:lineRule="auto"/>
               <w:jc w:val="center"/>
             </w:pPr>
-            <w:proofErr w:type="spellStart"/>
-            <w:r>
-              <w:rPr>
-                <w:i/>
-                <w:iCs/>
-              </w:rPr>
-              <w:t>Ads</w:t>
-            </w:r>
-            <w:proofErr w:type="spellEnd"/>
-            <w:r>
-              <w:rPr>
-                <w:i/>
-                <w:iCs/>
-              </w:rPr>
-              <w:t xml:space="preserve"> Etanóis</w:t>
+            <w:r>
+              <w:rPr>
+                <w:i/>
+                <w:iCs/>
+              </w:rPr>
+              <w:t>Ads Etanóis</w:t>
             </w:r>
           </w:p>
         </w:tc>
@@ -4995,35 +4891,22 @@
       <w:pPr>
         <w:pStyle w:val="Legenda"/>
       </w:pPr>
-      <w:bookmarkStart w:id="17" w:name="_Toc26432514"/>
+      <w:bookmarkStart w:id="18" w:name="_Toc26432514"/>
       <w:r>
         <w:t xml:space="preserve">Tabela </w:t>
       </w:r>
-      <w:r>
-        <w:fldChar w:fldCharType="begin"/>
-      </w:r>
-      <w:r>
-        <w:instrText xml:space="preserve"> SEQ Tabela \* ARABIC </w:instrText>
-      </w:r>
-      <w:r>
-        <w:fldChar w:fldCharType="separate"/>
-      </w:r>
-      <w:r>
-        <w:rPr>
-          <w:noProof/>
-        </w:rPr>
-        <w:t>2</w:t>
-      </w:r>
-      <w:r>
-        <w:rPr>
-          <w:noProof/>
-        </w:rPr>
-        <w:fldChar w:fldCharType="end"/>
-      </w:r>
+      <w:fldSimple w:instr=" SEQ Tabela \* ARABIC ">
+        <w:r>
+          <w:rPr>
+            <w:noProof/>
+          </w:rPr>
+          <w:t>2</w:t>
+        </w:r>
+      </w:fldSimple>
       <w:r>
         <w:t xml:space="preserve"> - Planos de Credenciamento</w:t>
       </w:r>
-      <w:bookmarkEnd w:id="17"/>
+      <w:bookmarkEnd w:id="18"/>
     </w:p>
     <w:p>
       <w:r>
@@ -5087,36 +4970,18 @@
           <w:i/>
           <w:iCs/>
         </w:rPr>
-        <w:t xml:space="preserve">Google </w:t>
-      </w:r>
-      <w:proofErr w:type="spellStart"/>
+        <w:t>Google Ads</w:t>
+      </w:r>
+      <w:r>
+        <w:t xml:space="preserve">. Essa vantagem de retirada dos anúncios acaba sendo equivalente ao </w:t>
+      </w:r>
       <w:r>
         <w:rPr>
           <w:i/>
           <w:iCs/>
         </w:rPr>
-        <w:t>Ads</w:t>
-      </w:r>
-      <w:proofErr w:type="spellEnd"/>
-      <w:r>
-        <w:t xml:space="preserve">. Essa vantagem de retirada dos anúncios acaba sendo equivalente ao </w:t>
-      </w:r>
-      <w:r>
-        <w:rPr>
-          <w:i/>
-          <w:iCs/>
-        </w:rPr>
-        <w:t xml:space="preserve">No </w:t>
-      </w:r>
-      <w:proofErr w:type="spellStart"/>
-      <w:r>
-        <w:rPr>
-          <w:i/>
-          <w:iCs/>
-        </w:rPr>
-        <w:t>Ads</w:t>
-      </w:r>
-      <w:proofErr w:type="spellEnd"/>
+        <w:t>No Ads</w:t>
+      </w:r>
       <w:r>
         <w:t xml:space="preserve"> disponível para os motoristas;</w:t>
       </w:r>
@@ -5134,7 +4999,6 @@
         <w:rPr>
           <w:rFonts w:ascii="Circe Bold" w:hAnsi="Circe Bold" w:cs="Poppins SemiBold"/>
         </w:rPr>
-        <w:lastRenderedPageBreak/>
         <w:t xml:space="preserve">Alerta de </w:t>
       </w:r>
       <w:r>
@@ -5205,23 +5069,13 @@
         </w:rPr>
         <w:t xml:space="preserve">Anúncio do posto no </w:t>
       </w:r>
-      <w:proofErr w:type="spellStart"/>
       <w:r>
         <w:rPr>
           <w:rFonts w:ascii="Circe Bold" w:hAnsi="Circe Bold" w:cs="Poppins SemiBold"/>
           <w:i/>
           <w:iCs/>
         </w:rPr>
-        <w:t>Ads</w:t>
-      </w:r>
-      <w:proofErr w:type="spellEnd"/>
-      <w:r>
-        <w:rPr>
-          <w:rFonts w:ascii="Circe Bold" w:hAnsi="Circe Bold" w:cs="Poppins SemiBold"/>
-          <w:i/>
-          <w:iCs/>
-        </w:rPr>
-        <w:t xml:space="preserve"> Etanóis</w:t>
+        <w:t>Ads Etanóis</w:t>
       </w:r>
       <w:r>
         <w:rPr>
@@ -5243,32 +5097,15 @@
         <w:t>Google</w:t>
       </w:r>
       <w:r>
-        <w:t xml:space="preserve"> </w:t>
-      </w:r>
-      <w:proofErr w:type="gramStart"/>
-      <w:r>
-        <w:t>e também</w:t>
-      </w:r>
-      <w:proofErr w:type="gramEnd"/>
-      <w:r>
-        <w:t xml:space="preserve"> não são retirados após a compra do </w:t>
+        <w:t xml:space="preserve"> e também não são retirados após a compra do </w:t>
       </w:r>
       <w:r>
         <w:rPr>
           <w:i/>
           <w:iCs/>
         </w:rPr>
-        <w:t xml:space="preserve">No </w:t>
-      </w:r>
-      <w:proofErr w:type="spellStart"/>
-      <w:r>
-        <w:rPr>
-          <w:i/>
-          <w:iCs/>
-        </w:rPr>
-        <w:t>Ads</w:t>
-      </w:r>
-      <w:proofErr w:type="spellEnd"/>
+        <w:t>No Ads</w:t>
+      </w:r>
       <w:r>
         <w:t>.</w:t>
       </w:r>
@@ -5283,6 +5120,7 @@
         </w:rPr>
       </w:pPr>
       <w:r>
+        <w:lastRenderedPageBreak/>
         <w:t xml:space="preserve">A </w:t>
       </w:r>
       <w:r>
@@ -5301,7 +5139,6 @@
       <w:r>
         <w:t xml:space="preserve"> e no site institucional da solução. O Etanóis utilizará do recurso </w:t>
       </w:r>
-      <w:proofErr w:type="spellStart"/>
       <w:r>
         <w:rPr>
           <w:i/>
@@ -5309,7 +5146,6 @@
         </w:rPr>
         <w:t>AdMob</w:t>
       </w:r>
-      <w:proofErr w:type="spellEnd"/>
       <w:r>
         <w:rPr>
           <w:rStyle w:val="Refdenotaderodap"/>
@@ -5341,7 +5177,6 @@
       <w:r>
         <w:t xml:space="preserve"> e o recurso </w:t>
       </w:r>
-      <w:proofErr w:type="spellStart"/>
       <w:r>
         <w:rPr>
           <w:i/>
@@ -5349,7 +5184,6 @@
         </w:rPr>
         <w:t>AdSense</w:t>
       </w:r>
-      <w:proofErr w:type="spellEnd"/>
       <w:r>
         <w:rPr>
           <w:rStyle w:val="Refdenotaderodap"/>
@@ -5385,7 +5219,6 @@
       <w:r>
         <w:t xml:space="preserve">em exibição de anúncios em intervalos de tempo ou em ações determinadas. No </w:t>
       </w:r>
-      <w:proofErr w:type="spellStart"/>
       <w:r>
         <w:rPr>
           <w:i/>
@@ -5393,7 +5226,6 @@
         </w:rPr>
         <w:t>AdMob</w:t>
       </w:r>
-      <w:proofErr w:type="spellEnd"/>
       <w:r>
         <w:t xml:space="preserve"> pode ser colocado um anúncio após a realização de uma compra de combustível </w:t>
       </w:r>
@@ -5403,7 +5235,6 @@
       <w:r>
         <w:t xml:space="preserve">no Etanóis, por exemplo. Já no site, pelo </w:t>
       </w:r>
-      <w:proofErr w:type="spellStart"/>
       <w:r>
         <w:rPr>
           <w:i/>
@@ -5411,17 +5242,8 @@
         </w:rPr>
         <w:t>AdSense</w:t>
       </w:r>
-      <w:proofErr w:type="spellEnd"/>
-      <w:r>
-        <w:t xml:space="preserve"> pode ser colocado um banner em alguma de suas páginas. A monetização é realizada através do próprio anunciante, uma vez que ele define quanto paga para que seu anúncio seja exibido </w:t>
-      </w:r>
-      <w:proofErr w:type="gramStart"/>
-      <w:r>
-        <w:t>e também</w:t>
-      </w:r>
-      <w:proofErr w:type="gramEnd"/>
-      <w:r>
-        <w:t xml:space="preserve"> é realizado ao momento em que um usuário </w:t>
+      <w:r>
+        <w:t xml:space="preserve"> pode ser colocado um banner em alguma de suas páginas. A monetização é realizada através do próprio anunciante, uma vez que ele define quanto paga para que seu anúncio seja exibido e também é realizado ao momento em que um usuário </w:t>
       </w:r>
       <w:r>
         <w:t>s</w:t>
@@ -5454,17 +5276,8 @@
           <w:i/>
           <w:iCs/>
         </w:rPr>
-        <w:t xml:space="preserve">No </w:t>
-      </w:r>
-      <w:proofErr w:type="spellStart"/>
-      <w:r>
-        <w:rPr>
-          <w:i/>
-          <w:iCs/>
-        </w:rPr>
-        <w:t>Ads</w:t>
-      </w:r>
-      <w:proofErr w:type="spellEnd"/>
+        <w:t>No Ads</w:t>
+      </w:r>
       <w:r>
         <w:t xml:space="preserve"> na loja de aplicativos do sistema – </w:t>
       </w:r>
@@ -5525,75 +5338,65 @@
           <w:i/>
           <w:iCs/>
         </w:rPr>
-        <w:t xml:space="preserve">No </w:t>
-      </w:r>
-      <w:proofErr w:type="spellStart"/>
-      <w:r>
+        <w:t>No Ads</w:t>
+      </w:r>
+      <w:r>
+        <w:t xml:space="preserve"> em seu aplicativo.</w:t>
+      </w:r>
+    </w:p>
+    <w:p>
+      <w:pPr>
+        <w:pStyle w:val="Ttulo3"/>
+      </w:pPr>
+      <w:bookmarkStart w:id="19" w:name="_Toc26522392"/>
+      <w:r>
+        <w:t>Possíveis parcerias</w:t>
+      </w:r>
+      <w:bookmarkEnd w:id="19"/>
+    </w:p>
+    <w:p>
+      <w:r>
+        <w:t xml:space="preserve">Visando a realização de parcerias com outros aplicativos, o Etanóis </w:t>
+      </w:r>
+      <w:r>
+        <w:t xml:space="preserve">entrega </w:t>
+      </w:r>
+      <w:r>
+        <w:t>uma API</w:t>
+      </w:r>
+      <w:r>
+        <w:rPr>
+          <w:rStyle w:val="Refdenotaderodap"/>
+        </w:rPr>
+        <w:footnoteReference w:id="6"/>
+      </w:r>
+      <w:r>
+        <w:t xml:space="preserve"> </w:t>
+      </w:r>
+      <w:r>
+        <w:t>para que sistemas com funcionalidades tangentes ao entregue pelo Etanóis possam utilizar do recurso para melhorar ainda mais seu produto.</w:t>
+      </w:r>
+    </w:p>
+    <w:p>
+      <w:r>
+        <w:t>Por exemplo, o aplicativo Uber</w:t>
+      </w:r>
+      <w:r>
+        <w:rPr>
+          <w:rStyle w:val="Refdenotaderodap"/>
+        </w:rPr>
+        <w:footnoteReference w:id="7"/>
+      </w:r>
+      <w:r>
+        <w:t xml:space="preserve"> pode ser um parceiro do Etanóis, uma vez que o motorista do aplicativo precisa de combustível quase que diariamente. Ao momento que o serviço entregue pela API do Etanóis ser integrado ao serviço da Uber, o motorista poderá sempre abastecer seu veículo de trabalho no posto mais favorável a ele.</w:t>
+      </w:r>
+    </w:p>
+    <w:p>
+      <w:pPr>
         <w:rPr>
           <w:i/>
           <w:iCs/>
         </w:rPr>
-        <w:t>Ads</w:t>
-      </w:r>
-      <w:proofErr w:type="spellEnd"/>
-      <w:r>
-        <w:t xml:space="preserve"> em seu aplicativo.</w:t>
-      </w:r>
-    </w:p>
-    <w:p>
-      <w:pPr>
-        <w:pStyle w:val="Ttulo3"/>
-      </w:pPr>
-      <w:bookmarkStart w:id="18" w:name="_Toc26522392"/>
-      <w:r>
-        <w:lastRenderedPageBreak/>
-        <w:t>Possíveis parcerias</w:t>
-      </w:r>
-      <w:bookmarkEnd w:id="18"/>
-    </w:p>
-    <w:p>
-      <w:r>
-        <w:t xml:space="preserve">Visando a realização de parcerias com outros aplicativos, o Etanóis </w:t>
-      </w:r>
-      <w:r>
-        <w:t xml:space="preserve">entrega </w:t>
-      </w:r>
-      <w:r>
-        <w:t>uma API</w:t>
-      </w:r>
-      <w:r>
-        <w:rPr>
-          <w:rStyle w:val="Refdenotaderodap"/>
-        </w:rPr>
-        <w:footnoteReference w:id="6"/>
-      </w:r>
-      <w:r>
-        <w:t xml:space="preserve"> </w:t>
-      </w:r>
-      <w:r>
-        <w:t>para que sistemas com funcionalidades tangentes ao entregue pelo Etanóis possam utilizar do recurso para melhorar ainda mais seu produto.</w:t>
-      </w:r>
-    </w:p>
-    <w:p>
-      <w:r>
-        <w:t>Por exemplo, o aplicativo Uber</w:t>
-      </w:r>
-      <w:r>
-        <w:rPr>
-          <w:rStyle w:val="Refdenotaderodap"/>
-        </w:rPr>
-        <w:footnoteReference w:id="7"/>
-      </w:r>
-      <w:r>
-        <w:t xml:space="preserve"> pode ser um parceiro do Etanóis, uma vez que o motorista do aplicativo precisa de combustível quase que diariamente. Ao momento que o serviço entregue pela API do Etanóis ser integrado ao serviço da Uber, o motorista poderá sempre abastecer seu veículo de trabalho no posto mais favorável a ele.</w:t>
-      </w:r>
-    </w:p>
-    <w:p>
-      <w:pPr>
-        <w:rPr>
-          <w:i/>
-          <w:iCs/>
-        </w:rPr>
       </w:pPr>
       <w:r>
         <w:t>Outro sistema parceiro pode ser o Localiza</w:t>
@@ -5644,6 +5447,7 @@
     </w:p>
     <w:p>
       <w:r>
+        <w:lastRenderedPageBreak/>
         <w:t>Para todas as requisições será solicitado o e-mail do usuário que está utilizando o serviço.</w:t>
       </w:r>
       <w:r>
@@ -5686,11 +5490,7 @@
         <w:t xml:space="preserve">. </w:t>
       </w:r>
       <w:r>
-        <w:t xml:space="preserve">Para a chamada deste serviço, deverá ser informado o e-mail do motorista e as </w:t>
-      </w:r>
-      <w:r>
-        <w:lastRenderedPageBreak/>
-        <w:t xml:space="preserve">coordenadas de localização </w:t>
+        <w:t xml:space="preserve">Para a chamada deste serviço, deverá ser informado o e-mail do motorista e as coordenadas de localização </w:t>
       </w:r>
       <w:r>
         <w:t>dele</w:t>
@@ -5701,7 +5501,7 @@
       <w:r>
         <w:t xml:space="preserve">Este serviço retornará uma lista </w:t>
       </w:r>
-      <w:bookmarkStart w:id="19" w:name="_Hlk22304246"/>
+      <w:bookmarkStart w:id="20" w:name="_Hlk22304246"/>
       <w:r>
         <w:t>com as informações do posto como nome</w:t>
       </w:r>
@@ -5717,7 +5517,7 @@
       <w:r>
         <w:t>e as coordenadas de localização para que o posto seja visualizado no mapa;</w:t>
       </w:r>
-      <w:bookmarkEnd w:id="19"/>
+      <w:bookmarkEnd w:id="20"/>
     </w:p>
     <w:p>
       <w:pPr>
@@ -5754,13 +5554,13 @@
       <w:pPr>
         <w:pStyle w:val="Ttulo2"/>
       </w:pPr>
-      <w:bookmarkStart w:id="20" w:name="_Toc20742466"/>
-      <w:bookmarkStart w:id="21" w:name="_Toc26522393"/>
+      <w:bookmarkStart w:id="21" w:name="_Toc20742466"/>
+      <w:bookmarkStart w:id="22" w:name="_Toc26522393"/>
       <w:r>
         <w:t>Entregas</w:t>
       </w:r>
-      <w:bookmarkEnd w:id="20"/>
       <w:bookmarkEnd w:id="21"/>
+      <w:bookmarkEnd w:id="22"/>
     </w:p>
     <w:p>
       <w:r>
@@ -5771,13 +5571,13 @@
       <w:pPr>
         <w:pStyle w:val="Ttulo2"/>
       </w:pPr>
-      <w:bookmarkStart w:id="22" w:name="_Toc20742467"/>
-      <w:bookmarkStart w:id="23" w:name="_Toc26522394"/>
+      <w:bookmarkStart w:id="23" w:name="_Toc20742467"/>
+      <w:bookmarkStart w:id="24" w:name="_Toc26522394"/>
       <w:r>
         <w:t>Restrições</w:t>
       </w:r>
-      <w:bookmarkEnd w:id="22"/>
       <w:bookmarkEnd w:id="23"/>
+      <w:bookmarkEnd w:id="24"/>
     </w:p>
     <w:p>
       <w:r>
@@ -5791,13 +5591,13 @@
       <w:pPr>
         <w:pStyle w:val="Ttulo2"/>
       </w:pPr>
-      <w:bookmarkStart w:id="24" w:name="_Toc20742468"/>
-      <w:bookmarkStart w:id="25" w:name="_Toc26522395"/>
+      <w:bookmarkStart w:id="25" w:name="_Toc20742468"/>
+      <w:bookmarkStart w:id="26" w:name="_Toc26522395"/>
       <w:r>
         <w:t>Dependências</w:t>
       </w:r>
-      <w:bookmarkEnd w:id="24"/>
       <w:bookmarkEnd w:id="25"/>
+      <w:bookmarkEnd w:id="26"/>
     </w:p>
     <w:p>
       <w:r>
@@ -5839,7 +5639,6 @@
       <w:r>
         <w:t xml:space="preserve"> </w:t>
       </w:r>
-      <w:proofErr w:type="spellStart"/>
       <w:r>
         <w:rPr>
           <w:i/>
@@ -5847,7 +5646,6 @@
         </w:rPr>
         <w:t>PagSeguro</w:t>
       </w:r>
-      <w:proofErr w:type="spellEnd"/>
       <w:r>
         <w:t xml:space="preserve"> </w:t>
       </w:r>
@@ -5863,7 +5661,6 @@
       <w:r>
         <w:t xml:space="preserve"> </w:t>
       </w:r>
-      <w:proofErr w:type="spellStart"/>
       <w:r>
         <w:rPr>
           <w:i/>
@@ -5871,7 +5668,6 @@
         </w:rPr>
         <w:t>PayPal</w:t>
       </w:r>
-      <w:proofErr w:type="spellEnd"/>
       <w:r>
         <w:t xml:space="preserve"> para a realização de pagamentos.</w:t>
       </w:r>
@@ -5895,13 +5691,13 @@
       <w:pPr>
         <w:pStyle w:val="Ttulo2"/>
       </w:pPr>
-      <w:bookmarkStart w:id="26" w:name="_Toc20742469"/>
-      <w:bookmarkStart w:id="27" w:name="_Toc26522396"/>
+      <w:bookmarkStart w:id="27" w:name="_Toc20742469"/>
+      <w:bookmarkStart w:id="28" w:name="_Toc26522396"/>
       <w:r>
         <w:t>Premissas</w:t>
       </w:r>
-      <w:bookmarkEnd w:id="26"/>
       <w:bookmarkEnd w:id="27"/>
+      <w:bookmarkEnd w:id="28"/>
     </w:p>
     <w:p>
       <w:r>
@@ -5909,7 +5705,7 @@
       </w:r>
     </w:p>
     <w:p>
-      <w:bookmarkStart w:id="28" w:name="_Toc20742470"/>
+      <w:bookmarkStart w:id="29" w:name="_Toc20742470"/>
       <w:r>
         <w:t xml:space="preserve">Demais </w:t>
       </w:r>
@@ -5924,12 +5720,13 @@
       <w:pPr>
         <w:pStyle w:val="Ttulo2"/>
       </w:pPr>
-      <w:bookmarkStart w:id="29" w:name="_Toc26522397"/>
-      <w:r>
+      <w:bookmarkStart w:id="30" w:name="_Toc26522397"/>
+      <w:r>
+        <w:lastRenderedPageBreak/>
         <w:t>Não escopo</w:t>
       </w:r>
-      <w:bookmarkEnd w:id="28"/>
       <w:bookmarkEnd w:id="29"/>
+      <w:bookmarkEnd w:id="30"/>
     </w:p>
     <w:p>
       <w:r>
@@ -5940,18 +5737,17 @@
       <w:pPr>
         <w:pStyle w:val="Ttulo2"/>
       </w:pPr>
-      <w:bookmarkStart w:id="30" w:name="_Toc20742471"/>
-      <w:bookmarkStart w:id="31" w:name="_Toc26522398"/>
-      <w:r>
-        <w:lastRenderedPageBreak/>
+      <w:bookmarkStart w:id="31" w:name="_Toc20742471"/>
+      <w:bookmarkStart w:id="32" w:name="_Toc26522398"/>
+      <w:r>
         <w:t>Considerações finai</w:t>
       </w:r>
-      <w:bookmarkStart w:id="32" w:name="_Toc20742472"/>
-      <w:bookmarkEnd w:id="30"/>
+      <w:bookmarkStart w:id="33" w:name="_Toc20742472"/>
+      <w:bookmarkEnd w:id="31"/>
       <w:r>
         <w:t>s</w:t>
       </w:r>
-      <w:bookmarkEnd w:id="31"/>
+      <w:bookmarkEnd w:id="32"/>
     </w:p>
     <w:p>
       <w:r>
@@ -5982,13 +5778,13 @@
       <w:pPr>
         <w:pStyle w:val="Ttulo1"/>
       </w:pPr>
-      <w:bookmarkStart w:id="33" w:name="_Toc26522399"/>
+      <w:bookmarkStart w:id="34" w:name="_Toc26522399"/>
       <w:r>
         <w:lastRenderedPageBreak/>
         <w:t>Requisitos Funcionais e Não-Funcionais</w:t>
       </w:r>
-      <w:bookmarkEnd w:id="32"/>
       <w:bookmarkEnd w:id="33"/>
+      <w:bookmarkEnd w:id="34"/>
     </w:p>
     <w:p>
       <w:r>
@@ -6014,13 +5810,13 @@
       <w:pPr>
         <w:pStyle w:val="Ttulo2"/>
       </w:pPr>
-      <w:bookmarkStart w:id="34" w:name="_Toc20742473"/>
-      <w:bookmarkStart w:id="35" w:name="_Toc26522400"/>
+      <w:bookmarkStart w:id="35" w:name="_Toc20742473"/>
+      <w:bookmarkStart w:id="36" w:name="_Toc26522400"/>
       <w:r>
         <w:t>Requisitos Funcionais</w:t>
       </w:r>
-      <w:bookmarkEnd w:id="34"/>
       <w:bookmarkEnd w:id="35"/>
+      <w:bookmarkEnd w:id="36"/>
     </w:p>
     <w:p>
       <w:r>
@@ -6137,11 +5933,11 @@
       <w:pPr>
         <w:pStyle w:val="Ttulo3"/>
       </w:pPr>
-      <w:bookmarkStart w:id="36" w:name="_Toc26522401"/>
+      <w:bookmarkStart w:id="37" w:name="_Toc26522401"/>
       <w:r>
         <w:t>Credenciamento do usuário</w:t>
       </w:r>
-      <w:bookmarkEnd w:id="36"/>
+      <w:bookmarkEnd w:id="37"/>
     </w:p>
     <w:p>
       <w:r>
@@ -6405,7 +6201,6 @@
               <w:jc w:val="center"/>
             </w:pPr>
             <w:r>
-              <w:lastRenderedPageBreak/>
               <w:t>Consiste na inserção de um novo usuário</w:t>
             </w:r>
             <w:r>
@@ -6475,6 +6270,7 @@
                 <w:i/>
                 <w:iCs/>
               </w:rPr>
+              <w:lastRenderedPageBreak/>
               <w:t>ENTRADAS</w:t>
             </w:r>
           </w:p>
@@ -7399,7 +7195,6 @@
               <w:jc w:val="center"/>
             </w:pPr>
             <w:r>
-              <w:lastRenderedPageBreak/>
               <w:t>Consiste n</w:t>
             </w:r>
             <w:r>
@@ -7524,6 +7319,7 @@
                 <w:i/>
                 <w:iCs/>
               </w:rPr>
+              <w:lastRenderedPageBreak/>
               <w:t>REQUISITOS FUNCIONAIS RELACIONADOS</w:t>
             </w:r>
           </w:p>
@@ -8244,7 +8040,6 @@
               <w:jc w:val="center"/>
             </w:pPr>
             <w:r>
-              <w:lastRenderedPageBreak/>
               <w:t>ENTRADAS</w:t>
             </w:r>
           </w:p>
@@ -8322,14 +8117,15 @@
       <w:pPr>
         <w:pStyle w:val="Ttulo3"/>
       </w:pPr>
-      <w:bookmarkStart w:id="37" w:name="_Toc26522402"/>
-      <w:r>
+      <w:bookmarkStart w:id="38" w:name="_Toc26522402"/>
+      <w:r>
+        <w:lastRenderedPageBreak/>
         <w:t xml:space="preserve">Credenciamento do posto de </w:t>
       </w:r>
       <w:r>
         <w:t>combustível</w:t>
       </w:r>
-      <w:bookmarkEnd w:id="37"/>
+      <w:bookmarkEnd w:id="38"/>
     </w:p>
     <w:p>
       <w:r>
@@ -9126,7 +8922,6 @@
               <w:jc w:val="center"/>
             </w:pPr>
             <w:r>
-              <w:lastRenderedPageBreak/>
               <w:t>0</w:t>
             </w:r>
             <w:r>
@@ -9379,6 +9174,7 @@
               <w:jc w:val="center"/>
             </w:pPr>
             <w:r>
+              <w:lastRenderedPageBreak/>
               <w:t>0</w:t>
             </w:r>
             <w:r>
@@ -9753,15 +9549,7 @@
               <w:jc w:val="center"/>
             </w:pPr>
             <w:r>
-              <w:t xml:space="preserve">Ao inserir o funcionário responsável, será verificado se </w:t>
-            </w:r>
-            <w:proofErr w:type="gramStart"/>
-            <w:r>
-              <w:t>o mesmo</w:t>
-            </w:r>
-            <w:proofErr w:type="gramEnd"/>
-            <w:r>
-              <w:t xml:space="preserve"> já possui cadastro no sistema. Em caso negativo será enviado ao e-mail inserido, o convite para cadastro. Em caso positivo, será enviado no e-mail inserido o código de acesso à Área do Frentista no aplicativo do Etanóis</w:t>
+              <w:t>Ao inserir o funcionário responsável, será verificado se o mesmo já possui cadastro no sistema. Em caso negativo será enviado ao e-mail inserido, o convite para cadastro. Em caso positivo, será enviado no e-mail inserido o código de acesso à Área do Frentista no aplicativo do Etanóis</w:t>
             </w:r>
           </w:p>
           <w:p>
@@ -10070,7 +9858,6 @@
                 <w:i/>
                 <w:iCs/>
               </w:rPr>
-              <w:lastRenderedPageBreak/>
               <w:t>REQUISITOS FUNCIONAIS RELACIONADOS</w:t>
             </w:r>
           </w:p>
@@ -10304,6 +10091,7 @@
               <w:jc w:val="center"/>
             </w:pPr>
             <w:r>
+              <w:lastRenderedPageBreak/>
               <w:t>Consiste na exclusão dos dados do usuário gerente e do posto de combustível cadastrado no sistema</w:t>
             </w:r>
           </w:p>
@@ -10466,11 +10254,11 @@
       <w:pPr>
         <w:pStyle w:val="Ttulo3"/>
       </w:pPr>
-      <w:bookmarkStart w:id="38" w:name="_Toc26522403"/>
+      <w:bookmarkStart w:id="39" w:name="_Toc26522403"/>
       <w:r>
         <w:t>Manutenção do posto</w:t>
       </w:r>
-      <w:bookmarkEnd w:id="38"/>
+      <w:bookmarkEnd w:id="39"/>
     </w:p>
     <w:p>
       <w:r>
@@ -10907,7 +10695,6 @@
                 <w:i/>
                 <w:iCs/>
               </w:rPr>
-              <w:lastRenderedPageBreak/>
               <w:t>REQUISITOS FUNCIONAIS RELACIONADOS</w:t>
             </w:r>
           </w:p>
@@ -10963,14 +10750,14 @@
       <w:pPr>
         <w:pStyle w:val="Ttulo3"/>
       </w:pPr>
-      <w:bookmarkStart w:id="39" w:name="_Toc26522404"/>
+      <w:bookmarkStart w:id="40" w:name="_Toc26522404"/>
       <w:r>
         <w:t>Preferências do usuário</w:t>
       </w:r>
-      <w:bookmarkEnd w:id="39"/>
-    </w:p>
-    <w:p>
-      <w:bookmarkStart w:id="40" w:name="_Hlk26522588"/>
+      <w:bookmarkEnd w:id="40"/>
+    </w:p>
+    <w:p>
+      <w:bookmarkStart w:id="41" w:name="_Hlk26522588"/>
       <w:r>
         <w:t xml:space="preserve">Fazem parte deste bloco de requisitos as funcionalidades referentes as </w:t>
       </w:r>
@@ -11024,7 +10811,7 @@
       <w:r>
         <w:t xml:space="preserve"> do Etanóis.</w:t>
       </w:r>
-      <w:bookmarkEnd w:id="40"/>
+      <w:bookmarkEnd w:id="41"/>
     </w:p>
     <w:tbl>
       <w:tblPr>
@@ -11067,6 +10854,7 @@
                 <w:i/>
                 <w:iCs/>
               </w:rPr>
+              <w:lastRenderedPageBreak/>
               <w:t>Nº</w:t>
             </w:r>
           </w:p>
@@ -11654,7 +11442,6 @@
                 <w:i/>
                 <w:iCs/>
               </w:rPr>
-              <w:lastRenderedPageBreak/>
               <w:t>PREMISSAS</w:t>
             </w:r>
           </w:p>
@@ -12041,6 +11828,7 @@
                 <w:i/>
                 <w:iCs/>
               </w:rPr>
+              <w:lastRenderedPageBreak/>
               <w:t>PREMISSAS</w:t>
             </w:r>
           </w:p>
@@ -12506,7 +12294,6 @@
             <w:r>
               <w:t xml:space="preserve">Em caso de escolha do </w:t>
             </w:r>
-            <w:proofErr w:type="spellStart"/>
             <w:r>
               <w:rPr>
                 <w:i/>
@@ -12514,11 +12301,9 @@
               </w:rPr>
               <w:t>Paypal</w:t>
             </w:r>
-            <w:proofErr w:type="spellEnd"/>
             <w:r>
               <w:t xml:space="preserve">, o usuário deve possuir conta válida no sistema do </w:t>
             </w:r>
-            <w:proofErr w:type="spellStart"/>
             <w:r>
               <w:rPr>
                 <w:i/>
@@ -12526,7 +12311,6 @@
               </w:rPr>
               <w:t>PayPal</w:t>
             </w:r>
-            <w:proofErr w:type="spellEnd"/>
           </w:p>
         </w:tc>
       </w:tr>
@@ -12577,7 +12361,6 @@
               <w:jc w:val="center"/>
             </w:pPr>
             <w:r>
-              <w:lastRenderedPageBreak/>
               <w:t>Consiste na definição e cadastro das formas de pagamento que o usuário realizará após uma compra</w:t>
             </w:r>
           </w:p>
@@ -12589,11 +12372,9 @@
             <w:r>
               <w:t xml:space="preserve">São opções de pagamento: cartões de crédito/débito, </w:t>
             </w:r>
-            <w:proofErr w:type="spellStart"/>
             <w:r>
               <w:t>PayPal</w:t>
             </w:r>
-            <w:proofErr w:type="spellEnd"/>
             <w:r>
               <w:t xml:space="preserve"> e dinheiro</w:t>
             </w:r>
@@ -12609,7 +12390,6 @@
             <w:r>
               <w:t xml:space="preserve">. Caso seja </w:t>
             </w:r>
-            <w:proofErr w:type="spellStart"/>
             <w:r>
               <w:rPr>
                 <w:i/>
@@ -12617,7 +12397,6 @@
               </w:rPr>
               <w:t>PayPal</w:t>
             </w:r>
-            <w:proofErr w:type="spellEnd"/>
             <w:r>
               <w:t xml:space="preserve">, será aberto um </w:t>
             </w:r>
@@ -12631,7 +12410,6 @@
             <w:r>
               <w:t xml:space="preserve"> para vínculo da conta do </w:t>
             </w:r>
-            <w:proofErr w:type="spellStart"/>
             <w:r>
               <w:rPr>
                 <w:i/>
@@ -12639,7 +12417,6 @@
               </w:rPr>
               <w:t>PayPal</w:t>
             </w:r>
-            <w:proofErr w:type="spellEnd"/>
             <w:r>
               <w:t xml:space="preserve"> com o Etanóis</w:t>
             </w:r>
@@ -12650,15 +12427,7 @@
               <w:jc w:val="center"/>
             </w:pPr>
             <w:r>
-              <w:t xml:space="preserve">A forma de pagamento com </w:t>
-            </w:r>
-            <w:proofErr w:type="spellStart"/>
-            <w:r>
-              <w:t>Etacoins</w:t>
-            </w:r>
-            <w:proofErr w:type="spellEnd"/>
-            <w:r>
-              <w:t xml:space="preserve"> ser</w:t>
+              <w:t>A forma de pagamento com Etacoins ser</w:t>
             </w:r>
             <w:r>
               <w:t>á</w:t>
@@ -12746,8 +12515,6 @@
             </w:r>
           </w:p>
         </w:tc>
-        <w:bookmarkStart w:id="41" w:name="_GoBack"/>
-        <w:bookmarkEnd w:id="41"/>
       </w:tr>
       <w:tr>
         <w:trPr>
@@ -13024,6 +12791,7 @@
         <w:pStyle w:val="Ttulo3"/>
       </w:pPr>
       <w:r>
+        <w:lastRenderedPageBreak/>
         <w:t>Mapa</w:t>
       </w:r>
     </w:p>
@@ -13382,7 +13150,6 @@
               <w:jc w:val="center"/>
             </w:pPr>
             <w:r>
-              <w:lastRenderedPageBreak/>
               <w:t xml:space="preserve">Consiste na </w:t>
             </w:r>
             <w:r>
@@ -13452,7 +13219,6 @@
             <w:r>
               <w:t xml:space="preserve">O melhor resultado estará presente no mapa em forma de </w:t>
             </w:r>
-            <w:proofErr w:type="spellStart"/>
             <w:r>
               <w:rPr>
                 <w:i/>
@@ -13460,7 +13226,6 @@
               </w:rPr>
               <w:t>card</w:t>
             </w:r>
-            <w:proofErr w:type="spellEnd"/>
             <w:r>
               <w:t xml:space="preserve"> com o: nome, distância, bandeira e valor, em dinheiro</w:t>
             </w:r>
@@ -13854,6 +13619,7 @@
               <w:jc w:val="center"/>
             </w:pPr>
             <w:r>
+              <w:lastRenderedPageBreak/>
               <w:t>Diferente do Radar, os postos disponíveis em uma rota não se limitam a distância definida em Preferências de Usuário</w:t>
             </w:r>
           </w:p>
@@ -13937,6 +13703,7 @@
                 <w:i/>
                 <w:iCs/>
               </w:rPr>
+              <w:lastRenderedPageBreak/>
               <w:t>ENTRADAS</w:t>
             </w:r>
           </w:p>
@@ -14084,7 +13851,6 @@
       </w:pPr>
       <w:bookmarkStart w:id="42" w:name="_Toc26522405"/>
       <w:r>
-        <w:lastRenderedPageBreak/>
         <w:t>Requisitos Não-Funcionais</w:t>
       </w:r>
       <w:bookmarkEnd w:id="42"/>
@@ -14183,23 +13949,7 @@
     </w:p>
     <w:p>
       <w:r>
-        <w:t xml:space="preserve">Engenharia de Software. </w:t>
-      </w:r>
-      <w:proofErr w:type="spellStart"/>
-      <w:r>
-        <w:t>Sommerville</w:t>
-      </w:r>
-      <w:proofErr w:type="spellEnd"/>
-      <w:r>
-        <w:t xml:space="preserve">, Ian. 2018. 10º edição. Pearson </w:t>
-      </w:r>
-      <w:proofErr w:type="spellStart"/>
-      <w:r>
-        <w:t>Education</w:t>
-      </w:r>
-      <w:proofErr w:type="spellEnd"/>
-      <w:r>
-        <w:t xml:space="preserve"> do Brasil, São Paulo.</w:t>
+        <w:t>Engenharia de Software. Sommerville, Ian. 2018. 10º edição. Pearson Education do Brasil, São Paulo.</w:t>
       </w:r>
     </w:p>
     <w:p>
@@ -14386,15 +14136,7 @@
         <w:t xml:space="preserve"> </w:t>
       </w:r>
       <w:r>
-        <w:t xml:space="preserve">“Gamificação (ou, em inglês, </w:t>
-      </w:r>
-      <w:proofErr w:type="spellStart"/>
-      <w:r>
-        <w:t>gamification</w:t>
-      </w:r>
-      <w:proofErr w:type="spellEnd"/>
-      <w:r>
-        <w:t xml:space="preserve">) tornou-se uma das apostas da educação no século 21. O termo complicado significa simplesmente usar elementos dos jogos de forma a engajar pessoas para atingir um objetivo.” </w:t>
+        <w:t xml:space="preserve">“Gamificação (ou, em inglês, gamification) tornou-se uma das apostas da educação no século 21. O termo complicado significa simplesmente usar elementos dos jogos de forma a engajar pessoas para atingir um objetivo.” </w:t>
       </w:r>
       <w:r>
         <w:t>(</w:t>
@@ -14447,7 +14189,6 @@
       <w:r>
         <w:t xml:space="preserve">A </w:t>
       </w:r>
-      <w:proofErr w:type="spellStart"/>
       <w:r>
         <w:rPr>
           <w:i/>
@@ -14455,7 +14196,6 @@
         </w:rPr>
         <w:t>AdMob</w:t>
       </w:r>
-      <w:proofErr w:type="spellEnd"/>
       <w:r>
         <w:t xml:space="preserve"> facilita a geração de receita nos apps através de anúncios integrados, insights acionáveis e ferramentas eficientes e fáceis de usar</w:t>
       </w:r>
@@ -14488,7 +14228,6 @@
       <w:r>
         <w:t xml:space="preserve"> </w:t>
       </w:r>
-      <w:proofErr w:type="spellStart"/>
       <w:r>
         <w:rPr>
           <w:i/>
@@ -14496,7 +14235,6 @@
         </w:rPr>
         <w:t>AdSense</w:t>
       </w:r>
-      <w:proofErr w:type="spellEnd"/>
       <w:r>
         <w:t xml:space="preserve"> é uma forma gratuita e simples de ganhar dinheiro veiculando anúncios em seu website.</w:t>
       </w:r>
@@ -14519,37 +14257,12 @@
       <w:r>
         <w:t xml:space="preserve">API — </w:t>
       </w:r>
-      <w:proofErr w:type="spellStart"/>
       <w:r>
         <w:rPr>
           <w:i/>
           <w:iCs/>
         </w:rPr>
-        <w:t>Application</w:t>
-      </w:r>
-      <w:proofErr w:type="spellEnd"/>
-      <w:r>
-        <w:rPr>
-          <w:i/>
-          <w:iCs/>
-        </w:rPr>
-        <w:t xml:space="preserve"> </w:t>
-      </w:r>
-      <w:proofErr w:type="spellStart"/>
-      <w:r>
-        <w:rPr>
-          <w:i/>
-          <w:iCs/>
-        </w:rPr>
-        <w:t>Programming</w:t>
-      </w:r>
-      <w:proofErr w:type="spellEnd"/>
-      <w:r>
-        <w:rPr>
-          <w:i/>
-          <w:iCs/>
-        </w:rPr>
-        <w:t xml:space="preserve"> Interface</w:t>
+        <w:t>Application Programming Interface</w:t>
       </w:r>
       <w:r>
         <w:t>, ou Interface de Programação de Aplicativos, em português — nada mais é do que uma espécie de programa intermediário, que se encarrega de viabilizar a comunicação entre duas plataformas diferentes e que utilizam linguagens distintas de funcionamento.</w:t>
@@ -14609,31 +14322,7 @@
         <w:t xml:space="preserve"> “</w:t>
       </w:r>
       <w:r>
-        <w:t>do inglês, “</w:t>
-      </w:r>
-      <w:proofErr w:type="spellStart"/>
-      <w:r>
-        <w:t>Minimum</w:t>
-      </w:r>
-      <w:proofErr w:type="spellEnd"/>
-      <w:r>
-        <w:t xml:space="preserve"> </w:t>
-      </w:r>
-      <w:proofErr w:type="spellStart"/>
-      <w:r>
-        <w:t>Viable</w:t>
-      </w:r>
-      <w:proofErr w:type="spellEnd"/>
-      <w:r>
-        <w:t xml:space="preserve"> </w:t>
-      </w:r>
-      <w:proofErr w:type="spellStart"/>
-      <w:r>
-        <w:t>Product</w:t>
-      </w:r>
-      <w:proofErr w:type="spellEnd"/>
-      <w:r>
-        <w:t>”, ou apenas, MVP — é, como o próprio nome diz, a versão mais simples de um produto com as mínimas características necessárias para ele ser inserido no mercado.</w:t>
+        <w:t>do inglês, “Minimum Viable Product”, ou apenas, MVP — é, como o próprio nome diz, a versão mais simples de um produto com as mínimas características necessárias para ele ser inserido no mercado.</w:t>
       </w:r>
       <w:r>
         <w:t>” (RIBEIRO JR, 2016)</w:t>
@@ -17238,7 +16927,7 @@
 </file>
 
 <file path=customXml/itemProps1.xml><?xml version="1.0" encoding="utf-8"?>
-<ds:datastoreItem xmlns:ds="http://schemas.openxmlformats.org/officeDocument/2006/customXml" ds:itemID="{CD650BE3-BCE5-44DF-BC91-3FEAC9D887E6}">
+<ds:datastoreItem xmlns:ds="http://schemas.openxmlformats.org/officeDocument/2006/customXml" ds:itemID="{44164F2D-6D7E-4436-9D15-EA16F977338F}">
   <ds:schemaRefs>
     <ds:schemaRef ds:uri="http://schemas.openxmlformats.org/officeDocument/2006/bibliography"/>
   </ds:schemaRefs>

</xml_diff>

<commit_message>
Correção no valor do Etacoin e adição da possibilidade de recarga
</commit_message>
<xml_diff>
--- a/docs/proposta-projeto.docx
+++ b/docs/proposta-projeto.docx
@@ -3043,31 +3043,13 @@
     </w:p>
     <w:p>
       <w:r>
-        <w:t>Os pontos de fidelidade citados anteriormente, serão um tipo de moeda dentro da aplicação. Essa moeda se chama Etacoins e possuem um peso sobre a moeda corrente no país</w:t>
-      </w:r>
-      <w:r>
-        <w:t>. e$ 1 (Um Etacoin)</w:t>
-      </w:r>
-      <w:r>
-        <w:t xml:space="preserve"> representa R$ </w:t>
-      </w:r>
-      <w:r>
-        <w:t>0,50</w:t>
-      </w:r>
-      <w:r>
-        <w:t xml:space="preserve"> (</w:t>
-      </w:r>
-      <w:r>
-        <w:t xml:space="preserve">cinquenta centavos de </w:t>
-      </w:r>
-      <w:r>
-        <w:t>R</w:t>
-      </w:r>
-      <w:r>
-        <w:t>eal</w:t>
-      </w:r>
-      <w:r>
-        <w:t>).</w:t>
+        <w:t xml:space="preserve">Os pontos de fidelidade citados anteriormente, serão um tipo de moeda dentro da aplicação. Essa moeda se chama Etacoins e </w:t>
+      </w:r>
+      <w:r>
+        <w:t>correspondem ao valor da moeda corrente no país, ou seja, e$ 1 (Um Etacoin) equivale a R$ 1 (Um Real)</w:t>
+      </w:r>
+      <w:r>
+        <w:t>.</w:t>
       </w:r>
       <w:r>
         <w:t xml:space="preserve"> O motorista ganhará Etacoins através de conquistas liberadas dentro do aplicativo</w:t>
@@ -3101,7 +3083,10 @@
         <w:t>bastecimento:</w:t>
       </w:r>
       <w:r>
-        <w:t xml:space="preserve"> o motorista, ao realizar seu primeiro abastecimento, receberá uma conquista “Primeiro abastecimento” que gerará uma premiação de 10% do valor abastecido. Por exemplo: Um abastecimento de R$ 50 gerará uma premiação de R$ 5 que equivalem à e$ 10</w:t>
+        <w:t xml:space="preserve"> o motorista, ao realizar seu primeiro abastecimento, receberá uma conquista “Primeiro abastecimento” que gerará uma premiação de 10% do valor abastecido. Por exemplo: Um abastecimento de R$ 50 gerará uma premiação de R$ 5 que equivalem à e$ </w:t>
+      </w:r>
+      <w:r>
+        <w:t>5</w:t>
       </w:r>
       <w:r>
         <w:t>.</w:t>
@@ -3155,7 +3140,13 @@
         <w:t xml:space="preserve"> Na segunda conquista à diante, a recompensa será </w:t>
       </w:r>
       <w:r>
-        <w:t>em 1% do valor abastecimento. Exemplo: R$ 50 gerará uma premiação de R$ 0,50 que equivale à e$ 1.</w:t>
+        <w:t xml:space="preserve">em 1% do valor abastecimento. Exemplo: R$ 50 gerará uma premiação de R$ 0,50 que equivale à e$ </w:t>
+      </w:r>
+      <w:r>
+        <w:t>0,50</w:t>
+      </w:r>
+      <w:r>
+        <w:t>.</w:t>
       </w:r>
     </w:p>
     <w:p>
@@ -3265,7 +3256,7 @@
         <w:t>. 50 amigos equivalem à e$ 50</w:t>
       </w:r>
       <w:r>
-        <w:t>;</w:t>
+        <w:t>. O Etanóis contabilizará o amigo a partir do momento em que ele realizar o primeiro abastecimento no aplicativo.</w:t>
       </w:r>
     </w:p>
     <w:p>
@@ -3320,12 +3311,39 @@
     </w:p>
     <w:p>
       <w:r>
-        <w:t>Esta forma de comercialização pode ser injusta para os postos, uma vez que o usuário não pagará em dinheiro pelo combustível. Dessa forma, o Etanóis, repassará uma parcela do valor da compra realizado com Etacoins em dinheiro para o posto de combustível. Essa parcela tem o percentual de 60% do valor da compra, ou seja, em uma compra de e$ 100 – R$ 50 reais – o posto receberá e$ 60 convertidos em reais, ou seja, R$ 30.</w:t>
+        <w:t xml:space="preserve">Esta forma de comercialização pode ser injusta para os postos, uma vez que o usuário não pagará em dinheiro pelo combustível. Dessa forma, o Etanóis, repassará uma parcela do valor da compra realizado com Etacoins em dinheiro para o posto de combustível. Essa parcela tem o percentual de </w:t>
+      </w:r>
+      <w:r>
+        <w:t>80</w:t>
+      </w:r>
+      <w:r>
+        <w:t xml:space="preserve">% do valor da compra, ou seja, em uma compra de e$ </w:t>
+      </w:r>
+      <w:r>
+        <w:t>50</w:t>
+      </w:r>
+      <w:r>
+        <w:t xml:space="preserve"> – R$ 50 reais – o posto receberá e$ </w:t>
+      </w:r>
+      <w:r>
+        <w:t>40</w:t>
+      </w:r>
+      <w:r>
+        <w:t xml:space="preserve"> convertidos em reais, ou seja, R$ </w:t>
+      </w:r>
+      <w:r>
+        <w:t>4</w:t>
+      </w:r>
+      <w:r>
+        <w:t>0.</w:t>
       </w:r>
       <w:r>
         <w:t xml:space="preserve"> Esse valor será debitado do valor de repasse que o posto tem com o Etanóis, </w:t>
       </w:r>
       <w:r>
+        <w:t xml:space="preserve">mais detalhes sobre o repasse </w:t>
+      </w:r>
+      <w:r>
         <w:t xml:space="preserve">no </w:t>
       </w:r>
       <w:r>
@@ -3336,6 +3354,168 @@
       </w:r>
       <w:r>
         <w:t xml:space="preserve"> </w:t>
+      </w:r>
+      <w:r>
+        <w:rPr>
+          <w:i/>
+          <w:iCs/>
+        </w:rPr>
+        <w:t xml:space="preserve">Mas onde o Etanóis </w:t>
+      </w:r>
+      <w:r>
+        <w:rPr>
+          <w:i/>
+          <w:iCs/>
+        </w:rPr>
+        <w:t>lucra?</w:t>
+      </w:r>
+      <w:r>
+        <w:rPr>
+          <w:i/>
+          <w:iCs/>
+        </w:rPr>
+        <w:t>.</w:t>
+      </w:r>
+      <w:bookmarkStart w:id="12" w:name="_GoBack"/>
+      <w:bookmarkEnd w:id="12"/>
+      <w:r>
+        <w:t xml:space="preserve"> Existe também a possibilidade de adicionar Etacoins ao saldo do usuário a partir de transferências e boletos bancários.</w:t>
+      </w:r>
+    </w:p>
+    <w:p>
+      <w:r>
+        <w:t>Todas as compras realizadas por um motorista no Etanóis serão adicionadas ao extrato de compras realizadas e ao histórico de abastecimento. O extrato de compras tem por funcionalidade o controle financeiro do motorista, mostrando-o seus gastos mensais ou de um determinado período. Já o histórico de abastecimento, dispõe ao motorista a visualização de seu consumo de combustível, dando a possibilidade ao motorista de analisar o consumo de seu veículo.</w:t>
+      </w:r>
+      <w:r>
+        <w:t xml:space="preserve"> Quanto mais o motorista dirigir com o aplicativo ativo, maior a precisão de acerto do consumo do veículo.</w:t>
+      </w:r>
+    </w:p>
+    <w:p>
+      <w:pPr>
+        <w:pStyle w:val="Ttulo3"/>
+      </w:pPr>
+      <w:bookmarkStart w:id="13" w:name="_Toc26522390"/>
+      <w:r>
+        <w:t>Eu, enquanto gerente, como cadastro meu posto no Etanóis</w:t>
+      </w:r>
+      <w:r>
+        <w:t>?</w:t>
+      </w:r>
+      <w:bookmarkEnd w:id="13"/>
+    </w:p>
+    <w:p>
+      <w:r>
+        <w:t xml:space="preserve">Todo o </w:t>
+      </w:r>
+      <w:r>
+        <w:t>credenciamento d</w:t>
+      </w:r>
+      <w:r>
+        <w:t>e</w:t>
+      </w:r>
+      <w:r>
+        <w:t xml:space="preserve"> postos de combustível será realizado pelo site institucional do Etanóis na seção “Seja um credenciado!”. </w:t>
+      </w:r>
+      <w:r>
+        <w:t>O</w:t>
+      </w:r>
+      <w:r>
+        <w:t xml:space="preserve"> gerente do posto deverá inserir todas as informações necessárias de credenciamento e cadastrar seu funcionário responsável, caso seja de seu interesse. Ao final do credenciamento, o gerente deverá se cadastrar no aplicativo Etanóis, no qual se tornará um usuário comum, porém com a possibilidade de acesso a seção “Área do Frentista”. Essa seção solicitará um código gerado no credenciamento e nela poderá ser realizado a </w:t>
+      </w:r>
+      <w:r>
+        <w:t>geração</w:t>
+      </w:r>
+      <w:r>
+        <w:t xml:space="preserve"> dos </w:t>
+      </w:r>
+      <w:r>
+        <w:rPr>
+          <w:i/>
+          <w:iCs/>
+        </w:rPr>
+        <w:t>QR</w:t>
+      </w:r>
+      <w:r>
+        <w:t xml:space="preserve"> </w:t>
+      </w:r>
+      <w:r>
+        <w:rPr>
+          <w:i/>
+          <w:iCs/>
+        </w:rPr>
+        <w:t>Codes</w:t>
+      </w:r>
+      <w:r>
+        <w:t xml:space="preserve"> de pagamento</w:t>
+      </w:r>
+      <w:r>
+        <w:t xml:space="preserve"> </w:t>
+      </w:r>
+      <w:r>
+        <w:t>e a atualização dos valores vigentes no estabelecimento.</w:t>
+      </w:r>
+    </w:p>
+    <w:p>
+      <w:r>
+        <w:t>Após o credenciamento, o gerente possuirá acesso à uma área administrativa no site do Etanóis. Nela, ele poderá</w:t>
+      </w:r>
+      <w:r>
+        <w:t xml:space="preserve"> visualiza</w:t>
+      </w:r>
+      <w:r>
+        <w:t xml:space="preserve">r </w:t>
+      </w:r>
+      <w:r>
+        <w:t xml:space="preserve">as movimentações geradas ao estabelecimento através da aplicação, </w:t>
+      </w:r>
+      <w:r>
+        <w:t xml:space="preserve">terá </w:t>
+      </w:r>
+      <w:r>
+        <w:t>a possibilidade de atualização dos valores vigentes</w:t>
+      </w:r>
+      <w:r>
+        <w:t>,</w:t>
+      </w:r>
+      <w:r>
+        <w:t xml:space="preserve"> poderá </w:t>
+      </w:r>
+      <w:r>
+        <w:t xml:space="preserve">alterar dados </w:t>
+      </w:r>
+      <w:r>
+        <w:t>no cadastro do</w:t>
+      </w:r>
+      <w:r>
+        <w:t xml:space="preserve"> </w:t>
+      </w:r>
+      <w:r>
+        <w:t>funcionário</w:t>
+      </w:r>
+      <w:r>
+        <w:t xml:space="preserve"> responsável </w:t>
+      </w:r>
+      <w:r>
+        <w:t>e</w:t>
+      </w:r>
+      <w:r>
+        <w:t xml:space="preserve"> será permitido ao gerente a manutenção dos dados do posto de combustível</w:t>
+      </w:r>
+      <w:r>
+        <w:t xml:space="preserve"> cadastrado no credenciamento</w:t>
+      </w:r>
+      <w:r>
+        <w:t>.</w:t>
+      </w:r>
+      <w:r>
+        <w:t xml:space="preserve"> Nesta seção o gerente também </w:t>
+      </w:r>
+      <w:r>
+        <w:lastRenderedPageBreak/>
+        <w:t xml:space="preserve">possuirá o saldo de repasse para o Etanóis em compras por dinheiro. Mais informações sobre este item no </w:t>
+      </w:r>
+      <w:r>
+        <w:t xml:space="preserve">tópico: </w:t>
       </w:r>
       <w:r>
         <w:rPr>
@@ -3344,151 +3524,9 @@
         </w:rPr>
         <w:t>Mas onde o Etanóis lucra?</w:t>
       </w:r>
-      <w:bookmarkStart w:id="12" w:name="_GoBack"/>
-      <w:bookmarkEnd w:id="12"/>
-    </w:p>
-    <w:p>
-      <w:r>
-        <w:t>Todas as compras realizadas por um motorista no Etanóis serão adicionadas ao extrato de compras realizadas e ao histórico de abastecimento. O extrato de compras tem por funcionalidade o controle financeiro do motorista, mostrando-o seus gastos mensais ou de um determinado período. Já o histórico de abastecimento, dispõe ao motorista a visualização de seu consumo de combustível, dando a possibilidade ao motorista de analisar o consumo de seu veículo.</w:t>
-      </w:r>
-      <w:r>
-        <w:t xml:space="preserve"> Quanto mais o motorista dirigir com o aplicativo ativo, maior a precisão de acerto do consumo do veículo.</w:t>
-      </w:r>
-    </w:p>
-    <w:p>
-      <w:pPr>
-        <w:pStyle w:val="Ttulo3"/>
-      </w:pPr>
-      <w:bookmarkStart w:id="13" w:name="_Toc26522390"/>
-      <w:r>
-        <w:t>Eu, enquanto gerente, como cadastro meu posto no Etanóis</w:t>
-      </w:r>
-      <w:r>
-        <w:t>?</w:t>
-      </w:r>
-      <w:bookmarkEnd w:id="13"/>
-    </w:p>
-    <w:p>
-      <w:r>
-        <w:t xml:space="preserve">Todo o </w:t>
-      </w:r>
-      <w:r>
-        <w:t>credenciamento d</w:t>
-      </w:r>
-      <w:r>
-        <w:t>e</w:t>
-      </w:r>
-      <w:r>
-        <w:t xml:space="preserve"> postos de combustível será realizado pelo site institucional do Etanóis na seção “Seja um credenciado!”. </w:t>
-      </w:r>
-      <w:r>
-        <w:t>O</w:t>
-      </w:r>
-      <w:r>
-        <w:t xml:space="preserve"> gerente do posto deverá inserir todas as informações necessárias de credenciamento e cadastrar seu funcionário responsável, caso seja de seu interesse. Ao final do credenciamento, o gerente deverá se cadastrar no aplicativo Etanóis, no qual se tornará um usuário comum, porém com a possibilidade de acesso a seção “Área do Frentista”. Essa seção solicitará um código gerado no credenciamento e nela poderá ser realizado a </w:t>
-      </w:r>
-      <w:r>
-        <w:t>geração</w:t>
-      </w:r>
-      <w:r>
-        <w:t xml:space="preserve"> dos </w:t>
-      </w:r>
-      <w:r>
-        <w:rPr>
-          <w:i/>
-          <w:iCs/>
-        </w:rPr>
-        <w:t>QR</w:t>
-      </w:r>
-      <w:r>
-        <w:t xml:space="preserve"> </w:t>
-      </w:r>
-      <w:r>
-        <w:rPr>
-          <w:i/>
-          <w:iCs/>
-        </w:rPr>
-        <w:t>Codes</w:t>
-      </w:r>
-      <w:r>
-        <w:t xml:space="preserve"> de pagamento</w:t>
-      </w:r>
-      <w:r>
-        <w:t xml:space="preserve"> </w:t>
-      </w:r>
-      <w:r>
-        <w:t>e a atualização dos valores vigentes no estabelecimento.</w:t>
-      </w:r>
-    </w:p>
-    <w:p>
-      <w:r>
-        <w:t>Após o credenciamento, o gerente possuirá acesso à uma área administrativa no site do Etanóis. Nela, ele poderá</w:t>
-      </w:r>
-      <w:r>
-        <w:t xml:space="preserve"> visualiza</w:t>
-      </w:r>
-      <w:r>
-        <w:t xml:space="preserve">r </w:t>
-      </w:r>
-      <w:r>
-        <w:t xml:space="preserve">as movimentações geradas ao estabelecimento através da aplicação, </w:t>
-      </w:r>
-      <w:r>
-        <w:t xml:space="preserve">terá </w:t>
-      </w:r>
-      <w:r>
-        <w:t>a possibilidade de atualização dos valores vigentes</w:t>
-      </w:r>
-      <w:r>
-        <w:t>,</w:t>
-      </w:r>
-      <w:r>
-        <w:t xml:space="preserve"> poderá </w:t>
-      </w:r>
-      <w:r>
-        <w:t xml:space="preserve">alterar dados </w:t>
-      </w:r>
-      <w:r>
-        <w:t>no cadastro do</w:t>
-      </w:r>
-      <w:r>
-        <w:t xml:space="preserve"> </w:t>
-      </w:r>
-      <w:r>
-        <w:t>funcionário</w:t>
-      </w:r>
-      <w:r>
-        <w:t xml:space="preserve"> responsável </w:t>
-      </w:r>
-      <w:r>
-        <w:t>e</w:t>
-      </w:r>
-      <w:r>
-        <w:t xml:space="preserve"> será permitido ao gerente a manutenção dos dados do posto de combustível</w:t>
-      </w:r>
-      <w:r>
-        <w:t xml:space="preserve"> cadastrado no credenciamento</w:t>
-      </w:r>
-      <w:r>
-        <w:t>.</w:t>
-      </w:r>
-      <w:r>
-        <w:t xml:space="preserve"> Nesta seção o gerente também possuirá o saldo de repasse para o Etanóis em compras por dinheiro. Mais informações sobre este item no </w:t>
-      </w:r>
-      <w:r>
-        <w:t xml:space="preserve">tópico: </w:t>
-      </w:r>
-      <w:r>
-        <w:rPr>
-          <w:i/>
-          <w:iCs/>
-        </w:rPr>
-        <w:t>Mas onde o Etanóis lucra?</w:t>
-      </w:r>
-    </w:p>
-    <w:p>
-      <w:r>
-        <w:lastRenderedPageBreak/>
+    </w:p>
+    <w:p>
+      <w:r>
         <w:t>Os gerentes serão notificados semanalmente para atualização dos valores</w:t>
       </w:r>
       <w:r>
@@ -3890,6 +3928,7 @@
               <w:jc w:val="center"/>
             </w:pPr>
             <w:r>
+              <w:lastRenderedPageBreak/>
               <w:t>CENÁRIO DE VENDA NO ETANÓIS</w:t>
             </w:r>
           </w:p>
@@ -3910,7 +3949,6 @@
               <w:jc w:val="center"/>
             </w:pPr>
             <w:r>
-              <w:lastRenderedPageBreak/>
               <w:t>VALOR BRUTO</w:t>
             </w:r>
           </w:p>
@@ -4128,14 +4166,27 @@
       <w:r>
         <w:t xml:space="preserve">Tabela </w:t>
       </w:r>
-      <w:fldSimple w:instr=" SEQ Tabela \* ARABIC ">
-        <w:r>
-          <w:rPr>
-            <w:noProof/>
-          </w:rPr>
-          <w:t>1</w:t>
-        </w:r>
-      </w:fldSimple>
+      <w:r>
+        <w:fldChar w:fldCharType="begin"/>
+      </w:r>
+      <w:r>
+        <w:instrText xml:space="preserve"> SEQ Tabela \* ARABIC </w:instrText>
+      </w:r>
+      <w:r>
+        <w:fldChar w:fldCharType="separate"/>
+      </w:r>
+      <w:r>
+        <w:rPr>
+          <w:noProof/>
+        </w:rPr>
+        <w:t>1</w:t>
+      </w:r>
+      <w:r>
+        <w:rPr>
+          <w:noProof/>
+        </w:rPr>
+        <w:fldChar w:fldCharType="end"/>
+      </w:r>
       <w:r>
         <w:t xml:space="preserve"> - Cenário de venda no Etanóis</w:t>
       </w:r>
@@ -4358,22 +4409,18 @@
         <w:t>Plano “Premium”:</w:t>
       </w:r>
       <w:r>
-        <w:t xml:space="preserve"> consiste no plano máximo do Etanóis, possui o valor de R$ 49,99 mensais e possui os recursos do Plano “Econômico” mais a retirada da cobrança de 1% das vendas e a adição de ficar entre os primeiros resultados no “Radar” mesmo não possuindo o valor mais baixo e a adição da possibilidade de participar do </w:t>
+        <w:t xml:space="preserve"> consiste no plano máximo do Etanóis, possui o valor de R$ 49,99 mensais e possui os recursos do Plano “Econômico” mais a retirada da cobrança de 1% das vendas e a adição de ficar entre os primeiros </w:t>
+      </w:r>
+      <w:r>
+        <w:lastRenderedPageBreak/>
+        <w:t xml:space="preserve">resultados no “Radar” mesmo não possuindo o valor mais baixo e a adição da possibilidade de participar do </w:t>
       </w:r>
       <w:r>
         <w:rPr>
           <w:i/>
           <w:iCs/>
         </w:rPr>
-        <w:t xml:space="preserve">Ads </w:t>
-      </w:r>
-      <w:r>
-        <w:rPr>
-          <w:i/>
-          <w:iCs/>
-        </w:rPr>
-        <w:lastRenderedPageBreak/>
-        <w:t>Etanóis</w:t>
+        <w:t>Ads Etanóis</w:t>
       </w:r>
       <w:r>
         <w:t xml:space="preserve">, um recurso de anúncios dos credenciados </w:t>
@@ -4895,14 +4942,27 @@
       <w:r>
         <w:t xml:space="preserve">Tabela </w:t>
       </w:r>
-      <w:fldSimple w:instr=" SEQ Tabela \* ARABIC ">
-        <w:r>
-          <w:rPr>
-            <w:noProof/>
-          </w:rPr>
-          <w:t>2</w:t>
-        </w:r>
-      </w:fldSimple>
+      <w:r>
+        <w:fldChar w:fldCharType="begin"/>
+      </w:r>
+      <w:r>
+        <w:instrText xml:space="preserve"> SEQ Tabela \* ARABIC </w:instrText>
+      </w:r>
+      <w:r>
+        <w:fldChar w:fldCharType="separate"/>
+      </w:r>
+      <w:r>
+        <w:rPr>
+          <w:noProof/>
+        </w:rPr>
+        <w:t>2</w:t>
+      </w:r>
+      <w:r>
+        <w:rPr>
+          <w:noProof/>
+        </w:rPr>
+        <w:fldChar w:fldCharType="end"/>
+      </w:r>
       <w:r>
         <w:t xml:space="preserve"> - Planos de Credenciamento</w:t>
       </w:r>
@@ -5084,7 +5144,11 @@
         <w:t>:</w:t>
       </w:r>
       <w:r>
-        <w:t xml:space="preserve"> consiste em um programa de promoção disponibilizado pelo próprio Etanóis. Para os postos “Premium” existirá uma funcionalidade na seção administrativa do site institucional do Etanóis que permitirá a inserção de um vídeo promocional do posto para que este seja exibido nos aplicativos e no site institucional.</w:t>
+        <w:t xml:space="preserve"> consiste em um programa de promoção disponibilizado pelo próprio Etanóis. Para os postos “Premium” existirá uma funcionalidade na seção administrativa do site institucional do Etanóis que permitirá a inserção de um vídeo promocional do posto para que este seja exibido nos aplicativos e no site </w:t>
+      </w:r>
+      <w:r>
+        <w:lastRenderedPageBreak/>
+        <w:t>institucional.</w:t>
       </w:r>
       <w:r>
         <w:t xml:space="preserve"> Eles possuem prioridade sobre os recursos de anúncio da </w:t>
@@ -5120,7 +5184,6 @@
         </w:rPr>
       </w:pPr>
       <w:r>
-        <w:lastRenderedPageBreak/>
         <w:t xml:space="preserve">A </w:t>
       </w:r>
       <w:r>
@@ -5436,7 +5499,11 @@
         <w:t>entregará</w:t>
       </w:r>
       <w:r>
-        <w:t xml:space="preserve"> todos os recursos disponíveis, somente os recursos de busca e de visualização dos postos disponíveis tanto no raio de busca quanto na rota pré-definida. Dessa forma, todas as ações de compra e benefícios de recompensa continuam no aplicativo padrão. Para que o motorista possa utilizar o recurso do Etanóis integrado ao sistema, </w:t>
+        <w:t xml:space="preserve"> todos os recursos disponíveis, somente os recursos de busca e de visualização dos postos disponíveis tanto no raio de busca quanto na rota pré-definida. Dessa forma, todas as ações de compra e benefícios de recompensa continuam no aplicativo padrão. Para que </w:t>
+      </w:r>
+      <w:r>
+        <w:lastRenderedPageBreak/>
+        <w:t xml:space="preserve">o motorista possa utilizar o recurso do Etanóis integrado ao sistema, </w:t>
       </w:r>
       <w:r>
         <w:t>ele</w:t>
@@ -5447,7 +5514,6 @@
     </w:p>
     <w:p>
       <w:r>
-        <w:lastRenderedPageBreak/>
         <w:t>Para todas as requisições será solicitado o e-mail do usuário que está utilizando o serviço.</w:t>
       </w:r>
       <w:r>
@@ -5707,6 +5773,7 @@
     <w:p>
       <w:bookmarkStart w:id="29" w:name="_Toc20742470"/>
       <w:r>
+        <w:lastRenderedPageBreak/>
         <w:t xml:space="preserve">Demais </w:t>
       </w:r>
       <w:r>
@@ -5722,7 +5789,6 @@
       </w:pPr>
       <w:bookmarkStart w:id="30" w:name="_Toc26522397"/>
       <w:r>
-        <w:lastRenderedPageBreak/>
         <w:t>Não escopo</w:t>
       </w:r>
       <w:bookmarkEnd w:id="29"/>
@@ -14025,6 +14091,7 @@
         <w:docPartUnique/>
       </w:docPartObj>
     </w:sdtPr>
+    <w:sdtEndPr/>
     <w:sdtContent>
       <w:p>
         <w:pPr>
@@ -16927,7 +16994,7 @@
 </file>
 
 <file path=customXml/itemProps1.xml><?xml version="1.0" encoding="utf-8"?>
-<ds:datastoreItem xmlns:ds="http://schemas.openxmlformats.org/officeDocument/2006/customXml" ds:itemID="{44164F2D-6D7E-4436-9D15-EA16F977338F}">
+<ds:datastoreItem xmlns:ds="http://schemas.openxmlformats.org/officeDocument/2006/customXml" ds:itemID="{21416975-01F6-4E25-A509-0216DD687FBA}">
   <ds:schemaRefs>
     <ds:schemaRef ds:uri="http://schemas.openxmlformats.org/officeDocument/2006/bibliography"/>
   </ds:schemaRefs>

</xml_diff>

<commit_message>
Correção da revisão no espelho do PFC
</commit_message>
<xml_diff>
--- a/docs/proposta-projeto.docx
+++ b/docs/proposta-projeto.docx
@@ -64,8 +64,10 @@
         <w:t>Revisão 002</w:t>
       </w:r>
       <w:r>
-        <w:t>B</w:t>
-      </w:r>
+        <w:t>D</w:t>
+      </w:r>
+      <w:bookmarkStart w:id="1" w:name="_GoBack"/>
+      <w:bookmarkEnd w:id="1"/>
       <w:r>
         <w:br w:type="page"/>
       </w:r>
@@ -1806,25 +1808,25 @@
       <w:pPr>
         <w:pStyle w:val="Ttulo1"/>
       </w:pPr>
-      <w:bookmarkStart w:id="1" w:name="_Toc26522384"/>
+      <w:bookmarkStart w:id="2" w:name="_Toc26522384"/>
       <w:r>
         <w:lastRenderedPageBreak/>
         <w:t>Escopo do projeto</w:t>
       </w:r>
       <w:bookmarkEnd w:id="0"/>
-      <w:bookmarkEnd w:id="1"/>
+      <w:bookmarkEnd w:id="2"/>
     </w:p>
     <w:p>
       <w:pPr>
         <w:pStyle w:val="Ttulo2"/>
       </w:pPr>
-      <w:bookmarkStart w:id="2" w:name="_Toc20742461"/>
-      <w:bookmarkStart w:id="3" w:name="_Toc26522385"/>
+      <w:bookmarkStart w:id="3" w:name="_Toc20742461"/>
+      <w:bookmarkStart w:id="4" w:name="_Toc26522385"/>
       <w:r>
         <w:t>Contextualização e Problematização</w:t>
       </w:r>
-      <w:bookmarkEnd w:id="2"/>
       <w:bookmarkEnd w:id="3"/>
+      <w:bookmarkEnd w:id="4"/>
     </w:p>
     <w:p>
       <w:r>
@@ -2020,13 +2022,13 @@
       <w:pPr>
         <w:pStyle w:val="Ttulo2"/>
       </w:pPr>
-      <w:bookmarkStart w:id="4" w:name="_Toc20742462"/>
-      <w:bookmarkStart w:id="5" w:name="_Toc26522386"/>
+      <w:bookmarkStart w:id="5" w:name="_Toc20742462"/>
+      <w:bookmarkStart w:id="6" w:name="_Toc26522386"/>
       <w:r>
         <w:t>Objetivos</w:t>
       </w:r>
-      <w:bookmarkEnd w:id="4"/>
       <w:bookmarkEnd w:id="5"/>
+      <w:bookmarkEnd w:id="6"/>
     </w:p>
     <w:p>
       <w:r>
@@ -2247,14 +2249,14 @@
       <w:pPr>
         <w:pStyle w:val="Ttulo2"/>
       </w:pPr>
-      <w:bookmarkStart w:id="6" w:name="_Toc20742463"/>
-      <w:bookmarkStart w:id="7" w:name="_Toc26522387"/>
+      <w:bookmarkStart w:id="7" w:name="_Toc20742463"/>
+      <w:bookmarkStart w:id="8" w:name="_Toc26522387"/>
       <w:r>
         <w:lastRenderedPageBreak/>
         <w:t>Justificativa</w:t>
       </w:r>
-      <w:bookmarkEnd w:id="6"/>
       <w:bookmarkEnd w:id="7"/>
+      <w:bookmarkEnd w:id="8"/>
     </w:p>
     <w:p>
       <w:r>
@@ -2283,13 +2285,13 @@
       <w:pPr>
         <w:pStyle w:val="Ttulo2"/>
       </w:pPr>
-      <w:bookmarkStart w:id="8" w:name="_Toc20742464"/>
-      <w:bookmarkStart w:id="9" w:name="_Toc26522388"/>
+      <w:bookmarkStart w:id="9" w:name="_Toc20742464"/>
+      <w:bookmarkStart w:id="10" w:name="_Toc26522388"/>
       <w:r>
         <w:t>Stakeholders</w:t>
       </w:r>
-      <w:bookmarkEnd w:id="8"/>
       <w:bookmarkEnd w:id="9"/>
+      <w:bookmarkEnd w:id="10"/>
     </w:p>
     <w:p>
       <w:r>
@@ -2356,13 +2358,13 @@
       <w:pPr>
         <w:pStyle w:val="Ttulo2"/>
       </w:pPr>
-      <w:bookmarkStart w:id="10" w:name="_Toc20742465"/>
-      <w:bookmarkStart w:id="11" w:name="_Toc26522389"/>
+      <w:bookmarkStart w:id="11" w:name="_Toc20742465"/>
+      <w:bookmarkStart w:id="12" w:name="_Toc26522389"/>
       <w:r>
         <w:t>Escopo do produto</w:t>
       </w:r>
-      <w:bookmarkEnd w:id="10"/>
       <w:bookmarkEnd w:id="11"/>
+      <w:bookmarkEnd w:id="12"/>
     </w:p>
     <w:p>
       <w:r>
@@ -3376,8 +3378,6 @@
         </w:rPr>
         <w:t>.</w:t>
       </w:r>
-      <w:bookmarkStart w:id="12" w:name="_GoBack"/>
-      <w:bookmarkEnd w:id="12"/>
       <w:r>
         <w:t xml:space="preserve"> Existe também a possibilidade de adicionar Etacoins ao saldo do usuário a partir de transferências e boletos bancários.</w:t>
       </w:r>
@@ -4166,27 +4166,14 @@
       <w:r>
         <w:t xml:space="preserve">Tabela </w:t>
       </w:r>
-      <w:r>
-        <w:fldChar w:fldCharType="begin"/>
-      </w:r>
-      <w:r>
-        <w:instrText xml:space="preserve"> SEQ Tabela \* ARABIC </w:instrText>
-      </w:r>
-      <w:r>
-        <w:fldChar w:fldCharType="separate"/>
-      </w:r>
-      <w:r>
-        <w:rPr>
-          <w:noProof/>
-        </w:rPr>
-        <w:t>1</w:t>
-      </w:r>
-      <w:r>
-        <w:rPr>
-          <w:noProof/>
-        </w:rPr>
-        <w:fldChar w:fldCharType="end"/>
-      </w:r>
+      <w:fldSimple w:instr=" SEQ Tabela \* ARABIC ">
+        <w:r>
+          <w:rPr>
+            <w:noProof/>
+          </w:rPr>
+          <w:t>1</w:t>
+        </w:r>
+      </w:fldSimple>
       <w:r>
         <w:t xml:space="preserve"> - Cenário de venda no Etanóis</w:t>
       </w:r>
@@ -4942,27 +4929,14 @@
       <w:r>
         <w:t xml:space="preserve">Tabela </w:t>
       </w:r>
-      <w:r>
-        <w:fldChar w:fldCharType="begin"/>
-      </w:r>
-      <w:r>
-        <w:instrText xml:space="preserve"> SEQ Tabela \* ARABIC </w:instrText>
-      </w:r>
-      <w:r>
-        <w:fldChar w:fldCharType="separate"/>
-      </w:r>
-      <w:r>
-        <w:rPr>
-          <w:noProof/>
-        </w:rPr>
-        <w:t>2</w:t>
-      </w:r>
-      <w:r>
-        <w:rPr>
-          <w:noProof/>
-        </w:rPr>
-        <w:fldChar w:fldCharType="end"/>
-      </w:r>
+      <w:fldSimple w:instr=" SEQ Tabela \* ARABIC ">
+        <w:r>
+          <w:rPr>
+            <w:noProof/>
+          </w:rPr>
+          <w:t>2</w:t>
+        </w:r>
+      </w:fldSimple>
       <w:r>
         <w:t xml:space="preserve"> - Planos de Credenciamento</w:t>
       </w:r>
@@ -16994,7 +16968,7 @@
 </file>
 
 <file path=customXml/itemProps1.xml><?xml version="1.0" encoding="utf-8"?>
-<ds:datastoreItem xmlns:ds="http://schemas.openxmlformats.org/officeDocument/2006/customXml" ds:itemID="{21416975-01F6-4E25-A509-0216DD687FBA}">
+<ds:datastoreItem xmlns:ds="http://schemas.openxmlformats.org/officeDocument/2006/customXml" ds:itemID="{0C350203-6BCE-4504-8303-6C6E63622CA8}">
   <ds:schemaRefs>
     <ds:schemaRef ds:uri="http://schemas.openxmlformats.org/officeDocument/2006/bibliography"/>
   </ds:schemaRefs>

</xml_diff>

<commit_message>
Adição de novas notícias
</commit_message>
<xml_diff>
--- a/docs/proposta-projeto.docx
+++ b/docs/proposta-projeto.docx
@@ -66,8 +66,6 @@
       <w:r>
         <w:t>D</w:t>
       </w:r>
-      <w:bookmarkStart w:id="1" w:name="_GoBack"/>
-      <w:bookmarkEnd w:id="1"/>
       <w:r>
         <w:br w:type="page"/>
       </w:r>
@@ -1776,7 +1774,6 @@
               <w:b/>
               <w:bCs/>
             </w:rPr>
-            <w:lastRenderedPageBreak/>
             <w:fldChar w:fldCharType="end"/>
           </w:r>
         </w:p>
@@ -1808,70 +1805,116 @@
       <w:pPr>
         <w:pStyle w:val="Ttulo1"/>
       </w:pPr>
-      <w:bookmarkStart w:id="2" w:name="_Toc26522384"/>
+      <w:bookmarkStart w:id="1" w:name="_Toc26522384"/>
       <w:r>
         <w:lastRenderedPageBreak/>
         <w:t>Escopo do projeto</w:t>
       </w:r>
       <w:bookmarkEnd w:id="0"/>
+      <w:bookmarkEnd w:id="1"/>
+    </w:p>
+    <w:p>
+      <w:pPr>
+        <w:pStyle w:val="Ttulo2"/>
+      </w:pPr>
+      <w:bookmarkStart w:id="2" w:name="_Toc20742461"/>
+      <w:bookmarkStart w:id="3" w:name="_Toc26522385"/>
+      <w:r>
+        <w:t>Contextualização e Problematização</w:t>
+      </w:r>
       <w:bookmarkEnd w:id="2"/>
-    </w:p>
-    <w:p>
-      <w:pPr>
-        <w:pStyle w:val="Ttulo2"/>
-      </w:pPr>
-      <w:bookmarkStart w:id="3" w:name="_Toc20742461"/>
-      <w:bookmarkStart w:id="4" w:name="_Toc26522385"/>
-      <w:r>
-        <w:t>Contextualização e Problematização</w:t>
-      </w:r>
       <w:bookmarkEnd w:id="3"/>
+    </w:p>
+    <w:p>
+      <w:r>
+        <w:t>“</w:t>
+      </w:r>
+      <w:r>
+        <w:t>A Petrobras anunciou na quarta-feira (18) aumento no preço da gasolina e do óleo diesel. Os novos valores passaram a valer a partir de quinta-feira (19) nas vendas de refinarias para distribuidoras. O litro da gasolina foi reajustado em 3,5% e o do diesel, em 4,2%.</w:t>
+      </w:r>
+      <w:r>
+        <w:t xml:space="preserve">” </w:t>
+      </w:r>
+      <w:r>
+        <w:t>(AGÊNCIA BRASIL</w:t>
+      </w:r>
+      <w:r>
+        <w:t>, 23/09/2019</w:t>
+      </w:r>
+      <w:r>
+        <w:t>)</w:t>
+      </w:r>
+    </w:p>
+    <w:p>
+      <w:r>
+        <w:t>“</w:t>
+      </w:r>
+      <w:r>
+        <w:t>Antes, a política de combustíveis do Governo era uma média de 15 dias da variação do preço internacional do barril. Agora, não há mais este prazo, por isso o combustível pode ficar mais caro a qualquer momento.</w:t>
+      </w:r>
+      <w:r>
+        <w:t>”</w:t>
+      </w:r>
+      <w:r>
+        <w:t xml:space="preserve"> (</w:t>
+      </w:r>
+      <w:r>
+        <w:t>E</w:t>
+      </w:r>
+      <w:r>
+        <w:t>STADÃO</w:t>
+      </w:r>
+      <w:r>
+        <w:t>, 16/09/2019</w:t>
+      </w:r>
+      <w:r>
+        <w:t>)</w:t>
+      </w:r>
+    </w:p>
+    <w:p>
+      <w:r>
+        <w:t>“</w:t>
+      </w:r>
+      <w:r>
+        <w:t>Petrobras corta em 3% preço médio da gasolina e do diesel nas refinarias</w:t>
+      </w:r>
+      <w:r>
+        <w:t>” (G1 ECONOMIA, 30/01/2020)</w:t>
+      </w:r>
+    </w:p>
+    <w:p>
+      <w:r>
+        <w:t>“</w:t>
+      </w:r>
+      <w:r>
+        <w:t>Petrobras reduz preço do diesel em 4,1% e o da gasolina em 1,5%</w:t>
+      </w:r>
+      <w:r>
+        <w:t>” (VALOR, 23/01/2020)</w:t>
+      </w:r>
+    </w:p>
+    <w:p>
+      <w:r>
+        <w:t>“</w:t>
+      </w:r>
+      <w:r>
+        <w:t>O 4T19 foi muito saudável para o setor de combustível em termos de volumes, com um crescimento de 2,1% nas vendas de diesel e de 4,4% no Ciclo Otto (denominação que agrupa gasolina e etanol, que são tratados como equivalentes no Brasil devido à f</w:t>
+      </w:r>
+      <w:bookmarkStart w:id="4" w:name="_GoBack"/>
       <w:bookmarkEnd w:id="4"/>
-    </w:p>
-    <w:p>
-      <w:r>
-        <w:t>“</w:t>
-      </w:r>
-      <w:r>
-        <w:t>A Petrobras anunciou na quarta-feira (18) aumento no preço da gasolina e do óleo diesel. Os novos valores passaram a valer a partir de quinta-feira (19) nas vendas de refinarias para distribuidoras. O litro da gasolina foi reajustado em 3,5% e o do diesel, em 4,2%.</w:t>
-      </w:r>
-      <w:r>
-        <w:t xml:space="preserve">” </w:t>
-      </w:r>
-      <w:r>
-        <w:t>(AGÊNCIA BRASIL</w:t>
-      </w:r>
-      <w:r>
-        <w:t>, 23/09/2019</w:t>
-      </w:r>
-      <w:r>
-        <w:t>)</w:t>
-      </w:r>
-    </w:p>
-    <w:p>
-      <w:r>
-        <w:t>“</w:t>
-      </w:r>
-      <w:r>
-        <w:t>Antes, a política de combustíveis do Governo era uma média de 15 dias da variação do preço internacional do barril. Agora, não há mais este prazo, por isso o combustível pode ficar mais caro a qualquer momento.</w:t>
-      </w:r>
-      <w:r>
-        <w:t>”</w:t>
-      </w:r>
-      <w:r>
-        <w:t xml:space="preserve"> (</w:t>
-      </w:r>
-      <w:r>
-        <w:t>E</w:t>
-      </w:r>
-      <w:r>
-        <w:t>STADÃO</w:t>
-      </w:r>
-      <w:r>
-        <w:t>, 16/09/2019</w:t>
-      </w:r>
-      <w:r>
-        <w:t>)</w:t>
+      <w:r>
+        <w:t xml:space="preserve">rota de carros </w:t>
+      </w:r>
+      <w:proofErr w:type="spellStart"/>
+      <w:r>
+        <w:t>flex</w:t>
+      </w:r>
+      <w:proofErr w:type="spellEnd"/>
+      <w:r>
+        <w:t>). Olhando mais no detalhe, as vendas de gasolina subiram +6,1%, enquanto as de etanol cresceram +1,9%, sinalizando uma normalização da migração de consumidores para o biocombustível devido a preços mais atrativos no passado.</w:t>
+      </w:r>
+      <w:r>
+        <w:t>” (XP INVESTIMENTOS, 13/02/2020)</w:t>
       </w:r>
     </w:p>
     <w:p>
@@ -2025,6 +2068,7 @@
       <w:bookmarkStart w:id="5" w:name="_Toc20742462"/>
       <w:bookmarkStart w:id="6" w:name="_Toc26522386"/>
       <w:r>
+        <w:lastRenderedPageBreak/>
         <w:t>Objetivos</w:t>
       </w:r>
       <w:bookmarkEnd w:id="5"/>
@@ -2252,7 +2296,6 @@
       <w:bookmarkStart w:id="7" w:name="_Toc20742463"/>
       <w:bookmarkStart w:id="8" w:name="_Toc26522387"/>
       <w:r>
-        <w:lastRenderedPageBreak/>
         <w:t>Justificativa</w:t>
       </w:r>
       <w:bookmarkEnd w:id="7"/>
@@ -2361,6 +2404,7 @@
       <w:bookmarkStart w:id="11" w:name="_Toc20742465"/>
       <w:bookmarkStart w:id="12" w:name="_Toc26522389"/>
       <w:r>
+        <w:lastRenderedPageBreak/>
         <w:t>Escopo do produto</w:t>
       </w:r>
       <w:bookmarkEnd w:id="11"/>
@@ -2700,7 +2744,6 @@
     </w:p>
     <w:p>
       <w:r>
-        <w:lastRenderedPageBreak/>
         <w:t>Ao definir suas preferências, o usuário poderá navegar na aplicação. Com a premissa da localização do dispositivo estar ligada, o mapa do Etanóis</w:t>
       </w:r>
       <w:r>
@@ -2761,54 +2804,81 @@
           <w:i/>
           <w:iCs/>
         </w:rPr>
-        <w:t>QR Code</w:t>
-      </w:r>
-      <w:r>
-        <w:t xml:space="preserve">. Enquanto isso, o frentista em seu dispositivo, irá acessar o item “Área do Frentista” </w:t>
-      </w:r>
-      <w:r>
-        <w:t>o</w:t>
-      </w:r>
-      <w:r>
-        <w:t xml:space="preserve"> qual possuirá um item “</w:t>
-      </w:r>
-      <w:r>
-        <w:t>Abastecimento</w:t>
-      </w:r>
-      <w:r>
-        <w:t>”</w:t>
-      </w:r>
-      <w:r>
-        <w:t>, e</w:t>
-      </w:r>
-      <w:r>
-        <w:t>ste abrirá um pequeno pop-up ao frentista, no qual o mesmo irá inserir</w:t>
-      </w:r>
-      <w:r>
-        <w:t xml:space="preserve"> o tipo de combustível abastecido e a </w:t>
-      </w:r>
-      <w:r>
-        <w:t xml:space="preserve">quantidade </w:t>
-      </w:r>
-      <w:r>
-        <w:t xml:space="preserve">do que </w:t>
-      </w:r>
-      <w:r>
-        <w:t xml:space="preserve">o motorista </w:t>
-      </w:r>
-      <w:r>
-        <w:t>adquiriu.</w:t>
-      </w:r>
-      <w:r>
-        <w:t xml:space="preserve"> Essa ação gerará um </w:t>
-      </w:r>
+        <w:t xml:space="preserve">QR </w:t>
+      </w:r>
+      <w:proofErr w:type="spellStart"/>
       <w:r>
         <w:rPr>
           <w:i/>
           <w:iCs/>
         </w:rPr>
-        <w:t>QR Code</w:t>
-      </w:r>
+        <w:t>Code</w:t>
+      </w:r>
+      <w:proofErr w:type="spellEnd"/>
+      <w:r>
+        <w:t xml:space="preserve">. Enquanto isso, o frentista em seu dispositivo, irá acessar o item “Área do Frentista” </w:t>
+      </w:r>
+      <w:r>
+        <w:t>o</w:t>
+      </w:r>
+      <w:r>
+        <w:t xml:space="preserve"> qual possuirá um item “</w:t>
+      </w:r>
+      <w:r>
+        <w:t>Abastecimento</w:t>
+      </w:r>
+      <w:r>
+        <w:t>”</w:t>
+      </w:r>
+      <w:r>
+        <w:t>, e</w:t>
+      </w:r>
+      <w:r>
+        <w:t xml:space="preserve">ste abrirá um pequeno pop-up ao frentista, no qual </w:t>
+      </w:r>
+      <w:proofErr w:type="gramStart"/>
+      <w:r>
+        <w:t>o mesmo</w:t>
+      </w:r>
+      <w:proofErr w:type="gramEnd"/>
+      <w:r>
+        <w:t xml:space="preserve"> irá inserir</w:t>
+      </w:r>
+      <w:r>
+        <w:t xml:space="preserve"> o tipo de combustível abastecido e a </w:t>
+      </w:r>
+      <w:r>
+        <w:t xml:space="preserve">quantidade </w:t>
+      </w:r>
+      <w:r>
+        <w:t xml:space="preserve">do que </w:t>
+      </w:r>
+      <w:r>
+        <w:lastRenderedPageBreak/>
+        <w:t xml:space="preserve">o motorista </w:t>
+      </w:r>
+      <w:r>
+        <w:t>adquiriu.</w:t>
+      </w:r>
+      <w:r>
+        <w:t xml:space="preserve"> Essa ação gerará um </w:t>
+      </w:r>
+      <w:r>
+        <w:rPr>
+          <w:i/>
+          <w:iCs/>
+        </w:rPr>
+        <w:t xml:space="preserve">QR </w:t>
+      </w:r>
+      <w:proofErr w:type="spellStart"/>
+      <w:r>
+        <w:rPr>
+          <w:i/>
+          <w:iCs/>
+        </w:rPr>
+        <w:t>Code</w:t>
+      </w:r>
+      <w:proofErr w:type="spellEnd"/>
       <w:r>
         <w:t xml:space="preserve"> que será mostrado ao </w:t>
       </w:r>
@@ -2893,6 +2963,7 @@
           <w:rFonts w:ascii="Circe Bold" w:hAnsi="Circe Bold"/>
         </w:rPr>
       </w:pPr>
+      <w:proofErr w:type="spellStart"/>
       <w:r>
         <w:rPr>
           <w:rFonts w:ascii="Circe Bold" w:hAnsi="Circe Bold" w:cs="Poppins SemiBold"/>
@@ -2901,6 +2972,7 @@
         </w:rPr>
         <w:t>PayPal</w:t>
       </w:r>
+      <w:proofErr w:type="spellEnd"/>
     </w:p>
     <w:p>
       <w:pPr>
@@ -3045,16 +3117,40 @@
     </w:p>
     <w:p>
       <w:r>
-        <w:t xml:space="preserve">Os pontos de fidelidade citados anteriormente, serão um tipo de moeda dentro da aplicação. Essa moeda se chama Etacoins e </w:t>
-      </w:r>
-      <w:r>
-        <w:t>correspondem ao valor da moeda corrente no país, ou seja, e$ 1 (Um Etacoin) equivale a R$ 1 (Um Real)</w:t>
+        <w:t xml:space="preserve">Os pontos de fidelidade citados anteriormente, serão um tipo de moeda dentro da aplicação. Essa moeda se chama </w:t>
+      </w:r>
+      <w:proofErr w:type="spellStart"/>
+      <w:r>
+        <w:t>Etacoins</w:t>
+      </w:r>
+      <w:proofErr w:type="spellEnd"/>
+      <w:r>
+        <w:t xml:space="preserve"> e </w:t>
+      </w:r>
+      <w:r>
+        <w:t xml:space="preserve">correspondem ao valor da moeda corrente no país, ou seja, e$ 1 (Um </w:t>
+      </w:r>
+      <w:proofErr w:type="spellStart"/>
+      <w:r>
+        <w:t>Etacoin</w:t>
+      </w:r>
+      <w:proofErr w:type="spellEnd"/>
+      <w:r>
+        <w:t>) equivale a R$ 1 (Um Real)</w:t>
       </w:r>
       <w:r>
         <w:t>.</w:t>
       </w:r>
       <w:r>
-        <w:t xml:space="preserve"> O motorista ganhará Etacoins através de conquistas liberadas dentro do aplicativo</w:t>
+        <w:t xml:space="preserve"> O motorista ganhará </w:t>
+      </w:r>
+      <w:proofErr w:type="spellStart"/>
+      <w:r>
+        <w:t>Etacoins</w:t>
+      </w:r>
+      <w:proofErr w:type="spellEnd"/>
+      <w:r>
+        <w:t xml:space="preserve"> através de conquistas liberadas dentro do aplicativo</w:t>
       </w:r>
       <w:r>
         <w:t>. S</w:t>
@@ -3215,11 +3311,7 @@
         <w:t>igos</w:t>
       </w:r>
       <w:r>
-        <w:t xml:space="preserve">, </w:t>
-      </w:r>
-      <w:r>
-        <w:lastRenderedPageBreak/>
-        <w:t xml:space="preserve">a premiação é recebida de 50 em 50 novos amigos indicados. </w:t>
+        <w:t xml:space="preserve">, a premiação é recebida de 50 em 50 novos amigos indicados. </w:t>
       </w:r>
       <w:r>
         <w:t xml:space="preserve">Exemplo: 1 amigo indicado equivale à e$ </w:t>
@@ -3274,16 +3366,33 @@
         <w:rPr>
           <w:rFonts w:ascii="Circe Bold" w:hAnsi="Circe Bold" w:cs="Poppins SemiBold"/>
         </w:rPr>
+        <w:lastRenderedPageBreak/>
         <w:t>Acumular quilômetros no aplicativo:</w:t>
       </w:r>
       <w:r>
         <w:t xml:space="preserve"> isso significa que o motorista receberá bonificações por dirigir com o aplicativo aberto. Para acumular </w:t>
       </w:r>
       <w:r>
-        <w:t xml:space="preserve">quilômetros no aplicativo, o usuário deverá definir rotas até postos de combustível, ou seja, serão contabilizados somente os quilômetros enquanto rotas. Por exemplo, se um motorista selecionou um posto à 4 km de distância da posição atual dele, o mesmo acumulará 4 km. O motorista receberá prêmios com 1, 10, 20 e 50 km. A partir de 50 km, a </w:t>
-      </w:r>
-      <w:r>
-        <w:t>conquista é recebida de 50 em 50 km rodados. Os Etacoins recebidos serão recebidos de 1/1, ou seja, 50 km equivalem à e$ 50</w:t>
+        <w:t xml:space="preserve">quilômetros no aplicativo, o usuário deverá definir rotas até postos de combustível, ou seja, serão contabilizados somente os quilômetros enquanto rotas. Por exemplo, se um motorista selecionou um posto à 4 km de distância da posição atual dele, </w:t>
+      </w:r>
+      <w:proofErr w:type="gramStart"/>
+      <w:r>
+        <w:t>o mesmo</w:t>
+      </w:r>
+      <w:proofErr w:type="gramEnd"/>
+      <w:r>
+        <w:t xml:space="preserve"> acumulará 4 km. O motorista receberá prêmios com 1, 10, 20 e 50 km. A partir de 50 km, a </w:t>
+      </w:r>
+      <w:r>
+        <w:t xml:space="preserve">conquista é recebida de 50 em 50 km rodados. Os </w:t>
+      </w:r>
+      <w:proofErr w:type="spellStart"/>
+      <w:r>
+        <w:t>Etacoins</w:t>
+      </w:r>
+      <w:proofErr w:type="spellEnd"/>
+      <w:r>
+        <w:t xml:space="preserve"> recebidos serão recebidos de 1/1, ou seja, 50 km equivalem à e$ 50</w:t>
       </w:r>
       <w:r>
         <w:t>;</w:t>
@@ -3313,7 +3422,15 @@
     </w:p>
     <w:p>
       <w:r>
-        <w:t xml:space="preserve">Esta forma de comercialização pode ser injusta para os postos, uma vez que o usuário não pagará em dinheiro pelo combustível. Dessa forma, o Etanóis, repassará uma parcela do valor da compra realizado com Etacoins em dinheiro para o posto de combustível. Essa parcela tem o percentual de </w:t>
+        <w:t xml:space="preserve">Esta forma de comercialização pode ser injusta para os postos, uma vez que o usuário não pagará em dinheiro pelo combustível. Dessa forma, o Etanóis, repassará uma parcela do valor da compra realizado com </w:t>
+      </w:r>
+      <w:proofErr w:type="spellStart"/>
+      <w:r>
+        <w:t>Etacoins</w:t>
+      </w:r>
+      <w:proofErr w:type="spellEnd"/>
+      <w:r>
+        <w:t xml:space="preserve"> em dinheiro para o posto de combustível. Essa parcela tem o percentual de </w:t>
       </w:r>
       <w:r>
         <w:t>80</w:t>
@@ -3364,6 +3481,7 @@
         </w:rPr>
         <w:t xml:space="preserve">Mas onde o Etanóis </w:t>
       </w:r>
+      <w:proofErr w:type="gramStart"/>
       <w:r>
         <w:rPr>
           <w:i/>
@@ -3378,8 +3496,17 @@
         </w:rPr>
         <w:t>.</w:t>
       </w:r>
-      <w:r>
-        <w:t xml:space="preserve"> Existe também a possibilidade de adicionar Etacoins ao saldo do usuário a partir de transferências e boletos bancários.</w:t>
+      <w:proofErr w:type="gramEnd"/>
+      <w:r>
+        <w:t xml:space="preserve"> Existe também a possibilidade de adicionar </w:t>
+      </w:r>
+      <w:proofErr w:type="spellStart"/>
+      <w:r>
+        <w:t>Etacoins</w:t>
+      </w:r>
+      <w:proofErr w:type="spellEnd"/>
+      <w:r>
+        <w:t xml:space="preserve"> ao saldo do usuário a partir de transferências e boletos bancários.</w:t>
       </w:r>
     </w:p>
     <w:p>
@@ -3457,6 +3584,7 @@
     </w:p>
     <w:p>
       <w:r>
+        <w:lastRenderedPageBreak/>
         <w:t>Após o credenciamento, o gerente possuirá acesso à uma área administrativa no site do Etanóis. Nela, ele poderá</w:t>
       </w:r>
       <w:r>
@@ -3508,11 +3636,7 @@
         <w:t>.</w:t>
       </w:r>
       <w:r>
-        <w:t xml:space="preserve"> Nesta seção o gerente também </w:t>
-      </w:r>
-      <w:r>
-        <w:lastRenderedPageBreak/>
-        <w:t xml:space="preserve">possuirá o saldo de repasse para o Etanóis em compras por dinheiro. Mais informações sobre este item no </w:t>
+        <w:t xml:space="preserve"> Nesta seção o gerente também possuirá o saldo de repasse para o Etanóis em compras por dinheiro. Mais informações sobre este item no </w:t>
       </w:r>
       <w:r>
         <w:t xml:space="preserve">tópico: </w:t>
@@ -3771,6 +3895,7 @@
         <w:ind w:left="568" w:hanging="284"/>
       </w:pPr>
       <w:r>
+        <w:lastRenderedPageBreak/>
         <w:t xml:space="preserve">Em </w:t>
       </w:r>
       <w:r>
@@ -3778,8 +3903,17 @@
           <w:i/>
           <w:iCs/>
         </w:rPr>
-        <w:t>No Ads</w:t>
-      </w:r>
+        <w:t xml:space="preserve">No </w:t>
+      </w:r>
+      <w:proofErr w:type="spellStart"/>
+      <w:r>
+        <w:rPr>
+          <w:i/>
+          <w:iCs/>
+        </w:rPr>
+        <w:t>Ads</w:t>
+      </w:r>
+      <w:proofErr w:type="spellEnd"/>
       <w:r>
         <w:t xml:space="preserve"> no aplicativo a partir da compra do recurso na loja de aplicativos.</w:t>
       </w:r>
@@ -3798,6 +3932,7 @@
       <w:r>
         <w:t xml:space="preserve">, sendo elas por cartões, pelo </w:t>
       </w:r>
+      <w:proofErr w:type="spellStart"/>
       <w:r>
         <w:rPr>
           <w:i/>
@@ -3805,6 +3940,7 @@
         </w:rPr>
         <w:t>PayPal</w:t>
       </w:r>
+      <w:proofErr w:type="spellEnd"/>
       <w:r>
         <w:t xml:space="preserve"> ou por dinheiro.</w:t>
       </w:r>
@@ -3819,6 +3955,7 @@
       <w:r>
         <w:t xml:space="preserve"> cartões e </w:t>
       </w:r>
+      <w:proofErr w:type="spellStart"/>
       <w:r>
         <w:rPr>
           <w:i/>
@@ -3826,6 +3963,7 @@
         </w:rPr>
         <w:t>PayPal</w:t>
       </w:r>
+      <w:proofErr w:type="spellEnd"/>
       <w:r>
         <w:t>, o</w:t>
       </w:r>
@@ -3835,6 +3973,7 @@
       <w:r>
         <w:t xml:space="preserve"> </w:t>
       </w:r>
+      <w:proofErr w:type="spellStart"/>
       <w:r>
         <w:rPr>
           <w:i/>
@@ -3842,6 +3981,7 @@
         </w:rPr>
         <w:t>PagSeguro</w:t>
       </w:r>
+      <w:proofErr w:type="spellEnd"/>
       <w:r>
         <w:rPr>
           <w:rStyle w:val="Refdenotaderodap"/>
@@ -3863,6 +4003,7 @@
       <w:r>
         <w:t xml:space="preserve"> do </w:t>
       </w:r>
+      <w:proofErr w:type="spellStart"/>
       <w:r>
         <w:rPr>
           <w:i/>
@@ -3870,6 +4011,7 @@
         </w:rPr>
         <w:t>PayPal</w:t>
       </w:r>
+      <w:proofErr w:type="spellEnd"/>
       <w:r>
         <w:rPr>
           <w:rStyle w:val="Refdenotaderodap"/>
@@ -3928,7 +4070,6 @@
               <w:jc w:val="center"/>
             </w:pPr>
             <w:r>
-              <w:lastRenderedPageBreak/>
               <w:t>CENÁRIO DE VENDA NO ETANÓIS</w:t>
             </w:r>
           </w:p>
@@ -4031,9 +4172,11 @@
               <w:spacing w:line="240" w:lineRule="auto"/>
               <w:jc w:val="center"/>
             </w:pPr>
+            <w:proofErr w:type="spellStart"/>
             <w:r>
               <w:t>PagSeguro</w:t>
             </w:r>
+            <w:proofErr w:type="spellEnd"/>
           </w:p>
         </w:tc>
         <w:tc>
@@ -4111,9 +4254,11 @@
               <w:spacing w:line="240" w:lineRule="auto"/>
               <w:jc w:val="center"/>
             </w:pPr>
+            <w:proofErr w:type="spellStart"/>
             <w:r>
               <w:t>PayPal</w:t>
             </w:r>
+            <w:proofErr w:type="spellEnd"/>
           </w:p>
         </w:tc>
         <w:tc>
@@ -4166,14 +4311,27 @@
       <w:r>
         <w:t xml:space="preserve">Tabela </w:t>
       </w:r>
-      <w:fldSimple w:instr=" SEQ Tabela \* ARABIC ">
-        <w:r>
-          <w:rPr>
-            <w:noProof/>
-          </w:rPr>
-          <w:t>1</w:t>
-        </w:r>
-      </w:fldSimple>
+      <w:r>
+        <w:fldChar w:fldCharType="begin"/>
+      </w:r>
+      <w:r>
+        <w:instrText xml:space="preserve"> SEQ Tabela \* ARABIC </w:instrText>
+      </w:r>
+      <w:r>
+        <w:fldChar w:fldCharType="separate"/>
+      </w:r>
+      <w:r>
+        <w:rPr>
+          <w:noProof/>
+        </w:rPr>
+        <w:t>1</w:t>
+      </w:r>
+      <w:r>
+        <w:rPr>
+          <w:noProof/>
+        </w:rPr>
+        <w:fldChar w:fldCharType="end"/>
+      </w:r>
       <w:r>
         <w:t xml:space="preserve"> - Cenário de venda no Etanóis</w:t>
       </w:r>
@@ -4237,13 +4395,35 @@
         <w:t xml:space="preserve"> realizado pelo posto de combustível. </w:t>
       </w:r>
       <w:r>
-        <w:t>Como dito anteriormente, para vendas realizadas a partir de Etacoins, o valor convertido será debitado deste saldo. Caso o saldo seja 0 (zero) ou o débito seja maior que o saldo, ele será convertido em crédito. Se ao 30º</w:t>
+        <w:t xml:space="preserve">Como dito anteriormente, para vendas realizadas a partir de </w:t>
+      </w:r>
+      <w:proofErr w:type="spellStart"/>
+      <w:r>
+        <w:t>Etacoins</w:t>
+      </w:r>
+      <w:proofErr w:type="spellEnd"/>
+      <w:r>
+        <w:t>, o valor convertido será debitado deste saldo. Caso o saldo seja 0 (zero) ou o débito seja maior que o saldo, ele será convertido em crédito. Se ao 30º</w:t>
       </w:r>
       <w:r>
         <w:rPr>
           <w:rFonts w:ascii="Calibri" w:hAnsi="Calibri" w:cs="Calibri"/>
         </w:rPr>
-        <w:t xml:space="preserve"> dia do mês ainda exista crédito, o mesmo é mantido para o próximo mês. </w:t>
+        <w:t xml:space="preserve"> dia do mês ainda exista crédito, </w:t>
+      </w:r>
+      <w:proofErr w:type="gramStart"/>
+      <w:r>
+        <w:rPr>
+          <w:rFonts w:ascii="Calibri" w:hAnsi="Calibri" w:cs="Calibri"/>
+        </w:rPr>
+        <w:t>o mesmo</w:t>
+      </w:r>
+      <w:proofErr w:type="gramEnd"/>
+      <w:r>
+        <w:rPr>
+          <w:rFonts w:ascii="Calibri" w:hAnsi="Calibri" w:cs="Calibri"/>
+        </w:rPr>
+        <w:t xml:space="preserve"> é mantido para o próximo mês. </w:t>
       </w:r>
       <w:r>
         <w:t>Este saldo poderá ser consultado na área administrativa do posto no site do Etanóis e na seção “Área do Frentista” disponível no aplica</w:t>
@@ -4301,7 +4481,11 @@
         <w:t>a fatura vencida</w:t>
       </w:r>
       <w:r>
-        <w:t>. A regra para a fatura do mês seguinte segue a mesma e se o não pagamento continuar, o posto é bloqueado do sistema.</w:t>
+        <w:t xml:space="preserve">. A regra para a fatura do mês seguinte segue a mesma e se o não </w:t>
+      </w:r>
+      <w:r>
+        <w:lastRenderedPageBreak/>
+        <w:t>pagamento continuar, o posto é bloqueado do sistema.</w:t>
       </w:r>
       <w:r>
         <w:t xml:space="preserve"> A regra apresentada acima não impede que o credenciado pague a fatura em atraso em qualquer dia do mês.</w:t>
@@ -4369,6 +4553,7 @@
       <w:r>
         <w:t xml:space="preserve"> consiste em um plano de R$ 24,99 mensais que possuem algumas vantagens como a possibilidade de envio de notificações ao alterar os preços vigentes e a retirada dos </w:t>
       </w:r>
+      <w:proofErr w:type="spellStart"/>
       <w:r>
         <w:rPr>
           <w:i/>
@@ -4376,6 +4561,7 @@
         </w:rPr>
         <w:t>Ads</w:t>
       </w:r>
+      <w:proofErr w:type="spellEnd"/>
       <w:r>
         <w:t xml:space="preserve"> nos aplicativos do gerente e do funcionário responsável;</w:t>
       </w:r>
@@ -4396,18 +4582,23 @@
         <w:t>Plano “Premium”:</w:t>
       </w:r>
       <w:r>
-        <w:t xml:space="preserve"> consiste no plano máximo do Etanóis, possui o valor de R$ 49,99 mensais e possui os recursos do Plano “Econômico” mais a retirada da cobrança de 1% das vendas e a adição de ficar entre os primeiros </w:t>
-      </w:r>
-      <w:r>
-        <w:lastRenderedPageBreak/>
-        <w:t xml:space="preserve">resultados no “Radar” mesmo não possuindo o valor mais baixo e a adição da possibilidade de participar do </w:t>
-      </w:r>
+        <w:t xml:space="preserve"> consiste no plano máximo do Etanóis, possui o valor de R$ 49,99 mensais e possui os recursos do Plano “Econômico” mais a retirada da cobrança de 1% das vendas e a adição de ficar entre os primeiros resultados no “Radar” mesmo não possuindo o valor mais baixo e a adição da possibilidade de participar do </w:t>
+      </w:r>
+      <w:proofErr w:type="spellStart"/>
       <w:r>
         <w:rPr>
           <w:i/>
           <w:iCs/>
         </w:rPr>
-        <w:t>Ads Etanóis</w:t>
+        <w:t>Ads</w:t>
+      </w:r>
+      <w:proofErr w:type="spellEnd"/>
+      <w:r>
+        <w:rPr>
+          <w:i/>
+          <w:iCs/>
+        </w:rPr>
+        <w:t xml:space="preserve"> Etanóis</w:t>
       </w:r>
       <w:r>
         <w:t xml:space="preserve">, um recurso de anúncios dos credenciados </w:t>
@@ -4737,6 +4928,7 @@
               <w:jc w:val="center"/>
             </w:pPr>
             <w:r>
+              <w:lastRenderedPageBreak/>
               <w:t>Destaque nos resultados</w:t>
             </w:r>
           </w:p>
@@ -4801,12 +4993,21 @@
               <w:spacing w:line="240" w:lineRule="auto"/>
               <w:jc w:val="center"/>
             </w:pPr>
-            <w:r>
-              <w:rPr>
-                <w:i/>
-                <w:iCs/>
-              </w:rPr>
-              <w:t>Ads Etanóis</w:t>
+            <w:proofErr w:type="spellStart"/>
+            <w:r>
+              <w:rPr>
+                <w:i/>
+                <w:iCs/>
+              </w:rPr>
+              <w:t>Ads</w:t>
+            </w:r>
+            <w:proofErr w:type="spellEnd"/>
+            <w:r>
+              <w:rPr>
+                <w:i/>
+                <w:iCs/>
+              </w:rPr>
+              <w:t xml:space="preserve"> Etanóis</w:t>
             </w:r>
           </w:p>
         </w:tc>
@@ -4929,14 +5130,27 @@
       <w:r>
         <w:t xml:space="preserve">Tabela </w:t>
       </w:r>
-      <w:fldSimple w:instr=" SEQ Tabela \* ARABIC ">
-        <w:r>
-          <w:rPr>
-            <w:noProof/>
-          </w:rPr>
-          <w:t>2</w:t>
-        </w:r>
-      </w:fldSimple>
+      <w:r>
+        <w:fldChar w:fldCharType="begin"/>
+      </w:r>
+      <w:r>
+        <w:instrText xml:space="preserve"> SEQ Tabela \* ARABIC </w:instrText>
+      </w:r>
+      <w:r>
+        <w:fldChar w:fldCharType="separate"/>
+      </w:r>
+      <w:r>
+        <w:rPr>
+          <w:noProof/>
+        </w:rPr>
+        <w:t>2</w:t>
+      </w:r>
+      <w:r>
+        <w:rPr>
+          <w:noProof/>
+        </w:rPr>
+        <w:fldChar w:fldCharType="end"/>
+      </w:r>
       <w:r>
         <w:t xml:space="preserve"> - Planos de Credenciamento</w:t>
       </w:r>
@@ -5004,18 +5218,36 @@
           <w:i/>
           <w:iCs/>
         </w:rPr>
-        <w:t>Google Ads</w:t>
-      </w:r>
-      <w:r>
-        <w:t xml:space="preserve">. Essa vantagem de retirada dos anúncios acaba sendo equivalente ao </w:t>
-      </w:r>
+        <w:t xml:space="preserve">Google </w:t>
+      </w:r>
+      <w:proofErr w:type="spellStart"/>
       <w:r>
         <w:rPr>
           <w:i/>
           <w:iCs/>
         </w:rPr>
-        <w:t>No Ads</w:t>
-      </w:r>
+        <w:t>Ads</w:t>
+      </w:r>
+      <w:proofErr w:type="spellEnd"/>
+      <w:r>
+        <w:t xml:space="preserve">. Essa vantagem de retirada dos anúncios acaba sendo equivalente ao </w:t>
+      </w:r>
+      <w:r>
+        <w:rPr>
+          <w:i/>
+          <w:iCs/>
+        </w:rPr>
+        <w:t xml:space="preserve">No </w:t>
+      </w:r>
+      <w:proofErr w:type="spellStart"/>
+      <w:r>
+        <w:rPr>
+          <w:i/>
+          <w:iCs/>
+        </w:rPr>
+        <w:t>Ads</w:t>
+      </w:r>
+      <w:proofErr w:type="spellEnd"/>
       <w:r>
         <w:t xml:space="preserve"> disponível para os motoristas;</w:t>
       </w:r>
@@ -5103,13 +5335,23 @@
         </w:rPr>
         <w:t xml:space="preserve">Anúncio do posto no </w:t>
       </w:r>
+      <w:proofErr w:type="spellStart"/>
       <w:r>
         <w:rPr>
           <w:rFonts w:ascii="Circe Bold" w:hAnsi="Circe Bold" w:cs="Poppins SemiBold"/>
           <w:i/>
           <w:iCs/>
         </w:rPr>
-        <w:t>Ads Etanóis</w:t>
+        <w:t>Ads</w:t>
+      </w:r>
+      <w:proofErr w:type="spellEnd"/>
+      <w:r>
+        <w:rPr>
+          <w:rFonts w:ascii="Circe Bold" w:hAnsi="Circe Bold" w:cs="Poppins SemiBold"/>
+          <w:i/>
+          <w:iCs/>
+        </w:rPr>
+        <w:t xml:space="preserve"> Etanóis</w:t>
       </w:r>
       <w:r>
         <w:rPr>
@@ -5118,11 +5360,7 @@
         <w:t>:</w:t>
       </w:r>
       <w:r>
-        <w:t xml:space="preserve"> consiste em um programa de promoção disponibilizado pelo próprio Etanóis. Para os postos “Premium” existirá uma funcionalidade na seção administrativa do site institucional do Etanóis que permitirá a inserção de um vídeo promocional do posto para que este seja exibido nos aplicativos e no site </w:t>
-      </w:r>
-      <w:r>
-        <w:lastRenderedPageBreak/>
-        <w:t>institucional.</w:t>
+        <w:t xml:space="preserve"> consiste em um programa de promoção disponibilizado pelo próprio Etanóis. Para os postos “Premium” existirá uma funcionalidade na seção administrativa do site institucional do Etanóis que permitirá a inserção de um vídeo promocional do posto para que este seja exibido nos aplicativos e no site institucional.</w:t>
       </w:r>
       <w:r>
         <w:t xml:space="preserve"> Eles possuem prioridade sobre os recursos de anúncio da </w:t>
@@ -5135,15 +5373,32 @@
         <w:t>Google</w:t>
       </w:r>
       <w:r>
-        <w:t xml:space="preserve"> e também não são retirados após a compra do </w:t>
+        <w:t xml:space="preserve"> </w:t>
+      </w:r>
+      <w:proofErr w:type="gramStart"/>
+      <w:r>
+        <w:t>e também</w:t>
+      </w:r>
+      <w:proofErr w:type="gramEnd"/>
+      <w:r>
+        <w:t xml:space="preserve"> não são retirados após a compra do </w:t>
       </w:r>
       <w:r>
         <w:rPr>
           <w:i/>
           <w:iCs/>
         </w:rPr>
-        <w:t>No Ads</w:t>
-      </w:r>
+        <w:t xml:space="preserve">No </w:t>
+      </w:r>
+      <w:proofErr w:type="spellStart"/>
+      <w:r>
+        <w:rPr>
+          <w:i/>
+          <w:iCs/>
+        </w:rPr>
+        <w:t>Ads</w:t>
+      </w:r>
+      <w:proofErr w:type="spellEnd"/>
       <w:r>
         <w:t>.</w:t>
       </w:r>
@@ -5176,6 +5431,7 @@
       <w:r>
         <w:t xml:space="preserve"> e no site institucional da solução. O Etanóis utilizará do recurso </w:t>
       </w:r>
+      <w:proofErr w:type="spellStart"/>
       <w:r>
         <w:rPr>
           <w:i/>
@@ -5183,6 +5439,7 @@
         </w:rPr>
         <w:t>AdMob</w:t>
       </w:r>
+      <w:proofErr w:type="spellEnd"/>
       <w:r>
         <w:rPr>
           <w:rStyle w:val="Refdenotaderodap"/>
@@ -5214,6 +5471,7 @@
       <w:r>
         <w:t xml:space="preserve"> e o recurso </w:t>
       </w:r>
+      <w:proofErr w:type="spellStart"/>
       <w:r>
         <w:rPr>
           <w:i/>
@@ -5221,6 +5479,7 @@
         </w:rPr>
         <w:t>AdSense</w:t>
       </w:r>
+      <w:proofErr w:type="spellEnd"/>
       <w:r>
         <w:rPr>
           <w:rStyle w:val="Refdenotaderodap"/>
@@ -5256,6 +5515,7 @@
       <w:r>
         <w:t xml:space="preserve">em exibição de anúncios em intervalos de tempo ou em ações determinadas. No </w:t>
       </w:r>
+      <w:proofErr w:type="spellStart"/>
       <w:r>
         <w:rPr>
           <w:i/>
@@ -5263,15 +5523,18 @@
         </w:rPr>
         <w:t>AdMob</w:t>
       </w:r>
+      <w:proofErr w:type="spellEnd"/>
       <w:r>
         <w:t xml:space="preserve"> pode ser colocado um anúncio após a realização de uma compra de combustível </w:t>
       </w:r>
       <w:r>
+        <w:lastRenderedPageBreak/>
         <w:t xml:space="preserve">ou após uma conquista </w:t>
       </w:r>
       <w:r>
         <w:t xml:space="preserve">no Etanóis, por exemplo. Já no site, pelo </w:t>
       </w:r>
+      <w:proofErr w:type="spellStart"/>
       <w:r>
         <w:rPr>
           <w:i/>
@@ -5279,8 +5542,17 @@
         </w:rPr>
         <w:t>AdSense</w:t>
       </w:r>
-      <w:r>
-        <w:t xml:space="preserve"> pode ser colocado um banner em alguma de suas páginas. A monetização é realizada através do próprio anunciante, uma vez que ele define quanto paga para que seu anúncio seja exibido e também é realizado ao momento em que um usuário </w:t>
+      <w:proofErr w:type="spellEnd"/>
+      <w:r>
+        <w:t xml:space="preserve"> pode ser colocado um banner em alguma de suas páginas. A monetização é realizada através do próprio anunciante, uma vez que ele define quanto paga para que seu anúncio seja exibido </w:t>
+      </w:r>
+      <w:proofErr w:type="gramStart"/>
+      <w:r>
+        <w:t>e também</w:t>
+      </w:r>
+      <w:proofErr w:type="gramEnd"/>
+      <w:r>
+        <w:t xml:space="preserve"> é realizado ao momento em que um usuário </w:t>
       </w:r>
       <w:r>
         <w:t>s</w:t>
@@ -5313,8 +5585,17 @@
           <w:i/>
           <w:iCs/>
         </w:rPr>
-        <w:t>No Ads</w:t>
-      </w:r>
+        <w:t xml:space="preserve">No </w:t>
+      </w:r>
+      <w:proofErr w:type="spellStart"/>
+      <w:r>
+        <w:rPr>
+          <w:i/>
+          <w:iCs/>
+        </w:rPr>
+        <w:t>Ads</w:t>
+      </w:r>
+      <w:proofErr w:type="spellEnd"/>
       <w:r>
         <w:t xml:space="preserve"> na loja de aplicativos do sistema – </w:t>
       </w:r>
@@ -5375,8 +5656,17 @@
           <w:i/>
           <w:iCs/>
         </w:rPr>
-        <w:t>No Ads</w:t>
-      </w:r>
+        <w:t xml:space="preserve">No </w:t>
+      </w:r>
+      <w:proofErr w:type="spellStart"/>
+      <w:r>
+        <w:rPr>
+          <w:i/>
+          <w:iCs/>
+        </w:rPr>
+        <w:t>Ads</w:t>
+      </w:r>
+      <w:proofErr w:type="spellEnd"/>
       <w:r>
         <w:t xml:space="preserve"> em seu aplicativo.</w:t>
       </w:r>
@@ -5473,21 +5763,18 @@
         <w:t>entregará</w:t>
       </w:r>
       <w:r>
-        <w:t xml:space="preserve"> todos os recursos disponíveis, somente os recursos de busca e de visualização dos postos disponíveis tanto no raio de busca quanto na rota pré-definida. Dessa forma, todas as ações de compra e benefícios de recompensa continuam no aplicativo padrão. Para que </w:t>
-      </w:r>
+        <w:t xml:space="preserve"> todos os recursos disponíveis, somente os recursos de busca e de visualização dos postos disponíveis tanto no raio de busca quanto na rota pré-definida. Dessa forma, todas as ações de compra e benefícios de recompensa continuam no aplicativo padrão. Para que o motorista possa utilizar o recurso do Etanóis integrado ao sistema, </w:t>
+      </w:r>
+      <w:r>
+        <w:t>ele</w:t>
+      </w:r>
+      <w:r>
+        <w:t xml:space="preserve"> deverá possuir uma conta no Etanóis com o mesmo e-mail cadastrado no aplicativo terceiro.</w:t>
+      </w:r>
+    </w:p>
+    <w:p>
       <w:r>
         <w:lastRenderedPageBreak/>
-        <w:t xml:space="preserve">o motorista possa utilizar o recurso do Etanóis integrado ao sistema, </w:t>
-      </w:r>
-      <w:r>
-        <w:t>ele</w:t>
-      </w:r>
-      <w:r>
-        <w:t xml:space="preserve"> deverá possuir uma conta no Etanóis com o mesmo e-mail cadastrado no aplicativo terceiro.</w:t>
-      </w:r>
-    </w:p>
-    <w:p>
-      <w:r>
         <w:t>Para todas as requisições será solicitado o e-mail do usuário que está utilizando o serviço.</w:t>
       </w:r>
       <w:r>
@@ -5679,6 +5966,7 @@
       <w:r>
         <w:t xml:space="preserve"> </w:t>
       </w:r>
+      <w:proofErr w:type="spellStart"/>
       <w:r>
         <w:rPr>
           <w:i/>
@@ -5686,6 +5974,7 @@
         </w:rPr>
         <w:t>PagSeguro</w:t>
       </w:r>
+      <w:proofErr w:type="spellEnd"/>
       <w:r>
         <w:t xml:space="preserve"> </w:t>
       </w:r>
@@ -5701,6 +5990,7 @@
       <w:r>
         <w:t xml:space="preserve"> </w:t>
       </w:r>
+      <w:proofErr w:type="spellStart"/>
       <w:r>
         <w:rPr>
           <w:i/>
@@ -5708,6 +5998,7 @@
         </w:rPr>
         <w:t>PayPal</w:t>
       </w:r>
+      <w:proofErr w:type="spellEnd"/>
       <w:r>
         <w:t xml:space="preserve"> para a realização de pagamentos.</w:t>
       </w:r>
@@ -5734,6 +6025,7 @@
       <w:bookmarkStart w:id="27" w:name="_Toc20742469"/>
       <w:bookmarkStart w:id="28" w:name="_Toc26522396"/>
       <w:r>
+        <w:lastRenderedPageBreak/>
         <w:t>Premissas</w:t>
       </w:r>
       <w:bookmarkEnd w:id="27"/>
@@ -5747,7 +6039,6 @@
     <w:p>
       <w:bookmarkStart w:id="29" w:name="_Toc20742470"/>
       <w:r>
-        <w:lastRenderedPageBreak/>
         <w:t xml:space="preserve">Demais </w:t>
       </w:r>
       <w:r>
@@ -6241,6 +6532,7 @@
               <w:jc w:val="center"/>
             </w:pPr>
             <w:r>
+              <w:lastRenderedPageBreak/>
               <w:t>Consiste na inserção de um novo usuário</w:t>
             </w:r>
             <w:r>
@@ -6310,7 +6602,6 @@
                 <w:i/>
                 <w:iCs/>
               </w:rPr>
-              <w:lastRenderedPageBreak/>
               <w:t>ENTRADAS</w:t>
             </w:r>
           </w:p>
@@ -7235,6 +7526,7 @@
               <w:jc w:val="center"/>
             </w:pPr>
             <w:r>
+              <w:lastRenderedPageBreak/>
               <w:t>Consiste n</w:t>
             </w:r>
             <w:r>
@@ -7359,7 +7651,6 @@
                 <w:i/>
                 <w:iCs/>
               </w:rPr>
-              <w:lastRenderedPageBreak/>
               <w:t>REQUISITOS FUNCIONAIS RELACIONADOS</w:t>
             </w:r>
           </w:p>
@@ -8080,6 +8371,7 @@
               <w:jc w:val="center"/>
             </w:pPr>
             <w:r>
+              <w:lastRenderedPageBreak/>
               <w:t>ENTRADAS</w:t>
             </w:r>
           </w:p>
@@ -8159,7 +8451,6 @@
       </w:pPr>
       <w:bookmarkStart w:id="38" w:name="_Toc26522402"/>
       <w:r>
-        <w:lastRenderedPageBreak/>
         <w:t xml:space="preserve">Credenciamento do posto de </w:t>
       </w:r>
       <w:r>
@@ -8962,6 +9253,7 @@
               <w:jc w:val="center"/>
             </w:pPr>
             <w:r>
+              <w:lastRenderedPageBreak/>
               <w:t>0</w:t>
             </w:r>
             <w:r>
@@ -9214,7 +9506,6 @@
               <w:jc w:val="center"/>
             </w:pPr>
             <w:r>
-              <w:lastRenderedPageBreak/>
               <w:t>0</w:t>
             </w:r>
             <w:r>
@@ -9589,7 +9880,15 @@
               <w:jc w:val="center"/>
             </w:pPr>
             <w:r>
-              <w:t>Ao inserir o funcionário responsável, será verificado se o mesmo já possui cadastro no sistema. Em caso negativo será enviado ao e-mail inserido, o convite para cadastro. Em caso positivo, será enviado no e-mail inserido o código de acesso à Área do Frentista no aplicativo do Etanóis</w:t>
+              <w:t xml:space="preserve">Ao inserir o funcionário responsável, será verificado se </w:t>
+            </w:r>
+            <w:proofErr w:type="gramStart"/>
+            <w:r>
+              <w:t>o mesmo</w:t>
+            </w:r>
+            <w:proofErr w:type="gramEnd"/>
+            <w:r>
+              <w:t xml:space="preserve"> já possui cadastro no sistema. Em caso negativo será enviado ao e-mail inserido, o convite para cadastro. Em caso positivo, será enviado no e-mail inserido o código de acesso à Área do Frentista no aplicativo do Etanóis</w:t>
             </w:r>
           </w:p>
           <w:p>
@@ -9898,6 +10197,7 @@
                 <w:i/>
                 <w:iCs/>
               </w:rPr>
+              <w:lastRenderedPageBreak/>
               <w:t>REQUISITOS FUNCIONAIS RELACIONADOS</w:t>
             </w:r>
           </w:p>
@@ -10131,7 +10431,6 @@
               <w:jc w:val="center"/>
             </w:pPr>
             <w:r>
-              <w:lastRenderedPageBreak/>
               <w:t>Consiste na exclusão dos dados do usuário gerente e do posto de combustível cadastrado no sistema</w:t>
             </w:r>
           </w:p>
@@ -10735,6 +11034,7 @@
                 <w:i/>
                 <w:iCs/>
               </w:rPr>
+              <w:lastRenderedPageBreak/>
               <w:t>REQUISITOS FUNCIONAIS RELACIONADOS</w:t>
             </w:r>
           </w:p>
@@ -10894,7 +11194,6 @@
                 <w:i/>
                 <w:iCs/>
               </w:rPr>
-              <w:lastRenderedPageBreak/>
               <w:t>Nº</w:t>
             </w:r>
           </w:p>
@@ -11482,6 +11781,7 @@
                 <w:i/>
                 <w:iCs/>
               </w:rPr>
+              <w:lastRenderedPageBreak/>
               <w:t>PREMISSAS</w:t>
             </w:r>
           </w:p>
@@ -11868,7 +12168,6 @@
                 <w:i/>
                 <w:iCs/>
               </w:rPr>
-              <w:lastRenderedPageBreak/>
               <w:t>PREMISSAS</w:t>
             </w:r>
           </w:p>
@@ -12334,6 +12633,7 @@
             <w:r>
               <w:t xml:space="preserve">Em caso de escolha do </w:t>
             </w:r>
+            <w:proofErr w:type="spellStart"/>
             <w:r>
               <w:rPr>
                 <w:i/>
@@ -12341,9 +12641,11 @@
               </w:rPr>
               <w:t>Paypal</w:t>
             </w:r>
+            <w:proofErr w:type="spellEnd"/>
             <w:r>
               <w:t xml:space="preserve">, o usuário deve possuir conta válida no sistema do </w:t>
             </w:r>
+            <w:proofErr w:type="spellStart"/>
             <w:r>
               <w:rPr>
                 <w:i/>
@@ -12351,6 +12653,7 @@
               </w:rPr>
               <w:t>PayPal</w:t>
             </w:r>
+            <w:proofErr w:type="spellEnd"/>
           </w:p>
         </w:tc>
       </w:tr>
@@ -12401,6 +12704,7 @@
               <w:jc w:val="center"/>
             </w:pPr>
             <w:r>
+              <w:lastRenderedPageBreak/>
               <w:t>Consiste na definição e cadastro das formas de pagamento que o usuário realizará após uma compra</w:t>
             </w:r>
           </w:p>
@@ -12412,9 +12716,11 @@
             <w:r>
               <w:t xml:space="preserve">São opções de pagamento: cartões de crédito/débito, </w:t>
             </w:r>
+            <w:proofErr w:type="spellStart"/>
             <w:r>
               <w:t>PayPal</w:t>
             </w:r>
+            <w:proofErr w:type="spellEnd"/>
             <w:r>
               <w:t xml:space="preserve"> e dinheiro</w:t>
             </w:r>
@@ -12430,6 +12736,7 @@
             <w:r>
               <w:t xml:space="preserve">. Caso seja </w:t>
             </w:r>
+            <w:proofErr w:type="spellStart"/>
             <w:r>
               <w:rPr>
                 <w:i/>
@@ -12437,6 +12744,7 @@
               </w:rPr>
               <w:t>PayPal</w:t>
             </w:r>
+            <w:proofErr w:type="spellEnd"/>
             <w:r>
               <w:t xml:space="preserve">, será aberto um </w:t>
             </w:r>
@@ -12450,6 +12758,7 @@
             <w:r>
               <w:t xml:space="preserve"> para vínculo da conta do </w:t>
             </w:r>
+            <w:proofErr w:type="spellStart"/>
             <w:r>
               <w:rPr>
                 <w:i/>
@@ -12457,6 +12766,7 @@
               </w:rPr>
               <w:t>PayPal</w:t>
             </w:r>
+            <w:proofErr w:type="spellEnd"/>
             <w:r>
               <w:t xml:space="preserve"> com o Etanóis</w:t>
             </w:r>
@@ -12467,7 +12777,15 @@
               <w:jc w:val="center"/>
             </w:pPr>
             <w:r>
-              <w:t>A forma de pagamento com Etacoins ser</w:t>
+              <w:t xml:space="preserve">A forma de pagamento com </w:t>
+            </w:r>
+            <w:proofErr w:type="spellStart"/>
+            <w:r>
+              <w:t>Etacoins</w:t>
+            </w:r>
+            <w:proofErr w:type="spellEnd"/>
+            <w:r>
+              <w:t xml:space="preserve"> ser</w:t>
             </w:r>
             <w:r>
               <w:t>á</w:t>
@@ -12831,7 +13149,6 @@
         <w:pStyle w:val="Ttulo3"/>
       </w:pPr>
       <w:r>
-        <w:lastRenderedPageBreak/>
         <w:t>Mapa</w:t>
       </w:r>
     </w:p>
@@ -13190,6 +13507,7 @@
               <w:jc w:val="center"/>
             </w:pPr>
             <w:r>
+              <w:lastRenderedPageBreak/>
               <w:t xml:space="preserve">Consiste na </w:t>
             </w:r>
             <w:r>
@@ -13259,6 +13577,7 @@
             <w:r>
               <w:t xml:space="preserve">O melhor resultado estará presente no mapa em forma de </w:t>
             </w:r>
+            <w:proofErr w:type="spellStart"/>
             <w:r>
               <w:rPr>
                 <w:i/>
@@ -13266,6 +13585,7 @@
               </w:rPr>
               <w:t>card</w:t>
             </w:r>
+            <w:proofErr w:type="spellEnd"/>
             <w:r>
               <w:t xml:space="preserve"> com o: nome, distância, bandeira e valor, em dinheiro</w:t>
             </w:r>
@@ -13659,7 +13979,6 @@
               <w:jc w:val="center"/>
             </w:pPr>
             <w:r>
-              <w:lastRenderedPageBreak/>
               <w:t>Diferente do Radar, os postos disponíveis em uma rota não se limitam a distância definida em Preferências de Usuário</w:t>
             </w:r>
           </w:p>
@@ -13743,7 +14062,6 @@
                 <w:i/>
                 <w:iCs/>
               </w:rPr>
-              <w:lastRenderedPageBreak/>
               <w:t>ENTRADAS</w:t>
             </w:r>
           </w:p>
@@ -13891,6 +14209,7 @@
       </w:pPr>
       <w:bookmarkStart w:id="42" w:name="_Toc26522405"/>
       <w:r>
+        <w:lastRenderedPageBreak/>
         <w:t>Requisitos Não-Funcionais</w:t>
       </w:r>
       <w:bookmarkEnd w:id="42"/>
@@ -13989,7 +14308,23 @@
     </w:p>
     <w:p>
       <w:r>
-        <w:t>Engenharia de Software. Sommerville, Ian. 2018. 10º edição. Pearson Education do Brasil, São Paulo.</w:t>
+        <w:t xml:space="preserve">Engenharia de Software. </w:t>
+      </w:r>
+      <w:proofErr w:type="spellStart"/>
+      <w:r>
+        <w:t>Sommerville</w:t>
+      </w:r>
+      <w:proofErr w:type="spellEnd"/>
+      <w:r>
+        <w:t xml:space="preserve">, Ian. 2018. 10º edição. Pearson </w:t>
+      </w:r>
+      <w:proofErr w:type="spellStart"/>
+      <w:r>
+        <w:t>Education</w:t>
+      </w:r>
+      <w:proofErr w:type="spellEnd"/>
+      <w:r>
+        <w:t xml:space="preserve"> do Brasil, São Paulo.</w:t>
       </w:r>
     </w:p>
     <w:p>
@@ -14012,7 +14347,22 @@
         <w:t>https://www.localizahertz.com/brasil/pt-br/sobre-a-localiza/quem-somos</w:t>
       </w:r>
     </w:p>
-    <w:p/>
+    <w:p>
+      <w:r>
+        <w:t>https://g1.globo.com/economia/noticia/2020/01/30/petrobras-corta-em-3percent-preco-medio-da-gasolina-e-do-diesel-nas-refinarias.ghtml</w:t>
+      </w:r>
+    </w:p>
+    <w:p>
+      <w:r>
+        <w:lastRenderedPageBreak/>
+        <w:t>https://valor.globo.com/empresas/noticia/2020/01/23/petrobras-reduz-preco-do-diesel-em-41percent-e-o-da-gasolina-em-15percent.ghtml</w:t>
+      </w:r>
+    </w:p>
+    <w:p>
+      <w:r>
+        <w:t>https://conteudos.xpi.com.br/acoes/analises-fundamentalistas/relatorios/distribuicao-de-combustiveis-tudo-que-voce-precisa-saber-antes-dos-resultados-do-4t19-de-cosan-e-ultrapar/</w:t>
+      </w:r>
+    </w:p>
     <w:sectPr>
       <w:headerReference w:type="default" r:id="rId8"/>
       <w:footerReference w:type="default" r:id="rId9"/>
@@ -16968,7 +17318,7 @@
 </file>
 
 <file path=customXml/itemProps1.xml><?xml version="1.0" encoding="utf-8"?>
-<ds:datastoreItem xmlns:ds="http://schemas.openxmlformats.org/officeDocument/2006/customXml" ds:itemID="{0C350203-6BCE-4504-8303-6C6E63622CA8}">
+<ds:datastoreItem xmlns:ds="http://schemas.openxmlformats.org/officeDocument/2006/customXml" ds:itemID="{EDE49559-016A-40E0-B372-3979374E5055}">
   <ds:schemaRefs>
     <ds:schemaRef ds:uri="http://schemas.openxmlformats.org/officeDocument/2006/bibliography"/>
   </ds:schemaRefs>

</xml_diff>

<commit_message>
Início da adição da pesquisa de valores dos postos de combustível
</commit_message>
<xml_diff>
--- a/docs/proposta-projeto.docx
+++ b/docs/proposta-projeto.docx
@@ -61,11 +61,13 @@
         <w:pStyle w:val="Subttulo"/>
       </w:pPr>
       <w:r>
-        <w:t>Revisão 002</w:t>
-      </w:r>
-      <w:r>
-        <w:t>D</w:t>
-      </w:r>
+        <w:t>Revisão 00</w:t>
+      </w:r>
+      <w:r>
+        <w:t>3</w:t>
+      </w:r>
+      <w:bookmarkStart w:id="1" w:name="_GoBack"/>
+      <w:bookmarkEnd w:id="1"/>
       <w:r>
         <w:br w:type="page"/>
       </w:r>
@@ -1805,25 +1807,25 @@
       <w:pPr>
         <w:pStyle w:val="Ttulo1"/>
       </w:pPr>
-      <w:bookmarkStart w:id="1" w:name="_Toc26522384"/>
+      <w:bookmarkStart w:id="2" w:name="_Toc26522384"/>
       <w:r>
         <w:lastRenderedPageBreak/>
         <w:t>Escopo do projeto</w:t>
       </w:r>
       <w:bookmarkEnd w:id="0"/>
-      <w:bookmarkEnd w:id="1"/>
+      <w:bookmarkEnd w:id="2"/>
     </w:p>
     <w:p>
       <w:pPr>
         <w:pStyle w:val="Ttulo2"/>
       </w:pPr>
-      <w:bookmarkStart w:id="2" w:name="_Toc20742461"/>
-      <w:bookmarkStart w:id="3" w:name="_Toc26522385"/>
+      <w:bookmarkStart w:id="3" w:name="_Toc20742461"/>
+      <w:bookmarkStart w:id="4" w:name="_Toc26522385"/>
       <w:r>
         <w:t>Contextualização e Problematização</w:t>
       </w:r>
-      <w:bookmarkEnd w:id="2"/>
       <w:bookmarkEnd w:id="3"/>
+      <w:bookmarkEnd w:id="4"/>
     </w:p>
     <w:p>
       <w:r>
@@ -1884,13 +1886,7 @@
     </w:p>
     <w:p>
       <w:r>
-        <w:t>“</w:t>
-      </w:r>
-      <w:r>
-        <w:t>Petrobras reduz preço do diesel em 4,1% e o da gasolina em 1,5%</w:t>
-      </w:r>
-      <w:r>
-        <w:t>” (VALOR, 23/01/2020)</w:t>
+        <w:t>“Petrobras reduz preço do diesel em 4,1% e o da gasolina em 1,5%” (VALOR, 23/01/2020)</w:t>
       </w:r>
     </w:p>
     <w:p>
@@ -1898,20 +1894,7 @@
         <w:t>“</w:t>
       </w:r>
       <w:r>
-        <w:t>O 4T19 foi muito saudável para o setor de combustível em termos de volumes, com um crescimento de 2,1% nas vendas de diesel e de 4,4% no Ciclo Otto (denominação que agrupa gasolina e etanol, que são tratados como equivalentes no Brasil devido à f</w:t>
-      </w:r>
-      <w:bookmarkStart w:id="4" w:name="_GoBack"/>
-      <w:bookmarkEnd w:id="4"/>
-      <w:r>
-        <w:t xml:space="preserve">rota de carros </w:t>
-      </w:r>
-      <w:proofErr w:type="spellStart"/>
-      <w:r>
-        <w:t>flex</w:t>
-      </w:r>
-      <w:proofErr w:type="spellEnd"/>
-      <w:r>
-        <w:t>). Olhando mais no detalhe, as vendas de gasolina subiram +6,1%, enquanto as de etanol cresceram +1,9%, sinalizando uma normalização da migração de consumidores para o biocombustível devido a preços mais atrativos no passado.</w:t>
+        <w:t>O 4T19 foi muito saudável para o setor de combustível em termos de volumes, com um crescimento de 2,1% nas vendas de diesel e de 4,4% no Ciclo Otto (denominação que agrupa gasolina e etanol, que são tratados como equivalentes no Brasil devido à frota de carros flex). Olhando mais no detalhe, as vendas de gasolina subiram +6,1%, enquanto as de etanol cresceram +1,9%, sinalizando uma normalização da migração de consumidores para o biocombustível devido a preços mais atrativos no passado.</w:t>
       </w:r>
       <w:r>
         <w:t>” (XP INVESTIMENTOS, 13/02/2020)</w:t>
@@ -1940,135 +1923,3042 @@
         <w:t xml:space="preserve"> isso é concluído ao momento em que se depara com a discrepância de um posto ao outro.</w:t>
       </w:r>
       <w:r>
-        <w:t xml:space="preserve"> </w:t>
-      </w:r>
-      <w:r>
-        <w:t>Com isso em destaque,</w:t>
-      </w:r>
-      <w:r>
-        <w:t xml:space="preserve"> o que fazer para</w:t>
-      </w:r>
-      <w:r>
-        <w:t xml:space="preserve"> economizar</w:t>
-      </w:r>
-      <w:r>
-        <w:t xml:space="preserve"> em abastecimento de combustível</w:t>
-      </w:r>
-      <w:r>
-        <w:t>?</w:t>
+        <w:t xml:space="preserve"> Isso pode ser comprovado com a pesquisa realizada entre os dias 06/01/2020 à 06/03/2020 n</w:t>
+      </w:r>
+      <w:r>
+        <w:t>o</w:t>
+      </w:r>
+      <w:r>
+        <w:t>s</w:t>
+      </w:r>
+      <w:r>
+        <w:t xml:space="preserve"> estados de Minas Gerais, São Paulo e Rio de Janeiro, levando em consideração as</w:t>
+      </w:r>
+      <w:r>
+        <w:t xml:space="preserve"> cidades de Cachoeira de Minas, Cambuquira, Conceição dos Ouros, Estiva, Paraisópolis, Pouso Alegre, Resende, Santa Rita do Sapucaí, São Bento do Sapucaí e Sapucaí Mirim.</w:t>
       </w:r>
     </w:p>
     <w:p>
-      <w:r>
-        <w:t xml:space="preserve">Imagine-se em uma viagem, o medidor de combustível aponta </w:t>
-      </w:r>
-      <w:r>
-        <w:t>3</w:t>
-      </w:r>
-      <w:r>
-        <w:t xml:space="preserve">0%.  Quantos postos </w:t>
-      </w:r>
-      <w:r>
-        <w:t xml:space="preserve">ainda </w:t>
-      </w:r>
-      <w:r>
-        <w:t xml:space="preserve">existem no trajeto? Qual é o mais barato? </w:t>
-      </w:r>
-      <w:r>
-        <w:t>Caso o motorista não conheça o percurso, ele está</w:t>
-      </w:r>
-      <w:r>
-        <w:t xml:space="preserve"> </w:t>
-      </w:r>
-      <w:r>
-        <w:t>à</w:t>
-      </w:r>
-      <w:r>
-        <w:t xml:space="preserve"> mercê da sorte.</w:t>
-      </w:r>
-      <w:r>
-        <w:t xml:space="preserve"> De toda forma, na situação atual, não se sabe mais como estão os preços, por mais que se passe pelo mesmo percurso todos os dias. </w:t>
+      <w:pPr>
+        <w:pStyle w:val="Ttulo3"/>
+      </w:pPr>
+      <w:r>
+        <w:t>Cachoeira de Minas, MG</w:t>
+      </w:r>
+    </w:p>
+    <w:tbl>
+      <w:tblPr>
+        <w:tblStyle w:val="Tabelacomgrade"/>
+        <w:tblW w:w="9492" w:type="dxa"/>
+        <w:jc w:val="center"/>
+        <w:tblLook w:val="04A0" w:firstRow="1" w:lastRow="0" w:firstColumn="1" w:lastColumn="0" w:noHBand="0" w:noVBand="1"/>
+      </w:tblPr>
+      <w:tblGrid>
+        <w:gridCol w:w="1796"/>
+        <w:gridCol w:w="2023"/>
+        <w:gridCol w:w="1077"/>
+        <w:gridCol w:w="1404"/>
+        <w:gridCol w:w="2056"/>
+        <w:gridCol w:w="1136"/>
+      </w:tblGrid>
+      <w:tr>
+        <w:trPr>
+          <w:trHeight w:val="97"/>
+          <w:jc w:val="center"/>
+        </w:trPr>
+        <w:tc>
+          <w:tcPr>
+            <w:tcW w:w="1797" w:type="dxa"/>
+            <w:vMerge w:val="restart"/>
+            <w:vAlign w:val="center"/>
+          </w:tcPr>
+          <w:p>
+            <w:pPr>
+              <w:spacing w:before="0" w:after="0" w:line="240" w:lineRule="auto"/>
+              <w:jc w:val="center"/>
+            </w:pPr>
+            <w:r>
+              <w:t>Posto</w:t>
+            </w:r>
+          </w:p>
+        </w:tc>
+        <w:tc>
+          <w:tcPr>
+            <w:tcW w:w="2024" w:type="dxa"/>
+            <w:vMerge w:val="restart"/>
+            <w:vAlign w:val="center"/>
+          </w:tcPr>
+          <w:p>
+            <w:pPr>
+              <w:spacing w:before="0" w:after="0" w:line="240" w:lineRule="auto"/>
+              <w:jc w:val="center"/>
+            </w:pPr>
+            <w:r>
+              <w:t>Referência</w:t>
+            </w:r>
+          </w:p>
+        </w:tc>
+        <w:tc>
+          <w:tcPr>
+            <w:tcW w:w="1077" w:type="dxa"/>
+            <w:vMerge w:val="restart"/>
+            <w:vAlign w:val="center"/>
+          </w:tcPr>
+          <w:p>
+            <w:pPr>
+              <w:spacing w:before="0" w:after="0" w:line="240" w:lineRule="auto"/>
+              <w:jc w:val="center"/>
+            </w:pPr>
+            <w:r>
+              <w:t>Bandeira</w:t>
+            </w:r>
+          </w:p>
+        </w:tc>
+        <w:tc>
+          <w:tcPr>
+            <w:tcW w:w="1404" w:type="dxa"/>
+            <w:vMerge w:val="restart"/>
+            <w:vAlign w:val="center"/>
+          </w:tcPr>
+          <w:p>
+            <w:pPr>
+              <w:spacing w:before="0" w:after="0" w:line="240" w:lineRule="auto"/>
+              <w:jc w:val="center"/>
+            </w:pPr>
+            <w:r>
+              <w:t>Dia</w:t>
+            </w:r>
+          </w:p>
+        </w:tc>
+        <w:tc>
+          <w:tcPr>
+            <w:tcW w:w="3190" w:type="dxa"/>
+            <w:gridSpan w:val="2"/>
+            <w:vAlign w:val="center"/>
+          </w:tcPr>
+          <w:p>
+            <w:pPr>
+              <w:spacing w:before="0" w:after="0" w:line="240" w:lineRule="auto"/>
+              <w:jc w:val="center"/>
+            </w:pPr>
+            <w:r>
+              <w:t>Combustível</w:t>
+            </w:r>
+          </w:p>
+        </w:tc>
+      </w:tr>
+      <w:tr>
+        <w:trPr>
+          <w:trHeight w:val="96"/>
+          <w:jc w:val="center"/>
+        </w:trPr>
+        <w:tc>
+          <w:tcPr>
+            <w:tcW w:w="1797" w:type="dxa"/>
+            <w:vMerge/>
+            <w:vAlign w:val="center"/>
+          </w:tcPr>
+          <w:p>
+            <w:pPr>
+              <w:spacing w:before="0" w:after="0" w:line="240" w:lineRule="auto"/>
+              <w:jc w:val="center"/>
+            </w:pPr>
+          </w:p>
+        </w:tc>
+        <w:tc>
+          <w:tcPr>
+            <w:tcW w:w="2024" w:type="dxa"/>
+            <w:vMerge/>
+            <w:vAlign w:val="center"/>
+          </w:tcPr>
+          <w:p>
+            <w:pPr>
+              <w:spacing w:before="0" w:after="0" w:line="240" w:lineRule="auto"/>
+              <w:jc w:val="center"/>
+            </w:pPr>
+          </w:p>
+        </w:tc>
+        <w:tc>
+          <w:tcPr>
+            <w:tcW w:w="1077" w:type="dxa"/>
+            <w:vMerge/>
+            <w:vAlign w:val="center"/>
+          </w:tcPr>
+          <w:p>
+            <w:pPr>
+              <w:spacing w:before="0" w:after="0" w:line="240" w:lineRule="auto"/>
+              <w:jc w:val="center"/>
+            </w:pPr>
+          </w:p>
+        </w:tc>
+        <w:tc>
+          <w:tcPr>
+            <w:tcW w:w="1404" w:type="dxa"/>
+            <w:vMerge/>
+            <w:vAlign w:val="center"/>
+          </w:tcPr>
+          <w:p>
+            <w:pPr>
+              <w:spacing w:before="0" w:after="0" w:line="240" w:lineRule="auto"/>
+              <w:jc w:val="center"/>
+            </w:pPr>
+          </w:p>
+        </w:tc>
+        <w:tc>
+          <w:tcPr>
+            <w:tcW w:w="2054" w:type="dxa"/>
+            <w:vAlign w:val="center"/>
+          </w:tcPr>
+          <w:p>
+            <w:pPr>
+              <w:spacing w:before="0" w:after="0" w:line="240" w:lineRule="auto"/>
+              <w:jc w:val="center"/>
+            </w:pPr>
+            <w:r>
+              <w:t>Gasolina Comum</w:t>
+            </w:r>
+          </w:p>
+        </w:tc>
+        <w:tc>
+          <w:tcPr>
+            <w:tcW w:w="1136" w:type="dxa"/>
+            <w:vAlign w:val="center"/>
+          </w:tcPr>
+          <w:p>
+            <w:pPr>
+              <w:spacing w:before="0" w:after="0" w:line="240" w:lineRule="auto"/>
+              <w:jc w:val="center"/>
+            </w:pPr>
+            <w:r>
+              <w:t>Etanol</w:t>
+            </w:r>
+          </w:p>
+        </w:tc>
+      </w:tr>
+      <w:tr>
+        <w:trPr>
+          <w:trHeight w:val="286"/>
+          <w:jc w:val="center"/>
+        </w:trPr>
+        <w:tc>
+          <w:tcPr>
+            <w:tcW w:w="1797" w:type="dxa"/>
+            <w:vMerge w:val="restart"/>
+            <w:vAlign w:val="center"/>
+          </w:tcPr>
+          <w:p>
+            <w:pPr>
+              <w:spacing w:before="0" w:after="0" w:line="240" w:lineRule="auto"/>
+              <w:jc w:val="center"/>
+            </w:pPr>
+            <w:r>
+              <w:t>Cachoeira</w:t>
+            </w:r>
+          </w:p>
+        </w:tc>
+        <w:tc>
+          <w:tcPr>
+            <w:tcW w:w="2024" w:type="dxa"/>
+            <w:vMerge w:val="restart"/>
+            <w:vAlign w:val="center"/>
+          </w:tcPr>
+          <w:p>
+            <w:pPr>
+              <w:spacing w:before="0" w:after="0" w:line="240" w:lineRule="auto"/>
+              <w:jc w:val="center"/>
+            </w:pPr>
+            <w:r>
+              <w:t>Próximo ao Mercado da Arte</w:t>
+            </w:r>
+          </w:p>
+        </w:tc>
+        <w:tc>
+          <w:tcPr>
+            <w:tcW w:w="1077" w:type="dxa"/>
+            <w:vMerge w:val="restart"/>
+            <w:vAlign w:val="center"/>
+          </w:tcPr>
+          <w:p>
+            <w:pPr>
+              <w:spacing w:before="0" w:after="0" w:line="240" w:lineRule="auto"/>
+              <w:jc w:val="center"/>
+            </w:pPr>
+            <w:r>
+              <w:t>BR</w:t>
+            </w:r>
+          </w:p>
+        </w:tc>
+        <w:tc>
+          <w:tcPr>
+            <w:tcW w:w="1404" w:type="dxa"/>
+            <w:vAlign w:val="center"/>
+          </w:tcPr>
+          <w:p>
+            <w:pPr>
+              <w:spacing w:before="0" w:after="0" w:line="240" w:lineRule="auto"/>
+              <w:jc w:val="center"/>
+            </w:pPr>
+            <w:r>
+              <w:t>08/01/2020</w:t>
+            </w:r>
+          </w:p>
+        </w:tc>
+        <w:tc>
+          <w:tcPr>
+            <w:tcW w:w="2054" w:type="dxa"/>
+            <w:vAlign w:val="center"/>
+          </w:tcPr>
+          <w:p>
+            <w:pPr>
+              <w:spacing w:before="0" w:after="0" w:line="240" w:lineRule="auto"/>
+              <w:jc w:val="center"/>
+            </w:pPr>
+            <w:r>
+              <w:t>R$ 5,169</w:t>
+            </w:r>
+          </w:p>
+        </w:tc>
+        <w:tc>
+          <w:tcPr>
+            <w:tcW w:w="1136" w:type="dxa"/>
+            <w:vAlign w:val="center"/>
+          </w:tcPr>
+          <w:p>
+            <w:pPr>
+              <w:spacing w:before="0" w:after="0" w:line="240" w:lineRule="auto"/>
+              <w:jc w:val="center"/>
+            </w:pPr>
+            <w:r>
+              <w:t>R$ 3,539</w:t>
+            </w:r>
+          </w:p>
+        </w:tc>
+      </w:tr>
+      <w:tr>
+        <w:trPr>
+          <w:trHeight w:val="285"/>
+          <w:jc w:val="center"/>
+        </w:trPr>
+        <w:tc>
+          <w:tcPr>
+            <w:tcW w:w="1797" w:type="dxa"/>
+            <w:vMerge/>
+            <w:vAlign w:val="center"/>
+          </w:tcPr>
+          <w:p>
+            <w:pPr>
+              <w:spacing w:before="0" w:after="0" w:line="240" w:lineRule="auto"/>
+              <w:jc w:val="center"/>
+            </w:pPr>
+          </w:p>
+        </w:tc>
+        <w:tc>
+          <w:tcPr>
+            <w:tcW w:w="2024" w:type="dxa"/>
+            <w:vMerge/>
+            <w:vAlign w:val="center"/>
+          </w:tcPr>
+          <w:p>
+            <w:pPr>
+              <w:spacing w:before="0" w:after="0" w:line="240" w:lineRule="auto"/>
+              <w:jc w:val="center"/>
+            </w:pPr>
+          </w:p>
+        </w:tc>
+        <w:tc>
+          <w:tcPr>
+            <w:tcW w:w="1077" w:type="dxa"/>
+            <w:vMerge/>
+            <w:vAlign w:val="center"/>
+          </w:tcPr>
+          <w:p>
+            <w:pPr>
+              <w:spacing w:before="0" w:after="0" w:line="240" w:lineRule="auto"/>
+              <w:jc w:val="center"/>
+            </w:pPr>
+          </w:p>
+        </w:tc>
+        <w:tc>
+          <w:tcPr>
+            <w:tcW w:w="1404" w:type="dxa"/>
+            <w:vAlign w:val="center"/>
+          </w:tcPr>
+          <w:p>
+            <w:pPr>
+              <w:spacing w:before="0" w:after="0" w:line="240" w:lineRule="auto"/>
+              <w:jc w:val="center"/>
+            </w:pPr>
+            <w:r>
+              <w:t>10/02/2020</w:t>
+            </w:r>
+          </w:p>
+        </w:tc>
+        <w:tc>
+          <w:tcPr>
+            <w:tcW w:w="2054" w:type="dxa"/>
+            <w:vAlign w:val="center"/>
+          </w:tcPr>
+          <w:p>
+            <w:pPr>
+              <w:spacing w:before="0" w:after="0" w:line="240" w:lineRule="auto"/>
+              <w:jc w:val="center"/>
+            </w:pPr>
+            <w:r>
+              <w:t>R$ 5,039</w:t>
+            </w:r>
+          </w:p>
+        </w:tc>
+        <w:tc>
+          <w:tcPr>
+            <w:tcW w:w="1136" w:type="dxa"/>
+            <w:vAlign w:val="center"/>
+          </w:tcPr>
+          <w:p>
+            <w:pPr>
+              <w:spacing w:before="0" w:after="0" w:line="240" w:lineRule="auto"/>
+              <w:jc w:val="center"/>
+            </w:pPr>
+            <w:r>
+              <w:t>R$ 3,639</w:t>
+            </w:r>
+          </w:p>
+        </w:tc>
+      </w:tr>
+      <w:tr>
+        <w:trPr>
+          <w:trHeight w:val="173"/>
+          <w:jc w:val="center"/>
+        </w:trPr>
+        <w:tc>
+          <w:tcPr>
+            <w:tcW w:w="1797" w:type="dxa"/>
+            <w:vMerge w:val="restart"/>
+            <w:vAlign w:val="center"/>
+          </w:tcPr>
+          <w:p>
+            <w:pPr>
+              <w:spacing w:before="0" w:after="0" w:line="240" w:lineRule="auto"/>
+              <w:jc w:val="center"/>
+            </w:pPr>
+            <w:r>
+              <w:t>Santa Barbara</w:t>
+            </w:r>
+          </w:p>
+        </w:tc>
+        <w:tc>
+          <w:tcPr>
+            <w:tcW w:w="2024" w:type="dxa"/>
+            <w:vMerge w:val="restart"/>
+            <w:vAlign w:val="center"/>
+          </w:tcPr>
+          <w:p>
+            <w:pPr>
+              <w:spacing w:before="0" w:after="0" w:line="240" w:lineRule="auto"/>
+              <w:jc w:val="center"/>
+            </w:pPr>
+            <w:r>
+              <w:t>Saída para Pouso Alegre</w:t>
+            </w:r>
+          </w:p>
+        </w:tc>
+        <w:tc>
+          <w:tcPr>
+            <w:tcW w:w="1077" w:type="dxa"/>
+            <w:vMerge w:val="restart"/>
+            <w:vAlign w:val="center"/>
+          </w:tcPr>
+          <w:p>
+            <w:pPr>
+              <w:spacing w:before="0" w:after="0" w:line="240" w:lineRule="auto"/>
+              <w:jc w:val="center"/>
+            </w:pPr>
+            <w:r>
+              <w:t>Branca</w:t>
+            </w:r>
+          </w:p>
+        </w:tc>
+        <w:tc>
+          <w:tcPr>
+            <w:tcW w:w="1404" w:type="dxa"/>
+            <w:vAlign w:val="center"/>
+          </w:tcPr>
+          <w:p>
+            <w:pPr>
+              <w:spacing w:before="0" w:after="0" w:line="240" w:lineRule="auto"/>
+              <w:jc w:val="center"/>
+            </w:pPr>
+            <w:r>
+              <w:t>08/01/2020</w:t>
+            </w:r>
+          </w:p>
+        </w:tc>
+        <w:tc>
+          <w:tcPr>
+            <w:tcW w:w="2057" w:type="dxa"/>
+            <w:vAlign w:val="center"/>
+          </w:tcPr>
+          <w:p>
+            <w:pPr>
+              <w:spacing w:before="0" w:after="0" w:line="240" w:lineRule="auto"/>
+              <w:jc w:val="center"/>
+            </w:pPr>
+            <w:r>
+              <w:t>R$ 5,099</w:t>
+            </w:r>
+          </w:p>
+        </w:tc>
+        <w:tc>
+          <w:tcPr>
+            <w:tcW w:w="1133" w:type="dxa"/>
+            <w:vAlign w:val="center"/>
+          </w:tcPr>
+          <w:p>
+            <w:pPr>
+              <w:spacing w:before="0" w:after="0" w:line="240" w:lineRule="auto"/>
+              <w:jc w:val="center"/>
+            </w:pPr>
+            <w:r>
+              <w:t>R$ 3,639</w:t>
+            </w:r>
+          </w:p>
+        </w:tc>
+      </w:tr>
+      <w:tr>
+        <w:trPr>
+          <w:trHeight w:val="172"/>
+          <w:jc w:val="center"/>
+        </w:trPr>
+        <w:tc>
+          <w:tcPr>
+            <w:tcW w:w="1797" w:type="dxa"/>
+            <w:vMerge/>
+            <w:vAlign w:val="center"/>
+          </w:tcPr>
+          <w:p>
+            <w:pPr>
+              <w:spacing w:before="0" w:after="0" w:line="240" w:lineRule="auto"/>
+              <w:jc w:val="center"/>
+            </w:pPr>
+          </w:p>
+        </w:tc>
+        <w:tc>
+          <w:tcPr>
+            <w:tcW w:w="2024" w:type="dxa"/>
+            <w:vMerge/>
+            <w:vAlign w:val="center"/>
+          </w:tcPr>
+          <w:p>
+            <w:pPr>
+              <w:spacing w:before="0" w:after="0" w:line="240" w:lineRule="auto"/>
+              <w:jc w:val="center"/>
+            </w:pPr>
+          </w:p>
+        </w:tc>
+        <w:tc>
+          <w:tcPr>
+            <w:tcW w:w="1077" w:type="dxa"/>
+            <w:vMerge/>
+            <w:vAlign w:val="center"/>
+          </w:tcPr>
+          <w:p>
+            <w:pPr>
+              <w:spacing w:before="0" w:after="0" w:line="240" w:lineRule="auto"/>
+              <w:jc w:val="center"/>
+            </w:pPr>
+          </w:p>
+        </w:tc>
+        <w:tc>
+          <w:tcPr>
+            <w:tcW w:w="1404" w:type="dxa"/>
+            <w:vAlign w:val="center"/>
+          </w:tcPr>
+          <w:p>
+            <w:pPr>
+              <w:spacing w:before="0" w:after="0" w:line="240" w:lineRule="auto"/>
+              <w:jc w:val="center"/>
+            </w:pPr>
+            <w:r>
+              <w:t>10/02/2020</w:t>
+            </w:r>
+          </w:p>
+        </w:tc>
+        <w:tc>
+          <w:tcPr>
+            <w:tcW w:w="2057" w:type="dxa"/>
+            <w:vAlign w:val="center"/>
+          </w:tcPr>
+          <w:p>
+            <w:pPr>
+              <w:spacing w:before="0" w:after="0" w:line="240" w:lineRule="auto"/>
+              <w:jc w:val="center"/>
+            </w:pPr>
+            <w:r>
+              <w:t>R$ 4,989</w:t>
+            </w:r>
+          </w:p>
+        </w:tc>
+        <w:tc>
+          <w:tcPr>
+            <w:tcW w:w="1133" w:type="dxa"/>
+            <w:vAlign w:val="center"/>
+          </w:tcPr>
+          <w:p>
+            <w:pPr>
+              <w:spacing w:before="0" w:after="0" w:line="240" w:lineRule="auto"/>
+              <w:jc w:val="center"/>
+            </w:pPr>
+            <w:r>
+              <w:t>*</w:t>
+            </w:r>
+          </w:p>
+        </w:tc>
+      </w:tr>
+    </w:tbl>
+    <w:p>
+      <w:pPr>
+        <w:pStyle w:val="Ttulo3"/>
+      </w:pPr>
+      <w:r>
+        <w:lastRenderedPageBreak/>
+        <w:t>Cambuquira, MG</w:t>
+      </w:r>
+    </w:p>
+    <w:tbl>
+      <w:tblPr>
+        <w:tblStyle w:val="Tabelacomgrade"/>
+        <w:tblW w:w="9492" w:type="dxa"/>
+        <w:jc w:val="center"/>
+        <w:tblLook w:val="04A0" w:firstRow="1" w:lastRow="0" w:firstColumn="1" w:lastColumn="0" w:noHBand="0" w:noVBand="1"/>
+      </w:tblPr>
+      <w:tblGrid>
+        <w:gridCol w:w="1796"/>
+        <w:gridCol w:w="2023"/>
+        <w:gridCol w:w="1077"/>
+        <w:gridCol w:w="1404"/>
+        <w:gridCol w:w="2056"/>
+        <w:gridCol w:w="1136"/>
+      </w:tblGrid>
+      <w:tr>
+        <w:trPr>
+          <w:trHeight w:val="97"/>
+          <w:jc w:val="center"/>
+        </w:trPr>
+        <w:tc>
+          <w:tcPr>
+            <w:tcW w:w="1796" w:type="dxa"/>
+            <w:vMerge w:val="restart"/>
+            <w:vAlign w:val="center"/>
+          </w:tcPr>
+          <w:p>
+            <w:pPr>
+              <w:spacing w:before="0" w:after="0" w:line="240" w:lineRule="auto"/>
+              <w:jc w:val="center"/>
+            </w:pPr>
+            <w:r>
+              <w:t>Posto</w:t>
+            </w:r>
+          </w:p>
+        </w:tc>
+        <w:tc>
+          <w:tcPr>
+            <w:tcW w:w="2023" w:type="dxa"/>
+            <w:vMerge w:val="restart"/>
+            <w:vAlign w:val="center"/>
+          </w:tcPr>
+          <w:p>
+            <w:pPr>
+              <w:spacing w:before="0" w:after="0" w:line="240" w:lineRule="auto"/>
+              <w:jc w:val="center"/>
+            </w:pPr>
+            <w:r>
+              <w:t>Referência</w:t>
+            </w:r>
+          </w:p>
+        </w:tc>
+        <w:tc>
+          <w:tcPr>
+            <w:tcW w:w="1077" w:type="dxa"/>
+            <w:vMerge w:val="restart"/>
+            <w:vAlign w:val="center"/>
+          </w:tcPr>
+          <w:p>
+            <w:pPr>
+              <w:spacing w:before="0" w:after="0" w:line="240" w:lineRule="auto"/>
+              <w:jc w:val="center"/>
+            </w:pPr>
+            <w:r>
+              <w:t>Bandeira</w:t>
+            </w:r>
+          </w:p>
+        </w:tc>
+        <w:tc>
+          <w:tcPr>
+            <w:tcW w:w="1404" w:type="dxa"/>
+            <w:vMerge w:val="restart"/>
+            <w:vAlign w:val="center"/>
+          </w:tcPr>
+          <w:p>
+            <w:pPr>
+              <w:spacing w:before="0" w:after="0" w:line="240" w:lineRule="auto"/>
+              <w:jc w:val="center"/>
+            </w:pPr>
+            <w:r>
+              <w:t>Dia</w:t>
+            </w:r>
+          </w:p>
+        </w:tc>
+        <w:tc>
+          <w:tcPr>
+            <w:tcW w:w="3192" w:type="dxa"/>
+            <w:gridSpan w:val="2"/>
+            <w:vAlign w:val="center"/>
+          </w:tcPr>
+          <w:p>
+            <w:pPr>
+              <w:spacing w:before="0" w:after="0" w:line="240" w:lineRule="auto"/>
+              <w:jc w:val="center"/>
+            </w:pPr>
+            <w:r>
+              <w:t>Combustível</w:t>
+            </w:r>
+          </w:p>
+        </w:tc>
+      </w:tr>
+      <w:tr>
+        <w:trPr>
+          <w:trHeight w:val="96"/>
+          <w:jc w:val="center"/>
+        </w:trPr>
+        <w:tc>
+          <w:tcPr>
+            <w:tcW w:w="1796" w:type="dxa"/>
+            <w:vMerge/>
+            <w:vAlign w:val="center"/>
+          </w:tcPr>
+          <w:p>
+            <w:pPr>
+              <w:spacing w:before="0" w:after="0" w:line="240" w:lineRule="auto"/>
+              <w:jc w:val="center"/>
+            </w:pPr>
+          </w:p>
+        </w:tc>
+        <w:tc>
+          <w:tcPr>
+            <w:tcW w:w="2023" w:type="dxa"/>
+            <w:vMerge/>
+            <w:vAlign w:val="center"/>
+          </w:tcPr>
+          <w:p>
+            <w:pPr>
+              <w:spacing w:before="0" w:after="0" w:line="240" w:lineRule="auto"/>
+              <w:jc w:val="center"/>
+            </w:pPr>
+          </w:p>
+        </w:tc>
+        <w:tc>
+          <w:tcPr>
+            <w:tcW w:w="1077" w:type="dxa"/>
+            <w:vMerge/>
+            <w:vAlign w:val="center"/>
+          </w:tcPr>
+          <w:p>
+            <w:pPr>
+              <w:spacing w:before="0" w:after="0" w:line="240" w:lineRule="auto"/>
+              <w:jc w:val="center"/>
+            </w:pPr>
+          </w:p>
+        </w:tc>
+        <w:tc>
+          <w:tcPr>
+            <w:tcW w:w="1404" w:type="dxa"/>
+            <w:vMerge/>
+            <w:vAlign w:val="center"/>
+          </w:tcPr>
+          <w:p>
+            <w:pPr>
+              <w:spacing w:before="0" w:after="0" w:line="240" w:lineRule="auto"/>
+              <w:jc w:val="center"/>
+            </w:pPr>
+          </w:p>
+        </w:tc>
+        <w:tc>
+          <w:tcPr>
+            <w:tcW w:w="2056" w:type="dxa"/>
+            <w:vAlign w:val="center"/>
+          </w:tcPr>
+          <w:p>
+            <w:pPr>
+              <w:spacing w:before="0" w:after="0" w:line="240" w:lineRule="auto"/>
+              <w:jc w:val="center"/>
+            </w:pPr>
+            <w:r>
+              <w:t>Gasolina Comum</w:t>
+            </w:r>
+          </w:p>
+        </w:tc>
+        <w:tc>
+          <w:tcPr>
+            <w:tcW w:w="1136" w:type="dxa"/>
+            <w:vAlign w:val="center"/>
+          </w:tcPr>
+          <w:p>
+            <w:pPr>
+              <w:spacing w:before="0" w:after="0" w:line="240" w:lineRule="auto"/>
+              <w:jc w:val="center"/>
+            </w:pPr>
+            <w:r>
+              <w:t>Etanol</w:t>
+            </w:r>
+          </w:p>
+        </w:tc>
+      </w:tr>
+      <w:tr>
+        <w:trPr>
+          <w:trHeight w:val="286"/>
+          <w:jc w:val="center"/>
+        </w:trPr>
+        <w:tc>
+          <w:tcPr>
+            <w:tcW w:w="1796" w:type="dxa"/>
+            <w:vAlign w:val="center"/>
+          </w:tcPr>
+          <w:p>
+            <w:pPr>
+              <w:spacing w:before="0" w:after="0" w:line="240" w:lineRule="auto"/>
+              <w:jc w:val="center"/>
+            </w:pPr>
+            <w:r>
+              <w:t>BT</w:t>
+            </w:r>
+          </w:p>
+        </w:tc>
+        <w:tc>
+          <w:tcPr>
+            <w:tcW w:w="2023" w:type="dxa"/>
+            <w:vAlign w:val="center"/>
+          </w:tcPr>
+          <w:p>
+            <w:pPr>
+              <w:spacing w:before="0" w:after="0" w:line="240" w:lineRule="auto"/>
+              <w:jc w:val="center"/>
+            </w:pPr>
+            <w:r>
+              <w:t>Saída para Campanha</w:t>
+            </w:r>
+          </w:p>
+        </w:tc>
+        <w:tc>
+          <w:tcPr>
+            <w:tcW w:w="1077" w:type="dxa"/>
+            <w:vAlign w:val="center"/>
+          </w:tcPr>
+          <w:p>
+            <w:pPr>
+              <w:spacing w:before="0" w:after="0" w:line="240" w:lineRule="auto"/>
+              <w:jc w:val="center"/>
+            </w:pPr>
+            <w:r>
+              <w:t>BR</w:t>
+            </w:r>
+          </w:p>
+        </w:tc>
+        <w:tc>
+          <w:tcPr>
+            <w:tcW w:w="1404" w:type="dxa"/>
+            <w:vAlign w:val="center"/>
+          </w:tcPr>
+          <w:p>
+            <w:pPr>
+              <w:spacing w:before="0" w:after="0" w:line="240" w:lineRule="auto"/>
+              <w:jc w:val="center"/>
+            </w:pPr>
+            <w:r>
+              <w:t>25/01/2020</w:t>
+            </w:r>
+          </w:p>
+        </w:tc>
+        <w:tc>
+          <w:tcPr>
+            <w:tcW w:w="2056" w:type="dxa"/>
+            <w:vAlign w:val="center"/>
+          </w:tcPr>
+          <w:p>
+            <w:pPr>
+              <w:spacing w:before="0" w:after="0" w:line="240" w:lineRule="auto"/>
+              <w:jc w:val="center"/>
+            </w:pPr>
+            <w:r>
+              <w:t>R$ 4,999</w:t>
+            </w:r>
+          </w:p>
+        </w:tc>
+        <w:tc>
+          <w:tcPr>
+            <w:tcW w:w="1136" w:type="dxa"/>
+            <w:vAlign w:val="center"/>
+          </w:tcPr>
+          <w:p>
+            <w:pPr>
+              <w:spacing w:before="0" w:after="0" w:line="240" w:lineRule="auto"/>
+              <w:jc w:val="center"/>
+            </w:pPr>
+            <w:r>
+              <w:t>R$ 3,599</w:t>
+            </w:r>
+          </w:p>
+        </w:tc>
+      </w:tr>
+      <w:tr>
+        <w:trPr>
+          <w:trHeight w:val="173"/>
+          <w:jc w:val="center"/>
+        </w:trPr>
+        <w:tc>
+          <w:tcPr>
+            <w:tcW w:w="1796" w:type="dxa"/>
+            <w:vAlign w:val="center"/>
+          </w:tcPr>
+          <w:p>
+            <w:pPr>
+              <w:spacing w:before="0" w:after="0" w:line="240" w:lineRule="auto"/>
+              <w:jc w:val="center"/>
+            </w:pPr>
+            <w:r>
+              <w:t>Classe A</w:t>
+            </w:r>
+          </w:p>
+        </w:tc>
+        <w:tc>
+          <w:tcPr>
+            <w:tcW w:w="2023" w:type="dxa"/>
+            <w:vAlign w:val="center"/>
+          </w:tcPr>
+          <w:p>
+            <w:pPr>
+              <w:spacing w:before="0" w:after="0" w:line="240" w:lineRule="auto"/>
+              <w:jc w:val="center"/>
+            </w:pPr>
+            <w:r>
+              <w:t>Saída para Três Corações</w:t>
+            </w:r>
+          </w:p>
+        </w:tc>
+        <w:tc>
+          <w:tcPr>
+            <w:tcW w:w="1077" w:type="dxa"/>
+            <w:vAlign w:val="center"/>
+          </w:tcPr>
+          <w:p>
+            <w:pPr>
+              <w:spacing w:before="0" w:after="0" w:line="240" w:lineRule="auto"/>
+              <w:jc w:val="center"/>
+            </w:pPr>
+            <w:r>
+              <w:t>Classe A</w:t>
+            </w:r>
+          </w:p>
+        </w:tc>
+        <w:tc>
+          <w:tcPr>
+            <w:tcW w:w="1404" w:type="dxa"/>
+            <w:vAlign w:val="center"/>
+          </w:tcPr>
+          <w:p>
+            <w:pPr>
+              <w:spacing w:before="0" w:after="0" w:line="240" w:lineRule="auto"/>
+              <w:jc w:val="center"/>
+            </w:pPr>
+            <w:r>
+              <w:t>25/01/2020</w:t>
+            </w:r>
+          </w:p>
+        </w:tc>
+        <w:tc>
+          <w:tcPr>
+            <w:tcW w:w="2056" w:type="dxa"/>
+            <w:vAlign w:val="center"/>
+          </w:tcPr>
+          <w:p>
+            <w:pPr>
+              <w:spacing w:before="0" w:after="0" w:line="240" w:lineRule="auto"/>
+              <w:jc w:val="center"/>
+            </w:pPr>
+            <w:r>
+              <w:t>R$ 4,959</w:t>
+            </w:r>
+          </w:p>
+        </w:tc>
+        <w:tc>
+          <w:tcPr>
+            <w:tcW w:w="1136" w:type="dxa"/>
+            <w:vAlign w:val="center"/>
+          </w:tcPr>
+          <w:p>
+            <w:pPr>
+              <w:spacing w:before="0" w:after="0" w:line="240" w:lineRule="auto"/>
+              <w:jc w:val="center"/>
+            </w:pPr>
+            <w:r>
+              <w:t>R$ 3,469</w:t>
+            </w:r>
+          </w:p>
+        </w:tc>
+      </w:tr>
+    </w:tbl>
+    <w:p>
+      <w:pPr>
+        <w:pStyle w:val="Ttulo3"/>
+      </w:pPr>
+      <w:r>
+        <w:t>Conceição dos Ouros, MG</w:t>
+      </w:r>
+    </w:p>
+    <w:tbl>
+      <w:tblPr>
+        <w:tblStyle w:val="Tabelacomgrade"/>
+        <w:tblW w:w="9492" w:type="dxa"/>
+        <w:jc w:val="center"/>
+        <w:tblLook w:val="04A0" w:firstRow="1" w:lastRow="0" w:firstColumn="1" w:lastColumn="0" w:noHBand="0" w:noVBand="1"/>
+      </w:tblPr>
+      <w:tblGrid>
+        <w:gridCol w:w="1796"/>
+        <w:gridCol w:w="2023"/>
+        <w:gridCol w:w="1077"/>
+        <w:gridCol w:w="1404"/>
+        <w:gridCol w:w="2056"/>
+        <w:gridCol w:w="1136"/>
+      </w:tblGrid>
+      <w:tr>
+        <w:trPr>
+          <w:trHeight w:val="97"/>
+          <w:jc w:val="center"/>
+        </w:trPr>
+        <w:tc>
+          <w:tcPr>
+            <w:tcW w:w="1796" w:type="dxa"/>
+            <w:vMerge w:val="restart"/>
+            <w:vAlign w:val="center"/>
+          </w:tcPr>
+          <w:p>
+            <w:pPr>
+              <w:spacing w:before="0" w:after="0" w:line="240" w:lineRule="auto"/>
+              <w:jc w:val="center"/>
+            </w:pPr>
+            <w:r>
+              <w:t>Posto</w:t>
+            </w:r>
+          </w:p>
+        </w:tc>
+        <w:tc>
+          <w:tcPr>
+            <w:tcW w:w="2023" w:type="dxa"/>
+            <w:vMerge w:val="restart"/>
+            <w:vAlign w:val="center"/>
+          </w:tcPr>
+          <w:p>
+            <w:pPr>
+              <w:spacing w:before="0" w:after="0" w:line="240" w:lineRule="auto"/>
+              <w:jc w:val="center"/>
+            </w:pPr>
+            <w:r>
+              <w:t>Referência</w:t>
+            </w:r>
+          </w:p>
+        </w:tc>
+        <w:tc>
+          <w:tcPr>
+            <w:tcW w:w="1077" w:type="dxa"/>
+            <w:vMerge w:val="restart"/>
+            <w:vAlign w:val="center"/>
+          </w:tcPr>
+          <w:p>
+            <w:pPr>
+              <w:spacing w:before="0" w:after="0" w:line="240" w:lineRule="auto"/>
+              <w:jc w:val="center"/>
+            </w:pPr>
+            <w:r>
+              <w:t>Bandeira</w:t>
+            </w:r>
+          </w:p>
+        </w:tc>
+        <w:tc>
+          <w:tcPr>
+            <w:tcW w:w="1404" w:type="dxa"/>
+            <w:vMerge w:val="restart"/>
+            <w:vAlign w:val="center"/>
+          </w:tcPr>
+          <w:p>
+            <w:pPr>
+              <w:spacing w:before="0" w:after="0" w:line="240" w:lineRule="auto"/>
+              <w:jc w:val="center"/>
+            </w:pPr>
+            <w:r>
+              <w:t>Dia</w:t>
+            </w:r>
+          </w:p>
+        </w:tc>
+        <w:tc>
+          <w:tcPr>
+            <w:tcW w:w="3192" w:type="dxa"/>
+            <w:gridSpan w:val="2"/>
+            <w:vAlign w:val="center"/>
+          </w:tcPr>
+          <w:p>
+            <w:pPr>
+              <w:spacing w:before="0" w:after="0" w:line="240" w:lineRule="auto"/>
+              <w:jc w:val="center"/>
+            </w:pPr>
+            <w:r>
+              <w:t>Combustível</w:t>
+            </w:r>
+          </w:p>
+        </w:tc>
+      </w:tr>
+      <w:tr>
+        <w:trPr>
+          <w:trHeight w:val="96"/>
+          <w:jc w:val="center"/>
+        </w:trPr>
+        <w:tc>
+          <w:tcPr>
+            <w:tcW w:w="1796" w:type="dxa"/>
+            <w:vMerge/>
+            <w:vAlign w:val="center"/>
+          </w:tcPr>
+          <w:p>
+            <w:pPr>
+              <w:spacing w:before="0" w:after="0" w:line="240" w:lineRule="auto"/>
+              <w:jc w:val="center"/>
+            </w:pPr>
+          </w:p>
+        </w:tc>
+        <w:tc>
+          <w:tcPr>
+            <w:tcW w:w="2023" w:type="dxa"/>
+            <w:vMerge/>
+            <w:vAlign w:val="center"/>
+          </w:tcPr>
+          <w:p>
+            <w:pPr>
+              <w:spacing w:before="0" w:after="0" w:line="240" w:lineRule="auto"/>
+              <w:jc w:val="center"/>
+            </w:pPr>
+          </w:p>
+        </w:tc>
+        <w:tc>
+          <w:tcPr>
+            <w:tcW w:w="1077" w:type="dxa"/>
+            <w:vMerge/>
+            <w:vAlign w:val="center"/>
+          </w:tcPr>
+          <w:p>
+            <w:pPr>
+              <w:spacing w:before="0" w:after="0" w:line="240" w:lineRule="auto"/>
+              <w:jc w:val="center"/>
+            </w:pPr>
+          </w:p>
+        </w:tc>
+        <w:tc>
+          <w:tcPr>
+            <w:tcW w:w="1404" w:type="dxa"/>
+            <w:vMerge/>
+            <w:vAlign w:val="center"/>
+          </w:tcPr>
+          <w:p>
+            <w:pPr>
+              <w:spacing w:before="0" w:after="0" w:line="240" w:lineRule="auto"/>
+              <w:jc w:val="center"/>
+            </w:pPr>
+          </w:p>
+        </w:tc>
+        <w:tc>
+          <w:tcPr>
+            <w:tcW w:w="2056" w:type="dxa"/>
+            <w:vAlign w:val="center"/>
+          </w:tcPr>
+          <w:p>
+            <w:pPr>
+              <w:spacing w:before="0" w:after="0" w:line="240" w:lineRule="auto"/>
+              <w:jc w:val="center"/>
+            </w:pPr>
+            <w:r>
+              <w:t>Gasolina Comum</w:t>
+            </w:r>
+          </w:p>
+        </w:tc>
+        <w:tc>
+          <w:tcPr>
+            <w:tcW w:w="1136" w:type="dxa"/>
+            <w:vAlign w:val="center"/>
+          </w:tcPr>
+          <w:p>
+            <w:pPr>
+              <w:spacing w:before="0" w:after="0" w:line="240" w:lineRule="auto"/>
+              <w:jc w:val="center"/>
+            </w:pPr>
+            <w:r>
+              <w:t>Etanol</w:t>
+            </w:r>
+          </w:p>
+        </w:tc>
+      </w:tr>
+      <w:tr>
+        <w:trPr>
+          <w:trHeight w:val="286"/>
+          <w:jc w:val="center"/>
+        </w:trPr>
+        <w:tc>
+          <w:tcPr>
+            <w:tcW w:w="1796" w:type="dxa"/>
+            <w:vMerge w:val="restart"/>
+            <w:vAlign w:val="center"/>
+          </w:tcPr>
+          <w:p>
+            <w:pPr>
+              <w:spacing w:before="0" w:after="0" w:line="240" w:lineRule="auto"/>
+              <w:jc w:val="center"/>
+            </w:pPr>
+            <w:r>
+              <w:t>Dois Irmãos</w:t>
+            </w:r>
+          </w:p>
+        </w:tc>
+        <w:tc>
+          <w:tcPr>
+            <w:tcW w:w="2023" w:type="dxa"/>
+            <w:vMerge w:val="restart"/>
+            <w:vAlign w:val="center"/>
+          </w:tcPr>
+          <w:p>
+            <w:pPr>
+              <w:spacing w:before="0" w:after="0" w:line="240" w:lineRule="auto"/>
+              <w:jc w:val="center"/>
+            </w:pPr>
+            <w:r>
+              <w:t>Em frente ao Mercadinho São Francisco</w:t>
+            </w:r>
+          </w:p>
+        </w:tc>
+        <w:tc>
+          <w:tcPr>
+            <w:tcW w:w="1077" w:type="dxa"/>
+            <w:vMerge w:val="restart"/>
+            <w:vAlign w:val="center"/>
+          </w:tcPr>
+          <w:p>
+            <w:pPr>
+              <w:spacing w:before="0" w:after="0" w:line="240" w:lineRule="auto"/>
+              <w:jc w:val="center"/>
+            </w:pPr>
+            <w:r>
+              <w:t>Shell</w:t>
+            </w:r>
+          </w:p>
+        </w:tc>
+        <w:tc>
+          <w:tcPr>
+            <w:tcW w:w="1404" w:type="dxa"/>
+            <w:vAlign w:val="center"/>
+          </w:tcPr>
+          <w:p>
+            <w:pPr>
+              <w:spacing w:before="0" w:after="0" w:line="240" w:lineRule="auto"/>
+              <w:jc w:val="center"/>
+            </w:pPr>
+            <w:r>
+              <w:t>08/01/2020</w:t>
+            </w:r>
+          </w:p>
+        </w:tc>
+        <w:tc>
+          <w:tcPr>
+            <w:tcW w:w="2056" w:type="dxa"/>
+            <w:vAlign w:val="center"/>
+          </w:tcPr>
+          <w:p>
+            <w:pPr>
+              <w:spacing w:before="0" w:after="0" w:line="240" w:lineRule="auto"/>
+              <w:jc w:val="center"/>
+            </w:pPr>
+            <w:r>
+              <w:t>R$ 5,249</w:t>
+            </w:r>
+          </w:p>
+        </w:tc>
+        <w:tc>
+          <w:tcPr>
+            <w:tcW w:w="1136" w:type="dxa"/>
+            <w:vAlign w:val="center"/>
+          </w:tcPr>
+          <w:p>
+            <w:pPr>
+              <w:spacing w:before="0" w:after="0" w:line="240" w:lineRule="auto"/>
+              <w:jc w:val="center"/>
+            </w:pPr>
+            <w:r>
+              <w:t>R$ 3,469</w:t>
+            </w:r>
+          </w:p>
+        </w:tc>
+      </w:tr>
+      <w:tr>
+        <w:trPr>
+          <w:trHeight w:val="285"/>
+          <w:jc w:val="center"/>
+        </w:trPr>
+        <w:tc>
+          <w:tcPr>
+            <w:tcW w:w="1796" w:type="dxa"/>
+            <w:vMerge/>
+            <w:vAlign w:val="center"/>
+          </w:tcPr>
+          <w:p>
+            <w:pPr>
+              <w:spacing w:before="0" w:after="0" w:line="240" w:lineRule="auto"/>
+              <w:jc w:val="center"/>
+            </w:pPr>
+          </w:p>
+        </w:tc>
+        <w:tc>
+          <w:tcPr>
+            <w:tcW w:w="2023" w:type="dxa"/>
+            <w:vMerge/>
+            <w:vAlign w:val="center"/>
+          </w:tcPr>
+          <w:p>
+            <w:pPr>
+              <w:spacing w:before="0" w:after="0" w:line="240" w:lineRule="auto"/>
+              <w:jc w:val="center"/>
+            </w:pPr>
+          </w:p>
+        </w:tc>
+        <w:tc>
+          <w:tcPr>
+            <w:tcW w:w="1077" w:type="dxa"/>
+            <w:vMerge/>
+            <w:vAlign w:val="center"/>
+          </w:tcPr>
+          <w:p>
+            <w:pPr>
+              <w:spacing w:before="0" w:after="0" w:line="240" w:lineRule="auto"/>
+              <w:jc w:val="center"/>
+            </w:pPr>
+          </w:p>
+        </w:tc>
+        <w:tc>
+          <w:tcPr>
+            <w:tcW w:w="1404" w:type="dxa"/>
+            <w:vAlign w:val="center"/>
+          </w:tcPr>
+          <w:p>
+            <w:pPr>
+              <w:spacing w:before="0" w:after="0" w:line="240" w:lineRule="auto"/>
+              <w:jc w:val="center"/>
+            </w:pPr>
+            <w:r>
+              <w:t>15/01/2020</w:t>
+            </w:r>
+          </w:p>
+        </w:tc>
+        <w:tc>
+          <w:tcPr>
+            <w:tcW w:w="2056" w:type="dxa"/>
+            <w:vAlign w:val="center"/>
+          </w:tcPr>
+          <w:p>
+            <w:pPr>
+              <w:spacing w:before="0" w:after="0" w:line="240" w:lineRule="auto"/>
+              <w:jc w:val="center"/>
+            </w:pPr>
+            <w:r>
+              <w:t>*</w:t>
+            </w:r>
+          </w:p>
+        </w:tc>
+        <w:tc>
+          <w:tcPr>
+            <w:tcW w:w="1136" w:type="dxa"/>
+            <w:vAlign w:val="center"/>
+          </w:tcPr>
+          <w:p>
+            <w:pPr>
+              <w:spacing w:before="0" w:after="0" w:line="240" w:lineRule="auto"/>
+              <w:jc w:val="center"/>
+            </w:pPr>
+            <w:r>
+              <w:t>R$ 3,649</w:t>
+            </w:r>
+          </w:p>
+        </w:tc>
+      </w:tr>
+      <w:tr>
+        <w:trPr>
+          <w:trHeight w:val="285"/>
+          <w:jc w:val="center"/>
+        </w:trPr>
+        <w:tc>
+          <w:tcPr>
+            <w:tcW w:w="1796" w:type="dxa"/>
+            <w:vMerge/>
+            <w:vAlign w:val="center"/>
+          </w:tcPr>
+          <w:p>
+            <w:pPr>
+              <w:spacing w:before="0" w:after="0" w:line="240" w:lineRule="auto"/>
+              <w:jc w:val="center"/>
+            </w:pPr>
+          </w:p>
+        </w:tc>
+        <w:tc>
+          <w:tcPr>
+            <w:tcW w:w="2023" w:type="dxa"/>
+            <w:vMerge/>
+            <w:vAlign w:val="center"/>
+          </w:tcPr>
+          <w:p>
+            <w:pPr>
+              <w:spacing w:before="0" w:after="0" w:line="240" w:lineRule="auto"/>
+              <w:jc w:val="center"/>
+            </w:pPr>
+          </w:p>
+        </w:tc>
+        <w:tc>
+          <w:tcPr>
+            <w:tcW w:w="1077" w:type="dxa"/>
+            <w:vMerge/>
+            <w:vAlign w:val="center"/>
+          </w:tcPr>
+          <w:p>
+            <w:pPr>
+              <w:spacing w:before="0" w:after="0" w:line="240" w:lineRule="auto"/>
+              <w:jc w:val="center"/>
+            </w:pPr>
+          </w:p>
+        </w:tc>
+        <w:tc>
+          <w:tcPr>
+            <w:tcW w:w="1404" w:type="dxa"/>
+            <w:vAlign w:val="center"/>
+          </w:tcPr>
+          <w:p>
+            <w:pPr>
+              <w:spacing w:before="0" w:after="0" w:line="240" w:lineRule="auto"/>
+              <w:jc w:val="center"/>
+            </w:pPr>
+            <w:r>
+              <w:t>08/02/2020</w:t>
+            </w:r>
+          </w:p>
+        </w:tc>
+        <w:tc>
+          <w:tcPr>
+            <w:tcW w:w="2056" w:type="dxa"/>
+            <w:vAlign w:val="center"/>
+          </w:tcPr>
+          <w:p>
+            <w:pPr>
+              <w:spacing w:before="0" w:after="0" w:line="240" w:lineRule="auto"/>
+              <w:jc w:val="center"/>
+            </w:pPr>
+            <w:r>
+              <w:t>R$ 5,199</w:t>
+            </w:r>
+          </w:p>
+        </w:tc>
+        <w:tc>
+          <w:tcPr>
+            <w:tcW w:w="1136" w:type="dxa"/>
+            <w:vAlign w:val="center"/>
+          </w:tcPr>
+          <w:p>
+            <w:pPr>
+              <w:spacing w:before="0" w:after="0" w:line="240" w:lineRule="auto"/>
+              <w:jc w:val="center"/>
+            </w:pPr>
+            <w:r>
+              <w:t>*</w:t>
+            </w:r>
+          </w:p>
+        </w:tc>
+      </w:tr>
+      <w:tr>
+        <w:trPr>
+          <w:trHeight w:val="173"/>
+          <w:jc w:val="center"/>
+        </w:trPr>
+        <w:tc>
+          <w:tcPr>
+            <w:tcW w:w="1796" w:type="dxa"/>
+            <w:vMerge w:val="restart"/>
+            <w:vAlign w:val="center"/>
+          </w:tcPr>
+          <w:p>
+            <w:pPr>
+              <w:spacing w:before="0" w:after="0" w:line="240" w:lineRule="auto"/>
+              <w:jc w:val="center"/>
+            </w:pPr>
+            <w:r>
+              <w:t>Petroil</w:t>
+            </w:r>
+          </w:p>
+        </w:tc>
+        <w:tc>
+          <w:tcPr>
+            <w:tcW w:w="2023" w:type="dxa"/>
+            <w:vMerge w:val="restart"/>
+            <w:vAlign w:val="center"/>
+          </w:tcPr>
+          <w:p>
+            <w:pPr>
+              <w:spacing w:before="0" w:after="0" w:line="240" w:lineRule="auto"/>
+              <w:jc w:val="center"/>
+            </w:pPr>
+            <w:r>
+              <w:t>Em frente a Pizzaria “O Ponto”</w:t>
+            </w:r>
+          </w:p>
+        </w:tc>
+        <w:tc>
+          <w:tcPr>
+            <w:tcW w:w="1077" w:type="dxa"/>
+            <w:vMerge w:val="restart"/>
+            <w:vAlign w:val="center"/>
+          </w:tcPr>
+          <w:p>
+            <w:pPr>
+              <w:spacing w:before="0" w:after="0" w:line="240" w:lineRule="auto"/>
+              <w:jc w:val="center"/>
+            </w:pPr>
+            <w:r>
+              <w:t>Branca</w:t>
+            </w:r>
+          </w:p>
+        </w:tc>
+        <w:tc>
+          <w:tcPr>
+            <w:tcW w:w="1404" w:type="dxa"/>
+            <w:vAlign w:val="center"/>
+          </w:tcPr>
+          <w:p>
+            <w:pPr>
+              <w:spacing w:before="0" w:after="0" w:line="240" w:lineRule="auto"/>
+              <w:jc w:val="center"/>
+            </w:pPr>
+            <w:r>
+              <w:t>08/01/2020</w:t>
+            </w:r>
+          </w:p>
+        </w:tc>
+        <w:tc>
+          <w:tcPr>
+            <w:tcW w:w="2056" w:type="dxa"/>
+            <w:vAlign w:val="center"/>
+          </w:tcPr>
+          <w:p>
+            <w:pPr>
+              <w:spacing w:before="0" w:after="0" w:line="240" w:lineRule="auto"/>
+              <w:jc w:val="center"/>
+            </w:pPr>
+            <w:r>
+              <w:t>R$ 4,979</w:t>
+            </w:r>
+          </w:p>
+        </w:tc>
+        <w:tc>
+          <w:tcPr>
+            <w:tcW w:w="1136" w:type="dxa"/>
+            <w:vAlign w:val="center"/>
+          </w:tcPr>
+          <w:p>
+            <w:pPr>
+              <w:spacing w:before="0" w:after="0" w:line="240" w:lineRule="auto"/>
+              <w:jc w:val="center"/>
+            </w:pPr>
+            <w:r>
+              <w:t>R$ 3,499</w:t>
+            </w:r>
+          </w:p>
+        </w:tc>
+      </w:tr>
+      <w:tr>
+        <w:trPr>
+          <w:trHeight w:val="172"/>
+          <w:jc w:val="center"/>
+        </w:trPr>
+        <w:tc>
+          <w:tcPr>
+            <w:tcW w:w="1796" w:type="dxa"/>
+            <w:vMerge/>
+            <w:vAlign w:val="center"/>
+          </w:tcPr>
+          <w:p>
+            <w:pPr>
+              <w:spacing w:before="0" w:after="0" w:line="240" w:lineRule="auto"/>
+              <w:jc w:val="center"/>
+            </w:pPr>
+          </w:p>
+        </w:tc>
+        <w:tc>
+          <w:tcPr>
+            <w:tcW w:w="2023" w:type="dxa"/>
+            <w:vMerge/>
+            <w:vAlign w:val="center"/>
+          </w:tcPr>
+          <w:p>
+            <w:pPr>
+              <w:spacing w:before="0" w:after="0" w:line="240" w:lineRule="auto"/>
+              <w:jc w:val="center"/>
+            </w:pPr>
+          </w:p>
+        </w:tc>
+        <w:tc>
+          <w:tcPr>
+            <w:tcW w:w="1077" w:type="dxa"/>
+            <w:vMerge/>
+            <w:vAlign w:val="center"/>
+          </w:tcPr>
+          <w:p>
+            <w:pPr>
+              <w:spacing w:before="0" w:after="0" w:line="240" w:lineRule="auto"/>
+              <w:jc w:val="center"/>
+            </w:pPr>
+          </w:p>
+        </w:tc>
+        <w:tc>
+          <w:tcPr>
+            <w:tcW w:w="1404" w:type="dxa"/>
+            <w:vAlign w:val="center"/>
+          </w:tcPr>
+          <w:p>
+            <w:pPr>
+              <w:spacing w:before="0" w:after="0" w:line="240" w:lineRule="auto"/>
+              <w:jc w:val="center"/>
+            </w:pPr>
+            <w:r>
+              <w:t>04/02/2020</w:t>
+            </w:r>
+          </w:p>
+        </w:tc>
+        <w:tc>
+          <w:tcPr>
+            <w:tcW w:w="2056" w:type="dxa"/>
+            <w:vAlign w:val="center"/>
+          </w:tcPr>
+          <w:p>
+            <w:pPr>
+              <w:spacing w:before="0" w:after="0" w:line="240" w:lineRule="auto"/>
+              <w:jc w:val="center"/>
+            </w:pPr>
+            <w:r>
+              <w:t>R$ 4,949</w:t>
+            </w:r>
+          </w:p>
+        </w:tc>
+        <w:tc>
+          <w:tcPr>
+            <w:tcW w:w="1136" w:type="dxa"/>
+            <w:vAlign w:val="center"/>
+          </w:tcPr>
+          <w:p>
+            <w:pPr>
+              <w:spacing w:before="0" w:after="0" w:line="240" w:lineRule="auto"/>
+              <w:jc w:val="center"/>
+            </w:pPr>
+            <w:r>
+              <w:t>R$ 3,549</w:t>
+            </w:r>
+          </w:p>
+        </w:tc>
+      </w:tr>
+      <w:tr>
+        <w:trPr>
+          <w:trHeight w:val="172"/>
+          <w:jc w:val="center"/>
+        </w:trPr>
+        <w:tc>
+          <w:tcPr>
+            <w:tcW w:w="1796" w:type="dxa"/>
+            <w:vMerge/>
+            <w:vAlign w:val="center"/>
+          </w:tcPr>
+          <w:p>
+            <w:pPr>
+              <w:spacing w:before="0" w:after="0" w:line="240" w:lineRule="auto"/>
+              <w:jc w:val="center"/>
+            </w:pPr>
+          </w:p>
+        </w:tc>
+        <w:tc>
+          <w:tcPr>
+            <w:tcW w:w="2023" w:type="dxa"/>
+            <w:vMerge/>
+            <w:vAlign w:val="center"/>
+          </w:tcPr>
+          <w:p>
+            <w:pPr>
+              <w:spacing w:before="0" w:after="0" w:line="240" w:lineRule="auto"/>
+              <w:jc w:val="center"/>
+            </w:pPr>
+          </w:p>
+        </w:tc>
+        <w:tc>
+          <w:tcPr>
+            <w:tcW w:w="1077" w:type="dxa"/>
+            <w:vMerge/>
+            <w:vAlign w:val="center"/>
+          </w:tcPr>
+          <w:p>
+            <w:pPr>
+              <w:spacing w:before="0" w:after="0" w:line="240" w:lineRule="auto"/>
+              <w:jc w:val="center"/>
+            </w:pPr>
+          </w:p>
+        </w:tc>
+        <w:tc>
+          <w:tcPr>
+            <w:tcW w:w="1404" w:type="dxa"/>
+            <w:vAlign w:val="center"/>
+          </w:tcPr>
+          <w:p>
+            <w:pPr>
+              <w:spacing w:before="0" w:after="0" w:line="240" w:lineRule="auto"/>
+              <w:jc w:val="center"/>
+            </w:pPr>
+            <w:r>
+              <w:t>10/02/2020</w:t>
+            </w:r>
+          </w:p>
+        </w:tc>
+        <w:tc>
+          <w:tcPr>
+            <w:tcW w:w="2056" w:type="dxa"/>
+            <w:vAlign w:val="center"/>
+          </w:tcPr>
+          <w:p>
+            <w:pPr>
+              <w:spacing w:before="0" w:after="0" w:line="240" w:lineRule="auto"/>
+              <w:jc w:val="center"/>
+            </w:pPr>
+            <w:r>
+              <w:t>R$ 4,899</w:t>
+            </w:r>
+          </w:p>
+        </w:tc>
+        <w:tc>
+          <w:tcPr>
+            <w:tcW w:w="1136" w:type="dxa"/>
+            <w:vAlign w:val="center"/>
+          </w:tcPr>
+          <w:p>
+            <w:pPr>
+              <w:spacing w:before="0" w:after="0" w:line="240" w:lineRule="auto"/>
+              <w:jc w:val="center"/>
+            </w:pPr>
+            <w:r>
+              <w:t>*</w:t>
+            </w:r>
+          </w:p>
+        </w:tc>
+      </w:tr>
+    </w:tbl>
+    <w:p>
+      <w:pPr>
+        <w:pStyle w:val="Ttulo3"/>
+      </w:pPr>
+      <w:r>
+        <w:t>Estiva, MG</w:t>
+      </w:r>
+    </w:p>
+    <w:tbl>
+      <w:tblPr>
+        <w:tblStyle w:val="Tabelacomgrade"/>
+        <w:tblW w:w="9492" w:type="dxa"/>
+        <w:jc w:val="center"/>
+        <w:tblLook w:val="04A0" w:firstRow="1" w:lastRow="0" w:firstColumn="1" w:lastColumn="0" w:noHBand="0" w:noVBand="1"/>
+      </w:tblPr>
+      <w:tblGrid>
+        <w:gridCol w:w="1796"/>
+        <w:gridCol w:w="2023"/>
+        <w:gridCol w:w="1077"/>
+        <w:gridCol w:w="1404"/>
+        <w:gridCol w:w="2056"/>
+        <w:gridCol w:w="1136"/>
+      </w:tblGrid>
+      <w:tr>
+        <w:trPr>
+          <w:trHeight w:val="97"/>
+          <w:jc w:val="center"/>
+        </w:trPr>
+        <w:tc>
+          <w:tcPr>
+            <w:tcW w:w="1796" w:type="dxa"/>
+            <w:vMerge w:val="restart"/>
+            <w:vAlign w:val="center"/>
+          </w:tcPr>
+          <w:p>
+            <w:pPr>
+              <w:spacing w:before="0" w:after="0" w:line="240" w:lineRule="auto"/>
+              <w:jc w:val="center"/>
+            </w:pPr>
+            <w:r>
+              <w:t>Posto</w:t>
+            </w:r>
+          </w:p>
+        </w:tc>
+        <w:tc>
+          <w:tcPr>
+            <w:tcW w:w="2023" w:type="dxa"/>
+            <w:vMerge w:val="restart"/>
+            <w:vAlign w:val="center"/>
+          </w:tcPr>
+          <w:p>
+            <w:pPr>
+              <w:spacing w:before="0" w:after="0" w:line="240" w:lineRule="auto"/>
+              <w:jc w:val="center"/>
+            </w:pPr>
+            <w:r>
+              <w:t>Referência</w:t>
+            </w:r>
+          </w:p>
+        </w:tc>
+        <w:tc>
+          <w:tcPr>
+            <w:tcW w:w="1077" w:type="dxa"/>
+            <w:vMerge w:val="restart"/>
+            <w:vAlign w:val="center"/>
+          </w:tcPr>
+          <w:p>
+            <w:pPr>
+              <w:spacing w:before="0" w:after="0" w:line="240" w:lineRule="auto"/>
+              <w:jc w:val="center"/>
+            </w:pPr>
+            <w:r>
+              <w:t>Bandeira</w:t>
+            </w:r>
+          </w:p>
+        </w:tc>
+        <w:tc>
+          <w:tcPr>
+            <w:tcW w:w="1404" w:type="dxa"/>
+            <w:vMerge w:val="restart"/>
+            <w:vAlign w:val="center"/>
+          </w:tcPr>
+          <w:p>
+            <w:pPr>
+              <w:spacing w:before="0" w:after="0" w:line="240" w:lineRule="auto"/>
+              <w:jc w:val="center"/>
+            </w:pPr>
+            <w:r>
+              <w:t>Dia</w:t>
+            </w:r>
+          </w:p>
+        </w:tc>
+        <w:tc>
+          <w:tcPr>
+            <w:tcW w:w="3192" w:type="dxa"/>
+            <w:gridSpan w:val="2"/>
+            <w:vAlign w:val="center"/>
+          </w:tcPr>
+          <w:p>
+            <w:pPr>
+              <w:spacing w:before="0" w:after="0" w:line="240" w:lineRule="auto"/>
+              <w:jc w:val="center"/>
+            </w:pPr>
+            <w:r>
+              <w:t>Combustível</w:t>
+            </w:r>
+          </w:p>
+        </w:tc>
+      </w:tr>
+      <w:tr>
+        <w:trPr>
+          <w:trHeight w:val="96"/>
+          <w:jc w:val="center"/>
+        </w:trPr>
+        <w:tc>
+          <w:tcPr>
+            <w:tcW w:w="1796" w:type="dxa"/>
+            <w:vMerge/>
+            <w:vAlign w:val="center"/>
+          </w:tcPr>
+          <w:p>
+            <w:pPr>
+              <w:spacing w:before="0" w:after="0" w:line="240" w:lineRule="auto"/>
+              <w:jc w:val="center"/>
+            </w:pPr>
+          </w:p>
+        </w:tc>
+        <w:tc>
+          <w:tcPr>
+            <w:tcW w:w="2023" w:type="dxa"/>
+            <w:vMerge/>
+            <w:vAlign w:val="center"/>
+          </w:tcPr>
+          <w:p>
+            <w:pPr>
+              <w:spacing w:before="0" w:after="0" w:line="240" w:lineRule="auto"/>
+              <w:jc w:val="center"/>
+            </w:pPr>
+          </w:p>
+        </w:tc>
+        <w:tc>
+          <w:tcPr>
+            <w:tcW w:w="1077" w:type="dxa"/>
+            <w:vMerge/>
+            <w:vAlign w:val="center"/>
+          </w:tcPr>
+          <w:p>
+            <w:pPr>
+              <w:spacing w:before="0" w:after="0" w:line="240" w:lineRule="auto"/>
+              <w:jc w:val="center"/>
+            </w:pPr>
+          </w:p>
+        </w:tc>
+        <w:tc>
+          <w:tcPr>
+            <w:tcW w:w="1404" w:type="dxa"/>
+            <w:vMerge/>
+            <w:vAlign w:val="center"/>
+          </w:tcPr>
+          <w:p>
+            <w:pPr>
+              <w:spacing w:before="0" w:after="0" w:line="240" w:lineRule="auto"/>
+              <w:jc w:val="center"/>
+            </w:pPr>
+          </w:p>
+        </w:tc>
+        <w:tc>
+          <w:tcPr>
+            <w:tcW w:w="2056" w:type="dxa"/>
+            <w:vAlign w:val="center"/>
+          </w:tcPr>
+          <w:p>
+            <w:pPr>
+              <w:spacing w:before="0" w:after="0" w:line="240" w:lineRule="auto"/>
+              <w:jc w:val="center"/>
+            </w:pPr>
+            <w:r>
+              <w:t>Gasolina Comum</w:t>
+            </w:r>
+          </w:p>
+        </w:tc>
+        <w:tc>
+          <w:tcPr>
+            <w:tcW w:w="1136" w:type="dxa"/>
+            <w:vAlign w:val="center"/>
+          </w:tcPr>
+          <w:p>
+            <w:pPr>
+              <w:spacing w:before="0" w:after="0" w:line="240" w:lineRule="auto"/>
+              <w:jc w:val="center"/>
+            </w:pPr>
+            <w:r>
+              <w:t>Etanol</w:t>
+            </w:r>
+          </w:p>
+        </w:tc>
+      </w:tr>
+      <w:tr>
+        <w:trPr>
+          <w:trHeight w:val="286"/>
+          <w:jc w:val="center"/>
+        </w:trPr>
+        <w:tc>
+          <w:tcPr>
+            <w:tcW w:w="1796" w:type="dxa"/>
+            <w:vAlign w:val="center"/>
+          </w:tcPr>
+          <w:p>
+            <w:pPr>
+              <w:spacing w:before="0" w:after="0" w:line="240" w:lineRule="auto"/>
+              <w:jc w:val="center"/>
+            </w:pPr>
+            <w:r>
+              <w:t>Servsul</w:t>
+            </w:r>
+          </w:p>
+        </w:tc>
+        <w:tc>
+          <w:tcPr>
+            <w:tcW w:w="2023" w:type="dxa"/>
+            <w:vAlign w:val="center"/>
+          </w:tcPr>
+          <w:p>
+            <w:pPr>
+              <w:spacing w:before="0" w:after="0" w:line="240" w:lineRule="auto"/>
+              <w:jc w:val="center"/>
+            </w:pPr>
+            <w:r>
+              <w:t>Rodovia Fernão Dias</w:t>
+            </w:r>
+          </w:p>
+        </w:tc>
+        <w:tc>
+          <w:tcPr>
+            <w:tcW w:w="1077" w:type="dxa"/>
+            <w:vAlign w:val="center"/>
+          </w:tcPr>
+          <w:p>
+            <w:pPr>
+              <w:spacing w:before="0" w:after="0" w:line="240" w:lineRule="auto"/>
+              <w:jc w:val="center"/>
+            </w:pPr>
+            <w:r>
+              <w:t>Branca</w:t>
+            </w:r>
+          </w:p>
+        </w:tc>
+        <w:tc>
+          <w:tcPr>
+            <w:tcW w:w="1404" w:type="dxa"/>
+            <w:vAlign w:val="center"/>
+          </w:tcPr>
+          <w:p>
+            <w:pPr>
+              <w:spacing w:before="0" w:after="0" w:line="240" w:lineRule="auto"/>
+              <w:jc w:val="center"/>
+            </w:pPr>
+            <w:r>
+              <w:t>22/01/2020</w:t>
+            </w:r>
+          </w:p>
+        </w:tc>
+        <w:tc>
+          <w:tcPr>
+            <w:tcW w:w="2056" w:type="dxa"/>
+            <w:vAlign w:val="center"/>
+          </w:tcPr>
+          <w:p>
+            <w:pPr>
+              <w:spacing w:before="0" w:after="0" w:line="240" w:lineRule="auto"/>
+              <w:jc w:val="center"/>
+            </w:pPr>
+            <w:r>
+              <w:t>R$ 4,999</w:t>
+            </w:r>
+          </w:p>
+        </w:tc>
+        <w:tc>
+          <w:tcPr>
+            <w:tcW w:w="1136" w:type="dxa"/>
+            <w:vAlign w:val="center"/>
+          </w:tcPr>
+          <w:p>
+            <w:pPr>
+              <w:spacing w:before="0" w:after="0" w:line="240" w:lineRule="auto"/>
+              <w:jc w:val="center"/>
+            </w:pPr>
+            <w:r>
+              <w:t>R$ 3,499</w:t>
+            </w:r>
+          </w:p>
+        </w:tc>
+      </w:tr>
+    </w:tbl>
+    <w:p>
+      <w:pPr>
+        <w:pStyle w:val="Ttulo3"/>
+      </w:pPr>
+      <w:r>
+        <w:t>Paraisópolis, MG</w:t>
+      </w:r>
+    </w:p>
+    <w:tbl>
+      <w:tblPr>
+        <w:tblStyle w:val="Tabelacomgrade"/>
+        <w:tblW w:w="9492" w:type="dxa"/>
+        <w:jc w:val="center"/>
+        <w:tblLook w:val="04A0" w:firstRow="1" w:lastRow="0" w:firstColumn="1" w:lastColumn="0" w:noHBand="0" w:noVBand="1"/>
+      </w:tblPr>
+      <w:tblGrid>
+        <w:gridCol w:w="1795"/>
+        <w:gridCol w:w="2024"/>
+        <w:gridCol w:w="1077"/>
+        <w:gridCol w:w="1404"/>
+        <w:gridCol w:w="2056"/>
+        <w:gridCol w:w="1136"/>
+      </w:tblGrid>
+      <w:tr>
+        <w:trPr>
+          <w:trHeight w:val="97"/>
+          <w:jc w:val="center"/>
+        </w:trPr>
+        <w:tc>
+          <w:tcPr>
+            <w:tcW w:w="1795" w:type="dxa"/>
+            <w:vMerge w:val="restart"/>
+            <w:vAlign w:val="center"/>
+          </w:tcPr>
+          <w:p>
+            <w:pPr>
+              <w:spacing w:before="0" w:after="0" w:line="240" w:lineRule="auto"/>
+              <w:jc w:val="center"/>
+            </w:pPr>
+            <w:r>
+              <w:t>Posto</w:t>
+            </w:r>
+          </w:p>
+        </w:tc>
+        <w:tc>
+          <w:tcPr>
+            <w:tcW w:w="2024" w:type="dxa"/>
+            <w:vMerge w:val="restart"/>
+            <w:vAlign w:val="center"/>
+          </w:tcPr>
+          <w:p>
+            <w:pPr>
+              <w:spacing w:before="0" w:after="0" w:line="240" w:lineRule="auto"/>
+              <w:jc w:val="center"/>
+            </w:pPr>
+            <w:r>
+              <w:t>Referência</w:t>
+            </w:r>
+          </w:p>
+        </w:tc>
+        <w:tc>
+          <w:tcPr>
+            <w:tcW w:w="1077" w:type="dxa"/>
+            <w:vMerge w:val="restart"/>
+            <w:vAlign w:val="center"/>
+          </w:tcPr>
+          <w:p>
+            <w:pPr>
+              <w:spacing w:before="0" w:after="0" w:line="240" w:lineRule="auto"/>
+              <w:jc w:val="center"/>
+            </w:pPr>
+            <w:r>
+              <w:t>Bandeira</w:t>
+            </w:r>
+          </w:p>
+        </w:tc>
+        <w:tc>
+          <w:tcPr>
+            <w:tcW w:w="1404" w:type="dxa"/>
+            <w:vMerge w:val="restart"/>
+            <w:vAlign w:val="center"/>
+          </w:tcPr>
+          <w:p>
+            <w:pPr>
+              <w:spacing w:before="0" w:after="0" w:line="240" w:lineRule="auto"/>
+              <w:jc w:val="center"/>
+            </w:pPr>
+            <w:r>
+              <w:t>Dia</w:t>
+            </w:r>
+          </w:p>
+        </w:tc>
+        <w:tc>
+          <w:tcPr>
+            <w:tcW w:w="3192" w:type="dxa"/>
+            <w:gridSpan w:val="2"/>
+            <w:vAlign w:val="center"/>
+          </w:tcPr>
+          <w:p>
+            <w:pPr>
+              <w:spacing w:before="0" w:after="0" w:line="240" w:lineRule="auto"/>
+              <w:jc w:val="center"/>
+            </w:pPr>
+            <w:r>
+              <w:t>Combustível</w:t>
+            </w:r>
+          </w:p>
+        </w:tc>
+      </w:tr>
+      <w:tr>
+        <w:trPr>
+          <w:trHeight w:val="96"/>
+          <w:jc w:val="center"/>
+        </w:trPr>
+        <w:tc>
+          <w:tcPr>
+            <w:tcW w:w="1795" w:type="dxa"/>
+            <w:vMerge/>
+            <w:vAlign w:val="center"/>
+          </w:tcPr>
+          <w:p>
+            <w:pPr>
+              <w:spacing w:before="0" w:after="0" w:line="240" w:lineRule="auto"/>
+              <w:jc w:val="center"/>
+            </w:pPr>
+          </w:p>
+        </w:tc>
+        <w:tc>
+          <w:tcPr>
+            <w:tcW w:w="2024" w:type="dxa"/>
+            <w:vMerge/>
+            <w:vAlign w:val="center"/>
+          </w:tcPr>
+          <w:p>
+            <w:pPr>
+              <w:spacing w:before="0" w:after="0" w:line="240" w:lineRule="auto"/>
+              <w:jc w:val="center"/>
+            </w:pPr>
+          </w:p>
+        </w:tc>
+        <w:tc>
+          <w:tcPr>
+            <w:tcW w:w="1077" w:type="dxa"/>
+            <w:vMerge/>
+            <w:vAlign w:val="center"/>
+          </w:tcPr>
+          <w:p>
+            <w:pPr>
+              <w:spacing w:before="0" w:after="0" w:line="240" w:lineRule="auto"/>
+              <w:jc w:val="center"/>
+            </w:pPr>
+          </w:p>
+        </w:tc>
+        <w:tc>
+          <w:tcPr>
+            <w:tcW w:w="1404" w:type="dxa"/>
+            <w:vMerge/>
+            <w:vAlign w:val="center"/>
+          </w:tcPr>
+          <w:p>
+            <w:pPr>
+              <w:spacing w:before="0" w:after="0" w:line="240" w:lineRule="auto"/>
+              <w:jc w:val="center"/>
+            </w:pPr>
+          </w:p>
+        </w:tc>
+        <w:tc>
+          <w:tcPr>
+            <w:tcW w:w="2056" w:type="dxa"/>
+            <w:vAlign w:val="center"/>
+          </w:tcPr>
+          <w:p>
+            <w:pPr>
+              <w:spacing w:before="0" w:after="0" w:line="240" w:lineRule="auto"/>
+              <w:jc w:val="center"/>
+            </w:pPr>
+            <w:r>
+              <w:t>Gasolina Comum</w:t>
+            </w:r>
+          </w:p>
+        </w:tc>
+        <w:tc>
+          <w:tcPr>
+            <w:tcW w:w="1136" w:type="dxa"/>
+            <w:vAlign w:val="center"/>
+          </w:tcPr>
+          <w:p>
+            <w:pPr>
+              <w:spacing w:before="0" w:after="0" w:line="240" w:lineRule="auto"/>
+              <w:jc w:val="center"/>
+            </w:pPr>
+            <w:r>
+              <w:t>Etanol</w:t>
+            </w:r>
+          </w:p>
+        </w:tc>
+      </w:tr>
+      <w:tr>
+        <w:trPr>
+          <w:trHeight w:val="286"/>
+          <w:jc w:val="center"/>
+        </w:trPr>
+        <w:tc>
+          <w:tcPr>
+            <w:tcW w:w="1795" w:type="dxa"/>
+            <w:vAlign w:val="center"/>
+          </w:tcPr>
+          <w:p>
+            <w:pPr>
+              <w:spacing w:before="0" w:after="0" w:line="240" w:lineRule="auto"/>
+              <w:jc w:val="center"/>
+            </w:pPr>
+            <w:r>
+              <w:t>Ale</w:t>
+            </w:r>
+          </w:p>
+        </w:tc>
+        <w:tc>
+          <w:tcPr>
+            <w:tcW w:w="2024" w:type="dxa"/>
+            <w:vAlign w:val="center"/>
+          </w:tcPr>
+          <w:p>
+            <w:pPr>
+              <w:spacing w:before="0" w:after="0" w:line="240" w:lineRule="auto"/>
+              <w:jc w:val="center"/>
+            </w:pPr>
+            <w:r>
+              <w:t>Transportadora “Pituta”</w:t>
+            </w:r>
+          </w:p>
+        </w:tc>
+        <w:tc>
+          <w:tcPr>
+            <w:tcW w:w="1077" w:type="dxa"/>
+            <w:vAlign w:val="center"/>
+          </w:tcPr>
+          <w:p>
+            <w:pPr>
+              <w:spacing w:before="0" w:after="0" w:line="240" w:lineRule="auto"/>
+              <w:jc w:val="center"/>
+            </w:pPr>
+            <w:r>
+              <w:t>Ale+</w:t>
+            </w:r>
+          </w:p>
+        </w:tc>
+        <w:tc>
+          <w:tcPr>
+            <w:tcW w:w="1404" w:type="dxa"/>
+            <w:vAlign w:val="center"/>
+          </w:tcPr>
+          <w:p>
+            <w:pPr>
+              <w:spacing w:before="0" w:after="0" w:line="240" w:lineRule="auto"/>
+              <w:jc w:val="center"/>
+            </w:pPr>
+            <w:r>
+              <w:t>19/01/2020</w:t>
+            </w:r>
+          </w:p>
+        </w:tc>
+        <w:tc>
+          <w:tcPr>
+            <w:tcW w:w="2056" w:type="dxa"/>
+            <w:vAlign w:val="center"/>
+          </w:tcPr>
+          <w:p>
+            <w:pPr>
+              <w:spacing w:before="0" w:after="0" w:line="240" w:lineRule="auto"/>
+              <w:jc w:val="center"/>
+            </w:pPr>
+            <w:r>
+              <w:t>R$ 4,969</w:t>
+            </w:r>
+          </w:p>
+        </w:tc>
+        <w:tc>
+          <w:tcPr>
+            <w:tcW w:w="1136" w:type="dxa"/>
+            <w:vAlign w:val="center"/>
+          </w:tcPr>
+          <w:p>
+            <w:pPr>
+              <w:spacing w:before="0" w:after="0" w:line="240" w:lineRule="auto"/>
+              <w:jc w:val="center"/>
+            </w:pPr>
+            <w:r>
+              <w:t>R$ 3,529</w:t>
+            </w:r>
+          </w:p>
+        </w:tc>
+      </w:tr>
+      <w:tr>
+        <w:trPr>
+          <w:trHeight w:val="173"/>
+          <w:jc w:val="center"/>
+        </w:trPr>
+        <w:tc>
+          <w:tcPr>
+            <w:tcW w:w="1795" w:type="dxa"/>
+            <w:vAlign w:val="center"/>
+          </w:tcPr>
+          <w:p>
+            <w:pPr>
+              <w:spacing w:before="0" w:after="0" w:line="240" w:lineRule="auto"/>
+              <w:jc w:val="center"/>
+            </w:pPr>
+            <w:r>
+              <w:t>Estrela</w:t>
+            </w:r>
+          </w:p>
+        </w:tc>
+        <w:tc>
+          <w:tcPr>
+            <w:tcW w:w="2024" w:type="dxa"/>
+            <w:vAlign w:val="center"/>
+          </w:tcPr>
+          <w:p>
+            <w:pPr>
+              <w:spacing w:before="0" w:after="0" w:line="240" w:lineRule="auto"/>
+              <w:jc w:val="center"/>
+            </w:pPr>
+            <w:r>
+              <w:t>Saída para São Bento do Sapucaí (via Rodoviária)</w:t>
+            </w:r>
+          </w:p>
+        </w:tc>
+        <w:tc>
+          <w:tcPr>
+            <w:tcW w:w="1077" w:type="dxa"/>
+            <w:vAlign w:val="center"/>
+          </w:tcPr>
+          <w:p>
+            <w:pPr>
+              <w:spacing w:before="0" w:after="0" w:line="240" w:lineRule="auto"/>
+              <w:jc w:val="center"/>
+            </w:pPr>
+            <w:r>
+              <w:t>BR</w:t>
+            </w:r>
+          </w:p>
+        </w:tc>
+        <w:tc>
+          <w:tcPr>
+            <w:tcW w:w="1404" w:type="dxa"/>
+            <w:vAlign w:val="center"/>
+          </w:tcPr>
+          <w:p>
+            <w:pPr>
+              <w:spacing w:before="0" w:after="0" w:line="240" w:lineRule="auto"/>
+              <w:jc w:val="center"/>
+            </w:pPr>
+            <w:r>
+              <w:t>19/01/2020</w:t>
+            </w:r>
+          </w:p>
+        </w:tc>
+        <w:tc>
+          <w:tcPr>
+            <w:tcW w:w="2056" w:type="dxa"/>
+            <w:vAlign w:val="center"/>
+          </w:tcPr>
+          <w:p>
+            <w:pPr>
+              <w:spacing w:before="0" w:after="0" w:line="240" w:lineRule="auto"/>
+              <w:jc w:val="center"/>
+            </w:pPr>
+            <w:r>
+              <w:t>R$ 4,999</w:t>
+            </w:r>
+          </w:p>
+        </w:tc>
+        <w:tc>
+          <w:tcPr>
+            <w:tcW w:w="1136" w:type="dxa"/>
+            <w:vAlign w:val="center"/>
+          </w:tcPr>
+          <w:p>
+            <w:pPr>
+              <w:spacing w:before="0" w:after="0" w:line="240" w:lineRule="auto"/>
+              <w:jc w:val="center"/>
+            </w:pPr>
+            <w:r>
+              <w:t>R$ 3,539</w:t>
+            </w:r>
+          </w:p>
+        </w:tc>
+      </w:tr>
+      <w:tr>
+        <w:trPr>
+          <w:trHeight w:val="173"/>
+          <w:jc w:val="center"/>
+        </w:trPr>
+        <w:tc>
+          <w:tcPr>
+            <w:tcW w:w="1795" w:type="dxa"/>
+            <w:vAlign w:val="center"/>
+          </w:tcPr>
+          <w:p>
+            <w:pPr>
+              <w:spacing w:before="0" w:after="0" w:line="240" w:lineRule="auto"/>
+              <w:jc w:val="center"/>
+            </w:pPr>
+            <w:r>
+              <w:t>Sete Estrelas</w:t>
+            </w:r>
+          </w:p>
+        </w:tc>
+        <w:tc>
+          <w:tcPr>
+            <w:tcW w:w="2024" w:type="dxa"/>
+            <w:vAlign w:val="center"/>
+          </w:tcPr>
+          <w:p>
+            <w:pPr>
+              <w:spacing w:before="0" w:after="0" w:line="240" w:lineRule="auto"/>
+              <w:jc w:val="center"/>
+            </w:pPr>
+            <w:r>
+              <w:t>Saída para São Bento do Sapucaí (via Aptiv)</w:t>
+            </w:r>
+          </w:p>
+        </w:tc>
+        <w:tc>
+          <w:tcPr>
+            <w:tcW w:w="1077" w:type="dxa"/>
+            <w:vAlign w:val="center"/>
+          </w:tcPr>
+          <w:p>
+            <w:pPr>
+              <w:spacing w:before="0" w:after="0" w:line="240" w:lineRule="auto"/>
+              <w:jc w:val="center"/>
+            </w:pPr>
+            <w:r>
+              <w:t>Torrão</w:t>
+            </w:r>
+          </w:p>
+        </w:tc>
+        <w:tc>
+          <w:tcPr>
+            <w:tcW w:w="1404" w:type="dxa"/>
+            <w:vAlign w:val="center"/>
+          </w:tcPr>
+          <w:p>
+            <w:pPr>
+              <w:spacing w:before="0" w:after="0" w:line="240" w:lineRule="auto"/>
+              <w:jc w:val="center"/>
+            </w:pPr>
+            <w:r>
+              <w:t>19/01/2020</w:t>
+            </w:r>
+          </w:p>
+        </w:tc>
+        <w:tc>
+          <w:tcPr>
+            <w:tcW w:w="2056" w:type="dxa"/>
+            <w:vAlign w:val="center"/>
+          </w:tcPr>
+          <w:p>
+            <w:pPr>
+              <w:spacing w:before="0" w:after="0" w:line="240" w:lineRule="auto"/>
+              <w:jc w:val="center"/>
+            </w:pPr>
+            <w:r>
+              <w:t>R$ 4,849</w:t>
+            </w:r>
+          </w:p>
+        </w:tc>
+        <w:tc>
+          <w:tcPr>
+            <w:tcW w:w="1136" w:type="dxa"/>
+            <w:vAlign w:val="center"/>
+          </w:tcPr>
+          <w:p>
+            <w:pPr>
+              <w:spacing w:before="0" w:after="0" w:line="240" w:lineRule="auto"/>
+              <w:jc w:val="center"/>
+            </w:pPr>
+            <w:r>
+              <w:t>R$ 3,299</w:t>
+            </w:r>
+          </w:p>
+        </w:tc>
+      </w:tr>
+    </w:tbl>
+    <w:p>
+      <w:pPr>
+        <w:pStyle w:val="Ttulo3"/>
+      </w:pPr>
+      <w:r>
+        <w:t>Pouso Alegre, MG</w:t>
+      </w:r>
+    </w:p>
+    <w:tbl>
+      <w:tblPr>
+        <w:tblStyle w:val="Tabelacomgrade"/>
+        <w:tblW w:w="9492" w:type="dxa"/>
+        <w:jc w:val="center"/>
+        <w:tblLook w:val="04A0" w:firstRow="1" w:lastRow="0" w:firstColumn="1" w:lastColumn="0" w:noHBand="0" w:noVBand="1"/>
+      </w:tblPr>
+      <w:tblGrid>
+        <w:gridCol w:w="1795"/>
+        <w:gridCol w:w="2024"/>
+        <w:gridCol w:w="1077"/>
+        <w:gridCol w:w="1404"/>
+        <w:gridCol w:w="2056"/>
+        <w:gridCol w:w="1136"/>
+      </w:tblGrid>
+      <w:tr>
+        <w:trPr>
+          <w:trHeight w:val="97"/>
+          <w:jc w:val="center"/>
+        </w:trPr>
+        <w:tc>
+          <w:tcPr>
+            <w:tcW w:w="1795" w:type="dxa"/>
+            <w:vMerge w:val="restart"/>
+            <w:vAlign w:val="center"/>
+          </w:tcPr>
+          <w:p>
+            <w:pPr>
+              <w:spacing w:before="0" w:after="0" w:line="240" w:lineRule="auto"/>
+              <w:jc w:val="center"/>
+            </w:pPr>
+            <w:r>
+              <w:t>Posto</w:t>
+            </w:r>
+          </w:p>
+        </w:tc>
+        <w:tc>
+          <w:tcPr>
+            <w:tcW w:w="2024" w:type="dxa"/>
+            <w:vMerge w:val="restart"/>
+            <w:vAlign w:val="center"/>
+          </w:tcPr>
+          <w:p>
+            <w:pPr>
+              <w:spacing w:before="0" w:after="0" w:line="240" w:lineRule="auto"/>
+              <w:jc w:val="center"/>
+            </w:pPr>
+            <w:r>
+              <w:t>Referência</w:t>
+            </w:r>
+          </w:p>
+        </w:tc>
+        <w:tc>
+          <w:tcPr>
+            <w:tcW w:w="1077" w:type="dxa"/>
+            <w:vMerge w:val="restart"/>
+            <w:vAlign w:val="center"/>
+          </w:tcPr>
+          <w:p>
+            <w:pPr>
+              <w:spacing w:before="0" w:after="0" w:line="240" w:lineRule="auto"/>
+              <w:jc w:val="center"/>
+            </w:pPr>
+            <w:r>
+              <w:t>Bandeira</w:t>
+            </w:r>
+          </w:p>
+        </w:tc>
+        <w:tc>
+          <w:tcPr>
+            <w:tcW w:w="1404" w:type="dxa"/>
+            <w:vMerge w:val="restart"/>
+            <w:vAlign w:val="center"/>
+          </w:tcPr>
+          <w:p>
+            <w:pPr>
+              <w:spacing w:before="0" w:after="0" w:line="240" w:lineRule="auto"/>
+              <w:jc w:val="center"/>
+            </w:pPr>
+            <w:r>
+              <w:t>Dia</w:t>
+            </w:r>
+          </w:p>
+        </w:tc>
+        <w:tc>
+          <w:tcPr>
+            <w:tcW w:w="3192" w:type="dxa"/>
+            <w:gridSpan w:val="2"/>
+            <w:vAlign w:val="center"/>
+          </w:tcPr>
+          <w:p>
+            <w:pPr>
+              <w:spacing w:before="0" w:after="0" w:line="240" w:lineRule="auto"/>
+              <w:jc w:val="center"/>
+            </w:pPr>
+            <w:r>
+              <w:t>Combustível</w:t>
+            </w:r>
+          </w:p>
+        </w:tc>
+      </w:tr>
+      <w:tr>
+        <w:trPr>
+          <w:trHeight w:val="96"/>
+          <w:jc w:val="center"/>
+        </w:trPr>
+        <w:tc>
+          <w:tcPr>
+            <w:tcW w:w="1795" w:type="dxa"/>
+            <w:vMerge/>
+            <w:vAlign w:val="center"/>
+          </w:tcPr>
+          <w:p>
+            <w:pPr>
+              <w:spacing w:before="0" w:after="0" w:line="240" w:lineRule="auto"/>
+              <w:jc w:val="center"/>
+            </w:pPr>
+          </w:p>
+        </w:tc>
+        <w:tc>
+          <w:tcPr>
+            <w:tcW w:w="2024" w:type="dxa"/>
+            <w:vMerge/>
+            <w:vAlign w:val="center"/>
+          </w:tcPr>
+          <w:p>
+            <w:pPr>
+              <w:spacing w:before="0" w:after="0" w:line="240" w:lineRule="auto"/>
+              <w:jc w:val="center"/>
+            </w:pPr>
+          </w:p>
+        </w:tc>
+        <w:tc>
+          <w:tcPr>
+            <w:tcW w:w="1077" w:type="dxa"/>
+            <w:vMerge/>
+            <w:vAlign w:val="center"/>
+          </w:tcPr>
+          <w:p>
+            <w:pPr>
+              <w:spacing w:before="0" w:after="0" w:line="240" w:lineRule="auto"/>
+              <w:jc w:val="center"/>
+            </w:pPr>
+          </w:p>
+        </w:tc>
+        <w:tc>
+          <w:tcPr>
+            <w:tcW w:w="1404" w:type="dxa"/>
+            <w:vMerge/>
+            <w:vAlign w:val="center"/>
+          </w:tcPr>
+          <w:p>
+            <w:pPr>
+              <w:spacing w:before="0" w:after="0" w:line="240" w:lineRule="auto"/>
+              <w:jc w:val="center"/>
+            </w:pPr>
+          </w:p>
+        </w:tc>
+        <w:tc>
+          <w:tcPr>
+            <w:tcW w:w="2056" w:type="dxa"/>
+            <w:vAlign w:val="center"/>
+          </w:tcPr>
+          <w:p>
+            <w:pPr>
+              <w:spacing w:before="0" w:after="0" w:line="240" w:lineRule="auto"/>
+              <w:jc w:val="center"/>
+            </w:pPr>
+            <w:r>
+              <w:t>Gasolina Comum</w:t>
+            </w:r>
+          </w:p>
+        </w:tc>
+        <w:tc>
+          <w:tcPr>
+            <w:tcW w:w="1136" w:type="dxa"/>
+            <w:vAlign w:val="center"/>
+          </w:tcPr>
+          <w:p>
+            <w:pPr>
+              <w:spacing w:before="0" w:after="0" w:line="240" w:lineRule="auto"/>
+              <w:jc w:val="center"/>
+            </w:pPr>
+            <w:r>
+              <w:t>Etanol</w:t>
+            </w:r>
+          </w:p>
+        </w:tc>
+      </w:tr>
+      <w:tr>
+        <w:trPr>
+          <w:trHeight w:val="286"/>
+          <w:jc w:val="center"/>
+        </w:trPr>
+        <w:tc>
+          <w:tcPr>
+            <w:tcW w:w="1795" w:type="dxa"/>
+            <w:vAlign w:val="center"/>
+          </w:tcPr>
+          <w:p>
+            <w:pPr>
+              <w:spacing w:before="0" w:after="0" w:line="240" w:lineRule="auto"/>
+              <w:jc w:val="center"/>
+            </w:pPr>
+            <w:r>
+              <w:t xml:space="preserve">API </w:t>
+            </w:r>
+          </w:p>
+        </w:tc>
+        <w:tc>
+          <w:tcPr>
+            <w:tcW w:w="2024" w:type="dxa"/>
+            <w:vAlign w:val="center"/>
+          </w:tcPr>
+          <w:p>
+            <w:pPr>
+              <w:spacing w:before="0" w:after="0" w:line="240" w:lineRule="auto"/>
+              <w:jc w:val="center"/>
+            </w:pPr>
+            <w:r>
+              <w:t>Av. Pref. Olavo Gomes de Oliveira</w:t>
+            </w:r>
+          </w:p>
+        </w:tc>
+        <w:tc>
+          <w:tcPr>
+            <w:tcW w:w="1077" w:type="dxa"/>
+            <w:vAlign w:val="center"/>
+          </w:tcPr>
+          <w:p>
+            <w:pPr>
+              <w:spacing w:before="0" w:after="0" w:line="240" w:lineRule="auto"/>
+              <w:jc w:val="center"/>
+            </w:pPr>
+            <w:r>
+              <w:t>Branca</w:t>
+            </w:r>
+          </w:p>
+        </w:tc>
+        <w:tc>
+          <w:tcPr>
+            <w:tcW w:w="1404" w:type="dxa"/>
+            <w:vAlign w:val="center"/>
+          </w:tcPr>
+          <w:p>
+            <w:pPr>
+              <w:spacing w:before="0" w:after="0" w:line="240" w:lineRule="auto"/>
+              <w:jc w:val="center"/>
+            </w:pPr>
+            <w:r>
+              <w:t>06/02/2020</w:t>
+            </w:r>
+          </w:p>
+        </w:tc>
+        <w:tc>
+          <w:tcPr>
+            <w:tcW w:w="2056" w:type="dxa"/>
+            <w:vAlign w:val="center"/>
+          </w:tcPr>
+          <w:p>
+            <w:pPr>
+              <w:spacing w:before="0" w:after="0" w:line="240" w:lineRule="auto"/>
+              <w:jc w:val="center"/>
+            </w:pPr>
+            <w:r>
+              <w:t>R$ 4,749</w:t>
+            </w:r>
+          </w:p>
+        </w:tc>
+        <w:tc>
+          <w:tcPr>
+            <w:tcW w:w="1136" w:type="dxa"/>
+            <w:vAlign w:val="center"/>
+          </w:tcPr>
+          <w:p>
+            <w:pPr>
+              <w:spacing w:before="0" w:after="0" w:line="240" w:lineRule="auto"/>
+              <w:jc w:val="center"/>
+            </w:pPr>
+            <w:r>
+              <w:t>R$ 3,299</w:t>
+            </w:r>
+          </w:p>
+        </w:tc>
+      </w:tr>
+      <w:tr>
+        <w:trPr>
+          <w:trHeight w:val="173"/>
+          <w:jc w:val="center"/>
+        </w:trPr>
+        <w:tc>
+          <w:tcPr>
+            <w:tcW w:w="1795" w:type="dxa"/>
+            <w:vAlign w:val="center"/>
+          </w:tcPr>
+          <w:p>
+            <w:pPr>
+              <w:spacing w:before="0" w:after="0" w:line="240" w:lineRule="auto"/>
+              <w:jc w:val="center"/>
+            </w:pPr>
+            <w:r>
+              <w:t>BR</w:t>
+            </w:r>
+          </w:p>
+        </w:tc>
+        <w:tc>
+          <w:tcPr>
+            <w:tcW w:w="2024" w:type="dxa"/>
+            <w:vAlign w:val="center"/>
+          </w:tcPr>
+          <w:p>
+            <w:pPr>
+              <w:spacing w:before="0" w:after="0" w:line="240" w:lineRule="auto"/>
+              <w:jc w:val="center"/>
+            </w:pPr>
+            <w:r>
+              <w:t>Drogasil (Univás)</w:t>
+            </w:r>
+          </w:p>
+        </w:tc>
+        <w:tc>
+          <w:tcPr>
+            <w:tcW w:w="1077" w:type="dxa"/>
+            <w:vAlign w:val="center"/>
+          </w:tcPr>
+          <w:p>
+            <w:pPr>
+              <w:spacing w:before="0" w:after="0" w:line="240" w:lineRule="auto"/>
+              <w:jc w:val="center"/>
+            </w:pPr>
+            <w:r>
+              <w:t>BR</w:t>
+            </w:r>
+          </w:p>
+        </w:tc>
+        <w:tc>
+          <w:tcPr>
+            <w:tcW w:w="1404" w:type="dxa"/>
+            <w:vAlign w:val="center"/>
+          </w:tcPr>
+          <w:p>
+            <w:pPr>
+              <w:spacing w:before="0" w:after="0" w:line="240" w:lineRule="auto"/>
+              <w:jc w:val="center"/>
+            </w:pPr>
+            <w:r>
+              <w:t>22/01/2020</w:t>
+            </w:r>
+          </w:p>
+        </w:tc>
+        <w:tc>
+          <w:tcPr>
+            <w:tcW w:w="2056" w:type="dxa"/>
+            <w:vAlign w:val="center"/>
+          </w:tcPr>
+          <w:p>
+            <w:pPr>
+              <w:spacing w:before="0" w:after="0" w:line="240" w:lineRule="auto"/>
+              <w:jc w:val="center"/>
+            </w:pPr>
+            <w:r>
+              <w:t>R$ 4,913</w:t>
+            </w:r>
+          </w:p>
+        </w:tc>
+        <w:tc>
+          <w:tcPr>
+            <w:tcW w:w="1136" w:type="dxa"/>
+            <w:vAlign w:val="center"/>
+          </w:tcPr>
+          <w:p>
+            <w:pPr>
+              <w:spacing w:before="0" w:after="0" w:line="240" w:lineRule="auto"/>
+              <w:jc w:val="center"/>
+            </w:pPr>
+            <w:r>
+              <w:t>R$ 3,389</w:t>
+            </w:r>
+          </w:p>
+        </w:tc>
+      </w:tr>
+    </w:tbl>
+    <w:p/>
+    <w:p>
+      <w:r>
+        <w:t>Com isso em destaque,</w:t>
+      </w:r>
+      <w:r>
+        <w:t xml:space="preserve"> o que fazer para</w:t>
+      </w:r>
+      <w:r>
+        <w:t xml:space="preserve"> economizar</w:t>
+      </w:r>
+      <w:r>
+        <w:t xml:space="preserve"> em abastecimento de combustível</w:t>
+      </w:r>
+      <w:r>
+        <w:t>?</w:t>
       </w:r>
     </w:p>
     <w:p>
       <w:r>
-        <w:t xml:space="preserve">Com esse problema, apresenta-se o Etanóis, um </w:t>
-      </w:r>
-      <w:r>
-        <w:t>motor</w:t>
-      </w:r>
-      <w:r>
-        <w:t xml:space="preserve"> para busca</w:t>
-      </w:r>
-      <w:r>
-        <w:t xml:space="preserve"> de preço</w:t>
-      </w:r>
-      <w:r>
-        <w:t>s</w:t>
-      </w:r>
-      <w:r>
-        <w:t xml:space="preserve"> de combustíve</w:t>
-      </w:r>
-      <w:r>
-        <w:t>l</w:t>
-      </w:r>
-      <w:r>
-        <w:t xml:space="preserve"> para </w:t>
-      </w:r>
-      <w:r>
-        <w:t>auxiliar</w:t>
-      </w:r>
-      <w:r>
-        <w:t xml:space="preserve"> o motorista na melhor escolha. </w:t>
-      </w:r>
-      <w:r>
-        <w:t>A</w:t>
-      </w:r>
-      <w:r>
-        <w:t xml:space="preserve"> localização</w:t>
-      </w:r>
-      <w:r>
-        <w:t xml:space="preserve"> do </w:t>
-      </w:r>
-      <w:r>
-        <w:t>automóvel</w:t>
+        <w:t xml:space="preserve">Imagine-se em uma viagem, o medidor de combustível aponta </w:t>
+      </w:r>
+      <w:r>
+        <w:t>3</w:t>
+      </w:r>
+      <w:r>
+        <w:t xml:space="preserve">0%.  Quantos postos </w:t>
+      </w:r>
+      <w:r>
+        <w:t xml:space="preserve">ainda </w:t>
+      </w:r>
+      <w:r>
+        <w:t xml:space="preserve">existem no trajeto? Qual é o mais barato? </w:t>
+      </w:r>
+      <w:r>
+        <w:t>Caso o motorista não conheça o percurso, ele está</w:t>
       </w:r>
       <w:r>
         <w:t xml:space="preserve"> </w:t>
       </w:r>
       <w:r>
-        <w:t xml:space="preserve">já é o </w:t>
-      </w:r>
-      <w:r>
-        <w:t xml:space="preserve">suficiente para que </w:t>
-      </w:r>
-      <w:r>
-        <w:t>se</w:t>
-      </w:r>
-      <w:r>
-        <w:t xml:space="preserve"> realize o propósito</w:t>
-      </w:r>
-      <w:r>
-        <w:t xml:space="preserve"> </w:t>
-      </w:r>
-      <w:r>
-        <w:t>d</w:t>
-      </w:r>
-      <w:r>
-        <w:t>a aplicação</w:t>
-      </w:r>
-      <w:r>
-        <w:t>: economizar!</w:t>
+        <w:t>à</w:t>
+      </w:r>
+      <w:r>
+        <w:t xml:space="preserve"> mercê da sorte.</w:t>
+      </w:r>
+      <w:r>
+        <w:t xml:space="preserve"> De toda forma, na situação atual, não se sabe mais como estão os preços, por mais que se passe pelo mesmo percurso todos os dias. </w:t>
       </w:r>
     </w:p>
     <w:p>
+      <w:r>
+        <w:t xml:space="preserve">Com esse problema, apresenta-se o Etanóis, um </w:t>
+      </w:r>
+      <w:r>
+        <w:t>motor</w:t>
+      </w:r>
+      <w:r>
+        <w:t xml:space="preserve"> para busca</w:t>
+      </w:r>
+      <w:r>
+        <w:t xml:space="preserve"> de preço</w:t>
+      </w:r>
+      <w:r>
+        <w:t>s</w:t>
+      </w:r>
+      <w:r>
+        <w:t xml:space="preserve"> de combustíve</w:t>
+      </w:r>
+      <w:r>
+        <w:t>l</w:t>
+      </w:r>
+      <w:r>
+        <w:t xml:space="preserve"> para </w:t>
+      </w:r>
+      <w:r>
+        <w:t>auxiliar</w:t>
+      </w:r>
+      <w:r>
+        <w:t xml:space="preserve"> o motorista na melhor escolha. </w:t>
+      </w:r>
+      <w:r>
+        <w:t>A</w:t>
+      </w:r>
+      <w:r>
+        <w:t xml:space="preserve"> localização</w:t>
+      </w:r>
+      <w:r>
+        <w:t xml:space="preserve"> do </w:t>
+      </w:r>
+      <w:r>
+        <w:t>automóvel</w:t>
+      </w:r>
+      <w:r>
+        <w:t xml:space="preserve"> </w:t>
+      </w:r>
+      <w:r>
+        <w:t xml:space="preserve">já é o </w:t>
+      </w:r>
+      <w:r>
+        <w:t xml:space="preserve">suficiente para que </w:t>
+      </w:r>
+      <w:r>
+        <w:t>se</w:t>
+      </w:r>
+      <w:r>
+        <w:t xml:space="preserve"> realize o propósito</w:t>
+      </w:r>
+      <w:r>
+        <w:t xml:space="preserve"> </w:t>
+      </w:r>
+      <w:r>
+        <w:t>d</w:t>
+      </w:r>
+      <w:r>
+        <w:t>a aplicação</w:t>
+      </w:r>
+      <w:r>
+        <w:t>: economizar!</w:t>
+      </w:r>
+    </w:p>
+    <w:p>
       <w:pPr>
         <w:pStyle w:val="Ttulo2"/>
       </w:pPr>
       <w:bookmarkStart w:id="5" w:name="_Toc20742462"/>
       <w:bookmarkStart w:id="6" w:name="_Toc26522386"/>
       <w:r>
-        <w:lastRenderedPageBreak/>
         <w:t>Objetivos</w:t>
       </w:r>
       <w:bookmarkEnd w:id="5"/>
@@ -2312,7 +5202,11 @@
         <w:t>a demanda por conhecimento</w:t>
       </w:r>
       <w:r>
-        <w:t xml:space="preserve"> dos preços dos combustíveis com antecedência, pois a variação entre os postos é visível e em alguns casos muito alta. Dessa forma, o Etanóis é justificável ao ponto de disponibilizar integralmente os valores</w:t>
+        <w:t xml:space="preserve"> dos preços dos combustíveis com antecedência, pois a variação entre os postos é visível e em alguns casos muito alta. Dessa </w:t>
+      </w:r>
+      <w:r>
+        <w:lastRenderedPageBreak/>
+        <w:t>forma, o Etanóis é justificável ao ponto de disponibilizar integralmente os valores</w:t>
       </w:r>
       <w:r>
         <w:t xml:space="preserve"> de venda dos combustíveis nos postos disponíveis</w:t>
@@ -2404,7 +5298,6 @@
       <w:bookmarkStart w:id="11" w:name="_Toc20742465"/>
       <w:bookmarkStart w:id="12" w:name="_Toc26522389"/>
       <w:r>
-        <w:lastRenderedPageBreak/>
         <w:t>Escopo do produto</w:t>
       </w:r>
       <w:bookmarkEnd w:id="11"/>
@@ -2682,6 +5575,7 @@
         <w:rPr>
           <w:rFonts w:ascii="Circe Bold" w:hAnsi="Circe Bold" w:cs="Poppins SemiBold"/>
         </w:rPr>
+        <w:lastRenderedPageBreak/>
         <w:t>E</w:t>
       </w:r>
       <w:r>
@@ -2804,81 +5698,54 @@
           <w:i/>
           <w:iCs/>
         </w:rPr>
-        <w:t xml:space="preserve">QR </w:t>
-      </w:r>
-      <w:proofErr w:type="spellStart"/>
+        <w:t>QR Code</w:t>
+      </w:r>
+      <w:r>
+        <w:t xml:space="preserve">. Enquanto isso, o frentista em seu dispositivo, irá acessar o item “Área do Frentista” </w:t>
+      </w:r>
+      <w:r>
+        <w:t>o</w:t>
+      </w:r>
+      <w:r>
+        <w:t xml:space="preserve"> qual possuirá um item “</w:t>
+      </w:r>
+      <w:r>
+        <w:t>Abastecimento</w:t>
+      </w:r>
+      <w:r>
+        <w:t>”</w:t>
+      </w:r>
+      <w:r>
+        <w:t>, e</w:t>
+      </w:r>
+      <w:r>
+        <w:t>ste abrirá um pequeno pop-up ao frentista, no qual o mesmo irá inserir</w:t>
+      </w:r>
+      <w:r>
+        <w:t xml:space="preserve"> o tipo de combustível abastecido e a </w:t>
+      </w:r>
+      <w:r>
+        <w:t xml:space="preserve">quantidade </w:t>
+      </w:r>
+      <w:r>
+        <w:t xml:space="preserve">do que </w:t>
+      </w:r>
+      <w:r>
+        <w:t xml:space="preserve">o motorista </w:t>
+      </w:r>
+      <w:r>
+        <w:t>adquiriu.</w:t>
+      </w:r>
+      <w:r>
+        <w:t xml:space="preserve"> Essa ação gerará um </w:t>
+      </w:r>
       <w:r>
         <w:rPr>
           <w:i/>
           <w:iCs/>
         </w:rPr>
-        <w:t>Code</w:t>
-      </w:r>
-      <w:proofErr w:type="spellEnd"/>
-      <w:r>
-        <w:t xml:space="preserve">. Enquanto isso, o frentista em seu dispositivo, irá acessar o item “Área do Frentista” </w:t>
-      </w:r>
-      <w:r>
-        <w:t>o</w:t>
-      </w:r>
-      <w:r>
-        <w:t xml:space="preserve"> qual possuirá um item “</w:t>
-      </w:r>
-      <w:r>
-        <w:t>Abastecimento</w:t>
-      </w:r>
-      <w:r>
-        <w:t>”</w:t>
-      </w:r>
-      <w:r>
-        <w:t>, e</w:t>
-      </w:r>
-      <w:r>
-        <w:t xml:space="preserve">ste abrirá um pequeno pop-up ao frentista, no qual </w:t>
-      </w:r>
-      <w:proofErr w:type="gramStart"/>
-      <w:r>
-        <w:t>o mesmo</w:t>
-      </w:r>
-      <w:proofErr w:type="gramEnd"/>
-      <w:r>
-        <w:t xml:space="preserve"> irá inserir</w:t>
-      </w:r>
-      <w:r>
-        <w:t xml:space="preserve"> o tipo de combustível abastecido e a </w:t>
-      </w:r>
-      <w:r>
-        <w:t xml:space="preserve">quantidade </w:t>
-      </w:r>
-      <w:r>
-        <w:t xml:space="preserve">do que </w:t>
-      </w:r>
-      <w:r>
-        <w:lastRenderedPageBreak/>
-        <w:t xml:space="preserve">o motorista </w:t>
-      </w:r>
-      <w:r>
-        <w:t>adquiriu.</w:t>
-      </w:r>
-      <w:r>
-        <w:t xml:space="preserve"> Essa ação gerará um </w:t>
-      </w:r>
-      <w:r>
-        <w:rPr>
-          <w:i/>
-          <w:iCs/>
-        </w:rPr>
-        <w:t xml:space="preserve">QR </w:t>
-      </w:r>
-      <w:proofErr w:type="spellStart"/>
-      <w:r>
-        <w:rPr>
-          <w:i/>
-          <w:iCs/>
-        </w:rPr>
-        <w:t>Code</w:t>
-      </w:r>
-      <w:proofErr w:type="spellEnd"/>
+        <w:t>QR Code</w:t>
+      </w:r>
       <w:r>
         <w:t xml:space="preserve"> que será mostrado ao </w:t>
       </w:r>
@@ -2963,7 +5830,6 @@
           <w:rFonts w:ascii="Circe Bold" w:hAnsi="Circe Bold"/>
         </w:rPr>
       </w:pPr>
-      <w:proofErr w:type="spellStart"/>
       <w:r>
         <w:rPr>
           <w:rFonts w:ascii="Circe Bold" w:hAnsi="Circe Bold" w:cs="Poppins SemiBold"/>
@@ -2972,7 +5838,6 @@
         </w:rPr>
         <w:t>PayPal</w:t>
       </w:r>
-      <w:proofErr w:type="spellEnd"/>
     </w:p>
     <w:p>
       <w:pPr>
@@ -3117,40 +5982,16 @@
     </w:p>
     <w:p>
       <w:r>
-        <w:t xml:space="preserve">Os pontos de fidelidade citados anteriormente, serão um tipo de moeda dentro da aplicação. Essa moeda se chama </w:t>
-      </w:r>
-      <w:proofErr w:type="spellStart"/>
-      <w:r>
-        <w:t>Etacoins</w:t>
-      </w:r>
-      <w:proofErr w:type="spellEnd"/>
-      <w:r>
-        <w:t xml:space="preserve"> e </w:t>
-      </w:r>
-      <w:r>
-        <w:t xml:space="preserve">correspondem ao valor da moeda corrente no país, ou seja, e$ 1 (Um </w:t>
-      </w:r>
-      <w:proofErr w:type="spellStart"/>
-      <w:r>
-        <w:t>Etacoin</w:t>
-      </w:r>
-      <w:proofErr w:type="spellEnd"/>
-      <w:r>
-        <w:t>) equivale a R$ 1 (Um Real)</w:t>
+        <w:t xml:space="preserve">Os pontos de fidelidade citados anteriormente, serão um tipo de moeda dentro da aplicação. Essa moeda se chama Etacoins e </w:t>
+      </w:r>
+      <w:r>
+        <w:t>correspondem ao valor da moeda corrente no país, ou seja, e$ 1 (Um Etacoin) equivale a R$ 1 (Um Real)</w:t>
       </w:r>
       <w:r>
         <w:t>.</w:t>
       </w:r>
       <w:r>
-        <w:t xml:space="preserve"> O motorista ganhará </w:t>
-      </w:r>
-      <w:proofErr w:type="spellStart"/>
-      <w:r>
-        <w:t>Etacoins</w:t>
-      </w:r>
-      <w:proofErr w:type="spellEnd"/>
-      <w:r>
-        <w:t xml:space="preserve"> através de conquistas liberadas dentro do aplicativo</w:t>
+        <w:t xml:space="preserve"> O motorista ganhará Etacoins através de conquistas liberadas dentro do aplicativo</w:t>
       </w:r>
       <w:r>
         <w:t>. S</w:t>
@@ -3172,6 +6013,7 @@
         <w:rPr>
           <w:rFonts w:ascii="Circe Bold" w:hAnsi="Circe Bold" w:cs="Poppins SemiBold"/>
         </w:rPr>
+        <w:lastRenderedPageBreak/>
         <w:t>A</w:t>
       </w:r>
       <w:r>
@@ -3366,33 +6208,16 @@
         <w:rPr>
           <w:rFonts w:ascii="Circe Bold" w:hAnsi="Circe Bold" w:cs="Poppins SemiBold"/>
         </w:rPr>
-        <w:lastRenderedPageBreak/>
         <w:t>Acumular quilômetros no aplicativo:</w:t>
       </w:r>
       <w:r>
         <w:t xml:space="preserve"> isso significa que o motorista receberá bonificações por dirigir com o aplicativo aberto. Para acumular </w:t>
       </w:r>
       <w:r>
-        <w:t xml:space="preserve">quilômetros no aplicativo, o usuário deverá definir rotas até postos de combustível, ou seja, serão contabilizados somente os quilômetros enquanto rotas. Por exemplo, se um motorista selecionou um posto à 4 km de distância da posição atual dele, </w:t>
-      </w:r>
-      <w:proofErr w:type="gramStart"/>
-      <w:r>
-        <w:t>o mesmo</w:t>
-      </w:r>
-      <w:proofErr w:type="gramEnd"/>
-      <w:r>
-        <w:t xml:space="preserve"> acumulará 4 km. O motorista receberá prêmios com 1, 10, 20 e 50 km. A partir de 50 km, a </w:t>
-      </w:r>
-      <w:r>
-        <w:t xml:space="preserve">conquista é recebida de 50 em 50 km rodados. Os </w:t>
-      </w:r>
-      <w:proofErr w:type="spellStart"/>
-      <w:r>
-        <w:t>Etacoins</w:t>
-      </w:r>
-      <w:proofErr w:type="spellEnd"/>
-      <w:r>
-        <w:t xml:space="preserve"> recebidos serão recebidos de 1/1, ou seja, 50 km equivalem à e$ 50</w:t>
+        <w:t xml:space="preserve">quilômetros no aplicativo, o usuário deverá definir rotas até postos de combustível, ou seja, serão contabilizados somente os quilômetros enquanto rotas. Por exemplo, se um motorista selecionou um posto à 4 km de distância da posição atual dele, o mesmo acumulará 4 km. O motorista receberá prêmios com 1, 10, 20 e 50 km. A partir de 50 km, a </w:t>
+      </w:r>
+      <w:r>
+        <w:t>conquista é recebida de 50 em 50 km rodados. Os Etacoins recebidos serão recebidos de 1/1, ou seja, 50 km equivalem à e$ 50</w:t>
       </w:r>
       <w:r>
         <w:t>;</w:t>
@@ -3422,15 +6247,7 @@
     </w:p>
     <w:p>
       <w:r>
-        <w:t xml:space="preserve">Esta forma de comercialização pode ser injusta para os postos, uma vez que o usuário não pagará em dinheiro pelo combustível. Dessa forma, o Etanóis, repassará uma parcela do valor da compra realizado com </w:t>
-      </w:r>
-      <w:proofErr w:type="spellStart"/>
-      <w:r>
-        <w:t>Etacoins</w:t>
-      </w:r>
-      <w:proofErr w:type="spellEnd"/>
-      <w:r>
-        <w:t xml:space="preserve"> em dinheiro para o posto de combustível. Essa parcela tem o percentual de </w:t>
+        <w:t xml:space="preserve">Esta forma de comercialização pode ser injusta para os postos, uma vez que o usuário não pagará em dinheiro pelo combustível. Dessa forma, o Etanóis, repassará uma parcela do valor da compra realizado com Etacoins em dinheiro para o posto de combustível. Essa parcela tem o percentual de </w:t>
       </w:r>
       <w:r>
         <w:t>80</w:t>
@@ -3481,7 +6298,6 @@
         </w:rPr>
         <w:t xml:space="preserve">Mas onde o Etanóis </w:t>
       </w:r>
-      <w:proofErr w:type="gramStart"/>
       <w:r>
         <w:rPr>
           <w:i/>
@@ -3496,21 +6312,13 @@
         </w:rPr>
         <w:t>.</w:t>
       </w:r>
-      <w:proofErr w:type="gramEnd"/>
-      <w:r>
-        <w:t xml:space="preserve"> Existe também a possibilidade de adicionar </w:t>
-      </w:r>
-      <w:proofErr w:type="spellStart"/>
-      <w:r>
-        <w:t>Etacoins</w:t>
-      </w:r>
-      <w:proofErr w:type="spellEnd"/>
-      <w:r>
-        <w:t xml:space="preserve"> ao saldo do usuário a partir de transferências e boletos bancários.</w:t>
+      <w:r>
+        <w:t xml:space="preserve"> Existe também a possibilidade de adicionar Etacoins ao saldo do usuário a partir de transferências e boletos bancários.</w:t>
       </w:r>
     </w:p>
     <w:p>
       <w:r>
+        <w:lastRenderedPageBreak/>
         <w:t>Todas as compras realizadas por um motorista no Etanóis serão adicionadas ao extrato de compras realizadas e ao histórico de abastecimento. O extrato de compras tem por funcionalidade o controle financeiro do motorista, mostrando-o seus gastos mensais ou de um determinado período. Já o histórico de abastecimento, dispõe ao motorista a visualização de seu consumo de combustível, dando a possibilidade ao motorista de analisar o consumo de seu veículo.</w:t>
       </w:r>
       <w:r>
@@ -3584,7 +6392,6 @@
     </w:p>
     <w:p>
       <w:r>
-        <w:lastRenderedPageBreak/>
         <w:t>Após o credenciamento, o gerente possuirá acesso à uma área administrativa no site do Etanóis. Nela, ele poderá</w:t>
       </w:r>
       <w:r>
@@ -3746,6 +6553,7 @@
     </w:p>
     <w:p>
       <w:r>
+        <w:lastRenderedPageBreak/>
         <w:t xml:space="preserve">O motorista pode indicar postos que não estão cadastrados no sistema. Para realizar essa ação, existirá uma funcionalidade “Existe um posto aqui!” disponível no Mapa do Etanóis. Ao utilizar essa funcionalidade, será aberto um </w:t>
       </w:r>
       <w:r>
@@ -3895,7 +6703,6 @@
         <w:ind w:left="568" w:hanging="284"/>
       </w:pPr>
       <w:r>
-        <w:lastRenderedPageBreak/>
         <w:t xml:space="preserve">Em </w:t>
       </w:r>
       <w:r>
@@ -3903,17 +6710,8 @@
           <w:i/>
           <w:iCs/>
         </w:rPr>
-        <w:t xml:space="preserve">No </w:t>
-      </w:r>
-      <w:proofErr w:type="spellStart"/>
-      <w:r>
-        <w:rPr>
-          <w:i/>
-          <w:iCs/>
-        </w:rPr>
-        <w:t>Ads</w:t>
-      </w:r>
-      <w:proofErr w:type="spellEnd"/>
+        <w:t>No Ads</w:t>
+      </w:r>
       <w:r>
         <w:t xml:space="preserve"> no aplicativo a partir da compra do recurso na loja de aplicativos.</w:t>
       </w:r>
@@ -3932,7 +6730,6 @@
       <w:r>
         <w:t xml:space="preserve">, sendo elas por cartões, pelo </w:t>
       </w:r>
-      <w:proofErr w:type="spellStart"/>
       <w:r>
         <w:rPr>
           <w:i/>
@@ -3940,7 +6737,6 @@
         </w:rPr>
         <w:t>PayPal</w:t>
       </w:r>
-      <w:proofErr w:type="spellEnd"/>
       <w:r>
         <w:t xml:space="preserve"> ou por dinheiro.</w:t>
       </w:r>
@@ -3955,7 +6751,6 @@
       <w:r>
         <w:t xml:space="preserve"> cartões e </w:t>
       </w:r>
-      <w:proofErr w:type="spellStart"/>
       <w:r>
         <w:rPr>
           <w:i/>
@@ -3963,7 +6758,6 @@
         </w:rPr>
         <w:t>PayPal</w:t>
       </w:r>
-      <w:proofErr w:type="spellEnd"/>
       <w:r>
         <w:t>, o</w:t>
       </w:r>
@@ -3973,7 +6767,6 @@
       <w:r>
         <w:t xml:space="preserve"> </w:t>
       </w:r>
-      <w:proofErr w:type="spellStart"/>
       <w:r>
         <w:rPr>
           <w:i/>
@@ -3981,7 +6774,6 @@
         </w:rPr>
         <w:t>PagSeguro</w:t>
       </w:r>
-      <w:proofErr w:type="spellEnd"/>
       <w:r>
         <w:rPr>
           <w:rStyle w:val="Refdenotaderodap"/>
@@ -4003,7 +6795,6 @@
       <w:r>
         <w:t xml:space="preserve"> do </w:t>
       </w:r>
-      <w:proofErr w:type="spellStart"/>
       <w:r>
         <w:rPr>
           <w:i/>
@@ -4011,7 +6802,6 @@
         </w:rPr>
         <w:t>PayPal</w:t>
       </w:r>
-      <w:proofErr w:type="spellEnd"/>
       <w:r>
         <w:rPr>
           <w:rStyle w:val="Refdenotaderodap"/>
@@ -4172,11 +6962,9 @@
               <w:spacing w:line="240" w:lineRule="auto"/>
               <w:jc w:val="center"/>
             </w:pPr>
-            <w:proofErr w:type="spellStart"/>
             <w:r>
               <w:t>PagSeguro</w:t>
             </w:r>
-            <w:proofErr w:type="spellEnd"/>
           </w:p>
         </w:tc>
         <w:tc>
@@ -4254,11 +7042,9 @@
               <w:spacing w:line="240" w:lineRule="auto"/>
               <w:jc w:val="center"/>
             </w:pPr>
-            <w:proofErr w:type="spellStart"/>
             <w:r>
               <w:t>PayPal</w:t>
             </w:r>
-            <w:proofErr w:type="spellEnd"/>
           </w:p>
         </w:tc>
         <w:tc>
@@ -4309,6 +7095,7 @@
       </w:pPr>
       <w:bookmarkStart w:id="16" w:name="_Toc26432513"/>
       <w:r>
+        <w:lastRenderedPageBreak/>
         <w:t xml:space="preserve">Tabela </w:t>
       </w:r>
       <w:r>
@@ -4395,35 +7182,13 @@
         <w:t xml:space="preserve"> realizado pelo posto de combustível. </w:t>
       </w:r>
       <w:r>
-        <w:t xml:space="preserve">Como dito anteriormente, para vendas realizadas a partir de </w:t>
-      </w:r>
-      <w:proofErr w:type="spellStart"/>
-      <w:r>
-        <w:t>Etacoins</w:t>
-      </w:r>
-      <w:proofErr w:type="spellEnd"/>
-      <w:r>
-        <w:t>, o valor convertido será debitado deste saldo. Caso o saldo seja 0 (zero) ou o débito seja maior que o saldo, ele será convertido em crédito. Se ao 30º</w:t>
+        <w:t>Como dito anteriormente, para vendas realizadas a partir de Etacoins, o valor convertido será debitado deste saldo. Caso o saldo seja 0 (zero) ou o débito seja maior que o saldo, ele será convertido em crédito. Se ao 30º</w:t>
       </w:r>
       <w:r>
         <w:rPr>
           <w:rFonts w:ascii="Calibri" w:hAnsi="Calibri" w:cs="Calibri"/>
         </w:rPr>
-        <w:t xml:space="preserve"> dia do mês ainda exista crédito, </w:t>
-      </w:r>
-      <w:proofErr w:type="gramStart"/>
-      <w:r>
-        <w:rPr>
-          <w:rFonts w:ascii="Calibri" w:hAnsi="Calibri" w:cs="Calibri"/>
-        </w:rPr>
-        <w:t>o mesmo</w:t>
-      </w:r>
-      <w:proofErr w:type="gramEnd"/>
-      <w:r>
-        <w:rPr>
-          <w:rFonts w:ascii="Calibri" w:hAnsi="Calibri" w:cs="Calibri"/>
-        </w:rPr>
-        <w:t xml:space="preserve"> é mantido para o próximo mês. </w:t>
+        <w:t xml:space="preserve"> dia do mês ainda exista crédito, o mesmo é mantido para o próximo mês. </w:t>
       </w:r>
       <w:r>
         <w:t>Este saldo poderá ser consultado na área administrativa do posto no site do Etanóis e na seção “Área do Frentista” disponível no aplica</w:t>
@@ -4481,11 +7246,7 @@
         <w:t>a fatura vencida</w:t>
       </w:r>
       <w:r>
-        <w:t xml:space="preserve">. A regra para a fatura do mês seguinte segue a mesma e se o não </w:t>
-      </w:r>
-      <w:r>
-        <w:lastRenderedPageBreak/>
-        <w:t>pagamento continuar, o posto é bloqueado do sistema.</w:t>
+        <w:t>. A regra para a fatura do mês seguinte segue a mesma e se o não pagamento continuar, o posto é bloqueado do sistema.</w:t>
       </w:r>
       <w:r>
         <w:t xml:space="preserve"> A regra apresentada acima não impede que o credenciado pague a fatura em atraso em qualquer dia do mês.</w:t>
@@ -4553,7 +7314,6 @@
       <w:r>
         <w:t xml:space="preserve"> consiste em um plano de R$ 24,99 mensais que possuem algumas vantagens como a possibilidade de envio de notificações ao alterar os preços vigentes e a retirada dos </w:t>
       </w:r>
-      <w:proofErr w:type="spellStart"/>
       <w:r>
         <w:rPr>
           <w:i/>
@@ -4561,7 +7321,6 @@
         </w:rPr>
         <w:t>Ads</w:t>
       </w:r>
-      <w:proofErr w:type="spellEnd"/>
       <w:r>
         <w:t xml:space="preserve"> nos aplicativos do gerente e do funcionário responsável;</w:t>
       </w:r>
@@ -4584,21 +7343,12 @@
       <w:r>
         <w:t xml:space="preserve"> consiste no plano máximo do Etanóis, possui o valor de R$ 49,99 mensais e possui os recursos do Plano “Econômico” mais a retirada da cobrança de 1% das vendas e a adição de ficar entre os primeiros resultados no “Radar” mesmo não possuindo o valor mais baixo e a adição da possibilidade de participar do </w:t>
       </w:r>
-      <w:proofErr w:type="spellStart"/>
       <w:r>
         <w:rPr>
           <w:i/>
           <w:iCs/>
         </w:rPr>
-        <w:t>Ads</w:t>
-      </w:r>
-      <w:proofErr w:type="spellEnd"/>
-      <w:r>
-        <w:rPr>
-          <w:i/>
-          <w:iCs/>
-        </w:rPr>
-        <w:t xml:space="preserve"> Etanóis</w:t>
+        <w:t>Ads Etanóis</w:t>
       </w:r>
       <w:r>
         <w:t xml:space="preserve">, um recurso de anúncios dos credenciados </w:t>
@@ -4629,6 +7379,7 @@
     </w:p>
     <w:p>
       <w:r>
+        <w:lastRenderedPageBreak/>
         <w:t>Os planos são comparados</w:t>
       </w:r>
       <w:r>
@@ -4928,7 +7679,6 @@
               <w:jc w:val="center"/>
             </w:pPr>
             <w:r>
-              <w:lastRenderedPageBreak/>
               <w:t>Destaque nos resultados</w:t>
             </w:r>
           </w:p>
@@ -4993,21 +7743,12 @@
               <w:spacing w:line="240" w:lineRule="auto"/>
               <w:jc w:val="center"/>
             </w:pPr>
-            <w:proofErr w:type="spellStart"/>
             <w:r>
               <w:rPr>
                 <w:i/>
                 <w:iCs/>
               </w:rPr>
-              <w:t>Ads</w:t>
-            </w:r>
-            <w:proofErr w:type="spellEnd"/>
-            <w:r>
-              <w:rPr>
-                <w:i/>
-                <w:iCs/>
-              </w:rPr>
-              <w:t xml:space="preserve"> Etanóis</w:t>
+              <w:t>Ads Etanóis</w:t>
             </w:r>
           </w:p>
         </w:tc>
@@ -5218,36 +7959,18 @@
           <w:i/>
           <w:iCs/>
         </w:rPr>
-        <w:t xml:space="preserve">Google </w:t>
-      </w:r>
-      <w:proofErr w:type="spellStart"/>
+        <w:t>Google Ads</w:t>
+      </w:r>
+      <w:r>
+        <w:t xml:space="preserve">. Essa vantagem de retirada dos anúncios acaba sendo equivalente ao </w:t>
+      </w:r>
       <w:r>
         <w:rPr>
           <w:i/>
           <w:iCs/>
         </w:rPr>
-        <w:t>Ads</w:t>
-      </w:r>
-      <w:proofErr w:type="spellEnd"/>
-      <w:r>
-        <w:t xml:space="preserve">. Essa vantagem de retirada dos anúncios acaba sendo equivalente ao </w:t>
-      </w:r>
-      <w:r>
-        <w:rPr>
-          <w:i/>
-          <w:iCs/>
-        </w:rPr>
-        <w:t xml:space="preserve">No </w:t>
-      </w:r>
-      <w:proofErr w:type="spellStart"/>
-      <w:r>
-        <w:rPr>
-          <w:i/>
-          <w:iCs/>
-        </w:rPr>
-        <w:t>Ads</w:t>
-      </w:r>
-      <w:proofErr w:type="spellEnd"/>
+        <w:t>No Ads</w:t>
+      </w:r>
       <w:r>
         <w:t xml:space="preserve"> disponível para os motoristas;</w:t>
       </w:r>
@@ -5335,23 +8058,13 @@
         </w:rPr>
         <w:t xml:space="preserve">Anúncio do posto no </w:t>
       </w:r>
-      <w:proofErr w:type="spellStart"/>
       <w:r>
         <w:rPr>
           <w:rFonts w:ascii="Circe Bold" w:hAnsi="Circe Bold" w:cs="Poppins SemiBold"/>
           <w:i/>
           <w:iCs/>
         </w:rPr>
-        <w:t>Ads</w:t>
-      </w:r>
-      <w:proofErr w:type="spellEnd"/>
-      <w:r>
-        <w:rPr>
-          <w:rFonts w:ascii="Circe Bold" w:hAnsi="Circe Bold" w:cs="Poppins SemiBold"/>
-          <w:i/>
-          <w:iCs/>
-        </w:rPr>
-        <w:t xml:space="preserve"> Etanóis</w:t>
+        <w:t>Ads Etanóis</w:t>
       </w:r>
       <w:r>
         <w:rPr>
@@ -5360,7 +8073,11 @@
         <w:t>:</w:t>
       </w:r>
       <w:r>
-        <w:t xml:space="preserve"> consiste em um programa de promoção disponibilizado pelo próprio Etanóis. Para os postos “Premium” existirá uma funcionalidade na seção administrativa do site institucional do Etanóis que permitirá a inserção de um vídeo promocional do posto para que este seja exibido nos aplicativos e no site institucional.</w:t>
+        <w:t xml:space="preserve"> consiste em um programa de promoção disponibilizado pelo próprio Etanóis. Para os postos “Premium” existirá uma funcionalidade na seção administrativa do site institucional do Etanóis que permitirá a inserção de um vídeo promocional do posto para que este seja exibido nos </w:t>
+      </w:r>
+      <w:r>
+        <w:lastRenderedPageBreak/>
+        <w:t>aplicativos e no site institucional.</w:t>
       </w:r>
       <w:r>
         <w:t xml:space="preserve"> Eles possuem prioridade sobre os recursos de anúncio da </w:t>
@@ -5373,32 +8090,15 @@
         <w:t>Google</w:t>
       </w:r>
       <w:r>
-        <w:t xml:space="preserve"> </w:t>
-      </w:r>
-      <w:proofErr w:type="gramStart"/>
-      <w:r>
-        <w:t>e também</w:t>
-      </w:r>
-      <w:proofErr w:type="gramEnd"/>
-      <w:r>
-        <w:t xml:space="preserve"> não são retirados após a compra do </w:t>
+        <w:t xml:space="preserve"> e também não são retirados após a compra do </w:t>
       </w:r>
       <w:r>
         <w:rPr>
           <w:i/>
           <w:iCs/>
         </w:rPr>
-        <w:t xml:space="preserve">No </w:t>
-      </w:r>
-      <w:proofErr w:type="spellStart"/>
-      <w:r>
-        <w:rPr>
-          <w:i/>
-          <w:iCs/>
-        </w:rPr>
-        <w:t>Ads</w:t>
-      </w:r>
-      <w:proofErr w:type="spellEnd"/>
+        <w:t>No Ads</w:t>
+      </w:r>
       <w:r>
         <w:t>.</w:t>
       </w:r>
@@ -5431,7 +8131,6 @@
       <w:r>
         <w:t xml:space="preserve"> e no site institucional da solução. O Etanóis utilizará do recurso </w:t>
       </w:r>
-      <w:proofErr w:type="spellStart"/>
       <w:r>
         <w:rPr>
           <w:i/>
@@ -5439,7 +8138,6 @@
         </w:rPr>
         <w:t>AdMob</w:t>
       </w:r>
-      <w:proofErr w:type="spellEnd"/>
       <w:r>
         <w:rPr>
           <w:rStyle w:val="Refdenotaderodap"/>
@@ -5471,7 +8169,6 @@
       <w:r>
         <w:t xml:space="preserve"> e o recurso </w:t>
       </w:r>
-      <w:proofErr w:type="spellStart"/>
       <w:r>
         <w:rPr>
           <w:i/>
@@ -5479,7 +8176,6 @@
         </w:rPr>
         <w:t>AdSense</w:t>
       </w:r>
-      <w:proofErr w:type="spellEnd"/>
       <w:r>
         <w:rPr>
           <w:rStyle w:val="Refdenotaderodap"/>
@@ -5515,7 +8211,6 @@
       <w:r>
         <w:t xml:space="preserve">em exibição de anúncios em intervalos de tempo ou em ações determinadas. No </w:t>
       </w:r>
-      <w:proofErr w:type="spellStart"/>
       <w:r>
         <w:rPr>
           <w:i/>
@@ -5523,18 +8218,15 @@
         </w:rPr>
         <w:t>AdMob</w:t>
       </w:r>
-      <w:proofErr w:type="spellEnd"/>
       <w:r>
         <w:t xml:space="preserve"> pode ser colocado um anúncio após a realização de uma compra de combustível </w:t>
       </w:r>
       <w:r>
-        <w:lastRenderedPageBreak/>
         <w:t xml:space="preserve">ou após uma conquista </w:t>
       </w:r>
       <w:r>
         <w:t xml:space="preserve">no Etanóis, por exemplo. Já no site, pelo </w:t>
       </w:r>
-      <w:proofErr w:type="spellStart"/>
       <w:r>
         <w:rPr>
           <w:i/>
@@ -5542,17 +8234,8 @@
         </w:rPr>
         <w:t>AdSense</w:t>
       </w:r>
-      <w:proofErr w:type="spellEnd"/>
-      <w:r>
-        <w:t xml:space="preserve"> pode ser colocado um banner em alguma de suas páginas. A monetização é realizada através do próprio anunciante, uma vez que ele define quanto paga para que seu anúncio seja exibido </w:t>
-      </w:r>
-      <w:proofErr w:type="gramStart"/>
-      <w:r>
-        <w:t>e também</w:t>
-      </w:r>
-      <w:proofErr w:type="gramEnd"/>
-      <w:r>
-        <w:t xml:space="preserve"> é realizado ao momento em que um usuário </w:t>
+      <w:r>
+        <w:t xml:space="preserve"> pode ser colocado um banner em alguma de suas páginas. A monetização é realizada através do próprio anunciante, uma vez que ele define quanto paga para que seu anúncio seja exibido e também é realizado ao momento em que um usuário </w:t>
       </w:r>
       <w:r>
         <w:t>s</w:t>
@@ -5585,17 +8268,8 @@
           <w:i/>
           <w:iCs/>
         </w:rPr>
-        <w:t xml:space="preserve">No </w:t>
-      </w:r>
-      <w:proofErr w:type="spellStart"/>
-      <w:r>
-        <w:rPr>
-          <w:i/>
-          <w:iCs/>
-        </w:rPr>
-        <w:t>Ads</w:t>
-      </w:r>
-      <w:proofErr w:type="spellEnd"/>
+        <w:t>No Ads</w:t>
+      </w:r>
       <w:r>
         <w:t xml:space="preserve"> na loja de aplicativos do sistema – </w:t>
       </w:r>
@@ -5656,76 +8330,68 @@
           <w:i/>
           <w:iCs/>
         </w:rPr>
-        <w:t xml:space="preserve">No </w:t>
-      </w:r>
-      <w:proofErr w:type="spellStart"/>
-      <w:r>
+        <w:t>No Ads</w:t>
+      </w:r>
+      <w:r>
+        <w:t xml:space="preserve"> em seu aplicativo.</w:t>
+      </w:r>
+    </w:p>
+    <w:p>
+      <w:pPr>
+        <w:pStyle w:val="Ttulo3"/>
+      </w:pPr>
+      <w:bookmarkStart w:id="19" w:name="_Toc26522392"/>
+      <w:r>
+        <w:t>Possíveis parcerias</w:t>
+      </w:r>
+      <w:bookmarkEnd w:id="19"/>
+    </w:p>
+    <w:p>
+      <w:r>
+        <w:t xml:space="preserve">Visando a realização de parcerias com outros aplicativos, o Etanóis </w:t>
+      </w:r>
+      <w:r>
+        <w:t xml:space="preserve">entrega </w:t>
+      </w:r>
+      <w:r>
+        <w:t>uma API</w:t>
+      </w:r>
+      <w:r>
+        <w:rPr>
+          <w:rStyle w:val="Refdenotaderodap"/>
+        </w:rPr>
+        <w:footnoteReference w:id="6"/>
+      </w:r>
+      <w:r>
+        <w:t xml:space="preserve"> </w:t>
+      </w:r>
+      <w:r>
+        <w:t>para que sistemas com funcionalidades tangentes ao entregue pelo Etanóis possam utilizar do recurso para melhorar ainda mais seu produto.</w:t>
+      </w:r>
+    </w:p>
+    <w:p>
+      <w:r>
+        <w:t>Por exemplo, o aplicativo Uber</w:t>
+      </w:r>
+      <w:r>
+        <w:rPr>
+          <w:rStyle w:val="Refdenotaderodap"/>
+        </w:rPr>
+        <w:footnoteReference w:id="7"/>
+      </w:r>
+      <w:r>
+        <w:t xml:space="preserve"> pode ser um parceiro do Etanóis, uma vez que o motorista do aplicativo precisa de combustível quase que diariamente. Ao momento que o serviço entregue pela API do Etanóis ser integrado ao serviço da Uber, o motorista poderá sempre abastecer seu veículo de trabalho no posto mais favorável a ele.</w:t>
+      </w:r>
+    </w:p>
+    <w:p>
+      <w:pPr>
         <w:rPr>
           <w:i/>
           <w:iCs/>
         </w:rPr>
-        <w:t>Ads</w:t>
-      </w:r>
-      <w:proofErr w:type="spellEnd"/>
-      <w:r>
-        <w:t xml:space="preserve"> em seu aplicativo.</w:t>
-      </w:r>
-    </w:p>
-    <w:p>
-      <w:pPr>
-        <w:pStyle w:val="Ttulo3"/>
-      </w:pPr>
-      <w:bookmarkStart w:id="19" w:name="_Toc26522392"/>
-      <w:r>
-        <w:t>Possíveis parcerias</w:t>
-      </w:r>
-      <w:bookmarkEnd w:id="19"/>
-    </w:p>
-    <w:p>
-      <w:r>
-        <w:t xml:space="preserve">Visando a realização de parcerias com outros aplicativos, o Etanóis </w:t>
-      </w:r>
-      <w:r>
-        <w:t xml:space="preserve">entrega </w:t>
-      </w:r>
-      <w:r>
-        <w:t>uma API</w:t>
-      </w:r>
-      <w:r>
-        <w:rPr>
-          <w:rStyle w:val="Refdenotaderodap"/>
-        </w:rPr>
-        <w:footnoteReference w:id="6"/>
-      </w:r>
-      <w:r>
-        <w:t xml:space="preserve"> </w:t>
-      </w:r>
-      <w:r>
-        <w:t>para que sistemas com funcionalidades tangentes ao entregue pelo Etanóis possam utilizar do recurso para melhorar ainda mais seu produto.</w:t>
-      </w:r>
-    </w:p>
-    <w:p>
-      <w:r>
-        <w:t>Por exemplo, o aplicativo Uber</w:t>
-      </w:r>
-      <w:r>
-        <w:rPr>
-          <w:rStyle w:val="Refdenotaderodap"/>
-        </w:rPr>
-        <w:footnoteReference w:id="7"/>
-      </w:r>
-      <w:r>
-        <w:t xml:space="preserve"> pode ser um parceiro do Etanóis, uma vez que o motorista do aplicativo precisa de combustível quase que diariamente. Ao momento que o serviço entregue pela API do Etanóis ser integrado ao serviço da Uber, o motorista poderá sempre abastecer seu veículo de trabalho no posto mais favorável a ele.</w:t>
-      </w:r>
-    </w:p>
-    <w:p>
-      <w:pPr>
-        <w:rPr>
-          <w:i/>
-          <w:iCs/>
-        </w:rPr>
-      </w:pPr>
-      <w:r>
+      </w:pPr>
+      <w:r>
+        <w:lastRenderedPageBreak/>
         <w:t>Outro sistema parceiro pode ser o Localiza</w:t>
       </w:r>
       <w:r>
@@ -5774,7 +8440,6 @@
     </w:p>
     <w:p>
       <w:r>
-        <w:lastRenderedPageBreak/>
         <w:t>Para todas as requisições será solicitado o e-mail do usuário que está utilizando o serviço.</w:t>
       </w:r>
       <w:r>
@@ -5921,6 +8586,7 @@
       <w:bookmarkStart w:id="25" w:name="_Toc20742468"/>
       <w:bookmarkStart w:id="26" w:name="_Toc26522395"/>
       <w:r>
+        <w:lastRenderedPageBreak/>
         <w:t>Dependências</w:t>
       </w:r>
       <w:bookmarkEnd w:id="25"/>
@@ -5966,7 +8632,6 @@
       <w:r>
         <w:t xml:space="preserve"> </w:t>
       </w:r>
-      <w:proofErr w:type="spellStart"/>
       <w:r>
         <w:rPr>
           <w:i/>
@@ -5974,7 +8639,6 @@
         </w:rPr>
         <w:t>PagSeguro</w:t>
       </w:r>
-      <w:proofErr w:type="spellEnd"/>
       <w:r>
         <w:t xml:space="preserve"> </w:t>
       </w:r>
@@ -5990,7 +8654,6 @@
       <w:r>
         <w:t xml:space="preserve"> </w:t>
       </w:r>
-      <w:proofErr w:type="spellStart"/>
       <w:r>
         <w:rPr>
           <w:i/>
@@ -5998,7 +8661,6 @@
         </w:rPr>
         <w:t>PayPal</w:t>
       </w:r>
-      <w:proofErr w:type="spellEnd"/>
       <w:r>
         <w:t xml:space="preserve"> para a realização de pagamentos.</w:t>
       </w:r>
@@ -6025,7 +8687,6 @@
       <w:bookmarkStart w:id="27" w:name="_Toc20742469"/>
       <w:bookmarkStart w:id="28" w:name="_Toc26522396"/>
       <w:r>
-        <w:lastRenderedPageBreak/>
         <w:t>Premissas</w:t>
       </w:r>
       <w:bookmarkEnd w:id="27"/>
@@ -9880,15 +12541,7 @@
               <w:jc w:val="center"/>
             </w:pPr>
             <w:r>
-              <w:t xml:space="preserve">Ao inserir o funcionário responsável, será verificado se </w:t>
-            </w:r>
-            <w:proofErr w:type="gramStart"/>
-            <w:r>
-              <w:t>o mesmo</w:t>
-            </w:r>
-            <w:proofErr w:type="gramEnd"/>
-            <w:r>
-              <w:t xml:space="preserve"> já possui cadastro no sistema. Em caso negativo será enviado ao e-mail inserido, o convite para cadastro. Em caso positivo, será enviado no e-mail inserido o código de acesso à Área do Frentista no aplicativo do Etanóis</w:t>
+              <w:t>Ao inserir o funcionário responsável, será verificado se o mesmo já possui cadastro no sistema. Em caso negativo será enviado ao e-mail inserido, o convite para cadastro. Em caso positivo, será enviado no e-mail inserido o código de acesso à Área do Frentista no aplicativo do Etanóis</w:t>
             </w:r>
           </w:p>
           <w:p>
@@ -12633,7 +15286,6 @@
             <w:r>
               <w:t xml:space="preserve">Em caso de escolha do </w:t>
             </w:r>
-            <w:proofErr w:type="spellStart"/>
             <w:r>
               <w:rPr>
                 <w:i/>
@@ -12641,11 +15293,9 @@
               </w:rPr>
               <w:t>Paypal</w:t>
             </w:r>
-            <w:proofErr w:type="spellEnd"/>
             <w:r>
               <w:t xml:space="preserve">, o usuário deve possuir conta válida no sistema do </w:t>
             </w:r>
-            <w:proofErr w:type="spellStart"/>
             <w:r>
               <w:rPr>
                 <w:i/>
@@ -12653,7 +15303,6 @@
               </w:rPr>
               <w:t>PayPal</w:t>
             </w:r>
-            <w:proofErr w:type="spellEnd"/>
           </w:p>
         </w:tc>
       </w:tr>
@@ -12716,11 +15365,9 @@
             <w:r>
               <w:t xml:space="preserve">São opções de pagamento: cartões de crédito/débito, </w:t>
             </w:r>
-            <w:proofErr w:type="spellStart"/>
             <w:r>
               <w:t>PayPal</w:t>
             </w:r>
-            <w:proofErr w:type="spellEnd"/>
             <w:r>
               <w:t xml:space="preserve"> e dinheiro</w:t>
             </w:r>
@@ -12736,7 +15383,6 @@
             <w:r>
               <w:t xml:space="preserve">. Caso seja </w:t>
             </w:r>
-            <w:proofErr w:type="spellStart"/>
             <w:r>
               <w:rPr>
                 <w:i/>
@@ -12744,7 +15390,6 @@
               </w:rPr>
               <w:t>PayPal</w:t>
             </w:r>
-            <w:proofErr w:type="spellEnd"/>
             <w:r>
               <w:t xml:space="preserve">, será aberto um </w:t>
             </w:r>
@@ -12758,7 +15403,6 @@
             <w:r>
               <w:t xml:space="preserve"> para vínculo da conta do </w:t>
             </w:r>
-            <w:proofErr w:type="spellStart"/>
             <w:r>
               <w:rPr>
                 <w:i/>
@@ -12766,7 +15410,6 @@
               </w:rPr>
               <w:t>PayPal</w:t>
             </w:r>
-            <w:proofErr w:type="spellEnd"/>
             <w:r>
               <w:t xml:space="preserve"> com o Etanóis</w:t>
             </w:r>
@@ -12777,15 +15420,7 @@
               <w:jc w:val="center"/>
             </w:pPr>
             <w:r>
-              <w:t xml:space="preserve">A forma de pagamento com </w:t>
-            </w:r>
-            <w:proofErr w:type="spellStart"/>
-            <w:r>
-              <w:t>Etacoins</w:t>
-            </w:r>
-            <w:proofErr w:type="spellEnd"/>
-            <w:r>
-              <w:t xml:space="preserve"> ser</w:t>
+              <w:t>A forma de pagamento com Etacoins ser</w:t>
             </w:r>
             <w:r>
               <w:t>á</w:t>
@@ -13577,7 +16212,6 @@
             <w:r>
               <w:t xml:space="preserve">O melhor resultado estará presente no mapa em forma de </w:t>
             </w:r>
-            <w:proofErr w:type="spellStart"/>
             <w:r>
               <w:rPr>
                 <w:i/>
@@ -13585,7 +16219,6 @@
               </w:rPr>
               <w:t>card</w:t>
             </w:r>
-            <w:proofErr w:type="spellEnd"/>
             <w:r>
               <w:t xml:space="preserve"> com o: nome, distância, bandeira e valor, em dinheiro</w:t>
             </w:r>
@@ -14308,23 +16941,7 @@
     </w:p>
     <w:p>
       <w:r>
-        <w:t xml:space="preserve">Engenharia de Software. </w:t>
-      </w:r>
-      <w:proofErr w:type="spellStart"/>
-      <w:r>
-        <w:t>Sommerville</w:t>
-      </w:r>
-      <w:proofErr w:type="spellEnd"/>
-      <w:r>
-        <w:t xml:space="preserve">, Ian. 2018. 10º edição. Pearson </w:t>
-      </w:r>
-      <w:proofErr w:type="spellStart"/>
-      <w:r>
-        <w:t>Education</w:t>
-      </w:r>
-      <w:proofErr w:type="spellEnd"/>
-      <w:r>
-        <w:t xml:space="preserve"> do Brasil, São Paulo.</w:t>
+        <w:t>Engenharia de Software. Sommerville, Ian. 2018. 10º edição. Pearson Education do Brasil, São Paulo.</w:t>
       </w:r>
     </w:p>
     <w:p>
@@ -14438,7 +17055,7 @@
             <w:rFonts w:ascii="Poppins Medium" w:hAnsi="Poppins Medium" w:cs="Poppins Medium"/>
             <w:color w:val="AEAAAA" w:themeColor="background2" w:themeShade="BF"/>
           </w:rPr>
-          <w:t>2B</w:t>
+          <w:t>3</w:t>
         </w:r>
         <w:r>
           <w:rPr>
@@ -17318,7 +19935,7 @@
 </file>
 
 <file path=customXml/itemProps1.xml><?xml version="1.0" encoding="utf-8"?>
-<ds:datastoreItem xmlns:ds="http://schemas.openxmlformats.org/officeDocument/2006/customXml" ds:itemID="{EDE49559-016A-40E0-B372-3979374E5055}">
+<ds:datastoreItem xmlns:ds="http://schemas.openxmlformats.org/officeDocument/2006/customXml" ds:itemID="{3B8A3640-B188-4173-AFBA-C44DB6A96EA7}">
   <ds:schemaRefs>
     <ds:schemaRef ds:uri="http://schemas.openxmlformats.org/officeDocument/2006/bibliography"/>
   </ds:schemaRefs>

</xml_diff>